<commit_message>
minor update in consideration section
Former-commit-id: fe530b46d1928e4cb41b2dd45c7ba21ffb8e899c
</commit_message>
<xml_diff>
--- a/RFCs/HDF5_Library/HPC_H5Dread_multi_H5Dwrite_multi/H5HPC_MultiDset_RW_IO_RFC_v3-1_02252013-jkedit.docx
+++ b/RFCs/HDF5_Library/HPC_H5Dread_multi_H5Dwrite_multi/H5HPC_MultiDset_RW_IO_RFC_v3-1_02252013-jkedit.docx
@@ -5146,12 +5146,7 @@
       </w:ins>
       <w:ins w:id="196" w:author="Kim, Jong H" w:date="2013-02-21T11:38:00Z">
         <w:r>
-          <w:t xml:space="preserve">members of the communicator associated with the HDF5 file </w:t>
-        </w:r>
-        <w:bookmarkStart w:id="197" w:name="_GoBack"/>
-        <w:bookmarkEnd w:id="197"/>
-        <w:r>
-          <w:t xml:space="preserve">must participate in the call. </w:t>
+          <w:t xml:space="preserve">members of the communicator associated with the HDF5 file must participate in the call. </w:t>
         </w:r>
       </w:ins>
     </w:p>
@@ -5162,7 +5157,7 @@
           <w:lang w:eastAsia="ko-KR"/>
         </w:rPr>
       </w:pPr>
-      <w:ins w:id="198" w:author="Kim, Jong H" w:date="2013-02-21T11:38:00Z">
+      <w:ins w:id="197" w:author="Kim, Jong H" w:date="2013-02-21T11:38:00Z">
         <w:r>
           <w:t xml:space="preserve">Each process </w:t>
         </w:r>
@@ -5236,7 +5231,7 @@
           <w:t xml:space="preserve">.  </w:t>
         </w:r>
       </w:ins>
-      <w:ins w:id="199" w:author="Kim, Jong H" w:date="2013-02-21T16:06:00Z">
+      <w:ins w:id="198" w:author="Kim, Jong H" w:date="2013-02-21T16:06:00Z">
         <w:r>
           <w:rPr>
             <w:rFonts w:hint="eastAsia"/>
@@ -5245,7 +5240,7 @@
           <w:t>When data selections are made</w:t>
         </w:r>
       </w:ins>
-      <w:ins w:id="200" w:author="Kim, Jong H" w:date="2013-02-21T16:16:00Z">
+      <w:ins w:id="199" w:author="Kim, Jong H" w:date="2013-02-21T16:16:00Z">
         <w:r>
           <w:rPr>
             <w:rFonts w:hint="eastAsia"/>
@@ -5254,7 +5249,7 @@
           <w:t xml:space="preserve"> as part of the information</w:t>
         </w:r>
       </w:ins>
-      <w:ins w:id="201" w:author="Kim, Jong H" w:date="2013-02-21T16:06:00Z">
+      <w:ins w:id="200" w:author="Kim, Jong H" w:date="2013-02-21T16:06:00Z">
         <w:r>
           <w:rPr>
             <w:rFonts w:hint="eastAsia"/>
@@ -5263,7 +5258,7 @@
           <w:t>, the selections must not be overlapped among processes</w:t>
         </w:r>
       </w:ins>
-      <w:ins w:id="202" w:author="Kim, Jong H" w:date="2013-02-21T16:09:00Z">
+      <w:ins w:id="201" w:author="Kim, Jong H" w:date="2013-02-21T16:09:00Z">
         <w:r>
           <w:rPr>
             <w:rFonts w:hint="eastAsia"/>
@@ -5272,7 +5267,7 @@
           <w:t xml:space="preserve"> as it </w:t>
         </w:r>
       </w:ins>
-      <w:ins w:id="203" w:author="Kim, Jong H" w:date="2013-02-21T16:10:00Z">
+      <w:ins w:id="202" w:author="Kim, Jong H" w:date="2013-02-21T16:10:00Z">
         <w:r>
           <w:rPr>
             <w:lang w:eastAsia="ko-KR"/>
@@ -5280,7 +5275,7 @@
           <w:t>causes</w:t>
         </w:r>
       </w:ins>
-      <w:ins w:id="204" w:author="Kim, Jong H" w:date="2013-02-21T16:09:00Z">
+      <w:ins w:id="203" w:author="Kim, Jong H" w:date="2013-02-21T16:09:00Z">
         <w:r>
           <w:rPr>
             <w:rFonts w:hint="eastAsia"/>
@@ -5289,7 +5284,7 @@
           <w:t xml:space="preserve"> </w:t>
         </w:r>
       </w:ins>
-      <w:ins w:id="205" w:author="Kim, Jong H" w:date="2013-02-21T16:10:00Z">
+      <w:ins w:id="204" w:author="Kim, Jong H" w:date="2013-02-21T16:10:00Z">
         <w:r>
           <w:rPr>
             <w:lang w:eastAsia="ko-KR"/>
@@ -5297,7 +5292,7 @@
           <w:t>unpredictable</w:t>
         </w:r>
       </w:ins>
-      <w:ins w:id="206" w:author="Kim, Jong H" w:date="2013-02-21T16:09:00Z">
+      <w:ins w:id="205" w:author="Kim, Jong H" w:date="2013-02-21T16:09:00Z">
         <w:r>
           <w:rPr>
             <w:rFonts w:hint="eastAsia"/>
@@ -5306,7 +5301,7 @@
           <w:t xml:space="preserve"> </w:t>
         </w:r>
       </w:ins>
-      <w:ins w:id="207" w:author="Kim, Jong H" w:date="2013-02-21T16:10:00Z">
+      <w:ins w:id="206" w:author="Kim, Jong H" w:date="2013-02-21T16:10:00Z">
         <w:r>
           <w:rPr>
             <w:rFonts w:hint="eastAsia"/>
@@ -5322,7 +5317,7 @@
           <w:lang w:eastAsia="ko-KR"/>
         </w:rPr>
       </w:pPr>
-      <w:ins w:id="208" w:author="Kim, Jong H" w:date="2013-02-21T11:40:00Z">
+      <w:ins w:id="207" w:author="Kim, Jong H" w:date="2013-02-21T11:40:00Z">
         <w:r>
           <w:rPr>
             <w:rFonts w:hint="eastAsia"/>
@@ -5331,7 +5326,7 @@
           <w:t>Brief description</w:t>
         </w:r>
       </w:ins>
-      <w:ins w:id="209" w:author="Kim, Jong H" w:date="2013-02-21T16:43:00Z">
+      <w:ins w:id="208" w:author="Kim, Jong H" w:date="2013-02-21T16:43:00Z">
         <w:r>
           <w:rPr>
             <w:rFonts w:hint="eastAsia"/>
@@ -5340,7 +5335,7 @@
           <w:t xml:space="preserve"> for internals</w:t>
         </w:r>
       </w:ins>
-      <w:ins w:id="210" w:author="Kim, Jong H" w:date="2013-02-21T11:40:00Z">
+      <w:ins w:id="209" w:author="Kim, Jong H" w:date="2013-02-21T11:40:00Z">
         <w:r>
           <w:t xml:space="preserve"> </w:t>
         </w:r>
@@ -5352,7 +5347,7 @@
           <w:t xml:space="preserve">after being </w:t>
         </w:r>
       </w:ins>
-      <w:ins w:id="211" w:author="Kim, Jong H" w:date="2013-02-21T16:04:00Z">
+      <w:ins w:id="210" w:author="Kim, Jong H" w:date="2013-02-21T16:04:00Z">
         <w:r>
           <w:rPr>
             <w:lang w:eastAsia="ko-KR"/>
@@ -5360,7 +5355,7 @@
           <w:t>called</w:t>
         </w:r>
       </w:ins>
-      <w:del w:id="212" w:author="Kim, Jong H" w:date="2013-02-21T11:40:00Z">
+      <w:del w:id="211" w:author="Kim, Jong H" w:date="2013-02-21T11:40:00Z">
         <w:r>
           <w:rPr>
             <w:rFonts w:hint="eastAsia"/>
@@ -5392,7 +5387,7 @@
           <w:delText xml:space="preserve"> been omitted for brevity.</w:delText>
         </w:r>
       </w:del>
-      <w:ins w:id="213" w:author="Kim, Jong H" w:date="2013-02-21T11:40:00Z">
+      <w:ins w:id="212" w:author="Kim, Jong H" w:date="2013-02-21T11:40:00Z">
         <w:r>
           <w:rPr>
             <w:rFonts w:hint="eastAsia"/>
@@ -5410,7 +5405,7 @@
           <w:numId w:val="40"/>
         </w:numPr>
         <w:rPr>
-          <w:ins w:id="214" w:author="Kim, Jong H" w:date="2013-02-19T10:29:00Z"/>
+          <w:ins w:id="213" w:author="Kim, Jong H" w:date="2013-02-19T10:29:00Z"/>
         </w:rPr>
       </w:pPr>
       <w:r>
@@ -5482,7 +5477,7 @@
       <w:r>
         <w:t xml:space="preserve"> derived type describing the sections </w:t>
       </w:r>
-      <w:ins w:id="215" w:author="Kim, Jong H" w:date="2013-02-22T14:28:00Z">
+      <w:ins w:id="214" w:author="Kim, Jong H" w:date="2013-02-22T14:28:00Z">
         <w:r>
           <w:rPr>
             <w:rFonts w:hint="eastAsia"/>
@@ -5503,7 +5498,7 @@
           <w:numId w:val="40"/>
         </w:numPr>
       </w:pPr>
-      <w:ins w:id="216" w:author="Kim, Jong H" w:date="2013-02-22T14:12:00Z">
+      <w:ins w:id="215" w:author="Kim, Jong H" w:date="2013-02-22T14:12:00Z">
         <w:r>
           <w:rPr>
             <w:rFonts w:hint="eastAsia"/>
@@ -5512,12 +5507,12 @@
           <w:t>All</w:t>
         </w:r>
       </w:ins>
-      <w:ins w:id="217" w:author="Kim, Jong H" w:date="2013-02-19T10:29:00Z">
+      <w:ins w:id="216" w:author="Kim, Jong H" w:date="2013-02-19T10:29:00Z">
         <w:r>
           <w:t xml:space="preserve"> processes </w:t>
         </w:r>
       </w:ins>
-      <w:ins w:id="218" w:author="Kim, Jong H" w:date="2013-02-22T14:12:00Z">
+      <w:ins w:id="217" w:author="Kim, Jong H" w:date="2013-02-22T14:12:00Z">
         <w:r>
           <w:rPr>
             <w:rFonts w:hint="eastAsia"/>
@@ -5527,7 +5522,7 @@
         </w:r>
       </w:ins>
       <w:proofErr w:type="spellStart"/>
-      <w:ins w:id="219" w:author="Kim, Jong H" w:date="2013-02-19T10:29:00Z">
+      <w:ins w:id="218" w:author="Kim, Jong H" w:date="2013-02-19T10:29:00Z">
         <w:r>
           <w:rPr>
             <w:i/>
@@ -5535,7 +5530,7 @@
           <w:t>MPI_File_</w:t>
         </w:r>
       </w:ins>
-      <w:ins w:id="220" w:author="Kim, Jong H" w:date="2013-02-21T11:39:00Z">
+      <w:ins w:id="219" w:author="Kim, Jong H" w:date="2013-02-21T11:39:00Z">
         <w:r>
           <w:rPr>
             <w:rFonts w:hint="eastAsia"/>
@@ -5545,7 +5540,7 @@
           <w:t>write</w:t>
         </w:r>
       </w:ins>
-      <w:ins w:id="221" w:author="Kim, Jong H" w:date="2013-02-19T10:29:00Z">
+      <w:ins w:id="220" w:author="Kim, Jong H" w:date="2013-02-19T10:29:00Z">
         <w:r>
           <w:rPr>
             <w:i/>
@@ -5584,7 +5579,7 @@
           <w:t>once</w:t>
         </w:r>
       </w:ins>
-      <w:ins w:id="222" w:author="Kim, Jong H" w:date="2013-02-22T14:12:00Z">
+      <w:ins w:id="221" w:author="Kim, Jong H" w:date="2013-02-22T14:12:00Z">
         <w:r>
           <w:rPr>
             <w:rFonts w:hint="eastAsia"/>
@@ -5593,7 +5588,7 @@
           <w:t xml:space="preserve"> each</w:t>
         </w:r>
       </w:ins>
-      <w:ins w:id="223" w:author="Kim, Jong H" w:date="2013-02-19T10:29:00Z">
+      <w:ins w:id="222" w:author="Kim, Jong H" w:date="2013-02-19T10:29:00Z">
         <w:r>
           <w:t xml:space="preserve"> for collective I/O or </w:t>
         </w:r>
@@ -5605,7 +5600,7 @@
           <w:t>MPI_File_</w:t>
         </w:r>
       </w:ins>
-      <w:ins w:id="224" w:author="Kim, Jong H" w:date="2013-02-21T11:39:00Z">
+      <w:ins w:id="223" w:author="Kim, Jong H" w:date="2013-02-21T11:39:00Z">
         <w:r>
           <w:rPr>
             <w:rFonts w:hint="eastAsia"/>
@@ -5615,7 +5610,7 @@
           <w:t>write</w:t>
         </w:r>
       </w:ins>
-      <w:ins w:id="225" w:author="Kim, Jong H" w:date="2013-02-19T10:29:00Z">
+      <w:ins w:id="224" w:author="Kim, Jong H" w:date="2013-02-19T10:29:00Z">
         <w:r>
           <w:rPr>
             <w:i/>
@@ -5641,7 +5636,7 @@
           <w:t>once</w:t>
         </w:r>
       </w:ins>
-      <w:ins w:id="226" w:author="Kim, Jong H" w:date="2013-02-22T14:12:00Z">
+      <w:ins w:id="225" w:author="Kim, Jong H" w:date="2013-02-22T14:12:00Z">
         <w:r>
           <w:rPr>
             <w:rFonts w:hint="eastAsia"/>
@@ -5650,12 +5645,12 @@
           <w:t xml:space="preserve"> each</w:t>
         </w:r>
       </w:ins>
-      <w:ins w:id="227" w:author="Kim, Jong H" w:date="2013-02-19T10:29:00Z">
+      <w:ins w:id="226" w:author="Kim, Jong H" w:date="2013-02-19T10:29:00Z">
         <w:r>
           <w:t xml:space="preserve"> for independent I/O</w:t>
         </w:r>
       </w:ins>
-      <w:ins w:id="228" w:author="Kim, Jong H" w:date="2013-02-21T11:38:00Z">
+      <w:ins w:id="227" w:author="Kim, Jong H" w:date="2013-02-21T11:38:00Z">
         <w:r>
           <w:rPr>
             <w:rFonts w:hint="eastAsia"/>
@@ -5670,7 +5665,7 @@
         <w:spacing w:after="0"/>
         <w:jc w:val="left"/>
         <w:rPr>
-          <w:ins w:id="229" w:author="Kim, Jong H" w:date="2013-02-21T09:21:00Z"/>
+          <w:ins w:id="228" w:author="Kim, Jong H" w:date="2013-02-21T09:21:00Z"/>
           <w:lang w:eastAsia="ko-KR"/>
         </w:rPr>
       </w:pPr>
@@ -5680,11 +5675,11 @@
         <w:spacing w:after="0"/>
         <w:jc w:val="left"/>
         <w:rPr>
-          <w:ins w:id="230" w:author="Kim, Jong H" w:date="2013-02-22T14:19:00Z"/>
-          <w:lang w:eastAsia="ko-KR"/>
-        </w:rPr>
-      </w:pPr>
-      <w:ins w:id="231" w:author="Kim, Jong H" w:date="2013-02-22T14:19:00Z">
+          <w:ins w:id="229" w:author="Kim, Jong H" w:date="2013-02-22T14:19:00Z"/>
+          <w:lang w:eastAsia="ko-KR"/>
+        </w:rPr>
+      </w:pPr>
+      <w:ins w:id="230" w:author="Kim, Jong H" w:date="2013-02-22T14:19:00Z">
         <w:r>
           <w:rPr>
             <w:lang w:eastAsia="ko-KR"/>
@@ -5698,7 +5693,7 @@
         <w:spacing w:after="0"/>
         <w:jc w:val="left"/>
         <w:rPr>
-          <w:ins w:id="232" w:author="Kim, Jong H" w:date="2013-02-21T09:21:00Z"/>
+          <w:ins w:id="231" w:author="Kim, Jong H" w:date="2013-02-21T09:21:00Z"/>
           <w:lang w:eastAsia="ko-KR"/>
         </w:rPr>
       </w:pPr>
@@ -5707,12 +5702,12 @@
       <w:pPr>
         <w:pStyle w:val="Heading2"/>
         <w:rPr>
-          <w:ins w:id="233" w:author="Kim, Jong H" w:date="2013-02-20T17:20:00Z"/>
+          <w:ins w:id="232" w:author="Kim, Jong H" w:date="2013-02-20T17:20:00Z"/>
           <w:rFonts w:eastAsia="바탕"/>
           <w:lang w:eastAsia="ko-KR"/>
         </w:rPr>
       </w:pPr>
-      <w:ins w:id="234" w:author="Kim, Jong H" w:date="2013-02-20T17:19:00Z">
+      <w:ins w:id="233" w:author="Kim, Jong H" w:date="2013-02-20T17:19:00Z">
         <w:r>
           <w:rPr>
             <w:rFonts w:eastAsia="바탕" w:hint="eastAsia"/>
@@ -5721,7 +5716,7 @@
           <w:t>Example</w:t>
         </w:r>
       </w:ins>
-      <w:ins w:id="235" w:author="Kim, Jong H" w:date="2013-02-20T17:38:00Z">
+      <w:ins w:id="234" w:author="Kim, Jong H" w:date="2013-02-20T17:38:00Z">
         <w:r>
           <w:rPr>
             <w:rFonts w:eastAsia="바탕" w:hint="eastAsia"/>
@@ -5730,7 +5725,7 @@
           <w:t xml:space="preserve"> </w:t>
         </w:r>
       </w:ins>
-      <w:ins w:id="236" w:author="Kim, Jong H" w:date="2013-02-20T17:19:00Z">
+      <w:ins w:id="235" w:author="Kim, Jong H" w:date="2013-02-20T17:19:00Z">
         <w:r>
           <w:rPr>
             <w:rFonts w:eastAsia="바탕" w:hint="eastAsia"/>
@@ -5743,10 +5738,10 @@
     <w:p>
       <w:pPr>
         <w:rPr>
-          <w:ins w:id="237" w:author="Kim, Jong H" w:date="2013-02-20T17:22:00Z"/>
-          <w:lang w:eastAsia="ko-KR"/>
-        </w:rPr>
-        <w:pPrChange w:id="238" w:author="Kim, Jong H" w:date="2013-02-20T17:20:00Z">
+          <w:ins w:id="236" w:author="Kim, Jong H" w:date="2013-02-20T17:22:00Z"/>
+          <w:lang w:eastAsia="ko-KR"/>
+        </w:rPr>
+        <w:pPrChange w:id="237" w:author="Kim, Jong H" w:date="2013-02-20T17:20:00Z">
           <w:pPr>
             <w:pStyle w:val="Heading2"/>
           </w:pPr>
@@ -5756,10 +5751,10 @@
     <w:p>
       <w:pPr>
         <w:rPr>
-          <w:ins w:id="239" w:author="Kim, Jong H" w:date="2013-02-20T17:32:00Z"/>
-          <w:lang w:eastAsia="ko-KR"/>
-        </w:rPr>
-        <w:pPrChange w:id="240" w:author="Kim, Jong H" w:date="2013-02-20T17:24:00Z">
+          <w:ins w:id="238" w:author="Kim, Jong H" w:date="2013-02-20T17:32:00Z"/>
+          <w:lang w:eastAsia="ko-KR"/>
+        </w:rPr>
+        <w:pPrChange w:id="239" w:author="Kim, Jong H" w:date="2013-02-20T17:24:00Z">
           <w:pPr>
             <w:pStyle w:val="ListParagraph"/>
             <w:numPr>
@@ -5771,7 +5766,7 @@
           </w:pPr>
         </w:pPrChange>
       </w:pPr>
-      <w:ins w:id="241" w:author="Kim, Jong H" w:date="2013-02-20T17:26:00Z">
+      <w:ins w:id="240" w:author="Kim, Jong H" w:date="2013-02-20T17:26:00Z">
         <w:r>
           <w:rPr>
             <w:rFonts w:hint="eastAsia"/>
@@ -5786,7 +5781,7 @@
           <w:t>example</w:t>
         </w:r>
       </w:ins>
-      <w:ins w:id="242" w:author="Kim, Jong H" w:date="2013-02-25T10:32:00Z">
+      <w:ins w:id="241" w:author="Kim, Jong H" w:date="2013-02-25T10:32:00Z">
         <w:r>
           <w:rPr>
             <w:rFonts w:hint="eastAsia"/>
@@ -5795,7 +5790,7 @@
           <w:t>s</w:t>
         </w:r>
       </w:ins>
-      <w:ins w:id="243" w:author="Kim, Jong H" w:date="2013-02-20T17:26:00Z">
+      <w:ins w:id="242" w:author="Kim, Jong H" w:date="2013-02-20T17:26:00Z">
         <w:r>
           <w:rPr>
             <w:rFonts w:hint="eastAsia"/>
@@ -5804,7 +5799,7 @@
           <w:t xml:space="preserve"> </w:t>
         </w:r>
       </w:ins>
-      <w:ins w:id="244" w:author="Kim, Jong H" w:date="2013-02-25T10:32:00Z">
+      <w:ins w:id="243" w:author="Kim, Jong H" w:date="2013-02-25T10:32:00Z">
         <w:r>
           <w:rPr>
             <w:rFonts w:hint="eastAsia"/>
@@ -5813,7 +5808,7 @@
           <w:t>are</w:t>
         </w:r>
       </w:ins>
-      <w:ins w:id="245" w:author="Kim, Jong H" w:date="2013-02-20T17:26:00Z">
+      <w:ins w:id="244" w:author="Kim, Jong H" w:date="2013-02-20T17:26:00Z">
         <w:r>
           <w:rPr>
             <w:rFonts w:hint="eastAsia"/>
@@ -5822,7 +5817,7 @@
           <w:t xml:space="preserve"> based on assumption</w:t>
         </w:r>
       </w:ins>
-      <w:ins w:id="246" w:author="Kim, Jong H" w:date="2013-02-20T17:23:00Z">
+      <w:ins w:id="245" w:author="Kim, Jong H" w:date="2013-02-20T17:23:00Z">
         <w:r>
           <w:rPr>
             <w:rFonts w:hint="eastAsia"/>
@@ -5831,7 +5826,7 @@
           <w:t xml:space="preserve"> </w:t>
         </w:r>
       </w:ins>
-      <w:ins w:id="247" w:author="Kim, Jong H" w:date="2013-02-20T17:26:00Z">
+      <w:ins w:id="246" w:author="Kim, Jong H" w:date="2013-02-20T17:26:00Z">
         <w:r>
           <w:rPr>
             <w:rFonts w:hint="eastAsia"/>
@@ -5840,7 +5835,7 @@
           <w:t>that using multi read</w:t>
         </w:r>
       </w:ins>
-      <w:ins w:id="248" w:author="Kim, Jong H" w:date="2013-02-20T18:00:00Z">
+      <w:ins w:id="247" w:author="Kim, Jong H" w:date="2013-02-20T18:00:00Z">
         <w:r>
           <w:rPr>
             <w:rFonts w:hint="eastAsia"/>
@@ -5849,7 +5844,7 @@
           <w:t xml:space="preserve"> API</w:t>
         </w:r>
       </w:ins>
-      <w:ins w:id="249" w:author="Kim, Jong H" w:date="2013-02-20T17:26:00Z">
+      <w:ins w:id="248" w:author="Kim, Jong H" w:date="2013-02-20T17:26:00Z">
         <w:r>
           <w:rPr>
             <w:rFonts w:hint="eastAsia"/>
@@ -5858,7 +5853,7 @@
           <w:t xml:space="preserve"> </w:t>
         </w:r>
       </w:ins>
-      <w:ins w:id="250" w:author="Kim, Jong H" w:date="2013-02-20T17:27:00Z">
+      <w:ins w:id="249" w:author="Kim, Jong H" w:date="2013-02-20T17:27:00Z">
         <w:r>
           <w:rPr>
             <w:rFonts w:hint="eastAsia"/>
@@ -5867,7 +5862,7 @@
           <w:t xml:space="preserve">on </w:t>
         </w:r>
       </w:ins>
-      <w:ins w:id="251" w:author="Kim, Jong H" w:date="2013-02-20T17:23:00Z">
+      <w:ins w:id="250" w:author="Kim, Jong H" w:date="2013-02-20T17:23:00Z">
         <w:r>
           <w:rPr>
             <w:rFonts w:hint="eastAsia"/>
@@ -5876,7 +5871,7 @@
           <w:t>a HDF5 file with four datasets</w:t>
         </w:r>
       </w:ins>
-      <w:ins w:id="252" w:author="Kim, Jong H" w:date="2013-02-20T17:24:00Z">
+      <w:ins w:id="251" w:author="Kim, Jong H" w:date="2013-02-20T17:24:00Z">
         <w:r>
           <w:rPr>
             <w:rFonts w:hint="eastAsia"/>
@@ -5885,7 +5880,7 @@
           <w:t>,</w:t>
         </w:r>
       </w:ins>
-      <w:ins w:id="253" w:author="Kim, Jong H" w:date="2013-02-20T17:23:00Z">
+      <w:ins w:id="252" w:author="Kim, Jong H" w:date="2013-02-20T17:23:00Z">
         <w:r>
           <w:rPr>
             <w:rFonts w:hint="eastAsia"/>
@@ -5894,7 +5889,7 @@
           <w:t xml:space="preserve"> </w:t>
         </w:r>
       </w:ins>
-      <w:ins w:id="254" w:author="Kim, Jong H" w:date="2013-02-20T17:24:00Z">
+      <w:ins w:id="253" w:author="Kim, Jong H" w:date="2013-02-20T17:24:00Z">
         <w:r>
           <w:rPr>
             <w:lang w:eastAsia="ko-KR"/>
@@ -5993,7 +5988,7 @@
           <w:t>’</w:t>
         </w:r>
       </w:ins>
-      <w:ins w:id="255" w:author="Kim, Jong H" w:date="2013-02-20T17:25:00Z">
+      <w:ins w:id="254" w:author="Kim, Jong H" w:date="2013-02-20T17:25:00Z">
         <w:r>
           <w:rPr>
             <w:rFonts w:hint="eastAsia"/>
@@ -6002,7 +5997,7 @@
           <w:t>.</w:t>
         </w:r>
       </w:ins>
-      <w:ins w:id="256" w:author="Kim, Jong H" w:date="2013-02-20T17:27:00Z">
+      <w:ins w:id="255" w:author="Kim, Jong H" w:date="2013-02-20T17:27:00Z">
         <w:r>
           <w:rPr>
             <w:rFonts w:hint="eastAsia"/>
@@ -6011,7 +6006,7 @@
           <w:t xml:space="preserve">   </w:t>
         </w:r>
       </w:ins>
-      <w:ins w:id="257" w:author="Kim, Jong H" w:date="2013-02-20T18:00:00Z">
+      <w:ins w:id="256" w:author="Kim, Jong H" w:date="2013-02-20T18:00:00Z">
         <w:r>
           <w:rPr>
             <w:rFonts w:hint="eastAsia"/>
@@ -6020,7 +6015,7 @@
           <w:t>Using multi w</w:t>
         </w:r>
       </w:ins>
-      <w:ins w:id="258" w:author="Kim, Jong H" w:date="2013-02-20T17:28:00Z">
+      <w:ins w:id="257" w:author="Kim, Jong H" w:date="2013-02-20T17:28:00Z">
         <w:r>
           <w:rPr>
             <w:rFonts w:hint="eastAsia"/>
@@ -6029,7 +6024,7 @@
           <w:t>rit</w:t>
         </w:r>
       </w:ins>
-      <w:ins w:id="259" w:author="Kim, Jong H" w:date="2013-02-21T09:22:00Z">
+      <w:ins w:id="258" w:author="Kim, Jong H" w:date="2013-02-21T09:22:00Z">
         <w:r>
           <w:rPr>
             <w:rFonts w:hint="eastAsia"/>
@@ -6038,7 +6033,7 @@
           <w:t>e</w:t>
         </w:r>
       </w:ins>
-      <w:ins w:id="260" w:author="Kim, Jong H" w:date="2013-02-20T18:00:00Z">
+      <w:ins w:id="259" w:author="Kim, Jong H" w:date="2013-02-20T18:00:00Z">
         <w:r>
           <w:rPr>
             <w:rFonts w:hint="eastAsia"/>
@@ -6047,7 +6042,7 @@
           <w:t xml:space="preserve"> API</w:t>
         </w:r>
       </w:ins>
-      <w:ins w:id="261" w:author="Kim, Jong H" w:date="2013-02-20T17:28:00Z">
+      <w:ins w:id="260" w:author="Kim, Jong H" w:date="2013-02-20T17:28:00Z">
         <w:r>
           <w:rPr>
             <w:rFonts w:hint="eastAsia"/>
@@ -6056,7 +6051,7 @@
           <w:t xml:space="preserve"> </w:t>
         </w:r>
       </w:ins>
-      <w:ins w:id="262" w:author="Kim, Jong H" w:date="2013-02-20T18:00:00Z">
+      <w:ins w:id="261" w:author="Kim, Jong H" w:date="2013-02-20T18:00:00Z">
         <w:r>
           <w:rPr>
             <w:rFonts w:hint="eastAsia"/>
@@ -6065,7 +6060,7 @@
           <w:t xml:space="preserve">would be </w:t>
         </w:r>
       </w:ins>
-      <w:ins w:id="263" w:author="Kim, Jong H" w:date="2013-02-20T17:31:00Z">
+      <w:ins w:id="262" w:author="Kim, Jong H" w:date="2013-02-20T17:31:00Z">
         <w:r>
           <w:rPr>
             <w:lang w:eastAsia="ko-KR"/>
@@ -6087,7 +6082,7 @@
           <w:t>same</w:t>
         </w:r>
       </w:ins>
-      <w:ins w:id="264" w:author="Kim, Jong H" w:date="2013-02-20T17:28:00Z">
+      <w:ins w:id="263" w:author="Kim, Jong H" w:date="2013-02-20T17:28:00Z">
         <w:r>
           <w:rPr>
             <w:rFonts w:hint="eastAsia"/>
@@ -6100,10 +6095,10 @@
     <w:p>
       <w:pPr>
         <w:rPr>
-          <w:ins w:id="265" w:author="Kim, Jong H" w:date="2013-02-20T17:25:00Z"/>
-          <w:lang w:eastAsia="ko-KR"/>
-        </w:rPr>
-        <w:pPrChange w:id="266" w:author="Kim, Jong H" w:date="2013-02-20T17:24:00Z">
+          <w:ins w:id="264" w:author="Kim, Jong H" w:date="2013-02-20T17:25:00Z"/>
+          <w:lang w:eastAsia="ko-KR"/>
+        </w:rPr>
+        <w:pPrChange w:id="265" w:author="Kim, Jong H" w:date="2013-02-20T17:24:00Z">
           <w:pPr>
             <w:pStyle w:val="ListParagraph"/>
             <w:numPr>
@@ -6115,7 +6110,7 @@
           </w:pPr>
         </w:pPrChange>
       </w:pPr>
-      <w:ins w:id="267" w:author="Kim, Jong H" w:date="2013-02-20T17:34:00Z">
+      <w:ins w:id="266" w:author="Kim, Jong H" w:date="2013-02-20T17:34:00Z">
         <w:r>
           <w:rPr>
             <w:rFonts w:hint="eastAsia"/>
@@ -6124,7 +6119,7 @@
           <w:t>Pseudo</w:t>
         </w:r>
       </w:ins>
-      <w:ins w:id="268" w:author="Kim, Jong H" w:date="2013-02-20T17:32:00Z">
+      <w:ins w:id="267" w:author="Kim, Jong H" w:date="2013-02-20T17:32:00Z">
         <w:r>
           <w:rPr>
             <w:rFonts w:hint="eastAsia"/>
@@ -6133,7 +6128,7 @@
           <w:t xml:space="preserve"> code</w:t>
         </w:r>
       </w:ins>
-      <w:ins w:id="269" w:author="Kim, Jong H" w:date="2013-02-20T17:34:00Z">
+      <w:ins w:id="268" w:author="Kim, Jong H" w:date="2013-02-20T17:34:00Z">
         <w:r>
           <w:rPr>
             <w:rFonts w:hint="eastAsia"/>
@@ -6142,7 +6137,7 @@
           <w:t xml:space="preserve"> is used to show how the API can be used</w:t>
         </w:r>
       </w:ins>
-      <w:ins w:id="270" w:author="Kim, Jong H" w:date="2013-02-20T18:01:00Z">
+      <w:ins w:id="269" w:author="Kim, Jong H" w:date="2013-02-20T18:01:00Z">
         <w:r>
           <w:rPr>
             <w:rFonts w:hint="eastAsia"/>
@@ -6151,7 +6146,7 @@
           <w:t xml:space="preserve"> in simplified manner</w:t>
         </w:r>
       </w:ins>
-      <w:ins w:id="271" w:author="Kim, Jong H" w:date="2013-02-21T09:23:00Z">
+      <w:ins w:id="270" w:author="Kim, Jong H" w:date="2013-02-21T09:23:00Z">
         <w:r>
           <w:rPr>
             <w:rFonts w:hint="eastAsia"/>
@@ -6160,7 +6155,7 @@
           <w:t xml:space="preserve"> focusing on this</w:t>
         </w:r>
       </w:ins>
-      <w:ins w:id="272" w:author="Kim, Jong H" w:date="2013-02-21T16:55:00Z">
+      <w:ins w:id="271" w:author="Kim, Jong H" w:date="2013-02-21T16:55:00Z">
         <w:r>
           <w:rPr>
             <w:rFonts w:hint="eastAsia"/>
@@ -6175,7 +6170,7 @@
           <w:t>task’s scope</w:t>
         </w:r>
       </w:ins>
-      <w:ins w:id="273" w:author="Kim, Jong H" w:date="2013-02-20T17:34:00Z">
+      <w:ins w:id="272" w:author="Kim, Jong H" w:date="2013-02-20T17:34:00Z">
         <w:r>
           <w:rPr>
             <w:rFonts w:hint="eastAsia"/>
@@ -6189,7 +6184,7 @@
       <w:pPr>
         <w:spacing w:after="0"/>
         <w:rPr>
-          <w:ins w:id="274" w:author="Kim, Jong H" w:date="2013-02-20T17:29:00Z"/>
+          <w:ins w:id="273" w:author="Kim, Jong H" w:date="2013-02-20T17:29:00Z"/>
           <w:lang w:eastAsia="ko-KR"/>
         </w:rPr>
       </w:pPr>
@@ -6198,23 +6193,23 @@
       <w:pPr>
         <w:pStyle w:val="Heading3"/>
         <w:rPr>
-          <w:ins w:id="275" w:author="Kim, Jong H" w:date="2013-02-20T17:45:00Z"/>
+          <w:ins w:id="274" w:author="Kim, Jong H" w:date="2013-02-20T17:45:00Z"/>
           <w:b w:val="0"/>
-          <w:rPrChange w:id="276" w:author="Kim, Jong H" w:date="2013-02-20T17:46:00Z">
+          <w:rPrChange w:id="275" w:author="Kim, Jong H" w:date="2013-02-20T17:46:00Z">
             <w:rPr>
-              <w:ins w:id="277" w:author="Kim, Jong H" w:date="2013-02-20T17:45:00Z"/>
+              <w:ins w:id="276" w:author="Kim, Jong H" w:date="2013-02-20T17:45:00Z"/>
               <w:b/>
               <w:lang w:eastAsia="ko-KR"/>
             </w:rPr>
           </w:rPrChange>
         </w:rPr>
-        <w:pPrChange w:id="278" w:author="Kim, Jong H" w:date="2013-02-20T17:47:00Z">
+        <w:pPrChange w:id="277" w:author="Kim, Jong H" w:date="2013-02-20T17:47:00Z">
           <w:pPr>
             <w:spacing w:after="0"/>
           </w:pPr>
         </w:pPrChange>
       </w:pPr>
-      <w:ins w:id="279" w:author="Kim, Jong H" w:date="2013-02-20T17:25:00Z">
+      <w:ins w:id="278" w:author="Kim, Jong H" w:date="2013-02-20T17:25:00Z">
         <w:r>
           <w:rPr>
             <w:rFonts w:hint="eastAsia"/>
@@ -6223,7 +6218,7 @@
           <w:t>Example</w:t>
         </w:r>
       </w:ins>
-      <w:ins w:id="280" w:author="Kim, Jong H" w:date="2013-02-20T17:22:00Z">
+      <w:ins w:id="279" w:author="Kim, Jong H" w:date="2013-02-20T17:22:00Z">
         <w:r>
           <w:rPr>
             <w:rFonts w:hint="eastAsia"/>
@@ -6231,7 +6226,7 @@
           <w:t>1</w:t>
         </w:r>
       </w:ins>
-      <w:ins w:id="281" w:author="Kim, Jong H" w:date="2013-02-20T17:46:00Z">
+      <w:ins w:id="280" w:author="Kim, Jong H" w:date="2013-02-20T17:46:00Z">
         <w:r>
           <w:rPr>
             <w:rFonts w:eastAsia="바탕" w:hint="eastAsia"/>
@@ -6240,7 +6235,7 @@
           <w:t xml:space="preserve">: </w:t>
         </w:r>
       </w:ins>
-      <w:ins w:id="282" w:author="Kim, Jong H" w:date="2013-02-20T17:49:00Z">
+      <w:ins w:id="281" w:author="Kim, Jong H" w:date="2013-02-20T17:49:00Z">
         <w:r>
           <w:rPr>
             <w:rFonts w:eastAsia="바탕" w:hint="eastAsia"/>
@@ -6249,13 +6244,13 @@
           <w:t xml:space="preserve">  </w:t>
         </w:r>
       </w:ins>
-      <w:ins w:id="283" w:author="Kim, Jong H" w:date="2013-02-20T17:46:00Z">
+      <w:ins w:id="282" w:author="Kim, Jong H" w:date="2013-02-20T17:46:00Z">
         <w:r>
           <w:rPr>
             <w:rFonts w:eastAsia="바탕"/>
             <w:b w:val="0"/>
             <w:lang w:eastAsia="ko-KR"/>
-            <w:rPrChange w:id="284" w:author="Kim, Jong H" w:date="2013-02-20T17:47:00Z">
+            <w:rPrChange w:id="283" w:author="Kim, Jong H" w:date="2013-02-20T17:47:00Z">
               <w:rPr>
                 <w:lang w:eastAsia="ko-KR"/>
               </w:rPr>
@@ -6264,13 +6259,13 @@
           <w:t>a</w:t>
         </w:r>
       </w:ins>
-      <w:ins w:id="285" w:author="Kim, Jong H" w:date="2013-02-20T17:30:00Z">
+      <w:ins w:id="284" w:author="Kim, Jong H" w:date="2013-02-20T17:30:00Z">
         <w:r>
           <w:rPr>
             <w:rFonts w:eastAsia="바탕"/>
             <w:b w:val="0"/>
             <w:lang w:eastAsia="ko-KR"/>
-            <w:rPrChange w:id="286" w:author="Kim, Jong H" w:date="2013-02-20T17:47:00Z">
+            <w:rPrChange w:id="285" w:author="Kim, Jong H" w:date="2013-02-20T17:47:00Z">
               <w:rPr>
                 <w:lang w:eastAsia="ko-KR"/>
               </w:rPr>
@@ -6279,12 +6274,12 @@
           <w:t xml:space="preserve">ll processes </w:t>
         </w:r>
       </w:ins>
-      <w:ins w:id="287" w:author="Kim, Jong H" w:date="2013-02-20T17:28:00Z">
+      <w:ins w:id="286" w:author="Kim, Jong H" w:date="2013-02-20T17:28:00Z">
         <w:r>
           <w:rPr>
             <w:b w:val="0"/>
             <w:lang w:eastAsia="ko-KR"/>
-            <w:rPrChange w:id="288" w:author="Kim, Jong H" w:date="2013-02-20T17:47:00Z">
+            <w:rPrChange w:id="287" w:author="Kim, Jong H" w:date="2013-02-20T17:47:00Z">
               <w:rPr>
                 <w:b/>
                 <w:lang w:eastAsia="ko-KR"/>
@@ -6294,11 +6289,11 @@
           <w:t>read</w:t>
         </w:r>
       </w:ins>
-      <w:ins w:id="289" w:author="Kim, Jong H" w:date="2013-02-20T17:22:00Z">
+      <w:ins w:id="288" w:author="Kim, Jong H" w:date="2013-02-20T17:22:00Z">
         <w:r>
           <w:rPr>
             <w:b w:val="0"/>
-            <w:rPrChange w:id="290" w:author="Kim, Jong H" w:date="2013-02-20T17:47:00Z">
+            <w:rPrChange w:id="289" w:author="Kim, Jong H" w:date="2013-02-20T17:47:00Z">
               <w:rPr>
                 <w:b/>
               </w:rPr>
@@ -6307,13 +6302,13 @@
           <w:t xml:space="preserve"> </w:t>
         </w:r>
       </w:ins>
-      <w:ins w:id="291" w:author="Kim, Jong H" w:date="2013-02-20T17:30:00Z">
+      <w:ins w:id="290" w:author="Kim, Jong H" w:date="2013-02-20T17:30:00Z">
         <w:r>
           <w:rPr>
             <w:rFonts w:eastAsia="바탕"/>
             <w:b w:val="0"/>
             <w:lang w:eastAsia="ko-KR"/>
-            <w:rPrChange w:id="292" w:author="Kim, Jong H" w:date="2013-02-20T17:47:00Z">
+            <w:rPrChange w:id="291" w:author="Kim, Jong H" w:date="2013-02-20T17:47:00Z">
               <w:rPr>
                 <w:lang w:eastAsia="ko-KR"/>
               </w:rPr>
@@ -6322,11 +6317,11 @@
           <w:t xml:space="preserve">from </w:t>
         </w:r>
       </w:ins>
-      <w:ins w:id="293" w:author="Kim, Jong H" w:date="2013-02-20T17:22:00Z">
+      <w:ins w:id="292" w:author="Kim, Jong H" w:date="2013-02-20T17:22:00Z">
         <w:r>
           <w:rPr>
             <w:b w:val="0"/>
-            <w:rPrChange w:id="294" w:author="Kim, Jong H" w:date="2013-02-20T17:47:00Z">
+            <w:rPrChange w:id="293" w:author="Kim, Jong H" w:date="2013-02-20T17:47:00Z">
               <w:rPr>
                 <w:b/>
               </w:rPr>
@@ -6335,13 +6330,13 @@
           <w:t xml:space="preserve">same datasets </w:t>
         </w:r>
       </w:ins>
-      <w:ins w:id="295" w:author="Kim, Jong H" w:date="2013-02-20T17:32:00Z">
+      <w:ins w:id="294" w:author="Kim, Jong H" w:date="2013-02-20T17:32:00Z">
         <w:r>
           <w:rPr>
             <w:rFonts w:eastAsia="바탕"/>
             <w:b w:val="0"/>
             <w:lang w:eastAsia="ko-KR"/>
-            <w:rPrChange w:id="296" w:author="Kim, Jong H" w:date="2013-02-20T17:47:00Z">
+            <w:rPrChange w:id="295" w:author="Kim, Jong H" w:date="2013-02-20T17:47:00Z">
               <w:rPr>
                 <w:lang w:eastAsia="ko-KR"/>
               </w:rPr>
@@ -6350,11 +6345,11 @@
           <w:t>‘</w:t>
         </w:r>
       </w:ins>
-      <w:ins w:id="297" w:author="Kim, Jong H" w:date="2013-02-20T17:22:00Z">
+      <w:ins w:id="296" w:author="Kim, Jong H" w:date="2013-02-20T17:22:00Z">
         <w:r>
           <w:rPr>
             <w:b w:val="0"/>
-            <w:rPrChange w:id="298" w:author="Kim, Jong H" w:date="2013-02-20T17:47:00Z">
+            <w:rPrChange w:id="297" w:author="Kim, Jong H" w:date="2013-02-20T17:47:00Z">
               <w:rPr>
                 <w:b/>
               </w:rPr>
@@ -6363,13 +6358,13 @@
           <w:t>d1</w:t>
         </w:r>
       </w:ins>
-      <w:ins w:id="299" w:author="Kim, Jong H" w:date="2013-02-20T17:32:00Z">
+      <w:ins w:id="298" w:author="Kim, Jong H" w:date="2013-02-20T17:32:00Z">
         <w:r>
           <w:rPr>
             <w:rFonts w:eastAsia="바탕"/>
             <w:b w:val="0"/>
             <w:lang w:eastAsia="ko-KR"/>
-            <w:rPrChange w:id="300" w:author="Kim, Jong H" w:date="2013-02-20T17:47:00Z">
+            <w:rPrChange w:id="299" w:author="Kim, Jong H" w:date="2013-02-20T17:47:00Z">
               <w:rPr>
                 <w:lang w:eastAsia="ko-KR"/>
               </w:rPr>
@@ -6378,11 +6373,11 @@
           <w:t>’</w:t>
         </w:r>
       </w:ins>
-      <w:ins w:id="301" w:author="Kim, Jong H" w:date="2013-02-20T17:22:00Z">
+      <w:ins w:id="300" w:author="Kim, Jong H" w:date="2013-02-20T17:22:00Z">
         <w:r>
           <w:rPr>
             <w:b w:val="0"/>
-            <w:rPrChange w:id="302" w:author="Kim, Jong H" w:date="2013-02-20T17:47:00Z">
+            <w:rPrChange w:id="301" w:author="Kim, Jong H" w:date="2013-02-20T17:47:00Z">
               <w:rPr>
                 <w:b/>
               </w:rPr>
@@ -6391,13 +6386,13 @@
           <w:t>,</w:t>
         </w:r>
       </w:ins>
-      <w:ins w:id="303" w:author="Kim, Jong H" w:date="2013-02-20T17:32:00Z">
+      <w:ins w:id="302" w:author="Kim, Jong H" w:date="2013-02-20T17:32:00Z">
         <w:r>
           <w:rPr>
             <w:rFonts w:eastAsia="바탕"/>
             <w:b w:val="0"/>
             <w:lang w:eastAsia="ko-KR"/>
-            <w:rPrChange w:id="304" w:author="Kim, Jong H" w:date="2013-02-20T17:47:00Z">
+            <w:rPrChange w:id="303" w:author="Kim, Jong H" w:date="2013-02-20T17:47:00Z">
               <w:rPr>
                 <w:lang w:eastAsia="ko-KR"/>
               </w:rPr>
@@ -6406,11 +6401,11 @@
           <w:t xml:space="preserve"> ’</w:t>
         </w:r>
       </w:ins>
-      <w:ins w:id="305" w:author="Kim, Jong H" w:date="2013-02-20T17:22:00Z">
+      <w:ins w:id="304" w:author="Kim, Jong H" w:date="2013-02-20T17:22:00Z">
         <w:r>
           <w:rPr>
             <w:b w:val="0"/>
-            <w:rPrChange w:id="306" w:author="Kim, Jong H" w:date="2013-02-20T17:47:00Z">
+            <w:rPrChange w:id="305" w:author="Kim, Jong H" w:date="2013-02-20T17:47:00Z">
               <w:rPr>
                 <w:b/>
               </w:rPr>
@@ -6419,13 +6414,13 @@
           <w:t>d2</w:t>
         </w:r>
       </w:ins>
-      <w:ins w:id="307" w:author="Kim, Jong H" w:date="2013-02-20T17:32:00Z">
+      <w:ins w:id="306" w:author="Kim, Jong H" w:date="2013-02-20T17:32:00Z">
         <w:r>
           <w:rPr>
             <w:rFonts w:eastAsia="바탕"/>
             <w:b w:val="0"/>
             <w:lang w:eastAsia="ko-KR"/>
-            <w:rPrChange w:id="308" w:author="Kim, Jong H" w:date="2013-02-20T17:47:00Z">
+            <w:rPrChange w:id="307" w:author="Kim, Jong H" w:date="2013-02-20T17:47:00Z">
               <w:rPr>
                 <w:lang w:eastAsia="ko-KR"/>
               </w:rPr>
@@ -6434,11 +6429,11 @@
           <w:t>’</w:t>
         </w:r>
       </w:ins>
-      <w:ins w:id="309" w:author="Kim, Jong H" w:date="2013-02-20T17:22:00Z">
+      <w:ins w:id="308" w:author="Kim, Jong H" w:date="2013-02-20T17:22:00Z">
         <w:r>
           <w:rPr>
             <w:b w:val="0"/>
-            <w:rPrChange w:id="310" w:author="Kim, Jong H" w:date="2013-02-20T17:47:00Z">
+            <w:rPrChange w:id="309" w:author="Kim, Jong H" w:date="2013-02-20T17:47:00Z">
               <w:rPr>
                 <w:b/>
               </w:rPr>
@@ -6447,13 +6442,13 @@
           <w:t xml:space="preserve"> and </w:t>
         </w:r>
       </w:ins>
-      <w:ins w:id="311" w:author="Kim, Jong H" w:date="2013-02-20T17:32:00Z">
+      <w:ins w:id="310" w:author="Kim, Jong H" w:date="2013-02-20T17:32:00Z">
         <w:r>
           <w:rPr>
             <w:rFonts w:eastAsia="바탕"/>
             <w:b w:val="0"/>
             <w:lang w:eastAsia="ko-KR"/>
-            <w:rPrChange w:id="312" w:author="Kim, Jong H" w:date="2013-02-20T17:47:00Z">
+            <w:rPrChange w:id="311" w:author="Kim, Jong H" w:date="2013-02-20T17:47:00Z">
               <w:rPr>
                 <w:lang w:eastAsia="ko-KR"/>
               </w:rPr>
@@ -6462,11 +6457,11 @@
           <w:t>‘</w:t>
         </w:r>
       </w:ins>
-      <w:ins w:id="313" w:author="Kim, Jong H" w:date="2013-02-20T17:22:00Z">
+      <w:ins w:id="312" w:author="Kim, Jong H" w:date="2013-02-20T17:22:00Z">
         <w:r>
           <w:rPr>
             <w:b w:val="0"/>
-            <w:rPrChange w:id="314" w:author="Kim, Jong H" w:date="2013-02-20T17:47:00Z">
+            <w:rPrChange w:id="313" w:author="Kim, Jong H" w:date="2013-02-20T17:47:00Z">
               <w:rPr>
                 <w:b/>
               </w:rPr>
@@ -6475,13 +6470,13 @@
           <w:t>d3</w:t>
         </w:r>
       </w:ins>
-      <w:ins w:id="315" w:author="Kim, Jong H" w:date="2013-02-20T17:32:00Z">
+      <w:ins w:id="314" w:author="Kim, Jong H" w:date="2013-02-20T17:32:00Z">
         <w:r>
           <w:rPr>
             <w:rFonts w:eastAsia="바탕"/>
             <w:b w:val="0"/>
             <w:lang w:eastAsia="ko-KR"/>
-            <w:rPrChange w:id="316" w:author="Kim, Jong H" w:date="2013-02-20T17:47:00Z">
+            <w:rPrChange w:id="315" w:author="Kim, Jong H" w:date="2013-02-20T17:47:00Z">
               <w:rPr>
                 <w:lang w:eastAsia="ko-KR"/>
               </w:rPr>
@@ -6490,11 +6485,11 @@
           <w:t>’</w:t>
         </w:r>
       </w:ins>
-      <w:ins w:id="317" w:author="Kim, Jong H" w:date="2013-02-20T17:22:00Z">
+      <w:ins w:id="316" w:author="Kim, Jong H" w:date="2013-02-20T17:22:00Z">
         <w:r>
           <w:rPr>
             <w:b w:val="0"/>
-            <w:rPrChange w:id="318" w:author="Kim, Jong H" w:date="2013-02-20T17:47:00Z">
+            <w:rPrChange w:id="317" w:author="Kim, Jong H" w:date="2013-02-20T17:47:00Z">
               <w:rPr>
                 <w:b/>
               </w:rPr>
@@ -6503,13 +6498,13 @@
           <w:t xml:space="preserve"> </w:t>
         </w:r>
       </w:ins>
-      <w:ins w:id="319" w:author="Kim, Jong H" w:date="2013-02-20T17:32:00Z">
+      <w:ins w:id="318" w:author="Kim, Jong H" w:date="2013-02-20T17:32:00Z">
         <w:r>
           <w:rPr>
             <w:rFonts w:eastAsia="바탕"/>
             <w:b w:val="0"/>
             <w:lang w:eastAsia="ko-KR"/>
-            <w:rPrChange w:id="320" w:author="Kim, Jong H" w:date="2013-02-20T17:47:00Z">
+            <w:rPrChange w:id="319" w:author="Kim, Jong H" w:date="2013-02-20T17:47:00Z">
               <w:rPr>
                 <w:lang w:eastAsia="ko-KR"/>
               </w:rPr>
@@ -6527,15 +6522,15 @@
           <w:numId w:val="0"/>
         </w:numPr>
         <w:rPr>
-          <w:ins w:id="321" w:author="Kim, Jong H" w:date="2013-02-20T17:22:00Z"/>
-        </w:rPr>
-        <w:pPrChange w:id="322" w:author="Kim, Jong H" w:date="2013-02-20T17:31:00Z">
+          <w:ins w:id="320" w:author="Kim, Jong H" w:date="2013-02-20T17:22:00Z"/>
+        </w:rPr>
+        <w:pPrChange w:id="321" w:author="Kim, Jong H" w:date="2013-02-20T17:31:00Z">
           <w:pPr>
             <w:spacing w:after="0"/>
           </w:pPr>
         </w:pPrChange>
       </w:pPr>
-      <w:ins w:id="323" w:author="Kim, Jong H" w:date="2013-02-20T17:47:00Z">
+      <w:ins w:id="322" w:author="Kim, Jong H" w:date="2013-02-20T17:47:00Z">
         <w:r>
           <w:rPr>
             <w:rFonts w:eastAsia="바탕" w:hint="eastAsia"/>
@@ -6545,7 +6540,7 @@
           <w:t>A</w:t>
         </w:r>
       </w:ins>
-      <w:ins w:id="324" w:author="Kim, Jong H" w:date="2013-02-20T17:45:00Z">
+      <w:ins w:id="323" w:author="Kim, Jong H" w:date="2013-02-20T17:45:00Z">
         <w:r>
           <w:rPr>
             <w:rFonts w:eastAsia="바탕" w:hint="eastAsia"/>
@@ -6555,7 +6550,7 @@
           <w:t>ssume</w:t>
         </w:r>
       </w:ins>
-      <w:ins w:id="325" w:author="Kim, Jong H" w:date="2013-02-22T14:14:00Z">
+      <w:ins w:id="324" w:author="Kim, Jong H" w:date="2013-02-22T14:14:00Z">
         <w:r>
           <w:rPr>
             <w:rFonts w:eastAsia="바탕" w:hint="eastAsia"/>
@@ -6565,7 +6560,7 @@
           <w:t xml:space="preserve"> that </w:t>
         </w:r>
       </w:ins>
-      <w:ins w:id="326" w:author="Kim, Jong H" w:date="2013-02-20T17:45:00Z">
+      <w:ins w:id="325" w:author="Kim, Jong H" w:date="2013-02-20T17:45:00Z">
         <w:r>
           <w:rPr>
             <w:rFonts w:eastAsia="바탕" w:hint="eastAsia"/>
@@ -6575,7 +6570,7 @@
           <w:t>this application</w:t>
         </w:r>
       </w:ins>
-      <w:ins w:id="327" w:author="Kim, Jong H" w:date="2013-02-22T14:15:00Z">
+      <w:ins w:id="326" w:author="Kim, Jong H" w:date="2013-02-22T14:15:00Z">
         <w:r>
           <w:rPr>
             <w:rFonts w:eastAsia="바탕" w:hint="eastAsia"/>
@@ -6593,7 +6588,7 @@
           <w:t>executed</w:t>
         </w:r>
       </w:ins>
-      <w:ins w:id="328" w:author="Kim, Jong H" w:date="2013-02-20T17:45:00Z">
+      <w:ins w:id="327" w:author="Kim, Jong H" w:date="2013-02-20T17:45:00Z">
         <w:r>
           <w:rPr>
             <w:rFonts w:eastAsia="바탕" w:hint="eastAsia"/>
@@ -6603,11 +6598,11 @@
           <w:t xml:space="preserve"> with </w:t>
         </w:r>
       </w:ins>
-      <w:ins w:id="329" w:author="Kim, Jong H" w:date="2013-02-20T17:22:00Z">
+      <w:ins w:id="328" w:author="Kim, Jong H" w:date="2013-02-20T17:22:00Z">
         <w:r>
           <w:rPr>
             <w:b w:val="0"/>
-            <w:rPrChange w:id="330" w:author="Kim, Jong H" w:date="2013-02-20T17:32:00Z">
+            <w:rPrChange w:id="329" w:author="Kim, Jong H" w:date="2013-02-20T17:32:00Z">
               <w:rPr>
                 <w:b/>
               </w:rPr>
@@ -6616,13 +6611,13 @@
           <w:t>2 processes</w:t>
         </w:r>
       </w:ins>
-      <w:ins w:id="331" w:author="Kim, Jong H" w:date="2013-02-20T17:30:00Z">
+      <w:ins w:id="330" w:author="Kim, Jong H" w:date="2013-02-20T17:30:00Z">
         <w:r>
           <w:rPr>
             <w:rFonts w:eastAsia="바탕"/>
             <w:b w:val="0"/>
             <w:lang w:eastAsia="ko-KR"/>
-            <w:rPrChange w:id="332" w:author="Kim, Jong H" w:date="2013-02-20T17:32:00Z">
+            <w:rPrChange w:id="331" w:author="Kim, Jong H" w:date="2013-02-20T17:32:00Z">
               <w:rPr>
                 <w:lang w:eastAsia="ko-KR"/>
               </w:rPr>
@@ -6636,7 +6631,7 @@
       <w:pPr>
         <w:spacing w:after="0"/>
         <w:rPr>
-          <w:ins w:id="333" w:author="Kim, Jong H" w:date="2013-02-20T17:47:00Z"/>
+          <w:ins w:id="332" w:author="Kim, Jong H" w:date="2013-02-20T17:47:00Z"/>
           <w:lang w:eastAsia="ko-KR"/>
         </w:rPr>
       </w:pPr>
@@ -6644,16 +6639,16 @@
     <w:p>
       <w:pPr>
         <w:rPr>
-          <w:ins w:id="334" w:author="Kim, Jong H" w:date="2013-02-22T14:16:00Z"/>
-          <w:lang w:eastAsia="ko-KR"/>
-        </w:rPr>
-        <w:pPrChange w:id="335" w:author="Kim, Jong H" w:date="2013-02-20T17:59:00Z">
+          <w:ins w:id="333" w:author="Kim, Jong H" w:date="2013-02-22T14:16:00Z"/>
+          <w:lang w:eastAsia="ko-KR"/>
+        </w:rPr>
+        <w:pPrChange w:id="334" w:author="Kim, Jong H" w:date="2013-02-20T17:59:00Z">
           <w:pPr>
             <w:spacing w:after="0"/>
           </w:pPr>
         </w:pPrChange>
       </w:pPr>
-      <w:ins w:id="336" w:author="Kim, Jong H" w:date="2013-02-20T17:34:00Z">
+      <w:ins w:id="335" w:author="Kim, Jong H" w:date="2013-02-20T17:34:00Z">
         <w:r>
           <w:rPr>
             <w:rFonts w:hint="eastAsia"/>
@@ -6662,7 +6657,7 @@
           <w:t>Pseudo c</w:t>
         </w:r>
       </w:ins>
-      <w:ins w:id="337" w:author="Kim, Jong H" w:date="2013-02-20T17:22:00Z">
+      <w:ins w:id="336" w:author="Kim, Jong H" w:date="2013-02-20T17:22:00Z">
         <w:r>
           <w:rPr>
             <w:rFonts w:hint="eastAsia"/>
@@ -6670,7 +6665,7 @@
           <w:t>ode</w:t>
         </w:r>
       </w:ins>
-      <w:ins w:id="338" w:author="Kim, Jong H" w:date="2013-02-20T17:34:00Z">
+      <w:ins w:id="337" w:author="Kim, Jong H" w:date="2013-02-20T17:34:00Z">
         <w:r>
           <w:rPr>
             <w:rFonts w:hint="eastAsia"/>
@@ -6679,7 +6674,7 @@
           <w:t xml:space="preserve"> below</w:t>
         </w:r>
       </w:ins>
-      <w:ins w:id="339" w:author="Kim, Jong H" w:date="2013-02-20T17:22:00Z">
+      <w:ins w:id="338" w:author="Kim, Jong H" w:date="2013-02-20T17:22:00Z">
         <w:r>
           <w:rPr>
             <w:rFonts w:hint="eastAsia"/>
@@ -6694,7 +6689,7 @@
         <w:tblW w:w="0" w:type="auto"/>
         <w:tblInd w:w="198" w:type="dxa"/>
         <w:tblLook w:val="04A0" w:firstRow="1" w:lastRow="0" w:firstColumn="1" w:lastColumn="0" w:noHBand="0" w:noVBand="1"/>
-        <w:tblPrChange w:id="340" w:author="Kim, Jong H" w:date="2013-02-22T14:16:00Z">
+        <w:tblPrChange w:id="339" w:author="Kim, Jong H" w:date="2013-02-22T14:16:00Z">
           <w:tblPr>
             <w:tblStyle w:val="TableGrid"/>
             <w:tblW w:w="0" w:type="auto"/>
@@ -6704,7 +6699,7 @@
       </w:tblPr>
       <w:tblGrid>
         <w:gridCol w:w="9000"/>
-        <w:tblGridChange w:id="341">
+        <w:tblGridChange w:id="340">
           <w:tblGrid>
             <w:gridCol w:w="10152"/>
           </w:tblGrid>
@@ -6712,12 +6707,12 @@
       </w:tblGrid>
       <w:tr>
         <w:trPr>
-          <w:ins w:id="342" w:author="Kim, Jong H" w:date="2013-02-22T14:16:00Z"/>
+          <w:ins w:id="341" w:author="Kim, Jong H" w:date="2013-02-22T14:16:00Z"/>
         </w:trPr>
         <w:tc>
           <w:tcPr>
             <w:tcW w:w="9000" w:type="dxa"/>
-            <w:tcPrChange w:id="343" w:author="Kim, Jong H" w:date="2013-02-22T14:16:00Z">
+            <w:tcPrChange w:id="342" w:author="Kim, Jong H" w:date="2013-02-22T14:16:00Z">
               <w:tcPr>
                 <w:tcW w:w="10152" w:type="dxa"/>
               </w:tcPr>
@@ -6728,16 +6723,16 @@
               <w:spacing w:before="240"/>
               <w:ind w:firstLine="105"/>
               <w:rPr>
-                <w:ins w:id="344" w:author="Kim, Jong H" w:date="2013-02-22T14:16:00Z"/>
+                <w:ins w:id="343" w:author="Kim, Jong H" w:date="2013-02-22T14:16:00Z"/>
                 <w:lang w:eastAsia="ko-KR"/>
               </w:rPr>
-              <w:pPrChange w:id="345" w:author="Kim, Jong H" w:date="2013-02-22T14:17:00Z">
+              <w:pPrChange w:id="344" w:author="Kim, Jong H" w:date="2013-02-22T14:17:00Z">
                 <w:pPr>
                   <w:ind w:firstLine="105"/>
                 </w:pPr>
               </w:pPrChange>
             </w:pPr>
-            <w:ins w:id="346" w:author="Kim, Jong H" w:date="2013-02-22T14:16:00Z">
+            <w:ins w:id="345" w:author="Kim, Jong H" w:date="2013-02-22T14:16:00Z">
               <w:r>
                 <w:rPr>
                   <w:rFonts w:hint="eastAsia"/>
@@ -6829,11 +6824,11 @@
             <w:pPr>
               <w:ind w:firstLine="105"/>
               <w:rPr>
-                <w:ins w:id="347" w:author="Kim, Jong H" w:date="2013-02-22T14:16:00Z"/>
+                <w:ins w:id="346" w:author="Kim, Jong H" w:date="2013-02-22T14:16:00Z"/>
                 <w:lang w:eastAsia="ko-KR"/>
               </w:rPr>
             </w:pPr>
-            <w:ins w:id="348" w:author="Kim, Jong H" w:date="2013-02-22T14:16:00Z">
+            <w:ins w:id="347" w:author="Kim, Jong H" w:date="2013-02-22T14:16:00Z">
               <w:r>
                 <w:rPr>
                   <w:rFonts w:hint="eastAsia"/>
@@ -6861,12 +6856,12 @@
               <w:spacing w:after="0"/>
               <w:ind w:firstLine="105"/>
               <w:rPr>
-                <w:ins w:id="349" w:author="Kim, Jong H" w:date="2013-02-22T14:16:00Z"/>
+                <w:ins w:id="348" w:author="Kim, Jong H" w:date="2013-02-22T14:16:00Z"/>
                 <w:rFonts w:cs="Consolas"/>
                 <w:lang w:eastAsia="ko-KR"/>
               </w:rPr>
             </w:pPr>
-            <w:ins w:id="350" w:author="Kim, Jong H" w:date="2013-02-22T14:16:00Z">
+            <w:ins w:id="349" w:author="Kim, Jong H" w:date="2013-02-22T14:16:00Z">
               <w:r>
                 <w:rPr>
                   <w:rFonts w:cs="Consolas" w:hint="eastAsia"/>
@@ -6905,6 +6900,17 @@
                 <w:t xml:space="preserve"> for collective operation.</w:t>
               </w:r>
             </w:ins>
+          </w:p>
+          <w:p>
+            <w:pPr>
+              <w:spacing w:after="0"/>
+              <w:ind w:firstLine="105"/>
+              <w:rPr>
+                <w:ins w:id="350" w:author="Kim, Jong H" w:date="2013-02-22T14:16:00Z"/>
+                <w:rFonts w:cs="Consolas"/>
+                <w:lang w:eastAsia="ko-KR"/>
+              </w:rPr>
+            </w:pPr>
           </w:p>
           <w:p>
             <w:pPr>
@@ -6916,18 +6922,7 @@
                 <w:lang w:eastAsia="ko-KR"/>
               </w:rPr>
             </w:pPr>
-          </w:p>
-          <w:p>
-            <w:pPr>
-              <w:spacing w:after="0"/>
-              <w:ind w:firstLine="105"/>
-              <w:rPr>
-                <w:ins w:id="352" w:author="Kim, Jong H" w:date="2013-02-22T14:16:00Z"/>
-                <w:rFonts w:cs="Consolas"/>
-                <w:lang w:eastAsia="ko-KR"/>
-              </w:rPr>
-            </w:pPr>
-            <w:ins w:id="353" w:author="Kim, Jong H" w:date="2013-02-22T14:16:00Z">
+            <w:ins w:id="352" w:author="Kim, Jong H" w:date="2013-02-22T14:16:00Z">
               <w:r>
                 <w:rPr>
                   <w:rFonts w:cs="Consolas" w:hint="eastAsia"/>
@@ -6958,7 +6953,7 @@
                 <w:t xml:space="preserve">count = </w:t>
               </w:r>
             </w:ins>
-            <w:ins w:id="354" w:author="Kim, Jong H" w:date="2013-02-25T10:33:00Z">
+            <w:ins w:id="353" w:author="Kim, Jong H" w:date="2013-02-25T10:33:00Z">
               <w:r>
                 <w:rPr>
                   <w:rFonts w:cs="Consolas" w:hint="eastAsia"/>
@@ -6967,7 +6962,7 @@
                 <w:t>3</w:t>
               </w:r>
             </w:ins>
-            <w:ins w:id="355" w:author="Kim, Jong H" w:date="2013-02-25T10:34:00Z">
+            <w:ins w:id="354" w:author="Kim, Jong H" w:date="2013-02-25T10:34:00Z">
               <w:r>
                 <w:rPr>
                   <w:rFonts w:cs="Consolas" w:hint="eastAsia"/>
@@ -6982,12 +6977,12 @@
               <w:spacing w:after="0"/>
               <w:ind w:firstLine="105"/>
               <w:rPr>
-                <w:ins w:id="356" w:author="Kim, Jong H" w:date="2013-02-22T14:16:00Z"/>
+                <w:ins w:id="355" w:author="Kim, Jong H" w:date="2013-02-22T14:16:00Z"/>
                 <w:rFonts w:cs="Consolas"/>
                 <w:lang w:eastAsia="ko-KR"/>
               </w:rPr>
             </w:pPr>
-            <w:ins w:id="357" w:author="Kim, Jong H" w:date="2013-02-22T14:16:00Z">
+            <w:ins w:id="356" w:author="Kim, Jong H" w:date="2013-02-22T14:16:00Z">
               <w:r>
                 <w:rPr>
                   <w:rFonts w:cs="Consolas" w:hint="eastAsia"/>
@@ -7026,7 +7021,7 @@
                 <w:t xml:space="preserve"> == 0)</w:t>
               </w:r>
             </w:ins>
-            <w:ins w:id="358" w:author="Kim, Jong H" w:date="2013-02-25T10:33:00Z">
+            <w:ins w:id="357" w:author="Kim, Jong H" w:date="2013-02-25T10:33:00Z">
               <w:r>
                 <w:rPr>
                   <w:rFonts w:cs="Consolas" w:hint="eastAsia"/>
@@ -7040,12 +7035,12 @@
             <w:pPr>
               <w:spacing w:after="0"/>
               <w:rPr>
-                <w:ins w:id="359" w:author="Kim, Jong H" w:date="2013-02-22T14:16:00Z"/>
+                <w:ins w:id="358" w:author="Kim, Jong H" w:date="2013-02-22T14:16:00Z"/>
                 <w:rFonts w:cs="Consolas"/>
                 <w:lang w:eastAsia="ko-KR"/>
               </w:rPr>
             </w:pPr>
-            <w:ins w:id="360" w:author="Kim, Jong H" w:date="2013-02-22T14:16:00Z">
+            <w:ins w:id="359" w:author="Kim, Jong H" w:date="2013-02-22T14:16:00Z">
               <w:r>
                 <w:rPr>
                   <w:rFonts w:cs="Consolas" w:hint="eastAsia"/>
@@ -7130,6 +7125,16 @@
                 <w:t>} }</w:t>
               </w:r>
             </w:ins>
+          </w:p>
+          <w:p>
+            <w:pPr>
+              <w:spacing w:after="0"/>
+              <w:rPr>
+                <w:ins w:id="360" w:author="Kim, Jong H" w:date="2013-02-22T14:16:00Z"/>
+                <w:rFonts w:cs="Consolas"/>
+                <w:lang w:eastAsia="ko-KR"/>
+              </w:rPr>
+            </w:pPr>
           </w:p>
           <w:p>
             <w:pPr>
@@ -7140,17 +7145,7 @@
                 <w:lang w:eastAsia="ko-KR"/>
               </w:rPr>
             </w:pPr>
-          </w:p>
-          <w:p>
-            <w:pPr>
-              <w:spacing w:after="0"/>
-              <w:rPr>
-                <w:ins w:id="362" w:author="Kim, Jong H" w:date="2013-02-22T14:16:00Z"/>
-                <w:rFonts w:cs="Consolas"/>
-                <w:lang w:eastAsia="ko-KR"/>
-              </w:rPr>
-            </w:pPr>
-            <w:ins w:id="363" w:author="Kim, Jong H" w:date="2013-02-22T14:16:00Z">
+            <w:ins w:id="362" w:author="Kim, Jong H" w:date="2013-02-22T14:16:00Z">
               <w:r>
                 <w:rPr>
                   <w:rFonts w:cs="Consolas" w:hint="eastAsia"/>
@@ -7189,7 +7184,7 @@
                 <w:t xml:space="preserve"> == 1)</w:t>
               </w:r>
             </w:ins>
-            <w:ins w:id="364" w:author="Kim, Jong H" w:date="2013-02-25T10:33:00Z">
+            <w:ins w:id="363" w:author="Kim, Jong H" w:date="2013-02-25T10:33:00Z">
               <w:r>
                 <w:rPr>
                   <w:rFonts w:cs="Consolas" w:hint="eastAsia"/>
@@ -7198,7 +7193,7 @@
                 <w:t xml:space="preserve">  </w:t>
               </w:r>
             </w:ins>
-            <w:ins w:id="365" w:author="Kim, Jong H" w:date="2013-02-25T10:34:00Z">
+            <w:ins w:id="364" w:author="Kim, Jong H" w:date="2013-02-25T10:34:00Z">
               <w:r>
                 <w:rPr>
                   <w:rFonts w:cs="Consolas" w:hint="eastAsia"/>
@@ -7207,7 +7202,7 @@
                 <w:t xml:space="preserve"> </w:t>
               </w:r>
             </w:ins>
-            <w:ins w:id="366" w:author="Kim, Jong H" w:date="2013-02-25T10:33:00Z">
+            <w:ins w:id="365" w:author="Kim, Jong H" w:date="2013-02-25T10:33:00Z">
               <w:r>
                 <w:rPr>
                   <w:rFonts w:cs="Consolas" w:hint="eastAsia"/>
@@ -7221,11 +7216,11 @@
             <w:pPr>
               <w:spacing w:after="0"/>
               <w:rPr>
-                <w:ins w:id="367" w:author="Kim, Jong H" w:date="2013-02-22T14:16:00Z"/>
+                <w:ins w:id="366" w:author="Kim, Jong H" w:date="2013-02-22T14:16:00Z"/>
                 <w:rFonts w:cs="Consolas"/>
               </w:rPr>
             </w:pPr>
-            <w:ins w:id="368" w:author="Kim, Jong H" w:date="2013-02-22T14:16:00Z">
+            <w:ins w:id="367" w:author="Kim, Jong H" w:date="2013-02-22T14:16:00Z">
               <w:r>
                 <w:rPr>
                   <w:rFonts w:cs="Consolas"/>
@@ -7322,12 +7317,12 @@
             <w:pPr>
               <w:spacing w:after="0"/>
               <w:rPr>
-                <w:ins w:id="369" w:author="Kim, Jong H" w:date="2013-02-22T14:16:00Z"/>
+                <w:ins w:id="368" w:author="Kim, Jong H" w:date="2013-02-22T14:16:00Z"/>
                 <w:rFonts w:cs="Consolas"/>
                 <w:lang w:eastAsia="ko-KR"/>
               </w:rPr>
             </w:pPr>
-            <w:ins w:id="370" w:author="Kim, Jong H" w:date="2013-02-22T14:16:00Z">
+            <w:ins w:id="369" w:author="Kim, Jong H" w:date="2013-02-22T14:16:00Z">
               <w:r>
                 <w:rPr>
                   <w:rFonts w:cs="Consolas" w:hint="eastAsia"/>
@@ -7341,15 +7336,15 @@
             <w:pPr>
               <w:spacing w:after="0"/>
               <w:rPr>
-                <w:ins w:id="371" w:author="Kim, Jong H" w:date="2013-02-22T14:16:00Z"/>
+                <w:ins w:id="370" w:author="Kim, Jong H" w:date="2013-02-22T14:16:00Z"/>
                 <w:rFonts w:cs="Consolas"/>
                 <w:lang w:eastAsia="ko-KR"/>
               </w:rPr>
-              <w:pPrChange w:id="372" w:author="Kim, Jong H" w:date="2013-02-22T14:16:00Z">
+              <w:pPrChange w:id="371" w:author="Kim, Jong H" w:date="2013-02-22T14:16:00Z">
                 <w:pPr/>
               </w:pPrChange>
             </w:pPr>
-            <w:ins w:id="373" w:author="Kim, Jong H" w:date="2013-02-22T14:16:00Z">
+            <w:ins w:id="372" w:author="Kim, Jong H" w:date="2013-02-22T14:16:00Z">
               <w:r>
                 <w:rPr>
                   <w:rFonts w:cs="Consolas" w:hint="eastAsia"/>
@@ -7435,10 +7430,10 @@
             <w:pPr>
               <w:spacing w:after="0"/>
               <w:rPr>
-                <w:ins w:id="374" w:author="Kim, Jong H" w:date="2013-02-22T14:16:00Z"/>
+                <w:ins w:id="373" w:author="Kim, Jong H" w:date="2013-02-22T14:16:00Z"/>
                 <w:lang w:eastAsia="ko-KR"/>
               </w:rPr>
-              <w:pPrChange w:id="375" w:author="Kim, Jong H" w:date="2013-02-22T14:16:00Z">
+              <w:pPrChange w:id="374" w:author="Kim, Jong H" w:date="2013-02-22T14:16:00Z">
                 <w:pPr/>
               </w:pPrChange>
             </w:pPr>
@@ -7449,10 +7444,10 @@
     <w:p>
       <w:pPr>
         <w:rPr>
-          <w:ins w:id="376" w:author="Kim, Jong H" w:date="2013-02-21T09:23:00Z"/>
-          <w:lang w:eastAsia="ko-KR"/>
-        </w:rPr>
-        <w:pPrChange w:id="377" w:author="Kim, Jong H" w:date="2013-02-20T17:59:00Z">
+          <w:ins w:id="375" w:author="Kim, Jong H" w:date="2013-02-21T09:23:00Z"/>
+          <w:lang w:eastAsia="ko-KR"/>
+        </w:rPr>
+        <w:pPrChange w:id="376" w:author="Kim, Jong H" w:date="2013-02-20T17:59:00Z">
           <w:pPr>
             <w:spacing w:after="0"/>
           </w:pPr>
@@ -7463,16 +7458,16 @@
       <w:pPr>
         <w:ind w:firstLine="105"/>
         <w:rPr>
-          <w:ins w:id="378" w:author="Kim, Jong H" w:date="2013-02-20T17:22:00Z"/>
+          <w:ins w:id="377" w:author="Kim, Jong H" w:date="2013-02-20T17:22:00Z"/>
           <w:rFonts w:cs="Consolas"/>
         </w:rPr>
-        <w:pPrChange w:id="379" w:author="Kim, Jong H" w:date="2013-02-22T14:16:00Z">
+        <w:pPrChange w:id="378" w:author="Kim, Jong H" w:date="2013-02-22T14:16:00Z">
           <w:pPr>
             <w:spacing w:after="0"/>
           </w:pPr>
         </w:pPrChange>
       </w:pPr>
-      <w:ins w:id="380" w:author="Kim, Jong H" w:date="2013-02-22T13:36:00Z">
+      <w:ins w:id="379" w:author="Kim, Jong H" w:date="2013-02-22T13:36:00Z">
         <w:r>
           <w:rPr>
             <w:rFonts w:hint="eastAsia"/>
@@ -7486,10 +7481,10 @@
       <w:pPr>
         <w:spacing w:after="0"/>
         <w:rPr>
-          <w:ins w:id="381" w:author="Kim, Jong H" w:date="2013-02-20T17:22:00Z"/>
-        </w:rPr>
-      </w:pPr>
-      <w:ins w:id="382" w:author="Kim, Jong H" w:date="2013-02-20T17:42:00Z">
+          <w:ins w:id="380" w:author="Kim, Jong H" w:date="2013-02-20T17:22:00Z"/>
+        </w:rPr>
+      </w:pPr>
+      <w:ins w:id="381" w:author="Kim, Jong H" w:date="2013-02-20T17:42:00Z">
         <w:r>
           <w:rPr>
             <w:rFonts w:cs="Consolas" w:hint="eastAsia"/>
@@ -7503,23 +7498,23 @@
       <w:pPr>
         <w:pStyle w:val="Heading3"/>
         <w:rPr>
-          <w:ins w:id="383" w:author="Kim, Jong H" w:date="2013-02-20T17:46:00Z"/>
+          <w:ins w:id="382" w:author="Kim, Jong H" w:date="2013-02-20T17:46:00Z"/>
           <w:b w:val="0"/>
-          <w:rPrChange w:id="384" w:author="Kim, Jong H" w:date="2013-02-20T17:46:00Z">
+          <w:rPrChange w:id="383" w:author="Kim, Jong H" w:date="2013-02-20T17:46:00Z">
             <w:rPr>
-              <w:ins w:id="385" w:author="Kim, Jong H" w:date="2013-02-20T17:46:00Z"/>
+              <w:ins w:id="384" w:author="Kim, Jong H" w:date="2013-02-20T17:46:00Z"/>
               <w:b/>
               <w:lang w:eastAsia="ko-KR"/>
             </w:rPr>
           </w:rPrChange>
         </w:rPr>
-        <w:pPrChange w:id="386" w:author="Kim, Jong H" w:date="2013-02-20T17:46:00Z">
+        <w:pPrChange w:id="385" w:author="Kim, Jong H" w:date="2013-02-20T17:46:00Z">
           <w:pPr>
             <w:spacing w:after="0"/>
           </w:pPr>
         </w:pPrChange>
       </w:pPr>
-      <w:ins w:id="387" w:author="Kim, Jong H" w:date="2013-02-20T17:44:00Z">
+      <w:ins w:id="386" w:author="Kim, Jong H" w:date="2013-02-20T17:44:00Z">
         <w:r>
           <w:rPr>
             <w:rFonts w:hint="eastAsia"/>
@@ -7535,7 +7530,7 @@
           <w:t>2</w:t>
         </w:r>
       </w:ins>
-      <w:ins w:id="388" w:author="Kim, Jong H" w:date="2013-02-20T17:46:00Z">
+      <w:ins w:id="387" w:author="Kim, Jong H" w:date="2013-02-20T17:46:00Z">
         <w:r>
           <w:rPr>
             <w:rFonts w:eastAsia="바탕" w:hint="eastAsia"/>
@@ -7544,7 +7539,7 @@
           <w:t xml:space="preserve">: </w:t>
         </w:r>
       </w:ins>
-      <w:ins w:id="389" w:author="Kim, Jong H" w:date="2013-02-20T17:49:00Z">
+      <w:ins w:id="388" w:author="Kim, Jong H" w:date="2013-02-20T17:49:00Z">
         <w:r>
           <w:rPr>
             <w:rFonts w:eastAsia="바탕" w:hint="eastAsia"/>
@@ -7553,13 +7548,13 @@
           <w:t xml:space="preserve">  </w:t>
         </w:r>
       </w:ins>
-      <w:ins w:id="390" w:author="Kim, Jong H" w:date="2013-02-20T17:46:00Z">
+      <w:ins w:id="389" w:author="Kim, Jong H" w:date="2013-02-20T17:46:00Z">
         <w:r>
           <w:rPr>
             <w:rFonts w:eastAsia="바탕"/>
             <w:b w:val="0"/>
             <w:lang w:eastAsia="ko-KR"/>
-            <w:rPrChange w:id="391" w:author="Kim, Jong H" w:date="2013-02-20T17:47:00Z">
+            <w:rPrChange w:id="390" w:author="Kim, Jong H" w:date="2013-02-20T17:47:00Z">
               <w:rPr>
                 <w:lang w:eastAsia="ko-KR"/>
               </w:rPr>
@@ -7568,12 +7563,12 @@
           <w:t>e</w:t>
         </w:r>
       </w:ins>
-      <w:ins w:id="392" w:author="Kim, Jong H" w:date="2013-02-20T17:44:00Z">
+      <w:ins w:id="391" w:author="Kim, Jong H" w:date="2013-02-20T17:44:00Z">
         <w:r>
           <w:rPr>
             <w:b w:val="0"/>
             <w:lang w:eastAsia="ko-KR"/>
-            <w:rPrChange w:id="393" w:author="Kim, Jong H" w:date="2013-02-20T17:47:00Z">
+            <w:rPrChange w:id="392" w:author="Kim, Jong H" w:date="2013-02-20T17:47:00Z">
               <w:rPr>
                 <w:b/>
                 <w:lang w:eastAsia="ko-KR"/>
@@ -7583,11 +7578,11 @@
           <w:t xml:space="preserve">ach process read from </w:t>
         </w:r>
       </w:ins>
-      <w:ins w:id="394" w:author="Kim, Jong H" w:date="2013-02-20T17:22:00Z">
+      <w:ins w:id="393" w:author="Kim, Jong H" w:date="2013-02-20T17:22:00Z">
         <w:r>
           <w:rPr>
             <w:b w:val="0"/>
-            <w:rPrChange w:id="395" w:author="Kim, Jong H" w:date="2013-02-20T17:47:00Z">
+            <w:rPrChange w:id="394" w:author="Kim, Jong H" w:date="2013-02-20T17:47:00Z">
               <w:rPr>
                 <w:b/>
               </w:rPr>
@@ -7596,7 +7591,7 @@
           <w:t>different datasets</w:t>
         </w:r>
       </w:ins>
-      <w:ins w:id="396" w:author="Kim, Jong H" w:date="2013-02-21T11:21:00Z">
+      <w:ins w:id="395" w:author="Kim, Jong H" w:date="2013-02-21T11:21:00Z">
         <w:r>
           <w:rPr>
             <w:rFonts w:eastAsia="바탕" w:hint="eastAsia"/>
@@ -7611,11 +7606,11 @@
       <w:pPr>
         <w:spacing w:after="0"/>
         <w:rPr>
-          <w:ins w:id="397" w:author="Kim, Jong H" w:date="2013-02-20T17:22:00Z"/>
-          <w:lang w:eastAsia="ko-KR"/>
-        </w:rPr>
-      </w:pPr>
-      <w:ins w:id="398" w:author="Kim, Jong H" w:date="2013-02-20T17:22:00Z">
+          <w:ins w:id="396" w:author="Kim, Jong H" w:date="2013-02-20T17:22:00Z"/>
+          <w:lang w:eastAsia="ko-KR"/>
+        </w:rPr>
+      </w:pPr>
+      <w:ins w:id="397" w:author="Kim, Jong H" w:date="2013-02-20T17:22:00Z">
         <w:r>
           <w:rPr>
             <w:rFonts w:hint="eastAsia"/>
@@ -7635,7 +7630,7 @@
           <w:t xml:space="preserve"> as </w:t>
         </w:r>
       </w:ins>
-      <w:ins w:id="399" w:author="Kim, Jong H" w:date="2013-02-20T18:02:00Z">
+      <w:ins w:id="398" w:author="Kim, Jong H" w:date="2013-02-20T18:02:00Z">
         <w:r>
           <w:rPr>
             <w:rFonts w:hint="eastAsia"/>
@@ -7644,7 +7639,7 @@
           <w:t xml:space="preserve">an </w:t>
         </w:r>
       </w:ins>
-      <w:ins w:id="400" w:author="Kim, Jong H" w:date="2013-02-20T17:22:00Z">
+      <w:ins w:id="399" w:author="Kim, Jong H" w:date="2013-02-20T17:22:00Z">
         <w:r>
           <w:rPr>
             <w:rFonts w:hint="eastAsia"/>
@@ -7668,11 +7663,11 @@
         </w:numPr>
         <w:spacing w:after="0"/>
         <w:rPr>
-          <w:ins w:id="401" w:author="Kim, Jong H" w:date="2013-02-20T17:22:00Z"/>
-          <w:lang w:eastAsia="ko-KR"/>
-        </w:rPr>
-      </w:pPr>
-      <w:ins w:id="402" w:author="Kim, Jong H" w:date="2013-02-20T17:22:00Z">
+          <w:ins w:id="400" w:author="Kim, Jong H" w:date="2013-02-20T17:22:00Z"/>
+          <w:lang w:eastAsia="ko-KR"/>
+        </w:rPr>
+      </w:pPr>
+      <w:ins w:id="401" w:author="Kim, Jong H" w:date="2013-02-20T17:22:00Z">
         <w:r>
           <w:rPr>
             <w:lang w:eastAsia="ko-KR"/>
@@ -7702,7 +7697,7 @@
           <w:t xml:space="preserve"> reads from </w:t>
         </w:r>
       </w:ins>
-      <w:ins w:id="403" w:author="Kim, Jong H" w:date="2013-02-20T18:02:00Z">
+      <w:ins w:id="402" w:author="Kim, Jong H" w:date="2013-02-20T18:02:00Z">
         <w:r>
           <w:rPr>
             <w:rFonts w:hint="eastAsia"/>
@@ -7711,7 +7706,7 @@
           <w:t>d</w:t>
         </w:r>
       </w:ins>
-      <w:ins w:id="404" w:author="Kim, Jong H" w:date="2013-02-20T17:22:00Z">
+      <w:ins w:id="403" w:author="Kim, Jong H" w:date="2013-02-20T17:22:00Z">
         <w:r>
           <w:rPr>
             <w:lang w:eastAsia="ko-KR"/>
@@ -7719,7 +7714,7 @@
           <w:t xml:space="preserve">atasets </w:t>
         </w:r>
       </w:ins>
-      <w:ins w:id="405" w:author="Kim, Jong H" w:date="2013-02-20T17:48:00Z">
+      <w:ins w:id="404" w:author="Kim, Jong H" w:date="2013-02-20T17:48:00Z">
         <w:r>
           <w:rPr>
             <w:lang w:eastAsia="ko-KR"/>
@@ -7727,7 +7722,7 @@
           <w:t>‘</w:t>
         </w:r>
       </w:ins>
-      <w:ins w:id="406" w:author="Kim, Jong H" w:date="2013-02-20T17:22:00Z">
+      <w:ins w:id="405" w:author="Kim, Jong H" w:date="2013-02-20T17:22:00Z">
         <w:r>
           <w:rPr>
             <w:rFonts w:hint="eastAsia"/>
@@ -7735,7 +7730,7 @@
           <w:t>d1</w:t>
         </w:r>
       </w:ins>
-      <w:ins w:id="407" w:author="Kim, Jong H" w:date="2013-02-20T17:48:00Z">
+      <w:ins w:id="406" w:author="Kim, Jong H" w:date="2013-02-20T17:48:00Z">
         <w:r>
           <w:rPr>
             <w:lang w:eastAsia="ko-KR"/>
@@ -7743,7 +7738,7 @@
           <w:t>’</w:t>
         </w:r>
       </w:ins>
-      <w:ins w:id="408" w:author="Kim, Jong H" w:date="2013-02-20T17:22:00Z">
+      <w:ins w:id="407" w:author="Kim, Jong H" w:date="2013-02-20T17:22:00Z">
         <w:r>
           <w:rPr>
             <w:lang w:eastAsia="ko-KR"/>
@@ -7751,7 +7746,7 @@
           <w:t xml:space="preserve">, </w:t>
         </w:r>
       </w:ins>
-      <w:ins w:id="409" w:author="Kim, Jong H" w:date="2013-02-20T17:48:00Z">
+      <w:ins w:id="408" w:author="Kim, Jong H" w:date="2013-02-20T17:48:00Z">
         <w:r>
           <w:rPr>
             <w:lang w:eastAsia="ko-KR"/>
@@ -7759,7 +7754,7 @@
           <w:t>‘</w:t>
         </w:r>
       </w:ins>
-      <w:ins w:id="410" w:author="Kim, Jong H" w:date="2013-02-20T17:22:00Z">
+      <w:ins w:id="409" w:author="Kim, Jong H" w:date="2013-02-20T17:22:00Z">
         <w:r>
           <w:rPr>
             <w:rFonts w:hint="eastAsia"/>
@@ -7767,7 +7762,7 @@
           <w:t>d2</w:t>
         </w:r>
       </w:ins>
-      <w:ins w:id="411" w:author="Kim, Jong H" w:date="2013-02-20T17:48:00Z">
+      <w:ins w:id="410" w:author="Kim, Jong H" w:date="2013-02-20T17:48:00Z">
         <w:r>
           <w:rPr>
             <w:lang w:eastAsia="ko-KR"/>
@@ -7775,7 +7770,7 @@
           <w:t>’</w:t>
         </w:r>
       </w:ins>
-      <w:ins w:id="412" w:author="Kim, Jong H" w:date="2013-02-20T17:22:00Z">
+      <w:ins w:id="411" w:author="Kim, Jong H" w:date="2013-02-20T17:22:00Z">
         <w:r>
           <w:rPr>
             <w:lang w:eastAsia="ko-KR"/>
@@ -7783,7 +7778,7 @@
           <w:t xml:space="preserve">, and </w:t>
         </w:r>
       </w:ins>
-      <w:ins w:id="413" w:author="Kim, Jong H" w:date="2013-02-20T17:48:00Z">
+      <w:ins w:id="412" w:author="Kim, Jong H" w:date="2013-02-20T17:48:00Z">
         <w:r>
           <w:rPr>
             <w:lang w:eastAsia="ko-KR"/>
@@ -7791,7 +7786,7 @@
           <w:t>‘</w:t>
         </w:r>
       </w:ins>
-      <w:ins w:id="414" w:author="Kim, Jong H" w:date="2013-02-20T17:22:00Z">
+      <w:ins w:id="413" w:author="Kim, Jong H" w:date="2013-02-20T17:22:00Z">
         <w:r>
           <w:rPr>
             <w:rFonts w:hint="eastAsia"/>
@@ -7799,7 +7794,7 @@
           <w:t>d3</w:t>
         </w:r>
       </w:ins>
-      <w:ins w:id="415" w:author="Kim, Jong H" w:date="2013-02-20T17:48:00Z">
+      <w:ins w:id="414" w:author="Kim, Jong H" w:date="2013-02-20T17:48:00Z">
         <w:r>
           <w:rPr>
             <w:lang w:eastAsia="ko-KR"/>
@@ -7807,7 +7802,7 @@
           <w:t>’</w:t>
         </w:r>
       </w:ins>
-      <w:ins w:id="416" w:author="Kim, Jong H" w:date="2013-02-20T17:22:00Z">
+      <w:ins w:id="415" w:author="Kim, Jong H" w:date="2013-02-20T17:22:00Z">
         <w:r>
           <w:rPr>
             <w:lang w:eastAsia="ko-KR"/>
@@ -7825,11 +7820,11 @@
         </w:numPr>
         <w:spacing w:after="0"/>
         <w:rPr>
-          <w:ins w:id="417" w:author="Kim, Jong H" w:date="2013-02-20T17:22:00Z"/>
-          <w:lang w:eastAsia="ko-KR"/>
-        </w:rPr>
-      </w:pPr>
-      <w:ins w:id="418" w:author="Kim, Jong H" w:date="2013-02-20T17:22:00Z">
+          <w:ins w:id="416" w:author="Kim, Jong H" w:date="2013-02-20T17:22:00Z"/>
+          <w:lang w:eastAsia="ko-KR"/>
+        </w:rPr>
+      </w:pPr>
+      <w:ins w:id="417" w:author="Kim, Jong H" w:date="2013-02-20T17:22:00Z">
         <w:r>
           <w:rPr>
             <w:lang w:eastAsia="ko-KR"/>
@@ -7850,7 +7845,7 @@
           <w:t xml:space="preserve">reads from </w:t>
         </w:r>
       </w:ins>
-      <w:ins w:id="419" w:author="Kim, Jong H" w:date="2013-02-20T18:02:00Z">
+      <w:ins w:id="418" w:author="Kim, Jong H" w:date="2013-02-20T18:02:00Z">
         <w:r>
           <w:rPr>
             <w:rFonts w:hint="eastAsia"/>
@@ -7859,7 +7854,7 @@
           <w:t>d</w:t>
         </w:r>
       </w:ins>
-      <w:ins w:id="420" w:author="Kim, Jong H" w:date="2013-02-20T17:22:00Z">
+      <w:ins w:id="419" w:author="Kim, Jong H" w:date="2013-02-20T17:22:00Z">
         <w:r>
           <w:rPr>
             <w:lang w:eastAsia="ko-KR"/>
@@ -7867,7 +7862,7 @@
           <w:t xml:space="preserve">atasets </w:t>
         </w:r>
       </w:ins>
-      <w:ins w:id="421" w:author="Kim, Jong H" w:date="2013-02-20T17:48:00Z">
+      <w:ins w:id="420" w:author="Kim, Jong H" w:date="2013-02-20T17:48:00Z">
         <w:r>
           <w:rPr>
             <w:lang w:eastAsia="ko-KR"/>
@@ -7875,7 +7870,7 @@
           <w:t>‘</w:t>
         </w:r>
       </w:ins>
-      <w:ins w:id="422" w:author="Kim, Jong H" w:date="2013-02-20T17:22:00Z">
+      <w:ins w:id="421" w:author="Kim, Jong H" w:date="2013-02-20T17:22:00Z">
         <w:r>
           <w:rPr>
             <w:rFonts w:hint="eastAsia"/>
@@ -7883,7 +7878,7 @@
           <w:t>d3</w:t>
         </w:r>
       </w:ins>
-      <w:ins w:id="423" w:author="Kim, Jong H" w:date="2013-02-20T17:48:00Z">
+      <w:ins w:id="422" w:author="Kim, Jong H" w:date="2013-02-20T17:48:00Z">
         <w:r>
           <w:rPr>
             <w:lang w:eastAsia="ko-KR"/>
@@ -7891,7 +7886,7 @@
           <w:t>’</w:t>
         </w:r>
       </w:ins>
-      <w:ins w:id="424" w:author="Kim, Jong H" w:date="2013-02-20T17:22:00Z">
+      <w:ins w:id="423" w:author="Kim, Jong H" w:date="2013-02-20T17:22:00Z">
         <w:r>
           <w:rPr>
             <w:lang w:eastAsia="ko-KR"/>
@@ -7899,7 +7894,7 @@
           <w:t xml:space="preserve"> and </w:t>
         </w:r>
       </w:ins>
-      <w:ins w:id="425" w:author="Kim, Jong H" w:date="2013-02-20T17:48:00Z">
+      <w:ins w:id="424" w:author="Kim, Jong H" w:date="2013-02-20T17:48:00Z">
         <w:r>
           <w:rPr>
             <w:lang w:eastAsia="ko-KR"/>
@@ -7907,7 +7902,7 @@
           <w:t>‘</w:t>
         </w:r>
       </w:ins>
-      <w:ins w:id="426" w:author="Kim, Jong H" w:date="2013-02-20T17:22:00Z">
+      <w:ins w:id="425" w:author="Kim, Jong H" w:date="2013-02-20T17:22:00Z">
         <w:r>
           <w:rPr>
             <w:rFonts w:hint="eastAsia"/>
@@ -7915,7 +7910,7 @@
           <w:t>d4</w:t>
         </w:r>
       </w:ins>
-      <w:ins w:id="427" w:author="Kim, Jong H" w:date="2013-02-20T17:48:00Z">
+      <w:ins w:id="426" w:author="Kim, Jong H" w:date="2013-02-20T17:48:00Z">
         <w:r>
           <w:rPr>
             <w:lang w:eastAsia="ko-KR"/>
@@ -7923,7 +7918,7 @@
           <w:t>’</w:t>
         </w:r>
       </w:ins>
-      <w:ins w:id="428" w:author="Kim, Jong H" w:date="2013-02-20T17:22:00Z">
+      <w:ins w:id="427" w:author="Kim, Jong H" w:date="2013-02-20T17:22:00Z">
         <w:r>
           <w:rPr>
             <w:lang w:eastAsia="ko-KR"/>
@@ -7942,10 +7937,10 @@
         <w:spacing w:after="0" w:line="276" w:lineRule="auto"/>
         <w:contextualSpacing/>
         <w:rPr>
-          <w:ins w:id="429" w:author="Kim, Jong H" w:date="2013-02-20T17:45:00Z"/>
-        </w:rPr>
-      </w:pPr>
-      <w:ins w:id="430" w:author="Kim, Jong H" w:date="2013-02-20T17:22:00Z">
+          <w:ins w:id="428" w:author="Kim, Jong H" w:date="2013-02-20T17:45:00Z"/>
+        </w:rPr>
+      </w:pPr>
+      <w:ins w:id="429" w:author="Kim, Jong H" w:date="2013-02-20T17:22:00Z">
         <w:r>
           <w:t xml:space="preserve">Rank 2 </w:t>
         </w:r>
@@ -7959,7 +7954,7 @@
           <w:t>does not read anything</w:t>
         </w:r>
       </w:ins>
-      <w:ins w:id="431" w:author="Kim, Jong H" w:date="2013-02-20T18:03:00Z">
+      <w:ins w:id="430" w:author="Kim, Jong H" w:date="2013-02-20T18:03:00Z">
         <w:r>
           <w:rPr>
             <w:rFonts w:hint="eastAsia"/>
@@ -7977,11 +7972,11 @@
           <w:numId w:val="0"/>
         </w:numPr>
         <w:rPr>
-          <w:ins w:id="432" w:author="Kim, Jong H" w:date="2013-02-20T17:45:00Z"/>
+          <w:ins w:id="431" w:author="Kim, Jong H" w:date="2013-02-20T17:45:00Z"/>
           <w:b w:val="0"/>
         </w:rPr>
       </w:pPr>
-      <w:ins w:id="433" w:author="Kim, Jong H" w:date="2013-02-20T17:47:00Z">
+      <w:ins w:id="432" w:author="Kim, Jong H" w:date="2013-02-20T17:47:00Z">
         <w:r>
           <w:rPr>
             <w:rFonts w:eastAsia="바탕" w:hint="eastAsia"/>
@@ -7991,7 +7986,7 @@
           <w:t>A</w:t>
         </w:r>
       </w:ins>
-      <w:ins w:id="434" w:author="Kim, Jong H" w:date="2013-02-20T17:45:00Z">
+      <w:ins w:id="433" w:author="Kim, Jong H" w:date="2013-02-20T17:45:00Z">
         <w:r>
           <w:rPr>
             <w:rFonts w:eastAsia="바탕" w:hint="eastAsia"/>
@@ -8001,7 +7996,7 @@
           <w:t>ssume</w:t>
         </w:r>
       </w:ins>
-      <w:ins w:id="435" w:author="Kim, Jong H" w:date="2013-02-22T14:15:00Z">
+      <w:ins w:id="434" w:author="Kim, Jong H" w:date="2013-02-22T14:15:00Z">
         <w:r>
           <w:rPr>
             <w:rFonts w:eastAsia="바탕" w:hint="eastAsia"/>
@@ -8011,7 +8006,7 @@
           <w:t xml:space="preserve"> that </w:t>
         </w:r>
       </w:ins>
-      <w:ins w:id="436" w:author="Kim, Jong H" w:date="2013-02-20T17:45:00Z">
+      <w:ins w:id="435" w:author="Kim, Jong H" w:date="2013-02-20T17:45:00Z">
         <w:r>
           <w:rPr>
             <w:rFonts w:eastAsia="바탕" w:hint="eastAsia"/>
@@ -8021,7 +8016,7 @@
           <w:t>this application</w:t>
         </w:r>
       </w:ins>
-      <w:ins w:id="437" w:author="Kim, Jong H" w:date="2013-02-22T14:15:00Z">
+      <w:ins w:id="436" w:author="Kim, Jong H" w:date="2013-02-22T14:15:00Z">
         <w:r>
           <w:rPr>
             <w:rFonts w:eastAsia="바탕" w:hint="eastAsia"/>
@@ -8047,7 +8042,7 @@
           <w:t xml:space="preserve"> </w:t>
         </w:r>
       </w:ins>
-      <w:ins w:id="438" w:author="Kim, Jong H" w:date="2013-02-20T17:45:00Z">
+      <w:ins w:id="437" w:author="Kim, Jong H" w:date="2013-02-20T17:45:00Z">
         <w:r>
           <w:rPr>
             <w:rFonts w:eastAsia="바탕" w:hint="eastAsia"/>
@@ -8057,7 +8052,7 @@
           <w:t xml:space="preserve">with </w:t>
         </w:r>
       </w:ins>
-      <w:ins w:id="439" w:author="Kim, Jong H" w:date="2013-02-20T17:48:00Z">
+      <w:ins w:id="438" w:author="Kim, Jong H" w:date="2013-02-20T17:48:00Z">
         <w:r>
           <w:rPr>
             <w:rFonts w:eastAsia="바탕" w:hint="eastAsia"/>
@@ -8067,7 +8062,7 @@
           <w:t>3</w:t>
         </w:r>
       </w:ins>
-      <w:ins w:id="440" w:author="Kim, Jong H" w:date="2013-02-20T17:45:00Z">
+      <w:ins w:id="439" w:author="Kim, Jong H" w:date="2013-02-20T17:45:00Z">
         <w:r>
           <w:rPr>
             <w:rFonts w:hint="eastAsia"/>
@@ -8089,23 +8084,23 @@
       <w:pPr>
         <w:spacing w:after="0"/>
         <w:rPr>
-          <w:ins w:id="441" w:author="Kim, Jong H" w:date="2013-02-20T17:22:00Z"/>
+          <w:ins w:id="440" w:author="Kim, Jong H" w:date="2013-02-20T17:22:00Z"/>
         </w:rPr>
       </w:pPr>
     </w:p>
     <w:p>
       <w:pPr>
         <w:rPr>
-          <w:ins w:id="442" w:author="Kim, Jong H" w:date="2013-02-22T14:17:00Z"/>
-          <w:lang w:eastAsia="ko-KR"/>
-        </w:rPr>
-        <w:pPrChange w:id="443" w:author="Kim, Jong H" w:date="2013-02-20T17:59:00Z">
+          <w:ins w:id="441" w:author="Kim, Jong H" w:date="2013-02-22T14:17:00Z"/>
+          <w:lang w:eastAsia="ko-KR"/>
+        </w:rPr>
+        <w:pPrChange w:id="442" w:author="Kim, Jong H" w:date="2013-02-20T17:59:00Z">
           <w:pPr>
             <w:spacing w:after="0"/>
           </w:pPr>
         </w:pPrChange>
       </w:pPr>
-      <w:ins w:id="444" w:author="Kim, Jong H" w:date="2013-02-20T17:40:00Z">
+      <w:ins w:id="443" w:author="Kim, Jong H" w:date="2013-02-20T17:40:00Z">
         <w:r>
           <w:rPr>
             <w:rFonts w:hint="eastAsia"/>
@@ -8115,7 +8110,7 @@
           <w:t xml:space="preserve">Pseudo </w:t>
         </w:r>
       </w:ins>
-      <w:ins w:id="445" w:author="Kim, Jong H" w:date="2013-02-20T17:22:00Z">
+      <w:ins w:id="444" w:author="Kim, Jong H" w:date="2013-02-20T17:22:00Z">
         <w:r>
           <w:rPr>
             <w:rFonts w:hint="eastAsia"/>
@@ -8123,7 +8118,7 @@
           <w:t>code</w:t>
         </w:r>
       </w:ins>
-      <w:ins w:id="446" w:author="Kim, Jong H" w:date="2013-02-20T17:40:00Z">
+      <w:ins w:id="445" w:author="Kim, Jong H" w:date="2013-02-20T17:40:00Z">
         <w:r>
           <w:rPr>
             <w:rFonts w:hint="eastAsia"/>
@@ -8132,7 +8127,7 @@
           <w:t xml:space="preserve"> below</w:t>
         </w:r>
       </w:ins>
-      <w:ins w:id="447" w:author="Kim, Jong H" w:date="2013-02-20T17:22:00Z">
+      <w:ins w:id="446" w:author="Kim, Jong H" w:date="2013-02-20T17:22:00Z">
         <w:r>
           <w:rPr>
             <w:rFonts w:hint="eastAsia"/>
@@ -8147,7 +8142,7 @@
         <w:tblW w:w="0" w:type="auto"/>
         <w:tblInd w:w="198" w:type="dxa"/>
         <w:tblLook w:val="04A0" w:firstRow="1" w:lastRow="0" w:firstColumn="1" w:lastColumn="0" w:noHBand="0" w:noVBand="1"/>
-        <w:tblPrChange w:id="448" w:author="Kim, Jong H" w:date="2013-02-22T14:17:00Z">
+        <w:tblPrChange w:id="447" w:author="Kim, Jong H" w:date="2013-02-22T14:17:00Z">
           <w:tblPr>
             <w:tblStyle w:val="TableGrid"/>
             <w:tblW w:w="0" w:type="auto"/>
@@ -8157,7 +8152,7 @@
       </w:tblPr>
       <w:tblGrid>
         <w:gridCol w:w="9000"/>
-        <w:tblGridChange w:id="449">
+        <w:tblGridChange w:id="448">
           <w:tblGrid>
             <w:gridCol w:w="10152"/>
           </w:tblGrid>
@@ -8165,12 +8160,12 @@
       </w:tblGrid>
       <w:tr>
         <w:trPr>
-          <w:ins w:id="450" w:author="Kim, Jong H" w:date="2013-02-22T14:17:00Z"/>
+          <w:ins w:id="449" w:author="Kim, Jong H" w:date="2013-02-22T14:17:00Z"/>
         </w:trPr>
         <w:tc>
           <w:tcPr>
             <w:tcW w:w="9000" w:type="dxa"/>
-            <w:tcPrChange w:id="451" w:author="Kim, Jong H" w:date="2013-02-22T14:17:00Z">
+            <w:tcPrChange w:id="450" w:author="Kim, Jong H" w:date="2013-02-22T14:17:00Z">
               <w:tcPr>
                 <w:tcW w:w="10152" w:type="dxa"/>
               </w:tcPr>
@@ -8181,16 +8176,16 @@
               <w:spacing w:before="240"/>
               <w:ind w:firstLine="105"/>
               <w:rPr>
-                <w:ins w:id="452" w:author="Kim, Jong H" w:date="2013-02-22T14:17:00Z"/>
+                <w:ins w:id="451" w:author="Kim, Jong H" w:date="2013-02-22T14:17:00Z"/>
                 <w:lang w:eastAsia="ko-KR"/>
               </w:rPr>
-              <w:pPrChange w:id="453" w:author="Kim, Jong H" w:date="2013-02-22T14:17:00Z">
+              <w:pPrChange w:id="452" w:author="Kim, Jong H" w:date="2013-02-22T14:17:00Z">
                 <w:pPr>
                   <w:ind w:firstLine="105"/>
                 </w:pPr>
               </w:pPrChange>
             </w:pPr>
-            <w:ins w:id="454" w:author="Kim, Jong H" w:date="2013-02-22T14:17:00Z">
+            <w:ins w:id="453" w:author="Kim, Jong H" w:date="2013-02-22T14:17:00Z">
               <w:r>
                 <w:rPr>
                   <w:rFonts w:hint="eastAsia"/>
@@ -8301,11 +8296,11 @@
             <w:pPr>
               <w:ind w:firstLine="105"/>
               <w:rPr>
-                <w:ins w:id="455" w:author="Kim, Jong H" w:date="2013-02-22T14:17:00Z"/>
+                <w:ins w:id="454" w:author="Kim, Jong H" w:date="2013-02-22T14:17:00Z"/>
                 <w:lang w:eastAsia="ko-KR"/>
               </w:rPr>
             </w:pPr>
-            <w:ins w:id="456" w:author="Kim, Jong H" w:date="2013-02-22T14:17:00Z">
+            <w:ins w:id="455" w:author="Kim, Jong H" w:date="2013-02-22T14:17:00Z">
               <w:r>
                 <w:rPr>
                   <w:rFonts w:hint="eastAsia"/>
@@ -8332,12 +8327,12 @@
             <w:pPr>
               <w:ind w:firstLine="105"/>
               <w:rPr>
-                <w:ins w:id="457" w:author="Kim, Jong H" w:date="2013-02-22T14:17:00Z"/>
+                <w:ins w:id="456" w:author="Kim, Jong H" w:date="2013-02-22T14:17:00Z"/>
                 <w:rFonts w:cs="Consolas"/>
                 <w:lang w:eastAsia="ko-KR"/>
               </w:rPr>
             </w:pPr>
-            <w:ins w:id="458" w:author="Kim, Jong H" w:date="2013-02-22T14:17:00Z">
+            <w:ins w:id="457" w:author="Kim, Jong H" w:date="2013-02-22T14:17:00Z">
               <w:r>
                 <w:rPr>
                   <w:rFonts w:cs="Consolas" w:hint="eastAsia"/>
@@ -8382,11 +8377,11 @@
               <w:spacing w:after="0"/>
               <w:ind w:firstLine="105"/>
               <w:rPr>
-                <w:ins w:id="459" w:author="Kim, Jong H" w:date="2013-02-22T14:17:00Z"/>
+                <w:ins w:id="458" w:author="Kim, Jong H" w:date="2013-02-22T14:17:00Z"/>
                 <w:lang w:eastAsia="ko-KR"/>
               </w:rPr>
             </w:pPr>
-            <w:ins w:id="460" w:author="Kim, Jong H" w:date="2013-02-22T14:17:00Z">
+            <w:ins w:id="459" w:author="Kim, Jong H" w:date="2013-02-22T14:17:00Z">
               <w:r>
                 <w:rPr>
                   <w:rFonts w:hint="eastAsia"/>
@@ -8442,12 +8437,12 @@
             <w:pPr>
               <w:spacing w:after="0"/>
               <w:rPr>
-                <w:ins w:id="461" w:author="Kim, Jong H" w:date="2013-02-22T14:17:00Z"/>
+                <w:ins w:id="460" w:author="Kim, Jong H" w:date="2013-02-22T14:17:00Z"/>
                 <w:szCs w:val="24"/>
                 <w:lang w:eastAsia="ko-KR"/>
               </w:rPr>
             </w:pPr>
-            <w:ins w:id="462" w:author="Kim, Jong H" w:date="2013-02-22T14:17:00Z">
+            <w:ins w:id="461" w:author="Kim, Jong H" w:date="2013-02-22T14:17:00Z">
               <w:r>
                 <w:rPr>
                   <w:rFonts w:hint="eastAsia"/>
@@ -8457,7 +8452,7 @@
                 <w:t xml:space="preserve">       count = 3;   </w:t>
               </w:r>
             </w:ins>
-            <w:ins w:id="463" w:author="Kim, Jong H" w:date="2013-02-25T10:35:00Z">
+            <w:ins w:id="462" w:author="Kim, Jong H" w:date="2013-02-25T10:35:00Z">
               <w:r>
                 <w:rPr>
                   <w:rFonts w:hint="eastAsia"/>
@@ -8467,7 +8462,7 @@
                 <w:t xml:space="preserve"> </w:t>
               </w:r>
             </w:ins>
-            <w:ins w:id="464" w:author="Kim, Jong H" w:date="2013-02-25T10:34:00Z">
+            <w:ins w:id="463" w:author="Kim, Jong H" w:date="2013-02-25T10:34:00Z">
               <w:r>
                 <w:rPr>
                   <w:rFonts w:hint="eastAsia"/>
@@ -8477,7 +8472,7 @@
                 <w:t>/* three datasets */</w:t>
               </w:r>
             </w:ins>
-            <w:ins w:id="465" w:author="Kim, Jong H" w:date="2013-02-22T14:17:00Z">
+            <w:ins w:id="464" w:author="Kim, Jong H" w:date="2013-02-22T14:17:00Z">
               <w:r>
                 <w:rPr>
                   <w:rFonts w:hint="eastAsia"/>
@@ -8492,12 +8487,12 @@
             <w:pPr>
               <w:spacing w:after="0"/>
               <w:rPr>
-                <w:ins w:id="466" w:author="Kim, Jong H" w:date="2013-02-22T14:17:00Z"/>
+                <w:ins w:id="465" w:author="Kim, Jong H" w:date="2013-02-22T14:17:00Z"/>
                 <w:szCs w:val="24"/>
                 <w:lang w:eastAsia="ko-KR"/>
               </w:rPr>
             </w:pPr>
-            <w:ins w:id="467" w:author="Kim, Jong H" w:date="2013-02-22T14:17:00Z">
+            <w:ins w:id="466" w:author="Kim, Jong H" w:date="2013-02-22T14:17:00Z">
               <w:r>
                 <w:rPr>
                   <w:rFonts w:hint="eastAsia"/>
@@ -8577,12 +8572,12 @@
             <w:pPr>
               <w:spacing w:after="0"/>
               <w:rPr>
-                <w:ins w:id="468" w:author="Kim, Jong H" w:date="2013-02-22T14:17:00Z"/>
+                <w:ins w:id="467" w:author="Kim, Jong H" w:date="2013-02-22T14:17:00Z"/>
                 <w:szCs w:val="24"/>
                 <w:lang w:eastAsia="ko-KR"/>
               </w:rPr>
             </w:pPr>
-            <w:ins w:id="469" w:author="Kim, Jong H" w:date="2013-02-22T14:17:00Z">
+            <w:ins w:id="468" w:author="Kim, Jong H" w:date="2013-02-22T14:17:00Z">
               <w:r>
                 <w:rPr>
                   <w:rFonts w:hint="eastAsia"/>
@@ -8597,12 +8592,12 @@
             <w:pPr>
               <w:spacing w:after="0"/>
               <w:rPr>
-                <w:ins w:id="470" w:author="Kim, Jong H" w:date="2013-02-22T14:17:00Z"/>
+                <w:ins w:id="469" w:author="Kim, Jong H" w:date="2013-02-22T14:17:00Z"/>
                 <w:szCs w:val="24"/>
                 <w:lang w:eastAsia="ko-KR"/>
               </w:rPr>
             </w:pPr>
-            <w:ins w:id="471" w:author="Kim, Jong H" w:date="2013-02-22T14:17:00Z">
+            <w:ins w:id="470" w:author="Kim, Jong H" w:date="2013-02-22T14:17:00Z">
               <w:r>
                 <w:rPr>
                   <w:rFonts w:hint="eastAsia"/>
@@ -8645,12 +8640,12 @@
             <w:pPr>
               <w:spacing w:after="0"/>
               <w:rPr>
-                <w:ins w:id="472" w:author="Kim, Jong H" w:date="2013-02-22T14:17:00Z"/>
+                <w:ins w:id="471" w:author="Kim, Jong H" w:date="2013-02-22T14:17:00Z"/>
                 <w:szCs w:val="24"/>
                 <w:lang w:eastAsia="ko-KR"/>
               </w:rPr>
             </w:pPr>
-            <w:ins w:id="473" w:author="Kim, Jong H" w:date="2013-02-22T14:17:00Z">
+            <w:ins w:id="472" w:author="Kim, Jong H" w:date="2013-02-22T14:17:00Z">
               <w:r>
                 <w:rPr>
                   <w:rFonts w:hint="eastAsia"/>
@@ -8660,7 +8655,7 @@
                 <w:t xml:space="preserve">        count = 2;</w:t>
               </w:r>
             </w:ins>
-            <w:ins w:id="474" w:author="Kim, Jong H" w:date="2013-02-25T10:35:00Z">
+            <w:ins w:id="473" w:author="Kim, Jong H" w:date="2013-02-25T10:35:00Z">
               <w:r>
                 <w:rPr>
                   <w:rFonts w:hint="eastAsia"/>
@@ -8675,12 +8670,12 @@
             <w:pPr>
               <w:spacing w:after="0"/>
               <w:rPr>
-                <w:ins w:id="475" w:author="Kim, Jong H" w:date="2013-02-22T14:17:00Z"/>
+                <w:ins w:id="474" w:author="Kim, Jong H" w:date="2013-02-22T14:17:00Z"/>
                 <w:szCs w:val="24"/>
                 <w:lang w:eastAsia="ko-KR"/>
               </w:rPr>
             </w:pPr>
-            <w:ins w:id="476" w:author="Kim, Jong H" w:date="2013-02-22T14:17:00Z">
+            <w:ins w:id="475" w:author="Kim, Jong H" w:date="2013-02-22T14:17:00Z">
               <w:r>
                 <w:rPr>
                   <w:rFonts w:hint="eastAsia"/>
@@ -8740,7 +8735,7 @@
             <w:pPr>
               <w:spacing w:after="0"/>
               <w:rPr>
-                <w:ins w:id="477" w:author="Kim, Jong H" w:date="2013-02-22T14:17:00Z"/>
+                <w:ins w:id="476" w:author="Kim, Jong H" w:date="2013-02-22T14:17:00Z"/>
                 <w:szCs w:val="24"/>
                 <w:lang w:eastAsia="ko-KR"/>
               </w:rPr>
@@ -8751,12 +8746,12 @@
               <w:spacing w:after="0"/>
               <w:ind w:firstLine="105"/>
               <w:rPr>
-                <w:ins w:id="478" w:author="Kim, Jong H" w:date="2013-02-22T14:17:00Z"/>
+                <w:ins w:id="477" w:author="Kim, Jong H" w:date="2013-02-22T14:17:00Z"/>
                 <w:szCs w:val="24"/>
                 <w:lang w:eastAsia="ko-KR"/>
               </w:rPr>
             </w:pPr>
-            <w:ins w:id="479" w:author="Kim, Jong H" w:date="2013-02-22T14:17:00Z">
+            <w:ins w:id="478" w:author="Kim, Jong H" w:date="2013-02-22T14:17:00Z">
               <w:r>
                 <w:rPr>
                   <w:rFonts w:hint="eastAsia"/>
@@ -8800,12 +8795,12 @@
               <w:spacing w:after="0"/>
               <w:ind w:firstLine="105"/>
               <w:rPr>
-                <w:ins w:id="480" w:author="Kim, Jong H" w:date="2013-02-22T14:17:00Z"/>
+                <w:ins w:id="479" w:author="Kim, Jong H" w:date="2013-02-22T14:17:00Z"/>
                 <w:szCs w:val="24"/>
                 <w:lang w:eastAsia="ko-KR"/>
               </w:rPr>
             </w:pPr>
-            <w:ins w:id="481" w:author="Kim, Jong H" w:date="2013-02-22T14:17:00Z">
+            <w:ins w:id="480" w:author="Kim, Jong H" w:date="2013-02-22T14:17:00Z">
               <w:r>
                 <w:rPr>
                   <w:rFonts w:hint="eastAsia"/>
@@ -8815,7 +8810,7 @@
                 <w:t xml:space="preserve">      count = 0</w:t>
               </w:r>
             </w:ins>
-            <w:ins w:id="482" w:author="Kim, Jong H" w:date="2013-02-25T10:35:00Z">
+            <w:ins w:id="481" w:author="Kim, Jong H" w:date="2013-02-25T10:35:00Z">
               <w:r>
                 <w:rPr>
                   <w:rFonts w:hint="eastAsia"/>
@@ -8831,12 +8826,12 @@
               <w:spacing w:after="0"/>
               <w:ind w:firstLine="105"/>
               <w:rPr>
-                <w:ins w:id="483" w:author="Kim, Jong H" w:date="2013-02-22T14:17:00Z"/>
+                <w:ins w:id="482" w:author="Kim, Jong H" w:date="2013-02-22T14:17:00Z"/>
                 <w:szCs w:val="24"/>
                 <w:lang w:eastAsia="ko-KR"/>
               </w:rPr>
             </w:pPr>
-            <w:ins w:id="484" w:author="Kim, Jong H" w:date="2013-02-22T14:17:00Z">
+            <w:ins w:id="483" w:author="Kim, Jong H" w:date="2013-02-22T14:17:00Z">
               <w:r>
                 <w:rPr>
                   <w:rFonts w:hint="eastAsia"/>
@@ -8861,6 +8856,15 @@
                 <w:t>nfo = NULL</w:t>
               </w:r>
             </w:ins>
+          </w:p>
+          <w:p>
+            <w:pPr>
+              <w:spacing w:after="0"/>
+              <w:rPr>
+                <w:ins w:id="484" w:author="Kim, Jong H" w:date="2013-02-22T14:17:00Z"/>
+                <w:szCs w:val="24"/>
+              </w:rPr>
+            </w:pPr>
           </w:p>
           <w:p>
             <w:pPr>
@@ -8870,16 +8874,7 @@
                 <w:szCs w:val="24"/>
               </w:rPr>
             </w:pPr>
-          </w:p>
-          <w:p>
-            <w:pPr>
-              <w:spacing w:after="0"/>
-              <w:rPr>
-                <w:ins w:id="486" w:author="Kim, Jong H" w:date="2013-02-22T14:17:00Z"/>
-                <w:szCs w:val="24"/>
-              </w:rPr>
-            </w:pPr>
-            <w:ins w:id="487" w:author="Kim, Jong H" w:date="2013-02-22T14:17:00Z">
+            <w:ins w:id="486" w:author="Kim, Jong H" w:date="2013-02-22T14:17:00Z">
               <w:r>
                 <w:rPr>
                   <w:rFonts w:hint="eastAsia"/>
@@ -8974,7 +8969,7 @@
           <w:p>
             <w:pPr>
               <w:rPr>
-                <w:ins w:id="488" w:author="Kim, Jong H" w:date="2013-02-22T14:17:00Z"/>
+                <w:ins w:id="487" w:author="Kim, Jong H" w:date="2013-02-22T14:17:00Z"/>
                 <w:lang w:eastAsia="ko-KR"/>
               </w:rPr>
             </w:pPr>
@@ -8985,10 +8980,10 @@
     <w:p>
       <w:pPr>
         <w:rPr>
-          <w:ins w:id="489" w:author="Kim, Jong H" w:date="2013-02-21T09:27:00Z"/>
-          <w:lang w:eastAsia="ko-KR"/>
-        </w:rPr>
-        <w:pPrChange w:id="490" w:author="Kim, Jong H" w:date="2013-02-20T17:59:00Z">
+          <w:ins w:id="488" w:author="Kim, Jong H" w:date="2013-02-21T09:27:00Z"/>
+          <w:lang w:eastAsia="ko-KR"/>
+        </w:rPr>
+        <w:pPrChange w:id="489" w:author="Kim, Jong H" w:date="2013-02-20T17:59:00Z">
           <w:pPr>
             <w:spacing w:after="0"/>
           </w:pPr>
@@ -8999,17 +8994,17 @@
       <w:pPr>
         <w:ind w:firstLine="105"/>
         <w:rPr>
-          <w:ins w:id="491" w:author="Kim, Jong H" w:date="2013-02-21T16:57:00Z"/>
+          <w:ins w:id="490" w:author="Kim, Jong H" w:date="2013-02-21T16:57:00Z"/>
           <w:szCs w:val="24"/>
           <w:lang w:eastAsia="ko-KR"/>
         </w:rPr>
-        <w:pPrChange w:id="492" w:author="Kim, Jong H" w:date="2013-02-22T14:18:00Z">
+        <w:pPrChange w:id="491" w:author="Kim, Jong H" w:date="2013-02-22T14:18:00Z">
           <w:pPr>
             <w:spacing w:after="0"/>
           </w:pPr>
         </w:pPrChange>
       </w:pPr>
-      <w:ins w:id="493" w:author="Kim, Jong H" w:date="2013-02-22T13:38:00Z">
+      <w:ins w:id="492" w:author="Kim, Jong H" w:date="2013-02-22T13:38:00Z">
         <w:r>
           <w:rPr>
             <w:rFonts w:hint="eastAsia"/>
@@ -9023,10 +9018,10 @@
       <w:pPr>
         <w:pStyle w:val="Heading1"/>
         <w:rPr>
-          <w:ins w:id="494" w:author="Kim, Jong H" w:date="2013-02-21T16:57:00Z"/>
-        </w:rPr>
-      </w:pPr>
-      <w:ins w:id="495" w:author="Kim, Jong H" w:date="2013-02-21T16:57:00Z">
+          <w:ins w:id="493" w:author="Kim, Jong H" w:date="2013-02-21T16:57:00Z"/>
+        </w:rPr>
+      </w:pPr>
+      <w:ins w:id="494" w:author="Kim, Jong H" w:date="2013-02-21T16:57:00Z">
         <w:r>
           <w:rPr>
             <w:rFonts w:eastAsia="바탕" w:hint="eastAsia"/>
@@ -9035,7 +9030,7 @@
           <w:t xml:space="preserve">Future </w:t>
         </w:r>
       </w:ins>
-      <w:ins w:id="496" w:author="Kim, Jong H" w:date="2013-02-22T14:34:00Z">
+      <w:ins w:id="495" w:author="Kim, Jong H" w:date="2013-02-22T14:34:00Z">
         <w:r>
           <w:rPr>
             <w:rFonts w:eastAsia="바탕" w:hint="eastAsia"/>
@@ -9044,13 +9039,13 @@
           <w:t>C</w:t>
         </w:r>
       </w:ins>
-      <w:ins w:id="497" w:author="Kim, Jong H" w:date="2013-02-21T16:57:00Z">
+      <w:ins w:id="496" w:author="Kim, Jong H" w:date="2013-02-21T16:57:00Z">
         <w:r>
           <w:rPr>
             <w:rFonts w:eastAsia="바탕" w:hint="eastAsia"/>
             <w:lang w:eastAsia="ko-KR"/>
           </w:rPr>
-          <w:t>onsiderations</w:t>
+          <w:t>onsideration</w:t>
         </w:r>
       </w:ins>
     </w:p>
@@ -9058,16 +9053,47 @@
       <w:pPr>
         <w:spacing w:after="0"/>
         <w:rPr>
-          <w:ins w:id="498" w:author="Kim, Jong H" w:date="2013-02-20T17:22:00Z"/>
+          <w:ins w:id="497" w:author="Kim, Jong H" w:date="2013-02-20T17:22:00Z"/>
           <w:szCs w:val="24"/>
           <w:lang w:eastAsia="ko-KR"/>
-          <w:rPrChange w:id="499" w:author="Kim, Jong H" w:date="2013-02-20T17:43:00Z">
+          <w:rPrChange w:id="498" w:author="Kim, Jong H" w:date="2013-02-20T17:43:00Z">
             <w:rPr>
-              <w:ins w:id="500" w:author="Kim, Jong H" w:date="2013-02-20T17:22:00Z"/>
+              <w:ins w:id="499" w:author="Kim, Jong H" w:date="2013-02-20T17:22:00Z"/>
             </w:rPr>
           </w:rPrChange>
         </w:rPr>
       </w:pPr>
+      <w:ins w:id="500" w:author="Kim, Jong H" w:date="2013-03-04T13:22:00Z">
+        <w:r>
+          <w:rPr>
+            <w:rFonts w:ascii="Arial" w:hAnsi="Arial" w:cs="Arial"/>
+            <w:color w:val="000000"/>
+            <w:sz w:val="23"/>
+            <w:szCs w:val="23"/>
+          </w:rPr>
+          <w:t>According to some discussions, we may be able to consider developing H5Dcreate_</w:t>
+        </w:r>
+        <w:proofErr w:type="gramStart"/>
+        <w:r>
+          <w:rPr>
+            <w:rFonts w:ascii="Arial" w:hAnsi="Arial" w:cs="Arial"/>
+            <w:color w:val="000000"/>
+            <w:sz w:val="23"/>
+            <w:szCs w:val="23"/>
+          </w:rPr>
+          <w:t>multi(</w:t>
+        </w:r>
+        <w:proofErr w:type="gramEnd"/>
+        <w:r>
+          <w:rPr>
+            <w:rFonts w:ascii="Arial" w:hAnsi="Arial" w:cs="Arial"/>
+            <w:color w:val="000000"/>
+            <w:sz w:val="23"/>
+            <w:szCs w:val="23"/>
+          </w:rPr>
+          <w:t>), H5Dopen_multi() and H5Dclose_multi() APIs in the future as separate tasks if necessary or requested by user.</w:t>
+        </w:r>
+      </w:ins>
       <w:ins w:id="501" w:author="Kim, Jong H" w:date="2013-02-21T16:58:00Z">
         <w:r>
           <w:rPr>
@@ -9075,105 +9101,7 @@
             <w:szCs w:val="24"/>
             <w:lang w:eastAsia="ko-KR"/>
           </w:rPr>
-          <w:t>H5Dcreate_</w:t>
-        </w:r>
-        <w:proofErr w:type="gramStart"/>
-        <w:r>
-          <w:rPr>
-            <w:rFonts w:hint="eastAsia"/>
-            <w:szCs w:val="24"/>
-            <w:lang w:eastAsia="ko-KR"/>
-          </w:rPr>
-          <w:t>multi</w:t>
-        </w:r>
-      </w:ins>
-      <w:ins w:id="502" w:author="Kim, Jong H" w:date="2013-02-22T13:39:00Z">
-        <w:r>
-          <w:rPr>
-            <w:rFonts w:hint="eastAsia"/>
-            <w:szCs w:val="24"/>
-            <w:lang w:eastAsia="ko-KR"/>
-          </w:rPr>
-          <w:t>(</w:t>
-        </w:r>
-        <w:proofErr w:type="gramEnd"/>
-        <w:r>
-          <w:rPr>
-            <w:rFonts w:hint="eastAsia"/>
-            <w:szCs w:val="24"/>
-            <w:lang w:eastAsia="ko-KR"/>
-          </w:rPr>
-          <w:t>)</w:t>
-        </w:r>
-      </w:ins>
-      <w:ins w:id="503" w:author="Kim, Jong H" w:date="2013-02-21T16:58:00Z">
-        <w:r>
-          <w:rPr>
-            <w:rFonts w:hint="eastAsia"/>
-            <w:szCs w:val="24"/>
-            <w:lang w:eastAsia="ko-KR"/>
-          </w:rPr>
-          <w:t>, H5Dopen_multi</w:t>
-        </w:r>
-      </w:ins>
-      <w:ins w:id="504" w:author="Kim, Jong H" w:date="2013-02-22T13:39:00Z">
-        <w:r>
-          <w:rPr>
-            <w:rFonts w:hint="eastAsia"/>
-            <w:szCs w:val="24"/>
-            <w:lang w:eastAsia="ko-KR"/>
-          </w:rPr>
-          <w:t>()</w:t>
-        </w:r>
-      </w:ins>
-      <w:ins w:id="505" w:author="Kim, Jong H" w:date="2013-02-21T16:58:00Z">
-        <w:r>
-          <w:rPr>
-            <w:rFonts w:hint="eastAsia"/>
-            <w:szCs w:val="24"/>
-            <w:lang w:eastAsia="ko-KR"/>
-          </w:rPr>
-          <w:t xml:space="preserve"> and H5Dclose_multi</w:t>
-        </w:r>
-      </w:ins>
-      <w:ins w:id="506" w:author="Kim, Jong H" w:date="2013-02-22T13:39:00Z">
-        <w:r>
-          <w:rPr>
-            <w:rFonts w:hint="eastAsia"/>
-            <w:szCs w:val="24"/>
-            <w:lang w:eastAsia="ko-KR"/>
-          </w:rPr>
-          <w:t>() APIs</w:t>
-        </w:r>
-      </w:ins>
-      <w:ins w:id="507" w:author="Kim, Jong H" w:date="2013-02-21T16:58:00Z">
-        <w:r>
-          <w:rPr>
-            <w:rFonts w:hint="eastAsia"/>
-            <w:szCs w:val="24"/>
-            <w:lang w:eastAsia="ko-KR"/>
-          </w:rPr>
-          <w:t xml:space="preserve"> in the future</w:t>
-        </w:r>
-      </w:ins>
-      <w:ins w:id="508" w:author="Kim, Jong H" w:date="2013-02-22T13:39:00Z">
-        <w:r>
-          <w:rPr>
-            <w:rFonts w:hint="eastAsia"/>
-            <w:szCs w:val="24"/>
-            <w:lang w:eastAsia="ko-KR"/>
-          </w:rPr>
-          <w:t xml:space="preserve"> as necessary</w:t>
-        </w:r>
-      </w:ins>
-      <w:ins w:id="509" w:author="Kim, Jong H" w:date="2013-02-21T16:58:00Z">
-        <w:r>
-          <w:rPr>
-            <w:rFonts w:hint="eastAsia"/>
-            <w:szCs w:val="24"/>
-            <w:lang w:eastAsia="ko-KR"/>
-          </w:rPr>
-          <w:t xml:space="preserve">. </w:t>
+          <w:t xml:space="preserve"> </w:t>
         </w:r>
       </w:ins>
     </w:p>
@@ -9185,10 +9113,10 @@
           <w:numId w:val="40"/>
         </w:numPr>
         <w:rPr>
-          <w:del w:id="510" w:author="Kim, Jong H" w:date="2013-02-19T10:29:00Z"/>
-        </w:rPr>
-      </w:pPr>
-      <w:del w:id="511" w:author="Kim, Jong H" w:date="2013-02-19T10:29:00Z">
+          <w:del w:id="502" w:author="Kim, Jong H" w:date="2013-02-19T10:29:00Z"/>
+        </w:rPr>
+      </w:pPr>
+      <w:del w:id="503" w:author="Kim, Jong H" w:date="2013-02-19T10:29:00Z">
         <w:r>
           <w:rPr>
             <w:rFonts w:hint="eastAsia"/>
@@ -9257,10 +9185,10 @@
           <w:numId w:val="40"/>
         </w:numPr>
         <w:rPr>
-          <w:del w:id="512" w:author="Kim, Jong H" w:date="2013-02-19T10:29:00Z"/>
-        </w:rPr>
-      </w:pPr>
-      <w:del w:id="513" w:author="Kim, Jong H" w:date="2013-02-19T10:29:00Z">
+          <w:del w:id="504" w:author="Kim, Jong H" w:date="2013-02-19T10:29:00Z"/>
+        </w:rPr>
+      </w:pPr>
+      <w:del w:id="505" w:author="Kim, Jong H" w:date="2013-02-19T10:29:00Z">
         <w:r>
           <w:rPr>
             <w:rFonts w:hint="eastAsia"/>
@@ -9387,7 +9315,7 @@
         <w:spacing w:after="0"/>
         <w:jc w:val="left"/>
         <w:rPr>
-          <w:del w:id="514" w:author="Kim, Jong H" w:date="2013-02-21T11:17:00Z"/>
+          <w:del w:id="506" w:author="Kim, Jong H" w:date="2013-02-21T11:17:00Z"/>
           <w:lang w:eastAsia="ko-KR"/>
         </w:rPr>
       </w:pPr>
@@ -9396,12 +9324,12 @@
       <w:pPr>
         <w:pStyle w:val="Heading3"/>
         <w:rPr>
-          <w:del w:id="515" w:author="Kim, Jong H" w:date="2013-02-20T13:59:00Z"/>
-        </w:rPr>
-      </w:pPr>
-      <w:commentRangeStart w:id="516"/>
-      <w:commentRangeStart w:id="517"/>
-      <w:del w:id="518" w:author="Kim, Jong H" w:date="2013-02-20T13:59:00Z">
+          <w:del w:id="507" w:author="Kim, Jong H" w:date="2013-02-20T13:59:00Z"/>
+        </w:rPr>
+      </w:pPr>
+      <w:commentRangeStart w:id="508"/>
+      <w:commentRangeStart w:id="509"/>
+      <w:del w:id="510" w:author="Kim, Jong H" w:date="2013-02-20T13:59:00Z">
         <w:r>
           <w:delText>H5D</w:delText>
         </w:r>
@@ -9415,7 +9343,7 @@
         <w:r>
           <w:delText>_multi()</w:delText>
         </w:r>
-        <w:commentRangeEnd w:id="516"/>
+        <w:commentRangeEnd w:id="508"/>
         <w:r>
           <w:rPr>
             <w:rStyle w:val="CommentReference"/>
@@ -9424,9 +9352,9 @@
             <w:bCs w:val="0"/>
             <w:color w:val="auto"/>
           </w:rPr>
-          <w:commentReference w:id="516"/>
-        </w:r>
-        <w:commentRangeEnd w:id="517"/>
+          <w:commentReference w:id="508"/>
+        </w:r>
+        <w:commentRangeEnd w:id="509"/>
         <w:r>
           <w:rPr>
             <w:rStyle w:val="CommentReference"/>
@@ -9435,7 +9363,7 @@
             <w:bCs w:val="0"/>
             <w:color w:val="auto"/>
           </w:rPr>
-          <w:commentReference w:id="517"/>
+          <w:commentReference w:id="509"/>
         </w:r>
       </w:del>
     </w:p>
@@ -9443,11 +9371,11 @@
       <w:pPr>
         <w:spacing w:after="0"/>
         <w:rPr>
-          <w:del w:id="519" w:author="Kim, Jong H" w:date="2013-02-20T13:59:00Z"/>
-          <w:lang w:eastAsia="ko-KR"/>
-        </w:rPr>
-      </w:pPr>
-      <w:del w:id="520" w:author="Kim, Jong H" w:date="2013-02-20T13:59:00Z">
+          <w:del w:id="511" w:author="Kim, Jong H" w:date="2013-02-20T13:59:00Z"/>
+          <w:lang w:eastAsia="ko-KR"/>
+        </w:rPr>
+      </w:pPr>
+      <w:del w:id="512" w:author="Kim, Jong H" w:date="2013-02-20T13:59:00Z">
         <w:r>
           <w:delText xml:space="preserve">This routine performs </w:delText>
         </w:r>
@@ -9526,11 +9454,11 @@
         <w:spacing w:after="0"/>
         <w:jc w:val="left"/>
         <w:rPr>
-          <w:del w:id="521" w:author="Kim, Jong H" w:date="2013-02-20T13:59:00Z"/>
-          <w:lang w:eastAsia="ko-KR"/>
-        </w:rPr>
-      </w:pPr>
-      <w:del w:id="522" w:author="Kim, Jong H" w:date="2013-02-20T13:59:00Z">
+          <w:del w:id="513" w:author="Kim, Jong H" w:date="2013-02-20T13:59:00Z"/>
+          <w:lang w:eastAsia="ko-KR"/>
+        </w:rPr>
+      </w:pPr>
+      <w:del w:id="514" w:author="Kim, Jong H" w:date="2013-02-20T13:59:00Z">
         <w:r>
           <w:rPr>
             <w:rFonts w:hint="eastAsia"/>
@@ -9599,7 +9527,7 @@
     <w:p>
       <w:pPr>
         <w:rPr>
-          <w:del w:id="523" w:author="Kim, Jong H" w:date="2013-02-20T13:59:00Z"/>
+          <w:del w:id="515" w:author="Kim, Jong H" w:date="2013-02-20T13:59:00Z"/>
           <w:lang w:eastAsia="ko-KR"/>
         </w:rPr>
       </w:pPr>
@@ -9607,10 +9535,10 @@
     <w:p>
       <w:pPr>
         <w:rPr>
-          <w:del w:id="524" w:author="Kim, Jong H" w:date="2013-02-20T13:59:00Z"/>
-        </w:rPr>
-      </w:pPr>
-      <w:del w:id="525" w:author="Kim, Jong H" w:date="2013-02-20T13:59:00Z">
+          <w:del w:id="516" w:author="Kim, Jong H" w:date="2013-02-20T13:59:00Z"/>
+        </w:rPr>
+      </w:pPr>
+      <w:del w:id="517" w:author="Kim, Jong H" w:date="2013-02-20T13:59:00Z">
         <w:r>
           <w:rPr>
             <w:rFonts w:hint="eastAsia"/>
@@ -9625,13 +9553,13 @@
         <w:spacing w:after="0"/>
         <w:jc w:val="left"/>
         <w:rPr>
-          <w:del w:id="526" w:author="Kim, Jong H" w:date="2013-02-20T13:59:00Z"/>
+          <w:del w:id="518" w:author="Kim, Jong H" w:date="2013-02-20T13:59:00Z"/>
           <w:rFonts w:ascii="Consolas" w:hAnsi="Consolas" w:cs="Consolas"/>
           <w:szCs w:val="24"/>
           <w:lang w:eastAsia="ko-KR"/>
         </w:rPr>
       </w:pPr>
-      <w:del w:id="527" w:author="Kim, Jong H" w:date="2013-02-20T13:59:00Z">
+      <w:del w:id="519" w:author="Kim, Jong H" w:date="2013-02-20T13:59:00Z">
         <w:r>
           <w:rPr>
             <w:rFonts w:ascii="Consolas" w:hAnsi="Consolas" w:cs="Consolas"/>
@@ -9654,19 +9582,20 @@
         <w:spacing w:after="0"/>
         <w:jc w:val="left"/>
         <w:rPr>
-          <w:del w:id="528" w:author="Kim, Jong H" w:date="2013-02-20T13:59:00Z"/>
+          <w:del w:id="520" w:author="Kim, Jong H" w:date="2013-02-20T13:59:00Z"/>
           <w:rFonts w:ascii="Consolas" w:hAnsi="Consolas" w:cs="Consolas"/>
           <w:szCs w:val="24"/>
           <w:lang w:eastAsia="ko-KR"/>
         </w:rPr>
       </w:pPr>
-      <w:del w:id="529" w:author="Kim, Jong H" w:date="2013-02-20T13:59:00Z">
+      <w:del w:id="521" w:author="Kim, Jong H" w:date="2013-02-20T13:59:00Z">
         <w:r>
           <w:rPr>
             <w:rFonts w:ascii="Consolas" w:hAnsi="Consolas" w:cs="Consolas" w:hint="eastAsia"/>
             <w:szCs w:val="24"/>
             <w:lang w:eastAsia="ko-KR"/>
           </w:rPr>
+          <w:lastRenderedPageBreak/>
           <w:delText xml:space="preserve"> </w:delText>
         </w:r>
         <w:r>
@@ -9730,7 +9659,7 @@
         <w:spacing w:after="0"/>
         <w:jc w:val="left"/>
         <w:rPr>
-          <w:del w:id="530" w:author="Kim, Jong H" w:date="2013-02-20T13:59:00Z"/>
+          <w:del w:id="522" w:author="Kim, Jong H" w:date="2013-02-20T13:59:00Z"/>
           <w:lang w:eastAsia="ko-KR"/>
         </w:rPr>
       </w:pPr>
@@ -9740,17 +9669,16 @@
         <w:spacing w:after="0"/>
         <w:jc w:val="left"/>
         <w:rPr>
-          <w:del w:id="531" w:author="Kim, Jong H" w:date="2013-02-20T13:59:00Z"/>
-          <w:lang w:eastAsia="ko-KR"/>
-        </w:rPr>
-      </w:pPr>
-      <w:del w:id="532" w:author="Kim, Jong H" w:date="2013-02-20T13:59:00Z">
-        <w:r>
-          <w:rPr>
-            <w:rFonts w:hint="eastAsia"/>
-            <w:lang w:eastAsia="ko-KR"/>
-          </w:rPr>
-          <w:lastRenderedPageBreak/>
+          <w:del w:id="523" w:author="Kim, Jong H" w:date="2013-02-20T13:59:00Z"/>
+          <w:lang w:eastAsia="ko-KR"/>
+        </w:rPr>
+      </w:pPr>
+      <w:del w:id="524" w:author="Kim, Jong H" w:date="2013-02-20T13:59:00Z">
+        <w:r>
+          <w:rPr>
+            <w:rFonts w:hint="eastAsia"/>
+            <w:lang w:eastAsia="ko-KR"/>
+          </w:rPr>
           <w:delText xml:space="preserve">  </w:delText>
         </w:r>
         <w:r>
@@ -9770,11 +9698,11 @@
         </w:numPr>
         <w:spacing w:after="0"/>
         <w:rPr>
-          <w:del w:id="533" w:author="Kim, Jong H" w:date="2013-02-20T13:59:00Z"/>
-          <w:lang w:eastAsia="ko-KR"/>
-        </w:rPr>
-      </w:pPr>
-      <w:del w:id="534" w:author="Kim, Jong H" w:date="2013-02-20T13:59:00Z">
+          <w:del w:id="525" w:author="Kim, Jong H" w:date="2013-02-20T13:59:00Z"/>
+          <w:lang w:eastAsia="ko-KR"/>
+        </w:rPr>
+      </w:pPr>
+      <w:del w:id="526" w:author="Kim, Jong H" w:date="2013-02-20T13:59:00Z">
         <w:r>
           <w:rPr>
             <w:rFonts w:hint="eastAsia"/>
@@ -9812,11 +9740,11 @@
         </w:numPr>
         <w:spacing w:after="0"/>
         <w:rPr>
-          <w:del w:id="535" w:author="Kim, Jong H" w:date="2013-02-20T13:59:00Z"/>
-          <w:lang w:eastAsia="ko-KR"/>
-        </w:rPr>
-      </w:pPr>
-      <w:del w:id="536" w:author="Kim, Jong H" w:date="2013-02-20T13:59:00Z">
+          <w:del w:id="527" w:author="Kim, Jong H" w:date="2013-02-20T13:59:00Z"/>
+          <w:lang w:eastAsia="ko-KR"/>
+        </w:rPr>
+      </w:pPr>
+      <w:del w:id="528" w:author="Kim, Jong H" w:date="2013-02-20T13:59:00Z">
         <w:r>
           <w:rPr>
             <w:lang w:eastAsia="ko-KR"/>
@@ -9842,11 +9770,11 @@
       <w:pPr>
         <w:spacing w:before="240" w:after="0"/>
         <w:rPr>
-          <w:del w:id="537" w:author="Kim, Jong H" w:date="2013-02-20T13:59:00Z"/>
-          <w:lang w:eastAsia="ko-KR"/>
-        </w:rPr>
-      </w:pPr>
-      <w:del w:id="538" w:author="Kim, Jong H" w:date="2013-02-20T13:59:00Z">
+          <w:del w:id="529" w:author="Kim, Jong H" w:date="2013-02-20T13:59:00Z"/>
+          <w:lang w:eastAsia="ko-KR"/>
+        </w:rPr>
+      </w:pPr>
+      <w:del w:id="530" w:author="Kim, Jong H" w:date="2013-02-20T13:59:00Z">
         <w:r>
           <w:rPr>
             <w:rFonts w:hint="eastAsia"/>
@@ -9885,11 +9813,11 @@
         </w:numPr>
         <w:spacing w:after="0"/>
         <w:rPr>
-          <w:del w:id="539" w:author="Kim, Jong H" w:date="2013-02-20T13:59:00Z"/>
-          <w:lang w:eastAsia="ko-KR"/>
-        </w:rPr>
-      </w:pPr>
-      <w:del w:id="540" w:author="Kim, Jong H" w:date="2013-02-20T13:59:00Z">
+          <w:del w:id="531" w:author="Kim, Jong H" w:date="2013-02-20T13:59:00Z"/>
+          <w:lang w:eastAsia="ko-KR"/>
+        </w:rPr>
+      </w:pPr>
+      <w:del w:id="532" w:author="Kim, Jong H" w:date="2013-02-20T13:59:00Z">
         <w:r>
           <w:rPr>
             <w:lang w:eastAsia="ko-KR"/>
@@ -9902,7 +9830,7 @@
       <w:pPr>
         <w:spacing w:after="0"/>
         <w:rPr>
-          <w:del w:id="541" w:author="Kim, Jong H" w:date="2013-02-20T13:59:00Z"/>
+          <w:del w:id="533" w:author="Kim, Jong H" w:date="2013-02-20T13:59:00Z"/>
           <w:lang w:eastAsia="ko-KR"/>
         </w:rPr>
       </w:pPr>
@@ -9911,7 +9839,7 @@
       <w:pPr>
         <w:spacing w:after="0"/>
         <w:rPr>
-          <w:del w:id="542" w:author="Kim, Jong H" w:date="2013-02-20T13:59:00Z"/>
+          <w:del w:id="534" w:author="Kim, Jong H" w:date="2013-02-20T13:59:00Z"/>
           <w:lang w:eastAsia="ko-KR"/>
         </w:rPr>
       </w:pPr>
@@ -9920,11 +9848,11 @@
       <w:pPr>
         <w:spacing w:after="0"/>
         <w:rPr>
-          <w:del w:id="543" w:author="Kim, Jong H" w:date="2013-02-20T13:59:00Z"/>
-          <w:lang w:eastAsia="ko-KR"/>
-        </w:rPr>
-      </w:pPr>
-      <w:del w:id="544" w:author="Kim, Jong H" w:date="2013-02-20T13:59:00Z">
+          <w:del w:id="535" w:author="Kim, Jong H" w:date="2013-02-20T13:59:00Z"/>
+          <w:lang w:eastAsia="ko-KR"/>
+        </w:rPr>
+      </w:pPr>
+      <w:del w:id="536" w:author="Kim, Jong H" w:date="2013-02-20T13:59:00Z">
         <w:r>
           <w:rPr>
             <w:rFonts w:hint="eastAsia"/>
@@ -10039,7 +9967,7 @@
       <w:pPr>
         <w:spacing w:after="0"/>
         <w:rPr>
-          <w:del w:id="545" w:author="Kim, Jong H" w:date="2013-02-20T13:59:00Z"/>
+          <w:del w:id="537" w:author="Kim, Jong H" w:date="2013-02-20T13:59:00Z"/>
           <w:lang w:eastAsia="ko-KR"/>
         </w:rPr>
       </w:pPr>
@@ -10049,12 +9977,12 @@
         <w:spacing w:after="0"/>
         <w:ind w:left="720"/>
         <w:rPr>
-          <w:del w:id="546" w:author="Kim, Jong H" w:date="2013-02-20T13:59:00Z"/>
+          <w:del w:id="538" w:author="Kim, Jong H" w:date="2013-02-20T13:59:00Z"/>
           <w:sz w:val="22"/>
           <w:lang w:eastAsia="ko-KR"/>
         </w:rPr>
       </w:pPr>
-      <w:del w:id="547" w:author="Kim, Jong H" w:date="2013-02-20T13:59:00Z">
+      <w:del w:id="539" w:author="Kim, Jong H" w:date="2013-02-20T13:59:00Z">
         <w:r>
           <w:rPr>
             <w:sz w:val="22"/>
@@ -10134,12 +10062,12 @@
         <w:spacing w:after="0"/>
         <w:ind w:left="720"/>
         <w:rPr>
-          <w:del w:id="548" w:author="Kim, Jong H" w:date="2013-02-20T13:59:00Z"/>
+          <w:del w:id="540" w:author="Kim, Jong H" w:date="2013-02-20T13:59:00Z"/>
           <w:sz w:val="22"/>
           <w:lang w:eastAsia="ko-KR"/>
         </w:rPr>
       </w:pPr>
-      <w:del w:id="549" w:author="Kim, Jong H" w:date="2013-02-20T13:59:00Z">
+      <w:del w:id="541" w:author="Kim, Jong H" w:date="2013-02-20T13:59:00Z">
         <w:r>
           <w:rPr>
             <w:sz w:val="22"/>
@@ -10197,12 +10125,12 @@
         <w:spacing w:after="0"/>
         <w:ind w:left="720"/>
         <w:rPr>
-          <w:del w:id="550" w:author="Kim, Jong H" w:date="2013-02-20T13:59:00Z"/>
+          <w:del w:id="542" w:author="Kim, Jong H" w:date="2013-02-20T13:59:00Z"/>
           <w:sz w:val="22"/>
           <w:lang w:eastAsia="ko-KR"/>
         </w:rPr>
       </w:pPr>
-      <w:del w:id="551" w:author="Kim, Jong H" w:date="2013-02-20T13:59:00Z">
+      <w:del w:id="543" w:author="Kim, Jong H" w:date="2013-02-20T13:59:00Z">
         <w:r>
           <w:rPr>
             <w:sz w:val="22"/>
@@ -10266,12 +10194,12 @@
         <w:spacing w:after="0"/>
         <w:ind w:left="720"/>
         <w:rPr>
-          <w:del w:id="552" w:author="Kim, Jong H" w:date="2013-02-20T13:59:00Z"/>
+          <w:del w:id="544" w:author="Kim, Jong H" w:date="2013-02-20T13:59:00Z"/>
           <w:sz w:val="22"/>
           <w:lang w:eastAsia="ko-KR"/>
         </w:rPr>
       </w:pPr>
-      <w:del w:id="553" w:author="Kim, Jong H" w:date="2013-02-20T13:59:00Z">
+      <w:del w:id="545" w:author="Kim, Jong H" w:date="2013-02-20T13:59:00Z">
         <w:r>
           <w:rPr>
             <w:sz w:val="22"/>
@@ -10329,12 +10257,12 @@
         <w:spacing w:after="0"/>
         <w:ind w:left="720"/>
         <w:rPr>
-          <w:del w:id="554" w:author="Kim, Jong H" w:date="2013-02-20T13:59:00Z"/>
+          <w:del w:id="546" w:author="Kim, Jong H" w:date="2013-02-20T13:59:00Z"/>
           <w:sz w:val="22"/>
           <w:lang w:eastAsia="ko-KR"/>
         </w:rPr>
       </w:pPr>
-      <w:del w:id="555" w:author="Kim, Jong H" w:date="2013-02-20T13:59:00Z">
+      <w:del w:id="547" w:author="Kim, Jong H" w:date="2013-02-20T13:59:00Z">
         <w:r>
           <w:rPr>
             <w:sz w:val="22"/>
@@ -10392,11 +10320,11 @@
         <w:spacing w:after="0"/>
         <w:ind w:left="720"/>
         <w:rPr>
-          <w:del w:id="556" w:author="Kim, Jong H" w:date="2013-02-20T13:59:00Z"/>
-          <w:lang w:eastAsia="ko-KR"/>
-        </w:rPr>
-      </w:pPr>
-      <w:del w:id="557" w:author="Kim, Jong H" w:date="2013-02-20T13:59:00Z">
+          <w:del w:id="548" w:author="Kim, Jong H" w:date="2013-02-20T13:59:00Z"/>
+          <w:lang w:eastAsia="ko-KR"/>
+        </w:rPr>
+      </w:pPr>
+      <w:del w:id="549" w:author="Kim, Jong H" w:date="2013-02-20T13:59:00Z">
         <w:r>
           <w:rPr>
             <w:sz w:val="22"/>
@@ -10461,7 +10389,7 @@
         <w:spacing w:after="0"/>
         <w:jc w:val="left"/>
         <w:rPr>
-          <w:del w:id="558" w:author="Kim, Jong H" w:date="2013-02-20T13:59:00Z"/>
+          <w:del w:id="550" w:author="Kim, Jong H" w:date="2013-02-20T13:59:00Z"/>
           <w:lang w:eastAsia="ko-KR"/>
         </w:rPr>
       </w:pPr>
@@ -10787,7 +10715,7 @@
                 <w:lang w:eastAsia="ko-KR"/>
               </w:rPr>
             </w:pPr>
-            <w:del w:id="559" w:author="Kim, Jong H" w:date="2013-02-22T14:24:00Z">
+            <w:del w:id="551" w:author="Kim, Jong H" w:date="2013-02-22T14:24:00Z">
               <w:r>
                 <w:rPr>
                   <w:rStyle w:val="Emphasis"/>
@@ -10798,7 +10726,7 @@
                 <w:delText>(</w:delText>
               </w:r>
             </w:del>
-            <w:ins w:id="560" w:author="Kim, Jong H" w:date="2013-02-22T14:24:00Z">
+            <w:ins w:id="552" w:author="Kim, Jong H" w:date="2013-02-22T14:24:00Z">
               <w:r>
                 <w:rPr>
                   <w:rStyle w:val="Emphasis"/>
@@ -10818,7 +10746,7 @@
               </w:rPr>
               <w:t>HDFFV-8313</w:t>
             </w:r>
-            <w:ins w:id="561" w:author="Kim, Jong H" w:date="2013-02-22T14:24:00Z">
+            <w:ins w:id="553" w:author="Kim, Jong H" w:date="2013-02-22T14:24:00Z">
               <w:r>
                 <w:rPr>
                   <w:rStyle w:val="Emphasis"/>
@@ -10829,7 +10757,7 @@
                 <w:t xml:space="preserve"> in JIRA.</w:t>
               </w:r>
             </w:ins>
-            <w:del w:id="562" w:author="Kim, Jong H" w:date="2013-02-22T14:24:00Z">
+            <w:del w:id="554" w:author="Kim, Jong H" w:date="2013-02-22T14:24:00Z">
               <w:r>
                 <w:rPr>
                   <w:rStyle w:val="Emphasis"/>
@@ -10858,38 +10786,43 @@
                 <w:rStyle w:val="Emphasis"/>
                 <w:lang w:eastAsia="ko-KR"/>
               </w:rPr>
+              <w:pPrChange w:id="555" w:author="Kim, Jong H" w:date="2013-03-04T13:25:00Z">
+                <w:pPr>
+                  <w:jc w:val="left"/>
+                </w:pPr>
+              </w:pPrChange>
             </w:pPr>
-            <w:ins w:id="563" w:author="Kim, Jong H" w:date="2013-02-19T12:08:00Z">
+            <w:ins w:id="556" w:author="Kim, Jong H" w:date="2013-03-04T13:25:00Z">
               <w:r>
                 <w:rPr>
                   <w:rStyle w:val="Emphasis"/>
                   <w:rFonts w:hint="eastAsia"/>
                   <w:lang w:eastAsia="ko-KR"/>
                 </w:rPr>
-                <w:t xml:space="preserve">Feb </w:t>
+                <w:t>March</w:t>
               </w:r>
             </w:ins>
-            <w:ins w:id="564" w:author="Kim, Jong H" w:date="2013-02-20T13:59:00Z">
+            <w:ins w:id="557" w:author="Kim, Jong H" w:date="2013-02-19T12:08:00Z">
               <w:r>
                 <w:rPr>
                   <w:rStyle w:val="Emphasis"/>
                   <w:rFonts w:hint="eastAsia"/>
                   <w:lang w:eastAsia="ko-KR"/>
                 </w:rPr>
-                <w:t>2</w:t>
+                <w:t xml:space="preserve"> </w:t>
               </w:r>
             </w:ins>
-            <w:ins w:id="565" w:author="Kim, Jong H" w:date="2013-02-25T10:45:00Z">
+            <w:ins w:id="558" w:author="Kim, Jong H" w:date="2013-03-04T13:25:00Z">
               <w:r>
                 <w:rPr>
                   <w:rStyle w:val="Emphasis"/>
                   <w:rFonts w:hint="eastAsia"/>
                   <w:lang w:eastAsia="ko-KR"/>
                 </w:rPr>
-                <w:t>5</w:t>
+                <w:t>04</w:t>
               </w:r>
             </w:ins>
-            <w:ins w:id="566" w:author="Kim, Jong H" w:date="2013-02-19T12:08:00Z">
+            <w:ins w:id="559" w:author="Kim, Jong H" w:date="2013-02-19T12:08:00Z">
               <w:r>
                 <w:rPr>
                   <w:rStyle w:val="Emphasis"/>
@@ -10911,14 +10844,14 @@
               <w:rPr>
                 <w:rStyle w:val="Emphasis"/>
                 <w:i w:val="0"/>
-                <w:rPrChange w:id="567" w:author="Kim, Jong H" w:date="2013-02-19T12:08:00Z">
+                <w:rPrChange w:id="560" w:author="Kim, Jong H" w:date="2013-02-19T12:08:00Z">
                   <w:rPr>
                     <w:rStyle w:val="Emphasis"/>
                   </w:rPr>
                 </w:rPrChange>
               </w:rPr>
             </w:pPr>
-            <w:ins w:id="568" w:author="Kim, Jong H" w:date="2013-02-19T14:09:00Z">
+            <w:ins w:id="561" w:author="Kim, Jong H" w:date="2013-02-19T14:09:00Z">
               <w:r>
                 <w:rPr>
                   <w:rStyle w:val="Emphasis"/>
@@ -10929,7 +10862,7 @@
                 <w:t xml:space="preserve">Version 3.1: </w:t>
               </w:r>
             </w:ins>
-            <w:ins w:id="569" w:author="Kim, Jong H" w:date="2013-02-22T14:34:00Z">
+            <w:ins w:id="562" w:author="Kim, Jong H" w:date="2013-02-22T14:34:00Z">
               <w:r>
                 <w:rPr>
                   <w:rStyle w:val="Emphasis"/>
@@ -10940,7 +10873,7 @@
                 <w:t>U</w:t>
               </w:r>
             </w:ins>
-            <w:ins w:id="570" w:author="Kim, Jong H" w:date="2013-02-19T12:09:00Z">
+            <w:ins w:id="563" w:author="Kim, Jong H" w:date="2013-02-19T12:09:00Z">
               <w:r>
                 <w:rPr>
                   <w:rStyle w:val="Emphasis"/>
@@ -10951,7 +10884,7 @@
                 <w:t>pdates based on internal reviews.</w:t>
               </w:r>
             </w:ins>
-            <w:ins w:id="571" w:author="Kim, Jong H" w:date="2013-02-22T14:32:00Z">
+            <w:ins w:id="564" w:author="Kim, Jong H" w:date="2013-02-22T14:32:00Z">
               <w:r>
                 <w:rPr>
                   <w:rStyle w:val="Emphasis"/>
@@ -10962,7 +10895,7 @@
                 <w:t xml:space="preserve"> </w:t>
               </w:r>
             </w:ins>
-            <w:ins w:id="572" w:author="Kim, Jong H" w:date="2013-02-22T14:34:00Z">
+            <w:ins w:id="565" w:author="Kim, Jong H" w:date="2013-02-22T14:34:00Z">
               <w:r>
                 <w:rPr>
                   <w:rStyle w:val="Emphasis"/>
@@ -10973,7 +10906,7 @@
                 <w:t>More updates and a</w:t>
               </w:r>
             </w:ins>
-            <w:ins w:id="573" w:author="Kim, Jong H" w:date="2013-02-22T14:32:00Z">
+            <w:ins w:id="566" w:author="Kim, Jong H" w:date="2013-02-22T14:32:00Z">
               <w:r>
                 <w:rPr>
                   <w:rStyle w:val="Emphasis"/>
@@ -10993,7 +10926,7 @@
                 <w:t xml:space="preserve"> </w:t>
               </w:r>
             </w:ins>
-            <w:ins w:id="574" w:author="Kim, Jong H" w:date="2013-02-22T14:35:00Z">
+            <w:ins w:id="567" w:author="Kim, Jong H" w:date="2013-02-22T14:35:00Z">
               <w:r>
                 <w:rPr>
                   <w:rStyle w:val="Emphasis"/>
@@ -11004,7 +10937,7 @@
                 <w:t>section</w:t>
               </w:r>
             </w:ins>
-            <w:ins w:id="575" w:author="Kim, Jong H" w:date="2013-02-22T14:32:00Z">
+            <w:ins w:id="568" w:author="Kim, Jong H" w:date="2013-02-22T14:32:00Z">
               <w:r>
                 <w:rPr>
                   <w:rStyle w:val="Emphasis"/>
@@ -11050,7 +10983,10 @@
         </w:tc>
       </w:tr>
     </w:tbl>
-    <w:p/>
+    <w:p>
+      <w:bookmarkStart w:id="569" w:name="_GoBack"/>
+      <w:bookmarkEnd w:id="569"/>
+    </w:p>
     <w:sectPr>
       <w:headerReference w:type="default" r:id="rId12"/>
       <w:footerReference w:type="default" r:id="rId13"/>
@@ -11068,7 +11004,7 @@
 
 <file path=word/comments.xml><?xml version="1.0" encoding="utf-8"?>
 <w:comments xmlns:wpc="http://schemas.microsoft.com/office/word/2010/wordprocessingCanvas" xmlns:mc="http://schemas.openxmlformats.org/markup-compatibility/2006" xmlns:o="urn:schemas-microsoft-com:office:office" xmlns:r="http://schemas.openxmlformats.org/officeDocument/2006/relationships" xmlns:m="http://schemas.openxmlformats.org/officeDocument/2006/math" xmlns:v="urn:schemas-microsoft-com:vml" xmlns:wp14="http://schemas.microsoft.com/office/word/2010/wordprocessingDrawing" xmlns:wp="http://schemas.openxmlformats.org/drawingml/2006/wordprocessingDrawing" xmlns:w10="urn:schemas-microsoft-com:office:word" xmlns:w="http://schemas.openxmlformats.org/wordprocessingml/2006/main" xmlns:w14="http://schemas.microsoft.com/office/word/2010/wordml" xmlns:wpg="http://schemas.microsoft.com/office/word/2010/wordprocessingGroup" xmlns:wpi="http://schemas.microsoft.com/office/word/2010/wordprocessingInk" xmlns:wne="http://schemas.microsoft.com/office/word/2006/wordml" xmlns:wps="http://schemas.microsoft.com/office/word/2010/wordprocessingShape" mc:Ignorable="w14 wp14">
-  <w:comment w:id="516" w:author="Mohamad" w:date="2013-02-19T17:48:00Z" w:initials="MSC">
+  <w:comment w:id="508" w:author="Mohamad" w:date="2013-02-19T17:48:00Z" w:initials="MSC">
     <w:p>
       <w:pPr>
         <w:pStyle w:val="CommentText"/>
@@ -11156,7 +11092,7 @@
       </w:r>
     </w:p>
   </w:comment>
-  <w:comment w:id="517" w:author="Quincey Koziol" w:date="2013-02-19T17:48:00Z" w:initials="QAK">
+  <w:comment w:id="509" w:author="Quincey Koziol" w:date="2013-02-19T17:48:00Z" w:initials="QAK">
     <w:p>
       <w:pPr>
         <w:pStyle w:val="CommentText"/>
@@ -11301,7 +11237,7 @@
               <w:rPr>
                 <w:noProof/>
               </w:rPr>
-              <w:t>5</w:t>
+              <w:t>9</w:t>
             </w:r>
             <w:r>
               <w:rPr>
@@ -11456,7 +11392,7 @@
               <w:rPr>
                 <w:noProof/>
               </w:rPr>
-              <w:t>2</w:t>
+              <w:t>9</w:t>
             </w:r>
             <w:r>
               <w:rPr>
@@ -11500,14 +11436,32 @@
         <w:lang w:eastAsia="ko-KR"/>
       </w:rPr>
     </w:pPr>
+    <w:ins w:id="570" w:author="Kim, Jong H" w:date="2013-03-04T13:25:00Z">
+      <w:r>
+        <w:rPr>
+          <w:rFonts w:hint="eastAsia"/>
+          <w:lang w:eastAsia="ko-KR"/>
+        </w:rPr>
+        <w:t>March</w:t>
+      </w:r>
+    </w:ins>
+    <w:del w:id="571" w:author="Kim, Jong H" w:date="2013-03-04T13:25:00Z">
+      <w:r>
+        <w:rPr>
+          <w:rFonts w:hint="eastAsia"/>
+          <w:lang w:eastAsia="ko-KR"/>
+        </w:rPr>
+        <w:delText>Feb</w:delText>
+      </w:r>
+    </w:del>
     <w:r>
       <w:rPr>
         <w:rFonts w:hint="eastAsia"/>
         <w:lang w:eastAsia="ko-KR"/>
       </w:rPr>
-      <w:t xml:space="preserve">Feb </w:t>
+      <w:t xml:space="preserve"> </w:t>
     </w:r>
-    <w:del w:id="576" w:author="Kim, Jong H" w:date="2013-02-19T10:02:00Z">
+    <w:del w:id="572" w:author="Kim, Jong H" w:date="2013-02-19T10:02:00Z">
       <w:r>
         <w:rPr>
           <w:rFonts w:hint="eastAsia"/>
@@ -11516,13 +11470,13 @@
         <w:delText>15</w:delText>
       </w:r>
     </w:del>
-    <w:ins w:id="577" w:author="Kim, Jong H" w:date="2013-02-20T13:58:00Z">
+    <w:ins w:id="573" w:author="Kim, Jong H" w:date="2013-03-04T13:25:00Z">
       <w:r>
         <w:rPr>
           <w:rFonts w:hint="eastAsia"/>
           <w:lang w:eastAsia="ko-KR"/>
         </w:rPr>
-        <w:t>20</w:t>
+        <w:t>04</w:t>
       </w:r>
     </w:ins>
     <w:r>
@@ -11551,7 +11505,7 @@
       </w:rPr>
       <w:t>.v3</w:t>
     </w:r>
-    <w:ins w:id="578" w:author="Kim, Jong H" w:date="2013-02-19T10:02:00Z">
+    <w:ins w:id="574" w:author="Kim, Jong H" w:date="2013-02-19T10:02:00Z">
       <w:r>
         <w:rPr>
           <w:rFonts w:hint="eastAsia"/>
@@ -11578,14 +11532,32 @@
         <w:lang w:eastAsia="ko-KR"/>
       </w:rPr>
     </w:pPr>
+    <w:ins w:id="575" w:author="Kim, Jong H" w:date="2013-03-04T13:25:00Z">
+      <w:r>
+        <w:rPr>
+          <w:rFonts w:hint="eastAsia"/>
+          <w:lang w:eastAsia="ko-KR"/>
+        </w:rPr>
+        <w:t>March</w:t>
+      </w:r>
+    </w:ins>
+    <w:del w:id="576" w:author="Kim, Jong H" w:date="2013-03-04T13:25:00Z">
+      <w:r>
+        <w:rPr>
+          <w:rFonts w:hint="eastAsia"/>
+          <w:lang w:eastAsia="ko-KR"/>
+        </w:rPr>
+        <w:delText>Feb</w:delText>
+      </w:r>
+    </w:del>
     <w:r>
       <w:rPr>
         <w:rFonts w:hint="eastAsia"/>
         <w:lang w:eastAsia="ko-KR"/>
       </w:rPr>
-      <w:t xml:space="preserve">Feb </w:t>
+      <w:t xml:space="preserve"> </w:t>
     </w:r>
-    <w:del w:id="579" w:author="Kim, Jong H" w:date="2013-02-19T10:02:00Z">
+    <w:del w:id="577" w:author="Kim, Jong H" w:date="2013-02-19T10:02:00Z">
       <w:r>
         <w:rPr>
           <w:rFonts w:hint="eastAsia"/>
@@ -11594,13 +11566,13 @@
         <w:delText>15</w:delText>
       </w:r>
     </w:del>
-    <w:ins w:id="580" w:author="Kim, Jong H" w:date="2013-02-20T13:58:00Z">
+    <w:ins w:id="578" w:author="Kim, Jong H" w:date="2013-03-04T13:25:00Z">
       <w:r>
         <w:rPr>
           <w:rFonts w:hint="eastAsia"/>
           <w:lang w:eastAsia="ko-KR"/>
         </w:rPr>
-        <w:t>20</w:t>
+        <w:t>04</w:t>
       </w:r>
     </w:ins>
     <w:r>
@@ -11629,7 +11601,7 @@
       </w:rPr>
       <w:t>.v3</w:t>
     </w:r>
-    <w:ins w:id="581" w:author="Kim, Jong H" w:date="2013-02-19T10:02:00Z">
+    <w:ins w:id="579" w:author="Kim, Jong H" w:date="2013-02-19T10:02:00Z">
       <w:r>
         <w:rPr>
           <w:rFonts w:hint="eastAsia"/>
@@ -11665,7 +11637,7 @@
         <v:path o:extrusionok="f" gradientshapeok="t" o:connecttype="rect"/>
         <o:lock v:ext="edit" aspectratio="t"/>
       </v:shapetype>
-      <v:shape id="_x0000_i1029" type="#_x0000_t75" style="width:25.5pt;height:15.75pt;visibility:visible;mso-wrap-style:square" o:bullet="t">
+      <v:shape id="_x0000_i1033" type="#_x0000_t75" style="width:25.5pt;height:15.75pt;visibility:visible;mso-wrap-style:square" o:bullet="t">
         <v:imagedata r:id="rId1" o:title=""/>
       </v:shape>
     </w:pict>
@@ -16618,7 +16590,7 @@
 </file>
 
 <file path=customXml/itemProps1.xml><?xml version="1.0" encoding="utf-8"?>
-<ds:datastoreItem xmlns:ds="http://schemas.openxmlformats.org/officeDocument/2006/customXml" ds:itemID="{51EA19FE-DA9C-41F0-BFB5-8E9E97F276B1}">
+<ds:datastoreItem xmlns:ds="http://schemas.openxmlformats.org/officeDocument/2006/customXml" ds:itemID="{2B125C0D-EE45-4CF5-9AAF-BF84F07C841D}">
   <ds:schemaRefs>
     <ds:schemaRef ds:uri="http://schemas.openxmlformats.org/officeDocument/2006/bibliography"/>
   </ds:schemaRefs>

</xml_diff>

<commit_message>
minor update in title
Former-commit-id: dce041b89a6291556739cc65fba25b6adb56e83e
</commit_message>
<xml_diff>
--- a/RFCs/HDF5_Library/HPC_H5Dread_multi_H5Dwrite_multi/H5HPC_MultiDset_RW_IO_RFC_v3-1_02252013-jkedit.docx
+++ b/RFCs/HDF5_Library/HPC_H5Dread_multi_H5Dwrite_multi/H5HPC_MultiDset_RW_IO_RFC_v3-1_02252013-jkedit.docx
@@ -61,11 +61,42 @@
           <w:delText xml:space="preserve"> </w:delText>
         </w:r>
       </w:del>
+      <w:ins w:id="6" w:author="Kim, Jong H" w:date="2013-03-04T15:09:00Z">
+        <w:r>
+          <w:rPr>
+            <w:rFonts w:eastAsia="바탕" w:hint="eastAsia"/>
+            <w:sz w:val="28"/>
+            <w:szCs w:val="28"/>
+            <w:lang w:eastAsia="ko-KR"/>
+          </w:rPr>
+          <w:t xml:space="preserve"> in a </w:t>
+        </w:r>
+        <w:r>
+          <w:rPr>
+            <w:rFonts w:eastAsia="바탕" w:hint="eastAsia"/>
+            <w:sz w:val="28"/>
+            <w:szCs w:val="28"/>
+            <w:lang w:eastAsia="ko-KR"/>
+          </w:rPr>
+          <w:t xml:space="preserve">HDF5 </w:t>
+        </w:r>
+        <w:bookmarkStart w:id="7" w:name="_GoBack"/>
+        <w:bookmarkEnd w:id="7"/>
+        <w:r>
+          <w:rPr>
+            <w:rFonts w:eastAsia="바탕" w:hint="eastAsia"/>
+            <w:sz w:val="28"/>
+            <w:szCs w:val="28"/>
+            <w:lang w:eastAsia="ko-KR"/>
+          </w:rPr>
+          <w:t>file</w:t>
+        </w:r>
+      </w:ins>
       <w:r>
         <w:rPr>
           <w:sz w:val="28"/>
           <w:szCs w:val="28"/>
-          <w:rPrChange w:id="6" w:author="Kim, Jong H" w:date="2013-02-25T10:13:00Z">
+          <w:rPrChange w:id="8" w:author="Kim, Jong H" w:date="2013-02-25T10:13:00Z">
             <w:rPr/>
           </w:rPrChange>
         </w:rPr>
@@ -240,7 +271,7 @@
       <w:r>
         <w:t>can improve performance</w:t>
       </w:r>
-      <w:ins w:id="7" w:author="Quincey Koziol" w:date="2013-02-19T09:09:00Z">
+      <w:ins w:id="9" w:author="Quincey Koziol" w:date="2013-02-19T09:09:00Z">
         <w:r>
           <w:t>,</w:t>
         </w:r>
@@ -393,7 +424,7 @@
       <w:r>
         <w:t xml:space="preserve"> since data can be aggregated by MPI into large contiguous accesses to disk instead of small</w:t>
       </w:r>
-      <w:ins w:id="8" w:author="Kim, Jong H" w:date="2013-02-22T13:47:00Z">
+      <w:ins w:id="10" w:author="Kim, Jong H" w:date="2013-02-22T13:47:00Z">
         <w:r>
           <w:rPr>
             <w:rFonts w:hint="eastAsia"/>
@@ -402,7 +433,7 @@
           <w:t xml:space="preserve"> </w:t>
         </w:r>
       </w:ins>
-      <w:del w:id="9" w:author="Kim, Jong H" w:date="2013-02-22T13:47:00Z">
+      <w:del w:id="11" w:author="Kim, Jong H" w:date="2013-02-22T13:47:00Z">
         <w:r>
           <w:delText xml:space="preserve"> </w:delText>
         </w:r>
@@ -427,7 +458,7 @@
       <w:r>
         <w:t xml:space="preserve">he current HDF5 library does not support a single I/O call for </w:t>
       </w:r>
-      <w:ins w:id="10" w:author="Kim, Jong H" w:date="2013-02-25T10:15:00Z">
+      <w:ins w:id="12" w:author="Kim, Jong H" w:date="2013-02-25T10:15:00Z">
         <w:r>
           <w:rPr>
             <w:rFonts w:hint="eastAsia"/>
@@ -453,68 +484,20 @@
     <w:p>
       <w:pPr>
         <w:rPr>
-          <w:ins w:id="11" w:author="Kim, Jong H" w:date="2013-02-20T14:05:00Z"/>
+          <w:ins w:id="13" w:author="Kim, Jong H" w:date="2013-02-20T14:05:00Z"/>
           <w:lang w:eastAsia="ko-KR"/>
         </w:rPr>
       </w:pPr>
       <w:r>
         <w:t xml:space="preserve">We propose to add </w:t>
       </w:r>
-      <w:del w:id="12" w:author="Kim, Jong H" w:date="2013-02-20T14:01:00Z">
+      <w:del w:id="14" w:author="Kim, Jong H" w:date="2013-02-20T14:01:00Z">
         <w:r>
           <w:rPr>
             <w:rFonts w:hint="eastAsia"/>
             <w:lang w:eastAsia="ko-KR"/>
           </w:rPr>
           <w:delText>three</w:delText>
-        </w:r>
-      </w:del>
-      <w:ins w:id="13" w:author="Kim, Jong H" w:date="2013-02-20T14:01:00Z">
-        <w:r>
-          <w:rPr>
-            <w:rFonts w:hint="eastAsia"/>
-            <w:lang w:eastAsia="ko-KR"/>
-          </w:rPr>
-          <w:t>two</w:t>
-        </w:r>
-      </w:ins>
-      <w:r>
-        <w:rPr>
-          <w:rFonts w:hint="eastAsia"/>
-          <w:lang w:eastAsia="ko-KR"/>
-        </w:rPr>
-        <w:t xml:space="preserve"> </w:t>
-      </w:r>
-      <w:r>
-        <w:t xml:space="preserve">new functions to the HDF5 library: </w:t>
-      </w:r>
-      <w:r>
-        <w:rPr>
-          <w:i/>
-        </w:rPr>
-        <w:t>H5Dread_</w:t>
-      </w:r>
-      <w:proofErr w:type="gramStart"/>
-      <w:r>
-        <w:rPr>
-          <w:i/>
-        </w:rPr>
-        <w:t>multi(</w:t>
-      </w:r>
-      <w:proofErr w:type="gramEnd"/>
-      <w:r>
-        <w:rPr>
-          <w:i/>
-        </w:rPr>
-        <w:t>)</w:t>
-      </w:r>
-      <w:del w:id="14" w:author="Kim, Jong H" w:date="2013-02-20T14:01:00Z">
-        <w:r>
-          <w:rPr>
-            <w:rFonts w:hint="eastAsia"/>
-            <w:lang w:eastAsia="ko-KR"/>
-          </w:rPr>
-          <w:delText>,</w:delText>
         </w:r>
       </w:del>
       <w:ins w:id="15" w:author="Kim, Jong H" w:date="2013-02-20T14:01:00Z">
@@ -523,6 +506,54 @@
             <w:rFonts w:hint="eastAsia"/>
             <w:lang w:eastAsia="ko-KR"/>
           </w:rPr>
+          <w:t>two</w:t>
+        </w:r>
+      </w:ins>
+      <w:r>
+        <w:rPr>
+          <w:rFonts w:hint="eastAsia"/>
+          <w:lang w:eastAsia="ko-KR"/>
+        </w:rPr>
+        <w:t xml:space="preserve"> </w:t>
+      </w:r>
+      <w:r>
+        <w:t xml:space="preserve">new functions to the HDF5 library: </w:t>
+      </w:r>
+      <w:r>
+        <w:rPr>
+          <w:i/>
+        </w:rPr>
+        <w:t>H5Dread_</w:t>
+      </w:r>
+      <w:proofErr w:type="gramStart"/>
+      <w:r>
+        <w:rPr>
+          <w:i/>
+        </w:rPr>
+        <w:t>multi(</w:t>
+      </w:r>
+      <w:proofErr w:type="gramEnd"/>
+      <w:r>
+        <w:rPr>
+          <w:i/>
+        </w:rPr>
+        <w:t>)</w:t>
+      </w:r>
+      <w:del w:id="16" w:author="Kim, Jong H" w:date="2013-02-20T14:01:00Z">
+        <w:r>
+          <w:rPr>
+            <w:rFonts w:hint="eastAsia"/>
+            <w:lang w:eastAsia="ko-KR"/>
+          </w:rPr>
+          <w:delText>,</w:delText>
+        </w:r>
+      </w:del>
+      <w:ins w:id="17" w:author="Kim, Jong H" w:date="2013-02-20T14:01:00Z">
+        <w:r>
+          <w:rPr>
+            <w:rFonts w:hint="eastAsia"/>
+            <w:lang w:eastAsia="ko-KR"/>
+          </w:rPr>
           <w:t xml:space="preserve"> and</w:t>
         </w:r>
       </w:ins>
@@ -543,7 +574,7 @@
         </w:rPr>
         <w:t xml:space="preserve"> </w:t>
       </w:r>
-      <w:del w:id="16" w:author="Kim, Jong H" w:date="2013-02-20T14:01:00Z">
+      <w:del w:id="18" w:author="Kim, Jong H" w:date="2013-02-20T14:01:00Z">
         <w:r>
           <w:rPr>
             <w:rFonts w:hint="eastAsia"/>
@@ -582,7 +613,7 @@
       <w:r>
         <w:t>multiple datasets</w:t>
       </w:r>
-      <w:ins w:id="17" w:author="Kim, Jong H" w:date="2013-03-04T14:44:00Z">
+      <w:ins w:id="19" w:author="Kim, Jong H" w:date="2013-03-04T14:44:00Z">
         <w:r>
           <w:rPr>
             <w:rFonts w:hint="eastAsia"/>
@@ -594,7 +625,7 @@
       <w:r>
         <w:t>.</w:t>
       </w:r>
-      <w:ins w:id="18" w:author="Kim, Jong H" w:date="2013-03-04T14:43:00Z">
+      <w:ins w:id="20" w:author="Kim, Jong H" w:date="2013-03-04T14:43:00Z">
         <w:r>
           <w:rPr>
             <w:rFonts w:hint="eastAsia"/>
@@ -603,7 +634,7 @@
           <w:t xml:space="preserve"> N</w:t>
         </w:r>
       </w:ins>
-      <w:ins w:id="19" w:author="Kim, Jong H" w:date="2013-03-04T14:44:00Z">
+      <w:ins w:id="21" w:author="Kim, Jong H" w:date="2013-03-04T14:44:00Z">
         <w:r>
           <w:rPr>
             <w:rFonts w:hint="eastAsia"/>
@@ -612,7 +643,7 @@
           <w:t xml:space="preserve">ote that </w:t>
         </w:r>
       </w:ins>
-      <w:ins w:id="20" w:author="Kim, Jong H" w:date="2013-03-04T14:53:00Z">
+      <w:ins w:id="22" w:author="Kim, Jong H" w:date="2013-03-04T14:53:00Z">
         <w:r>
           <w:rPr>
             <w:rFonts w:hint="eastAsia"/>
@@ -621,7 +652,7 @@
           <w:t xml:space="preserve">the </w:t>
         </w:r>
       </w:ins>
-      <w:ins w:id="21" w:author="Kim, Jong H" w:date="2013-03-04T14:52:00Z">
+      <w:ins w:id="23" w:author="Kim, Jong H" w:date="2013-03-04T14:52:00Z">
         <w:r>
           <w:rPr>
             <w:rFonts w:hint="eastAsia"/>
@@ -630,7 +661,7 @@
           <w:t xml:space="preserve">multiple </w:t>
         </w:r>
       </w:ins>
-      <w:ins w:id="22" w:author="Kim, Jong H" w:date="2013-03-04T14:44:00Z">
+      <w:ins w:id="24" w:author="Kim, Jong H" w:date="2013-03-04T14:44:00Z">
         <w:r>
           <w:rPr>
             <w:rFonts w:hint="eastAsia"/>
@@ -639,7 +670,7 @@
           <w:t xml:space="preserve">datasets </w:t>
         </w:r>
       </w:ins>
-      <w:ins w:id="23" w:author="Kim, Jong H" w:date="2013-03-04T14:52:00Z">
+      <w:ins w:id="25" w:author="Kim, Jong H" w:date="2013-03-04T14:52:00Z">
         <w:r>
           <w:rPr>
             <w:rFonts w:hint="eastAsia"/>
@@ -648,7 +679,7 @@
           <w:t xml:space="preserve">are located in </w:t>
         </w:r>
       </w:ins>
-      <w:ins w:id="24" w:author="Kim, Jong H" w:date="2013-03-04T14:44:00Z">
+      <w:ins w:id="26" w:author="Kim, Jong H" w:date="2013-03-04T14:44:00Z">
         <w:r>
           <w:rPr>
             <w:rFonts w:hint="eastAsia"/>
@@ -657,7 +688,7 @@
           <w:t xml:space="preserve">the same HDF5 file for </w:t>
         </w:r>
       </w:ins>
-      <w:ins w:id="25" w:author="Kim, Jong H" w:date="2013-03-04T14:47:00Z">
+      <w:ins w:id="27" w:author="Kim, Jong H" w:date="2013-03-04T14:47:00Z">
         <w:r>
           <w:rPr>
             <w:rFonts w:hint="eastAsia"/>
@@ -666,7 +697,7 @@
           <w:t>the</w:t>
         </w:r>
       </w:ins>
-      <w:ins w:id="26" w:author="Kim, Jong H" w:date="2013-03-04T14:44:00Z">
+      <w:ins w:id="28" w:author="Kim, Jong H" w:date="2013-03-04T14:44:00Z">
         <w:r>
           <w:rPr>
             <w:rFonts w:hint="eastAsia"/>
@@ -675,7 +706,7 @@
           <w:t xml:space="preserve"> scope of</w:t>
         </w:r>
       </w:ins>
-      <w:ins w:id="27" w:author="Kim, Jong H" w:date="2013-03-04T14:47:00Z">
+      <w:ins w:id="29" w:author="Kim, Jong H" w:date="2013-03-04T14:47:00Z">
         <w:r>
           <w:rPr>
             <w:rFonts w:hint="eastAsia"/>
@@ -684,7 +715,7 @@
           <w:t xml:space="preserve"> this</w:t>
         </w:r>
       </w:ins>
-      <w:ins w:id="28" w:author="Kim, Jong H" w:date="2013-03-04T14:44:00Z">
+      <w:ins w:id="30" w:author="Kim, Jong H" w:date="2013-03-04T14:44:00Z">
         <w:r>
           <w:rPr>
             <w:rFonts w:hint="eastAsia"/>
@@ -693,9 +724,7 @@
           <w:t xml:space="preserve"> task. </w:t>
         </w:r>
       </w:ins>
-      <w:bookmarkStart w:id="29" w:name="_GoBack"/>
-      <w:bookmarkEnd w:id="29"/>
-      <w:del w:id="30" w:author="Kim, Jong H" w:date="2013-03-04T14:54:00Z">
+      <w:del w:id="31" w:author="Kim, Jong H" w:date="2013-03-04T14:54:00Z">
         <w:r>
           <w:delText xml:space="preserve"> </w:delText>
         </w:r>
@@ -709,7 +738,7 @@
       <w:r>
         <w:t xml:space="preserve"> </w:t>
       </w:r>
-      <w:ins w:id="31" w:author="Kim, Jong H" w:date="2013-02-22T13:54:00Z">
+      <w:ins w:id="32" w:author="Kim, Jong H" w:date="2013-02-22T13:54:00Z">
         <w:r>
           <w:rPr>
             <w:rFonts w:hint="eastAsia"/>
@@ -718,7 +747,7 @@
           <w:t xml:space="preserve">the main purpose of this task </w:t>
         </w:r>
       </w:ins>
-      <w:ins w:id="32" w:author="Kim, Jong H" w:date="2013-02-22T13:56:00Z">
+      <w:ins w:id="33" w:author="Kim, Jong H" w:date="2013-02-22T13:56:00Z">
         <w:r>
           <w:rPr>
             <w:rFonts w:hint="eastAsia"/>
@@ -727,7 +756,7 @@
           <w:t>is</w:t>
         </w:r>
       </w:ins>
-      <w:ins w:id="33" w:author="Kim, Jong H" w:date="2013-02-22T13:54:00Z">
+      <w:ins w:id="34" w:author="Kim, Jong H" w:date="2013-02-22T13:54:00Z">
         <w:r>
           <w:rPr>
             <w:rFonts w:hint="eastAsia"/>
@@ -736,7 +765,7 @@
           <w:t xml:space="preserve"> </w:t>
         </w:r>
       </w:ins>
-      <w:ins w:id="34" w:author="Kim, Jong H" w:date="2013-02-22T13:57:00Z">
+      <w:ins w:id="35" w:author="Kim, Jong H" w:date="2013-02-22T13:57:00Z">
         <w:r>
           <w:rPr>
             <w:rFonts w:hint="eastAsia"/>
@@ -745,7 +774,7 @@
           <w:t xml:space="preserve">for utilizing </w:t>
         </w:r>
       </w:ins>
-      <w:del w:id="35" w:author="Kim, Jong H" w:date="2013-02-22T13:55:00Z">
+      <w:del w:id="36" w:author="Kim, Jong H" w:date="2013-02-22T13:55:00Z">
         <w:r>
           <w:delText xml:space="preserve">our </w:delText>
         </w:r>
@@ -756,7 +785,7 @@
       <w:r>
         <w:t>the collective</w:t>
       </w:r>
-      <w:ins w:id="36" w:author="Kim, Jong H" w:date="2013-02-22T13:55:00Z">
+      <w:ins w:id="37" w:author="Kim, Jong H" w:date="2013-02-22T13:55:00Z">
         <w:r>
           <w:rPr>
             <w:rFonts w:hint="eastAsia"/>
@@ -765,7 +794,7 @@
           <w:t xml:space="preserve"> I/O</w:t>
         </w:r>
       </w:ins>
-      <w:ins w:id="37" w:author="Kim, Jong H" w:date="2013-02-22T13:57:00Z">
+      <w:ins w:id="38" w:author="Kim, Jong H" w:date="2013-02-22T13:57:00Z">
         <w:r>
           <w:rPr>
             <w:rFonts w:hint="eastAsia"/>
@@ -774,7 +803,7 @@
           <w:t xml:space="preserve"> case</w:t>
         </w:r>
       </w:ins>
-      <w:del w:id="38" w:author="Kim, Jong H" w:date="2013-02-22T13:55:00Z">
+      <w:del w:id="39" w:author="Kim, Jong H" w:date="2013-02-22T13:55:00Z">
         <w:r>
           <w:delText xml:space="preserve"> </w:delText>
         </w:r>
@@ -801,7 +830,7 @@
         <w:lastRenderedPageBreak/>
         <w:t>Use Case</w:t>
       </w:r>
-      <w:del w:id="39" w:author="Kim, Jong H" w:date="2013-02-25T10:37:00Z">
+      <w:del w:id="40" w:author="Kim, Jong H" w:date="2013-02-25T10:37:00Z">
         <w:r>
           <w:delText>s</w:delText>
         </w:r>
@@ -814,7 +843,7 @@
       <w:r>
         <w:t>Improving FLASH I/O</w:t>
       </w:r>
-      <w:ins w:id="40" w:author="Kim, Jong H" w:date="2013-02-25T10:38:00Z">
+      <w:ins w:id="41" w:author="Kim, Jong H" w:date="2013-02-25T10:38:00Z">
         <w:r>
           <w:rPr>
             <w:rFonts w:eastAsia="바탕" w:hint="eastAsia"/>
@@ -1169,12 +1198,12 @@
       <w:pPr>
         <w:pStyle w:val="Heading1"/>
       </w:pPr>
-      <w:del w:id="41" w:author="Quincey Koziol" w:date="2013-02-19T09:18:00Z">
+      <w:del w:id="42" w:author="Quincey Koziol" w:date="2013-02-19T09:18:00Z">
         <w:r>
           <w:delText>Approach</w:delText>
         </w:r>
       </w:del>
-      <w:ins w:id="42" w:author="Quincey Koziol" w:date="2013-02-19T09:18:00Z">
+      <w:ins w:id="43" w:author="Quincey Koziol" w:date="2013-02-19T09:18:00Z">
         <w:r>
           <w:t>Implementation</w:t>
         </w:r>
@@ -1195,7 +1224,7 @@
       <w:r>
         <w:t>for multi-dataset collective I</w:t>
       </w:r>
-      <w:ins w:id="43" w:author="Quincey Koziol" w:date="2013-02-19T09:14:00Z">
+      <w:ins w:id="44" w:author="Quincey Koziol" w:date="2013-02-19T09:14:00Z">
         <w:r>
           <w:t>/</w:t>
         </w:r>
@@ -1203,7 +1232,7 @@
       <w:r>
         <w:t xml:space="preserve">O is </w:t>
       </w:r>
-      <w:ins w:id="44" w:author="Quincey Koziol" w:date="2013-02-19T09:16:00Z">
+      <w:ins w:id="45" w:author="Quincey Koziol" w:date="2013-02-19T09:16:00Z">
         <w:r>
           <w:t xml:space="preserve">similar to the POSIX </w:t>
         </w:r>
@@ -1224,7 +1253,7 @@
           <w:t>) call, which takes a list of buffers, offsets and lengths to perform</w:t>
         </w:r>
       </w:ins>
-      <w:ins w:id="45" w:author="Kim, Jong H" w:date="2013-02-22T14:01:00Z">
+      <w:ins w:id="46" w:author="Kim, Jong H" w:date="2013-02-22T14:01:00Z">
         <w:r>
           <w:rPr>
             <w:rFonts w:hint="eastAsia"/>
@@ -1233,12 +1262,12 @@
           <w:t xml:space="preserve"> series of</w:t>
         </w:r>
       </w:ins>
-      <w:ins w:id="46" w:author="Quincey Koziol" w:date="2013-02-19T09:16:00Z">
+      <w:ins w:id="47" w:author="Quincey Koziol" w:date="2013-02-19T09:16:00Z">
         <w:r>
           <w:t xml:space="preserve"> read and write operations on a file</w:t>
         </w:r>
       </w:ins>
-      <w:ins w:id="47" w:author="Kim, Jong H" w:date="2013-02-22T14:01:00Z">
+      <w:ins w:id="48" w:author="Kim, Jong H" w:date="2013-02-22T14:01:00Z">
         <w:r>
           <w:rPr>
             <w:rFonts w:hint="eastAsia"/>
@@ -1247,17 +1276,17 @@
           <w:t xml:space="preserve"> in a single call</w:t>
         </w:r>
       </w:ins>
-      <w:ins w:id="48" w:author="Quincey Koziol" w:date="2013-02-19T09:16:00Z">
+      <w:ins w:id="49" w:author="Quincey Koziol" w:date="2013-02-19T09:16:00Z">
         <w:r>
           <w:t xml:space="preserve">. </w:t>
         </w:r>
       </w:ins>
-      <w:del w:id="49" w:author="Quincey Koziol" w:date="2013-02-19T09:16:00Z">
+      <w:del w:id="50" w:author="Quincey Koziol" w:date="2013-02-19T09:16:00Z">
         <w:r>
           <w:delText>not much different</w:delText>
         </w:r>
       </w:del>
-      <w:del w:id="50" w:author="Quincey Koziol" w:date="2013-02-19T09:17:00Z">
+      <w:del w:id="51" w:author="Quincey Koziol" w:date="2013-02-19T09:17:00Z">
         <w:r>
           <w:delText xml:space="preserve"> from </w:delText>
         </w:r>
@@ -1265,7 +1294,7 @@
           <w:delText xml:space="preserve">the current implementation of </w:delText>
         </w:r>
       </w:del>
-      <w:del w:id="51" w:author="Quincey Koziol" w:date="2013-02-19T09:13:00Z">
+      <w:del w:id="52" w:author="Quincey Koziol" w:date="2013-02-19T09:13:00Z">
         <w:r>
           <w:rPr>
             <w:rFonts w:hint="eastAsia"/>
@@ -1274,7 +1303,7 @@
           <w:delText xml:space="preserve">chunk </w:delText>
         </w:r>
       </w:del>
-      <w:del w:id="52" w:author="Quincey Koziol" w:date="2013-02-19T09:17:00Z">
+      <w:del w:id="53" w:author="Quincey Koziol" w:date="2013-02-19T09:17:00Z">
         <w:r>
           <w:delText>collective</w:delText>
         </w:r>
@@ -1294,7 +1323,7 @@
       <w:r>
         <w:t xml:space="preserve">The major </w:t>
       </w:r>
-      <w:del w:id="53" w:author="Quincey Koziol" w:date="2013-02-19T09:18:00Z">
+      <w:del w:id="54" w:author="Quincey Koziol" w:date="2013-02-19T09:18:00Z">
         <w:r>
           <w:delText>change</w:delText>
         </w:r>
@@ -1302,17 +1331,17 @@
           <w:delText xml:space="preserve"> </w:delText>
         </w:r>
       </w:del>
-      <w:ins w:id="54" w:author="Quincey Koziol" w:date="2013-02-19T09:18:00Z">
+      <w:ins w:id="55" w:author="Quincey Koziol" w:date="2013-02-19T09:18:00Z">
         <w:r>
           <w:t>difference from</w:t>
         </w:r>
       </w:ins>
-      <w:ins w:id="55" w:author="Quincey Koziol" w:date="2013-02-19T09:17:00Z">
+      <w:ins w:id="56" w:author="Quincey Koziol" w:date="2013-02-19T09:17:00Z">
         <w:r>
           <w:t xml:space="preserve"> the typical HDF5 API call </w:t>
         </w:r>
       </w:ins>
-      <w:del w:id="56" w:author="Quincey Koziol" w:date="2013-02-19T09:14:00Z">
+      <w:del w:id="57" w:author="Quincey Koziol" w:date="2013-02-19T09:14:00Z">
         <w:r>
           <w:delText xml:space="preserve">for </w:delText>
         </w:r>
@@ -1336,7 +1365,7 @@
       <w:r>
         <w:t xml:space="preserve">that </w:t>
       </w:r>
-      <w:del w:id="57" w:author="Quincey Koziol" w:date="2013-02-19T09:17:00Z">
+      <w:del w:id="58" w:author="Quincey Koziol" w:date="2013-02-19T09:17:00Z">
         <w:r>
           <w:delText>we</w:delText>
         </w:r>
@@ -1344,7 +1373,7 @@
           <w:delText xml:space="preserve"> </w:delText>
         </w:r>
       </w:del>
-      <w:ins w:id="58" w:author="Quincey Koziol" w:date="2013-02-19T09:17:00Z">
+      <w:ins w:id="59" w:author="Quincey Koziol" w:date="2013-02-19T09:17:00Z">
         <w:r>
           <w:t xml:space="preserve">the new routines </w:t>
         </w:r>
@@ -1352,7 +1381,7 @@
       <w:r>
         <w:t xml:space="preserve">add </w:t>
       </w:r>
-      <w:del w:id="59" w:author="Quincey Koziol" w:date="2013-02-19T09:17:00Z">
+      <w:del w:id="60" w:author="Quincey Koziol" w:date="2013-02-19T09:17:00Z">
         <w:r>
           <w:delText xml:space="preserve">data </w:delText>
         </w:r>
@@ -1375,7 +1404,7 @@
       <w:r>
         <w:t xml:space="preserve">mapping list and construct </w:t>
       </w:r>
-      <w:del w:id="60" w:author="Quincey Koziol" w:date="2013-02-19T09:13:00Z">
+      <w:del w:id="61" w:author="Quincey Koziol" w:date="2013-02-19T09:13:00Z">
         <w:r>
           <w:rPr>
             <w:rFonts w:hint="eastAsia"/>
@@ -1396,7 +1425,7 @@
       <w:r>
         <w:t xml:space="preserve"> I</w:t>
       </w:r>
-      <w:ins w:id="61" w:author="Quincey Koziol" w:date="2013-02-19T09:14:00Z">
+      <w:ins w:id="62" w:author="Quincey Koziol" w:date="2013-02-19T09:14:00Z">
         <w:r>
           <w:t>/</w:t>
         </w:r>
@@ -1404,7 +1433,7 @@
       <w:r>
         <w:t>O operations</w:t>
       </w:r>
-      <w:ins w:id="62" w:author="Kim, Jong H" w:date="2013-02-22T13:41:00Z">
+      <w:ins w:id="63" w:author="Kim, Jong H" w:date="2013-02-22T13:41:00Z">
         <w:r>
           <w:rPr>
             <w:rFonts w:hint="eastAsia"/>
@@ -1413,7 +1442,7 @@
           <w:t xml:space="preserve"> for read</w:t>
         </w:r>
       </w:ins>
-      <w:ins w:id="63" w:author="Kim, Jong H" w:date="2013-02-22T14:02:00Z">
+      <w:ins w:id="64" w:author="Kim, Jong H" w:date="2013-02-22T14:02:00Z">
         <w:r>
           <w:rPr>
             <w:rFonts w:hint="eastAsia"/>
@@ -1422,7 +1451,7 @@
           <w:t xml:space="preserve"> and </w:t>
         </w:r>
       </w:ins>
-      <w:ins w:id="64" w:author="Kim, Jong H" w:date="2013-02-22T13:41:00Z">
+      <w:ins w:id="65" w:author="Kim, Jong H" w:date="2013-02-22T13:41:00Z">
         <w:r>
           <w:rPr>
             <w:rFonts w:hint="eastAsia"/>
@@ -1431,7 +1460,7 @@
           <w:t>write</w:t>
         </w:r>
       </w:ins>
-      <w:ins w:id="65" w:author="Kim, Jong H" w:date="2013-02-22T14:02:00Z">
+      <w:ins w:id="66" w:author="Kim, Jong H" w:date="2013-02-22T14:02:00Z">
         <w:r>
           <w:rPr>
             <w:rFonts w:hint="eastAsia"/>
@@ -1459,17 +1488,17 @@
       <w:r>
         <w:t xml:space="preserve"> </w:t>
       </w:r>
-      <w:ins w:id="66" w:author="Quincey Koziol" w:date="2013-02-19T09:17:00Z">
+      <w:ins w:id="67" w:author="Quincey Koziol" w:date="2013-02-19T09:17:00Z">
         <w:r>
           <w:t xml:space="preserve">Internally, the </w:t>
         </w:r>
       </w:ins>
-      <w:ins w:id="67" w:author="Quincey Koziol" w:date="2013-02-19T09:18:00Z">
+      <w:ins w:id="68" w:author="Quincey Koziol" w:date="2013-02-19T09:18:00Z">
         <w:r>
           <w:t xml:space="preserve">multi-dataset </w:t>
         </w:r>
       </w:ins>
-      <w:ins w:id="68" w:author="Quincey Koziol" w:date="2013-02-19T09:17:00Z">
+      <w:ins w:id="69" w:author="Quincey Koziol" w:date="2013-02-19T09:17:00Z">
         <w:r>
           <w:t xml:space="preserve">implementation will be similar to the current implementation of </w:t>
         </w:r>
@@ -1520,7 +1549,7 @@
       <w:r>
         <w:t xml:space="preserve"> implementation approach for the new API functions</w:t>
       </w:r>
-      <w:ins w:id="69" w:author="Kim, Jong H" w:date="2013-02-25T10:18:00Z">
+      <w:ins w:id="70" w:author="Kim, Jong H" w:date="2013-02-25T10:18:00Z">
         <w:r>
           <w:rPr>
             <w:rFonts w:hint="eastAsia"/>
@@ -1578,7 +1607,7 @@
     <w:p>
       <w:pPr>
         <w:rPr>
-          <w:ins w:id="70" w:author="Kim, Jong H" w:date="2013-02-19T16:09:00Z"/>
+          <w:ins w:id="71" w:author="Kim, Jong H" w:date="2013-02-19T16:09:00Z"/>
           <w:lang w:eastAsia="ko-KR"/>
         </w:rPr>
       </w:pPr>
@@ -1586,11 +1615,11 @@
     <w:p>
       <w:pPr>
         <w:rPr>
-          <w:ins w:id="71" w:author="Kim, Jong H" w:date="2013-02-19T10:49:00Z"/>
-          <w:lang w:eastAsia="ko-KR"/>
-        </w:rPr>
-      </w:pPr>
-      <w:ins w:id="72" w:author="Kim, Jong H" w:date="2013-02-19T11:16:00Z">
+          <w:ins w:id="72" w:author="Kim, Jong H" w:date="2013-02-19T10:49:00Z"/>
+          <w:lang w:eastAsia="ko-KR"/>
+        </w:rPr>
+      </w:pPr>
+      <w:ins w:id="73" w:author="Kim, Jong H" w:date="2013-02-19T11:16:00Z">
         <w:r>
           <w:rPr>
             <w:rFonts w:hint="eastAsia"/>
@@ -1599,7 +1628,7 @@
           <w:t xml:space="preserve">Note that </w:t>
         </w:r>
       </w:ins>
-      <w:ins w:id="73" w:author="Kim, Jong H" w:date="2013-02-19T10:47:00Z">
+      <w:ins w:id="74" w:author="Kim, Jong H" w:date="2013-02-19T10:47:00Z">
         <w:r>
           <w:rPr>
             <w:rFonts w:hint="eastAsia"/>
@@ -1611,7 +1640,7 @@
           <w:t>the list by file address</w:t>
         </w:r>
       </w:ins>
-      <w:ins w:id="74" w:author="Kim, Jong H" w:date="2013-02-19T10:48:00Z">
+      <w:ins w:id="75" w:author="Kim, Jong H" w:date="2013-02-19T10:48:00Z">
         <w:r>
           <w:rPr>
             <w:rFonts w:hint="eastAsia"/>
@@ -1620,7 +1649,7 @@
           <w:t>es</w:t>
         </w:r>
       </w:ins>
-      <w:ins w:id="75" w:author="Kim, Jong H" w:date="2013-02-19T10:47:00Z">
+      <w:ins w:id="76" w:author="Kim, Jong H" w:date="2013-02-19T10:47:00Z">
         <w:r>
           <w:rPr>
             <w:rFonts w:hint="eastAsia"/>
@@ -1629,7 +1658,7 @@
           <w:t xml:space="preserve"> </w:t>
         </w:r>
       </w:ins>
-      <w:ins w:id="76" w:author="Kim, Jong H" w:date="2013-02-19T10:48:00Z">
+      <w:ins w:id="77" w:author="Kim, Jong H" w:date="2013-02-19T10:48:00Z">
         <w:r>
           <w:rPr>
             <w:rFonts w:hint="eastAsia"/>
@@ -1638,7 +1667,7 @@
           <w:t>is</w:t>
         </w:r>
       </w:ins>
-      <w:ins w:id="77" w:author="Kim, Jong H" w:date="2013-02-19T10:47:00Z">
+      <w:ins w:id="78" w:author="Kim, Jong H" w:date="2013-02-19T10:47:00Z">
         <w:r>
           <w:rPr>
             <w:rFonts w:hint="eastAsia"/>
@@ -1650,7 +1679,7 @@
           <w:t xml:space="preserve"> because MPI requires the file</w:t>
         </w:r>
       </w:ins>
-      <w:ins w:id="78" w:author="Kim, Jong H" w:date="2013-02-22T12:02:00Z">
+      <w:ins w:id="79" w:author="Kim, Jong H" w:date="2013-02-22T12:02:00Z">
         <w:r>
           <w:rPr>
             <w:rFonts w:hint="eastAsia"/>
@@ -1659,12 +1688,12 @@
           <w:t xml:space="preserve"> </w:t>
         </w:r>
       </w:ins>
-      <w:ins w:id="79" w:author="Kim, Jong H" w:date="2013-02-19T10:47:00Z">
+      <w:ins w:id="80" w:author="Kim, Jong H" w:date="2013-02-19T10:47:00Z">
         <w:r>
           <w:t>type to consist of derived data</w:t>
         </w:r>
       </w:ins>
-      <w:ins w:id="80" w:author="Kim, Jong H" w:date="2013-02-22T12:02:00Z">
+      <w:ins w:id="81" w:author="Kim, Jong H" w:date="2013-02-22T12:02:00Z">
         <w:r>
           <w:rPr>
             <w:rFonts w:hint="eastAsia"/>
@@ -1673,12 +1702,12 @@
           <w:t xml:space="preserve"> </w:t>
         </w:r>
       </w:ins>
-      <w:ins w:id="81" w:author="Kim, Jong H" w:date="2013-02-19T10:47:00Z">
+      <w:ins w:id="82" w:author="Kim, Jong H" w:date="2013-02-19T10:47:00Z">
         <w:r>
           <w:t>types whose displacements are monotonically non</w:t>
         </w:r>
       </w:ins>
-      <w:ins w:id="82" w:author="Kim, Jong H" w:date="2013-02-19T10:48:00Z">
+      <w:ins w:id="83" w:author="Kim, Jong H" w:date="2013-02-19T10:48:00Z">
         <w:r>
           <w:rPr>
             <w:rFonts w:hint="eastAsia"/>
@@ -1687,12 +1716,12 @@
           <w:t>-</w:t>
         </w:r>
       </w:ins>
-      <w:ins w:id="83" w:author="Kim, Jong H" w:date="2013-02-19T10:47:00Z">
+      <w:ins w:id="84" w:author="Kim, Jong H" w:date="2013-02-19T10:47:00Z">
         <w:r>
           <w:t>decreasing</w:t>
         </w:r>
       </w:ins>
-      <w:ins w:id="84" w:author="Kim, Jong H" w:date="2013-02-21T16:46:00Z">
+      <w:ins w:id="85" w:author="Kim, Jong H" w:date="2013-02-21T16:46:00Z">
         <w:r>
           <w:rPr>
             <w:rFonts w:hint="eastAsia"/>
@@ -1726,7 +1755,7 @@
     <w:p>
       <w:pPr>
         <w:rPr>
-          <w:ins w:id="85" w:author="Kim, Jong H" w:date="2013-02-21T16:37:00Z"/>
+          <w:ins w:id="86" w:author="Kim, Jong H" w:date="2013-02-21T16:37:00Z"/>
           <w:lang w:eastAsia="ko-KR"/>
         </w:rPr>
       </w:pPr>
@@ -1737,7 +1766,7 @@
         </w:rPr>
         <w:t>T</w:t>
       </w:r>
-      <w:del w:id="86" w:author="Kim, Jong H" w:date="2013-02-20T14:01:00Z">
+      <w:del w:id="87" w:author="Kim, Jong H" w:date="2013-02-20T14:01:00Z">
         <w:r>
           <w:rPr>
             <w:rFonts w:hint="eastAsia"/>
@@ -1746,7 +1775,7 @@
           <w:delText>hree</w:delText>
         </w:r>
       </w:del>
-      <w:ins w:id="87" w:author="Kim, Jong H" w:date="2013-02-20T14:02:00Z">
+      <w:ins w:id="88" w:author="Kim, Jong H" w:date="2013-02-20T14:02:00Z">
         <w:r>
           <w:rPr>
             <w:rFonts w:hint="eastAsia"/>
@@ -1790,7 +1819,7 @@
         </w:rPr>
         <w:t>)</w:t>
       </w:r>
-      <w:del w:id="88" w:author="Kim, Jong H" w:date="2013-02-20T14:02:00Z">
+      <w:del w:id="89" w:author="Kim, Jong H" w:date="2013-02-20T14:02:00Z">
         <w:r>
           <w:rPr>
             <w:rFonts w:hint="eastAsia"/>
@@ -1799,7 +1828,7 @@
           <w:delText>,</w:delText>
         </w:r>
       </w:del>
-      <w:ins w:id="89" w:author="Kim, Jong H" w:date="2013-02-20T14:02:00Z">
+      <w:ins w:id="90" w:author="Kim, Jong H" w:date="2013-02-20T14:02:00Z">
         <w:r>
           <w:rPr>
             <w:rFonts w:hint="eastAsia"/>
@@ -1829,7 +1858,7 @@
         </w:rPr>
         <w:t>()</w:t>
       </w:r>
-      <w:del w:id="90" w:author="Kim, Jong H" w:date="2013-02-20T14:02:00Z">
+      <w:del w:id="91" w:author="Kim, Jong H" w:date="2013-02-20T14:02:00Z">
         <w:r>
           <w:rPr>
             <w:rFonts w:hint="eastAsia"/>
@@ -1838,7 +1867,7 @@
           <w:delText xml:space="preserve"> and H5Dclose_multi(</w:delText>
         </w:r>
       </w:del>
-      <w:del w:id="91" w:author="Kim, Jong H" w:date="2013-02-20T14:05:00Z">
+      <w:del w:id="92" w:author="Kim, Jong H" w:date="2013-02-20T14:05:00Z">
         <w:r>
           <w:rPr>
             <w:rFonts w:hint="eastAsia"/>
@@ -1850,7 +1879,7 @@
       <w:r>
         <w:t xml:space="preserve"> are proposed here</w:t>
       </w:r>
-      <w:ins w:id="92" w:author="Kim, Jong H" w:date="2013-02-21T16:37:00Z">
+      <w:ins w:id="93" w:author="Kim, Jong H" w:date="2013-02-21T16:37:00Z">
         <w:r>
           <w:rPr>
             <w:rFonts w:hint="eastAsia"/>
@@ -1866,7 +1895,7 @@
           <w:lang w:eastAsia="ko-KR"/>
         </w:rPr>
       </w:pPr>
-      <w:del w:id="93" w:author="Kim, Jong H" w:date="2013-02-21T16:37:00Z">
+      <w:del w:id="94" w:author="Kim, Jong H" w:date="2013-02-21T16:37:00Z">
         <w:r>
           <w:rPr>
             <w:rFonts w:hint="eastAsia"/>
@@ -1889,7 +1918,7 @@
           <w:delText>a</w:delText>
         </w:r>
       </w:del>
-      <w:ins w:id="94" w:author="Kim, Jong H" w:date="2013-02-21T16:37:00Z">
+      <w:ins w:id="95" w:author="Kim, Jong H" w:date="2013-02-21T16:37:00Z">
         <w:r>
           <w:rPr>
             <w:rFonts w:hint="eastAsia"/>
@@ -1925,7 +1954,7 @@
         </w:rPr>
         <w:t xml:space="preserve"> is</w:t>
       </w:r>
-      <w:ins w:id="95" w:author="Kim, Jong H" w:date="2013-02-21T16:51:00Z">
+      <w:ins w:id="96" w:author="Kim, Jong H" w:date="2013-02-21T16:51:00Z">
         <w:r>
           <w:rPr>
             <w:rFonts w:hint="eastAsia"/>
@@ -1934,7 +1963,7 @@
           <w:t xml:space="preserve"> defined </w:t>
         </w:r>
       </w:ins>
-      <w:ins w:id="96" w:author="Kim, Jong H" w:date="2013-02-21T16:52:00Z">
+      <w:ins w:id="97" w:author="Kim, Jong H" w:date="2013-02-21T16:52:00Z">
         <w:r>
           <w:rPr>
             <w:rFonts w:hint="eastAsia"/>
@@ -1943,7 +1972,7 @@
           <w:t xml:space="preserve">as </w:t>
         </w:r>
       </w:ins>
-      <w:ins w:id="97" w:author="Kim, Jong H" w:date="2013-02-21T16:51:00Z">
+      <w:ins w:id="98" w:author="Kim, Jong H" w:date="2013-02-21T16:51:00Z">
         <w:r>
           <w:rPr>
             <w:rFonts w:hint="eastAsia"/>
@@ -1959,7 +1988,7 @@
         </w:rPr>
         <w:t xml:space="preserve"> used for </w:t>
       </w:r>
-      <w:ins w:id="98" w:author="Kim, Jong H" w:date="2013-02-21T16:36:00Z">
+      <w:ins w:id="99" w:author="Kim, Jong H" w:date="2013-02-21T16:36:00Z">
         <w:r>
           <w:rPr>
             <w:rFonts w:hint="eastAsia"/>
@@ -1968,7 +1997,7 @@
           <w:t>keeping multiple dataset</w:t>
         </w:r>
       </w:ins>
-      <w:ins w:id="99" w:author="Kim, Jong H" w:date="2013-02-21T16:37:00Z">
+      <w:ins w:id="100" w:author="Kim, Jong H" w:date="2013-02-21T16:37:00Z">
         <w:r>
           <w:rPr>
             <w:lang w:eastAsia="ko-KR"/>
@@ -1983,7 +2012,7 @@
           <w:t>s</w:t>
         </w:r>
       </w:ins>
-      <w:ins w:id="100" w:author="Kim, Jong H" w:date="2013-02-21T16:36:00Z">
+      <w:ins w:id="101" w:author="Kim, Jong H" w:date="2013-02-21T16:36:00Z">
         <w:r>
           <w:rPr>
             <w:rFonts w:hint="eastAsia"/>
@@ -1992,7 +2021,7 @@
           <w:t xml:space="preserve"> information</w:t>
         </w:r>
       </w:ins>
-      <w:ins w:id="101" w:author="Kim, Jong H" w:date="2013-02-22T12:03:00Z">
+      <w:ins w:id="102" w:author="Kim, Jong H" w:date="2013-02-22T12:03:00Z">
         <w:r>
           <w:rPr>
             <w:rFonts w:hint="eastAsia"/>
@@ -2001,7 +2030,7 @@
           <w:t xml:space="preserve"> for both APIs.</w:t>
         </w:r>
       </w:ins>
-      <w:del w:id="102" w:author="Kim, Jong H" w:date="2013-02-21T16:37:00Z">
+      <w:del w:id="103" w:author="Kim, Jong H" w:date="2013-02-21T16:37:00Z">
         <w:r>
           <w:rPr>
             <w:rFonts w:hint="eastAsia"/>
@@ -2010,7 +2039,7 @@
           <w:delText>the APIs</w:delText>
         </w:r>
       </w:del>
-      <w:del w:id="103" w:author="Kim, Jong H" w:date="2013-02-21T16:50:00Z">
+      <w:del w:id="104" w:author="Kim, Jong H" w:date="2013-02-21T16:50:00Z">
         <w:r>
           <w:rPr>
             <w:rFonts w:hint="eastAsia"/>
@@ -2019,7 +2048,7 @@
           <w:delText xml:space="preserve"> </w:delText>
         </w:r>
       </w:del>
-      <w:del w:id="104" w:author="Kim, Jong H" w:date="2013-02-21T16:51:00Z">
+      <w:del w:id="105" w:author="Kim, Jong H" w:date="2013-02-21T16:51:00Z">
         <w:r>
           <w:rPr>
             <w:rFonts w:hint="eastAsia"/>
@@ -2439,7 +2468,7 @@
       <w:pPr>
         <w:contextualSpacing/>
         <w:rPr>
-          <w:del w:id="105" w:author="Kim, Jong H" w:date="2013-02-20T16:56:00Z"/>
+          <w:del w:id="106" w:author="Kim, Jong H" w:date="2013-02-20T16:56:00Z"/>
           <w:rFonts w:ascii="Consolas" w:hAnsi="Consolas" w:cs="Times"/>
           <w:szCs w:val="32"/>
         </w:rPr>
@@ -2519,7 +2548,7 @@
         </w:rPr>
         <w:t xml:space="preserve">      </w:t>
       </w:r>
-      <w:del w:id="106" w:author="Kim, Jong H" w:date="2013-02-20T16:56:00Z">
+      <w:del w:id="107" w:author="Kim, Jong H" w:date="2013-02-20T16:56:00Z">
         <w:r>
           <w:rPr>
             <w:rFonts w:ascii="Consolas" w:hAnsi="Consolas" w:cs="Times"/>
@@ -2645,10 +2674,10 @@
     <w:p>
       <w:pPr>
         <w:rPr>
-          <w:del w:id="107" w:author="Kim, Jong H" w:date="2013-02-21T11:35:00Z"/>
-        </w:rPr>
-      </w:pPr>
-      <w:del w:id="108" w:author="Kim, Jong H" w:date="2013-02-21T11:35:00Z">
+          <w:del w:id="108" w:author="Kim, Jong H" w:date="2013-02-21T11:35:00Z"/>
+        </w:rPr>
+      </w:pPr>
+      <w:del w:id="109" w:author="Kim, Jong H" w:date="2013-02-21T11:35:00Z">
         <w:r>
           <w:delText xml:space="preserve">This routine </w:delText>
         </w:r>
@@ -2700,26 +2729,26 @@
           <w:delText xml:space="preserve">loads </w:delText>
         </w:r>
       </w:del>
-      <w:ins w:id="109" w:author="Quincey Koziol" w:date="2013-02-19T09:23:00Z">
-        <w:del w:id="110" w:author="Kim, Jong H" w:date="2013-02-21T11:35:00Z">
+      <w:ins w:id="110" w:author="Quincey Koziol" w:date="2013-02-19T09:23:00Z">
+        <w:del w:id="111" w:author="Kim, Jong H" w:date="2013-02-21T11:35:00Z">
           <w:r>
             <w:delText xml:space="preserve">creates </w:delText>
           </w:r>
         </w:del>
       </w:ins>
-      <w:del w:id="111" w:author="Kim, Jong H" w:date="2013-02-21T11:35:00Z">
+      <w:del w:id="112" w:author="Kim, Jong H" w:date="2013-02-21T11:35:00Z">
         <w:r>
           <w:delText xml:space="preserve">the information required to perform each read into </w:delText>
         </w:r>
       </w:del>
-      <w:ins w:id="112" w:author="Quincey Koziol" w:date="2013-02-19T09:24:00Z">
-        <w:del w:id="113" w:author="Kim, Jong H" w:date="2013-02-21T11:35:00Z">
+      <w:ins w:id="113" w:author="Quincey Koziol" w:date="2013-02-19T09:24:00Z">
+        <w:del w:id="114" w:author="Kim, Jong H" w:date="2013-02-21T11:35:00Z">
           <w:r>
             <w:delText xml:space="preserve">in the array of </w:delText>
           </w:r>
         </w:del>
       </w:ins>
-      <w:del w:id="114" w:author="Kim, Jong H" w:date="2013-02-21T11:35:00Z">
+      <w:del w:id="115" w:author="Kim, Jong H" w:date="2013-02-21T11:35:00Z">
         <w:r>
           <w:rPr>
             <w:rFonts w:hint="eastAsia"/>
@@ -2731,26 +2760,26 @@
           <w:delText>structure</w:delText>
         </w:r>
       </w:del>
-      <w:ins w:id="115" w:author="Quincey Koziol" w:date="2013-02-19T09:24:00Z">
-        <w:del w:id="116" w:author="Kim, Jong H" w:date="2013-02-21T11:35:00Z">
+      <w:ins w:id="116" w:author="Quincey Koziol" w:date="2013-02-19T09:24:00Z">
+        <w:del w:id="117" w:author="Kim, Jong H" w:date="2013-02-21T11:35:00Z">
           <w:r>
             <w:delText>s</w:delText>
           </w:r>
         </w:del>
       </w:ins>
-      <w:del w:id="117" w:author="Kim, Jong H" w:date="2013-02-21T11:35:00Z">
+      <w:del w:id="118" w:author="Kim, Jong H" w:date="2013-02-21T11:35:00Z">
         <w:r>
           <w:delText xml:space="preserve">, and passes an </w:delText>
         </w:r>
       </w:del>
-      <w:ins w:id="118" w:author="Quincey Koziol" w:date="2013-02-19T09:24:00Z">
-        <w:del w:id="119" w:author="Kim, Jong H" w:date="2013-02-21T11:35:00Z">
+      <w:ins w:id="119" w:author="Quincey Koziol" w:date="2013-02-19T09:24:00Z">
+        <w:del w:id="120" w:author="Kim, Jong H" w:date="2013-02-21T11:35:00Z">
           <w:r>
             <w:delText xml:space="preserve">the </w:delText>
           </w:r>
         </w:del>
       </w:ins>
-      <w:del w:id="120" w:author="Kim, Jong H" w:date="2013-02-21T11:35:00Z">
+      <w:del w:id="121" w:author="Kim, Jong H" w:date="2013-02-21T11:35:00Z">
         <w:r>
           <w:delText xml:space="preserve">array of </w:delText>
         </w:r>
@@ -3406,7 +3435,7 @@
     <w:p>
       <w:pPr>
         <w:rPr>
-          <w:ins w:id="121" w:author="Kim, Jong H" w:date="2013-02-21T11:35:00Z"/>
+          <w:ins w:id="122" w:author="Kim, Jong H" w:date="2013-02-21T11:35:00Z"/>
           <w:lang w:eastAsia="ko-KR"/>
         </w:rPr>
       </w:pPr>
@@ -3414,11 +3443,11 @@
     <w:p>
       <w:pPr>
         <w:rPr>
-          <w:ins w:id="122" w:author="Kim, Jong H" w:date="2013-02-21T14:04:00Z"/>
-          <w:lang w:eastAsia="ko-KR"/>
-        </w:rPr>
-      </w:pPr>
-      <w:ins w:id="123" w:author="Kim, Jong H" w:date="2013-02-21T11:35:00Z">
+          <w:ins w:id="123" w:author="Kim, Jong H" w:date="2013-02-21T14:04:00Z"/>
+          <w:lang w:eastAsia="ko-KR"/>
+        </w:rPr>
+      </w:pPr>
+      <w:ins w:id="124" w:author="Kim, Jong H" w:date="2013-02-21T11:35:00Z">
         <w:r>
           <w:t>This routine performs collective</w:t>
         </w:r>
@@ -3433,7 +3462,7 @@
           <w:t xml:space="preserve"> reads from multiple datasets</w:t>
         </w:r>
       </w:ins>
-      <w:ins w:id="124" w:author="Kim, Jong H" w:date="2013-02-25T18:19:00Z">
+      <w:ins w:id="125" w:author="Kim, Jong H" w:date="2013-02-25T18:19:00Z">
         <w:r>
           <w:rPr>
             <w:rFonts w:hint="eastAsia"/>
@@ -3442,7 +3471,7 @@
           <w:t>.</w:t>
         </w:r>
       </w:ins>
-      <w:ins w:id="125" w:author="Kim, Jong H" w:date="2013-02-25T10:29:00Z">
+      <w:ins w:id="126" w:author="Kim, Jong H" w:date="2013-02-25T10:29:00Z">
         <w:r>
           <w:rPr>
             <w:rFonts w:hint="eastAsia"/>
@@ -3451,7 +3480,7 @@
           <w:t xml:space="preserve"> </w:t>
         </w:r>
       </w:ins>
-      <w:ins w:id="126" w:author="Kim, Jong H" w:date="2013-02-25T18:19:00Z">
+      <w:ins w:id="127" w:author="Kim, Jong H" w:date="2013-02-25T18:19:00Z">
         <w:r>
           <w:rPr>
             <w:rFonts w:hint="eastAsia"/>
@@ -3460,7 +3489,7 @@
           <w:t>I</w:t>
         </w:r>
       </w:ins>
-      <w:ins w:id="127" w:author="Kim, Jong H" w:date="2013-02-21T11:35:00Z">
+      <w:ins w:id="128" w:author="Kim, Jong H" w:date="2013-02-21T11:35:00Z">
         <w:r>
           <w:rPr>
             <w:rFonts w:hint="eastAsia"/>
@@ -3469,7 +3498,7 @@
           <w:t>n collective mode</w:t>
         </w:r>
       </w:ins>
-      <w:ins w:id="128" w:author="Kim, Jong H" w:date="2013-02-25T18:19:00Z">
+      <w:ins w:id="129" w:author="Kim, Jong H" w:date="2013-02-25T18:19:00Z">
         <w:r>
           <w:rPr>
             <w:rFonts w:hint="eastAsia"/>
@@ -3478,7 +3507,7 @@
           <w:t>,</w:t>
         </w:r>
       </w:ins>
-      <w:ins w:id="129" w:author="Kim, Jong H" w:date="2013-02-21T11:35:00Z">
+      <w:ins w:id="130" w:author="Kim, Jong H" w:date="2013-02-21T11:35:00Z">
         <w:r>
           <w:rPr>
             <w:rFonts w:hint="eastAsia"/>
@@ -3487,7 +3516,7 @@
           <w:t xml:space="preserve"> </w:t>
         </w:r>
       </w:ins>
-      <w:ins w:id="130" w:author="Kim, Jong H" w:date="2013-02-25T18:19:00Z">
+      <w:ins w:id="131" w:author="Kim, Jong H" w:date="2013-02-25T18:19:00Z">
         <w:r>
           <w:rPr>
             <w:rFonts w:hint="eastAsia"/>
@@ -3496,12 +3525,12 @@
           <w:t>a</w:t>
         </w:r>
       </w:ins>
-      <w:ins w:id="131" w:author="Kim, Jong H" w:date="2013-02-21T11:35:00Z">
+      <w:ins w:id="132" w:author="Kim, Jong H" w:date="2013-02-21T11:35:00Z">
         <w:r>
           <w:t xml:space="preserve">ll </w:t>
         </w:r>
       </w:ins>
-      <w:ins w:id="132" w:author="Kim, Jong H" w:date="2013-02-25T10:28:00Z">
+      <w:ins w:id="133" w:author="Kim, Jong H" w:date="2013-02-25T10:28:00Z">
         <w:r>
           <w:rPr>
             <w:rFonts w:hint="eastAsia"/>
@@ -3510,7 +3539,7 @@
           <w:t xml:space="preserve">process </w:t>
         </w:r>
       </w:ins>
-      <w:ins w:id="133" w:author="Kim, Jong H" w:date="2013-02-21T11:35:00Z">
+      <w:ins w:id="134" w:author="Kim, Jong H" w:date="2013-02-21T11:35:00Z">
         <w:r>
           <w:t xml:space="preserve">members of the communicator associated with the HDF5 file must participate in the call. </w:t>
         </w:r>
@@ -3519,11 +3548,11 @@
     <w:p>
       <w:pPr>
         <w:rPr>
-          <w:ins w:id="134" w:author="Kim, Jong H" w:date="2013-02-21T11:35:00Z"/>
-          <w:lang w:eastAsia="ko-KR"/>
-        </w:rPr>
-      </w:pPr>
-      <w:ins w:id="135" w:author="Kim, Jong H" w:date="2013-02-21T11:35:00Z">
+          <w:ins w:id="135" w:author="Kim, Jong H" w:date="2013-02-21T11:35:00Z"/>
+          <w:lang w:eastAsia="ko-KR"/>
+        </w:rPr>
+      </w:pPr>
+      <w:ins w:id="136" w:author="Kim, Jong H" w:date="2013-02-21T11:35:00Z">
         <w:r>
           <w:t xml:space="preserve">Each process creates the information required to perform each read in the array of </w:t>
         </w:r>
@@ -3573,7 +3602,7 @@
           <w:t>.</w:t>
         </w:r>
       </w:ins>
-      <w:ins w:id="136" w:author="Kim, Jong H" w:date="2013-02-21T11:42:00Z">
+      <w:ins w:id="137" w:author="Kim, Jong H" w:date="2013-02-21T11:42:00Z">
         <w:r>
           <w:rPr>
             <w:rFonts w:hint="eastAsia"/>
@@ -3582,7 +3611,7 @@
           <w:t xml:space="preserve"> </w:t>
         </w:r>
       </w:ins>
-      <w:ins w:id="137" w:author="Kim, Jong H" w:date="2013-02-21T14:07:00Z">
+      <w:ins w:id="138" w:author="Kim, Jong H" w:date="2013-02-21T14:07:00Z">
         <w:r>
           <w:rPr>
             <w:rFonts w:hint="eastAsia"/>
@@ -3591,7 +3620,7 @@
           <w:t xml:space="preserve"> </w:t>
         </w:r>
       </w:ins>
-      <w:ins w:id="138" w:author="Kim, Jong H" w:date="2013-02-21T14:10:00Z">
+      <w:ins w:id="139" w:author="Kim, Jong H" w:date="2013-02-21T14:10:00Z">
         <w:r>
           <w:rPr>
             <w:rFonts w:hint="eastAsia"/>
@@ -3600,7 +3629,7 @@
           <w:t>When data selections are made</w:t>
         </w:r>
       </w:ins>
-      <w:ins w:id="139" w:author="Kim, Jong H" w:date="2013-02-21T16:16:00Z">
+      <w:ins w:id="140" w:author="Kim, Jong H" w:date="2013-02-21T16:16:00Z">
         <w:r>
           <w:rPr>
             <w:rFonts w:hint="eastAsia"/>
@@ -3609,7 +3638,7 @@
           <w:t xml:space="preserve"> </w:t>
         </w:r>
       </w:ins>
-      <w:ins w:id="140" w:author="Kim, Jong H" w:date="2013-02-22T12:05:00Z">
+      <w:ins w:id="141" w:author="Kim, Jong H" w:date="2013-02-22T12:05:00Z">
         <w:r>
           <w:rPr>
             <w:rFonts w:hint="eastAsia"/>
@@ -3618,7 +3647,7 @@
           <w:t>for</w:t>
         </w:r>
       </w:ins>
-      <w:ins w:id="141" w:author="Kim, Jong H" w:date="2013-02-21T16:16:00Z">
+      <w:ins w:id="142" w:author="Kim, Jong H" w:date="2013-02-21T16:16:00Z">
         <w:r>
           <w:rPr>
             <w:rFonts w:hint="eastAsia"/>
@@ -3627,7 +3656,7 @@
           <w:t xml:space="preserve"> the information</w:t>
         </w:r>
       </w:ins>
-      <w:ins w:id="142" w:author="Kim, Jong H" w:date="2013-02-21T14:10:00Z">
+      <w:ins w:id="143" w:author="Kim, Jong H" w:date="2013-02-21T14:10:00Z">
         <w:r>
           <w:rPr>
             <w:rFonts w:hint="eastAsia"/>
@@ -3636,7 +3665,7 @@
           <w:t xml:space="preserve">, the selections </w:t>
         </w:r>
       </w:ins>
-      <w:ins w:id="143" w:author="Kim, Jong H" w:date="2013-02-21T16:11:00Z">
+      <w:ins w:id="144" w:author="Kim, Jong H" w:date="2013-02-21T16:11:00Z">
         <w:r>
           <w:rPr>
             <w:rFonts w:hint="eastAsia"/>
@@ -3645,7 +3674,7 @@
           <w:t xml:space="preserve">are expected </w:t>
         </w:r>
       </w:ins>
-      <w:ins w:id="144" w:author="Kim, Jong H" w:date="2013-02-21T14:10:00Z">
+      <w:ins w:id="145" w:author="Kim, Jong H" w:date="2013-02-21T14:10:00Z">
         <w:r>
           <w:rPr>
             <w:rFonts w:hint="eastAsia"/>
@@ -3654,7 +3683,7 @@
           <w:t>not</w:t>
         </w:r>
       </w:ins>
-      <w:ins w:id="145" w:author="Kim, Jong H" w:date="2013-02-21T14:14:00Z">
+      <w:ins w:id="146" w:author="Kim, Jong H" w:date="2013-02-21T14:14:00Z">
         <w:r>
           <w:rPr>
             <w:rFonts w:hint="eastAsia"/>
@@ -3663,7 +3692,7 @@
           <w:t xml:space="preserve"> </w:t>
         </w:r>
       </w:ins>
-      <w:ins w:id="146" w:author="Kim, Jong H" w:date="2013-02-21T16:11:00Z">
+      <w:ins w:id="147" w:author="Kim, Jong H" w:date="2013-02-21T16:11:00Z">
         <w:r>
           <w:rPr>
             <w:rFonts w:hint="eastAsia"/>
@@ -3672,7 +3701,7 @@
           <w:t xml:space="preserve">to </w:t>
         </w:r>
       </w:ins>
-      <w:ins w:id="147" w:author="Kim, Jong H" w:date="2013-02-21T14:14:00Z">
+      <w:ins w:id="148" w:author="Kim, Jong H" w:date="2013-02-21T14:14:00Z">
         <w:r>
           <w:rPr>
             <w:rFonts w:hint="eastAsia"/>
@@ -3681,7 +3710,7 @@
           <w:t>be</w:t>
         </w:r>
       </w:ins>
-      <w:ins w:id="148" w:author="Kim, Jong H" w:date="2013-02-21T14:10:00Z">
+      <w:ins w:id="149" w:author="Kim, Jong H" w:date="2013-02-21T14:10:00Z">
         <w:r>
           <w:rPr>
             <w:rFonts w:hint="eastAsia"/>
@@ -3690,7 +3719,7 @@
           <w:t xml:space="preserve"> overlap</w:t>
         </w:r>
       </w:ins>
-      <w:ins w:id="149" w:author="Kim, Jong H" w:date="2013-02-21T14:14:00Z">
+      <w:ins w:id="150" w:author="Kim, Jong H" w:date="2013-02-21T14:14:00Z">
         <w:r>
           <w:rPr>
             <w:rFonts w:hint="eastAsia"/>
@@ -3699,7 +3728,7 @@
           <w:t>ped</w:t>
         </w:r>
       </w:ins>
-      <w:ins w:id="150" w:author="Kim, Jong H" w:date="2013-02-21T14:10:00Z">
+      <w:ins w:id="151" w:author="Kim, Jong H" w:date="2013-02-21T14:10:00Z">
         <w:r>
           <w:rPr>
             <w:rFonts w:hint="eastAsia"/>
@@ -3712,7 +3741,7 @@
     <w:p>
       <w:pPr>
         <w:rPr>
-          <w:del w:id="151" w:author="Kim, Jong H" w:date="2013-02-21T11:36:00Z"/>
+          <w:del w:id="152" w:author="Kim, Jong H" w:date="2013-02-21T11:36:00Z"/>
           <w:lang w:eastAsia="ko-KR"/>
         </w:rPr>
       </w:pPr>
@@ -3731,7 +3760,7 @@
         </w:rPr>
         <w:t>Brief description</w:t>
       </w:r>
-      <w:ins w:id="152" w:author="Kim, Jong H" w:date="2013-02-21T16:43:00Z">
+      <w:ins w:id="153" w:author="Kim, Jong H" w:date="2013-02-21T16:43:00Z">
         <w:r>
           <w:rPr>
             <w:rFonts w:hint="eastAsia"/>
@@ -3743,7 +3772,7 @@
       <w:r>
         <w:t xml:space="preserve"> </w:t>
       </w:r>
-      <w:ins w:id="153" w:author="Kim, Jong H" w:date="2013-02-21T11:35:00Z">
+      <w:ins w:id="154" w:author="Kim, Jong H" w:date="2013-02-21T11:35:00Z">
         <w:r>
           <w:rPr>
             <w:rFonts w:hint="eastAsia"/>
@@ -3752,7 +3781,7 @@
           <w:t xml:space="preserve">after being </w:t>
         </w:r>
       </w:ins>
-      <w:ins w:id="154" w:author="Kim, Jong H" w:date="2013-02-21T16:04:00Z">
+      <w:ins w:id="155" w:author="Kim, Jong H" w:date="2013-02-21T16:04:00Z">
         <w:r>
           <w:rPr>
             <w:lang w:eastAsia="ko-KR"/>
@@ -3760,7 +3789,7 @@
           <w:t>called</w:t>
         </w:r>
       </w:ins>
-      <w:del w:id="155" w:author="Kim, Jong H" w:date="2013-02-21T16:04:00Z">
+      <w:del w:id="156" w:author="Kim, Jong H" w:date="2013-02-21T16:04:00Z">
         <w:r>
           <w:rPr>
             <w:rFonts w:hint="eastAsia"/>
@@ -3772,7 +3801,7 @@
           <w:delText xml:space="preserve"> as follows</w:delText>
         </w:r>
       </w:del>
-      <w:del w:id="156" w:author="Kim, Jong H" w:date="2013-02-21T11:35:00Z">
+      <w:del w:id="157" w:author="Kim, Jong H" w:date="2013-02-21T11:35:00Z">
         <w:r>
           <w:delText xml:space="preserve">. Note that </w:delText>
         </w:r>
@@ -3797,7 +3826,7 @@
           <w:delText xml:space="preserve"> been omitted for brevit</w:delText>
         </w:r>
       </w:del>
-      <w:ins w:id="157" w:author="Kim, Jong H" w:date="2013-02-21T11:35:00Z">
+      <w:ins w:id="158" w:author="Kim, Jong H" w:date="2013-02-21T11:35:00Z">
         <w:r>
           <w:rPr>
             <w:rFonts w:hint="eastAsia"/>
@@ -3894,7 +3923,7 @@
       <w:r>
         <w:t xml:space="preserve"> describing the sections </w:t>
       </w:r>
-      <w:ins w:id="158" w:author="Kim, Jong H" w:date="2013-02-22T14:27:00Z">
+      <w:ins w:id="159" w:author="Kim, Jong H" w:date="2013-02-22T14:27:00Z">
         <w:r>
           <w:rPr>
             <w:rFonts w:hint="eastAsia"/>
@@ -3906,7 +3935,7 @@
       <w:r>
         <w:t xml:space="preserve"> </w:t>
       </w:r>
-      <w:ins w:id="159" w:author="Kim, Jong H" w:date="2013-02-21T11:26:00Z">
+      <w:ins w:id="160" w:author="Kim, Jong H" w:date="2013-02-21T11:26:00Z">
         <w:r>
           <w:rPr>
             <w:rFonts w:hint="eastAsia"/>
@@ -3915,7 +3944,7 @@
           <w:t xml:space="preserve">multiple datasets </w:t>
         </w:r>
       </w:ins>
-      <w:ins w:id="160" w:author="Kim, Jong H" w:date="2013-02-22T14:27:00Z">
+      <w:ins w:id="161" w:author="Kim, Jong H" w:date="2013-02-22T14:27:00Z">
         <w:r>
           <w:rPr>
             <w:rFonts w:hint="eastAsia"/>
@@ -3924,7 +3953,7 @@
           <w:t>in a</w:t>
         </w:r>
       </w:ins>
-      <w:ins w:id="161" w:author="Kim, Jong H" w:date="2013-02-22T14:28:00Z">
+      <w:ins w:id="162" w:author="Kim, Jong H" w:date="2013-02-22T14:28:00Z">
         <w:r>
           <w:rPr>
             <w:rFonts w:hint="eastAsia"/>
@@ -4013,7 +4042,7 @@
       <w:r>
         <w:t>once</w:t>
       </w:r>
-      <w:ins w:id="162" w:author="Kim, Jong H" w:date="2013-02-22T14:08:00Z">
+      <w:ins w:id="163" w:author="Kim, Jong H" w:date="2013-02-22T14:08:00Z">
         <w:r>
           <w:rPr>
             <w:rFonts w:hint="eastAsia"/>
@@ -4050,7 +4079,7 @@
       <w:r>
         <w:t>once</w:t>
       </w:r>
-      <w:ins w:id="163" w:author="Kim, Jong H" w:date="2013-02-22T14:08:00Z">
+      <w:ins w:id="164" w:author="Kim, Jong H" w:date="2013-02-22T14:08:00Z">
         <w:r>
           <w:rPr>
             <w:rFonts w:hint="eastAsia"/>
@@ -4080,7 +4109,7 @@
       <w:r>
         <w:t xml:space="preserve">ach process tidies up, and then returns with the desired data </w:t>
       </w:r>
-      <w:ins w:id="164" w:author="Kim, Jong H" w:date="2013-02-22T12:06:00Z">
+      <w:ins w:id="165" w:author="Kim, Jong H" w:date="2013-02-22T12:06:00Z">
         <w:r>
           <w:rPr>
             <w:rFonts w:hint="eastAsia"/>
@@ -4092,7 +4121,7 @@
       <w:r>
         <w:t xml:space="preserve"> the buffer</w:t>
       </w:r>
-      <w:del w:id="165" w:author="Kim, Jong H" w:date="2013-02-22T14:12:00Z">
+      <w:del w:id="166" w:author="Kim, Jong H" w:date="2013-02-22T14:12:00Z">
         <w:r>
           <w:delText>s</w:delText>
         </w:r>
@@ -4100,7 +4129,7 @@
       <w:r>
         <w:t xml:space="preserve"> </w:t>
       </w:r>
-      <w:del w:id="166" w:author="Kim, Jong H" w:date="2013-02-20T18:06:00Z">
+      <w:del w:id="167" w:author="Kim, Jong H" w:date="2013-02-20T18:06:00Z">
         <w:r>
           <w:delText xml:space="preserve">pointed to by the </w:delText>
         </w:r>
@@ -4114,17 +4143,17 @@
           <w:delText xml:space="preserve"> field</w:delText>
         </w:r>
       </w:del>
-      <w:del w:id="167" w:author="Kim, Jong H" w:date="2013-02-20T14:08:00Z">
+      <w:del w:id="168" w:author="Kim, Jong H" w:date="2013-02-20T14:08:00Z">
         <w:r>
           <w:delText>s</w:delText>
         </w:r>
       </w:del>
-      <w:del w:id="168" w:author="Kim, Jong H" w:date="2013-02-20T18:06:00Z">
+      <w:del w:id="169" w:author="Kim, Jong H" w:date="2013-02-20T18:06:00Z">
         <w:r>
           <w:delText xml:space="preserve"> of the elements o</w:delText>
         </w:r>
       </w:del>
-      <w:ins w:id="169" w:author="Kim, Jong H" w:date="2013-02-20T18:06:00Z">
+      <w:ins w:id="170" w:author="Kim, Jong H" w:date="2013-02-20T18:06:00Z">
         <w:r>
           <w:rPr>
             <w:rFonts w:hint="eastAsia"/>
@@ -4164,7 +4193,7 @@
     <w:p>
       <w:pPr>
         <w:rPr>
-          <w:ins w:id="170" w:author="Kim, Jong H" w:date="2013-02-20T18:10:00Z"/>
+          <w:ins w:id="171" w:author="Kim, Jong H" w:date="2013-02-20T18:10:00Z"/>
           <w:lang w:eastAsia="ko-KR"/>
         </w:rPr>
       </w:pPr>
@@ -4172,11 +4201,11 @@
     <w:p>
       <w:pPr>
         <w:rPr>
-          <w:ins w:id="171" w:author="Kim, Jong H" w:date="2013-02-19T15:37:00Z"/>
-          <w:lang w:eastAsia="ko-KR"/>
-        </w:rPr>
-      </w:pPr>
-      <w:ins w:id="172" w:author="Kim, Jong H" w:date="2013-02-21T14:15:00Z">
+          <w:ins w:id="172" w:author="Kim, Jong H" w:date="2013-02-19T15:37:00Z"/>
+          <w:lang w:eastAsia="ko-KR"/>
+        </w:rPr>
+      </w:pPr>
+      <w:ins w:id="173" w:author="Kim, Jong H" w:date="2013-02-21T14:15:00Z">
         <w:r>
           <w:rPr>
             <w:rFonts w:hint="eastAsia"/>
@@ -4186,7 +4215,7 @@
           <w:t xml:space="preserve">When an application issues the multi-read call, </w:t>
         </w:r>
       </w:ins>
-      <w:ins w:id="173" w:author="Kim, Jong H" w:date="2013-02-21T14:16:00Z">
+      <w:ins w:id="174" w:author="Kim, Jong H" w:date="2013-02-21T14:16:00Z">
         <w:r>
           <w:rPr>
             <w:i/>
@@ -4215,7 +4244,7 @@
           <w:t xml:space="preserve"> elements are expected to be different among processes that are participating</w:t>
         </w:r>
       </w:ins>
-      <w:ins w:id="174" w:author="Kim, Jong H" w:date="2013-02-21T16:07:00Z">
+      <w:ins w:id="175" w:author="Kim, Jong H" w:date="2013-02-21T16:07:00Z">
         <w:r>
           <w:rPr>
             <w:rFonts w:hint="eastAsia"/>
@@ -4224,7 +4253,7 @@
           <w:t xml:space="preserve"> in the collective operation</w:t>
         </w:r>
       </w:ins>
-      <w:ins w:id="175" w:author="Kim, Jong H" w:date="2013-02-21T16:25:00Z">
+      <w:ins w:id="176" w:author="Kim, Jong H" w:date="2013-02-21T16:25:00Z">
         <w:r>
           <w:rPr>
             <w:rFonts w:hint="eastAsia"/>
@@ -4233,7 +4262,7 @@
           <w:t xml:space="preserve"> due to </w:t>
         </w:r>
       </w:ins>
-      <w:ins w:id="176" w:author="Kim, Jong H" w:date="2013-02-21T16:28:00Z">
+      <w:ins w:id="177" w:author="Kim, Jong H" w:date="2013-02-21T16:28:00Z">
         <w:r>
           <w:rPr>
             <w:rFonts w:hint="eastAsia"/>
@@ -4242,7 +4271,7 @@
           <w:t>different selections</w:t>
         </w:r>
       </w:ins>
-      <w:ins w:id="177" w:author="Kim, Jong H" w:date="2013-02-21T16:07:00Z">
+      <w:ins w:id="178" w:author="Kim, Jong H" w:date="2013-02-21T16:07:00Z">
         <w:r>
           <w:rPr>
             <w:rFonts w:hint="eastAsia"/>
@@ -4251,7 +4280,7 @@
           <w:t xml:space="preserve">. </w:t>
         </w:r>
       </w:ins>
-      <w:ins w:id="178" w:author="Kim, Jong H" w:date="2013-02-19T15:35:00Z">
+      <w:ins w:id="179" w:author="Kim, Jong H" w:date="2013-02-19T15:35:00Z">
         <w:r>
           <w:rPr>
             <w:lang w:eastAsia="ko-KR"/>
@@ -4291,11 +4320,11 @@
     <w:p>
       <w:pPr>
         <w:rPr>
-          <w:ins w:id="179" w:author="Kim, Jong H" w:date="2013-02-21T16:21:00Z"/>
-          <w:lang w:eastAsia="ko-KR"/>
-        </w:rPr>
-      </w:pPr>
-      <w:ins w:id="180" w:author="Kim, Jong H" w:date="2013-02-19T15:35:00Z">
+          <w:ins w:id="180" w:author="Kim, Jong H" w:date="2013-02-21T16:21:00Z"/>
+          <w:lang w:eastAsia="ko-KR"/>
+        </w:rPr>
+      </w:pPr>
+      <w:ins w:id="181" w:author="Kim, Jong H" w:date="2013-02-19T15:35:00Z">
         <w:r>
           <w:rPr>
             <w:lang w:eastAsia="ko-KR"/>
@@ -4357,11 +4386,11 @@
     <w:p>
       <w:pPr>
         <w:rPr>
-          <w:ins w:id="181" w:author="Kim, Jong H" w:date="2013-02-22T12:07:00Z"/>
-          <w:lang w:eastAsia="ko-KR"/>
-        </w:rPr>
-      </w:pPr>
-      <w:ins w:id="182" w:author="Kim, Jong H" w:date="2013-02-22T12:07:00Z">
+          <w:ins w:id="182" w:author="Kim, Jong H" w:date="2013-02-22T12:07:00Z"/>
+          <w:lang w:eastAsia="ko-KR"/>
+        </w:rPr>
+      </w:pPr>
+      <w:ins w:id="183" w:author="Kim, Jong H" w:date="2013-02-22T12:07:00Z">
         <w:r>
           <w:rPr>
             <w:rFonts w:hint="eastAsia"/>
@@ -4370,7 +4399,7 @@
           <w:t xml:space="preserve">Refer to the example section for </w:t>
         </w:r>
       </w:ins>
-      <w:ins w:id="183" w:author="Kim, Jong H" w:date="2013-02-25T10:32:00Z">
+      <w:ins w:id="184" w:author="Kim, Jong H" w:date="2013-02-25T10:32:00Z">
         <w:r>
           <w:rPr>
             <w:rFonts w:hint="eastAsia"/>
@@ -4379,7 +4408,7 @@
           <w:t>better</w:t>
         </w:r>
       </w:ins>
-      <w:ins w:id="184" w:author="Kim, Jong H" w:date="2013-02-22T12:07:00Z">
+      <w:ins w:id="185" w:author="Kim, Jong H" w:date="2013-02-22T12:07:00Z">
         <w:r>
           <w:rPr>
             <w:rFonts w:hint="eastAsia"/>
@@ -4392,11 +4421,11 @@
     <w:p>
       <w:pPr>
         <w:rPr>
-          <w:ins w:id="185" w:author="Kim, Jong H" w:date="2013-02-21T16:20:00Z"/>
-          <w:lang w:eastAsia="ko-KR"/>
-        </w:rPr>
-      </w:pPr>
-      <w:ins w:id="186" w:author="Kim, Jong H" w:date="2013-02-19T15:35:00Z">
+          <w:ins w:id="186" w:author="Kim, Jong H" w:date="2013-02-21T16:20:00Z"/>
+          <w:lang w:eastAsia="ko-KR"/>
+        </w:rPr>
+      </w:pPr>
+      <w:ins w:id="187" w:author="Kim, Jong H" w:date="2013-02-19T15:35:00Z">
         <w:r>
           <w:rPr>
             <w:lang w:eastAsia="ko-KR"/>
@@ -4460,10 +4489,10 @@
     <w:p>
       <w:pPr>
         <w:rPr>
-          <w:del w:id="187" w:author="Kim, Jong H" w:date="2013-02-21T11:37:00Z"/>
-        </w:rPr>
-      </w:pPr>
-      <w:del w:id="188" w:author="Kim, Jong H" w:date="2013-02-21T11:37:00Z">
+          <w:del w:id="188" w:author="Kim, Jong H" w:date="2013-02-21T11:37:00Z"/>
+        </w:rPr>
+      </w:pPr>
+      <w:del w:id="189" w:author="Kim, Jong H" w:date="2013-02-21T11:37:00Z">
         <w:r>
           <w:delText>This routine performs collective</w:delText>
         </w:r>
@@ -4488,32 +4517,32 @@
           <w:delText xml:space="preserve">ll members of the </w:delText>
         </w:r>
       </w:del>
-      <w:del w:id="189" w:author="Kim, Jong H" w:date="2013-02-19T10:24:00Z">
+      <w:del w:id="190" w:author="Kim, Jong H" w:date="2013-02-19T10:24:00Z">
         <w:r>
           <w:delText xml:space="preserve">file </w:delText>
         </w:r>
       </w:del>
-      <w:del w:id="190" w:author="Kim, Jong H" w:date="2013-02-21T11:37:00Z">
+      <w:del w:id="191" w:author="Kim, Jong H" w:date="2013-02-21T11:37:00Z">
         <w:r>
           <w:delText xml:space="preserve">communicator associated with the HDF5 file must participate in the call. Each process </w:delText>
         </w:r>
       </w:del>
-      <w:del w:id="191" w:author="Kim, Jong H" w:date="2013-02-19T10:25:00Z">
+      <w:del w:id="192" w:author="Kim, Jong H" w:date="2013-02-19T10:25:00Z">
         <w:r>
           <w:delText>loads</w:delText>
         </w:r>
       </w:del>
-      <w:del w:id="192" w:author="Kim, Jong H" w:date="2013-02-21T11:37:00Z">
+      <w:del w:id="193" w:author="Kim, Jong H" w:date="2013-02-21T11:37:00Z">
         <w:r>
           <w:delText xml:space="preserve"> the information required to perform each write in</w:delText>
         </w:r>
       </w:del>
-      <w:del w:id="193" w:author="Kim, Jong H" w:date="2013-02-19T10:26:00Z">
+      <w:del w:id="194" w:author="Kim, Jong H" w:date="2013-02-19T10:26:00Z">
         <w:r>
           <w:delText>to</w:delText>
         </w:r>
       </w:del>
-      <w:del w:id="194" w:author="Kim, Jong H" w:date="2013-02-21T11:37:00Z">
+      <w:del w:id="195" w:author="Kim, Jong H" w:date="2013-02-21T11:37:00Z">
         <w:r>
           <w:delText xml:space="preserve"> </w:delText>
         </w:r>
@@ -4537,22 +4566,22 @@
           <w:delText xml:space="preserve">, and passes </w:delText>
         </w:r>
       </w:del>
-      <w:del w:id="195" w:author="Kim, Jong H" w:date="2013-02-19T10:26:00Z">
+      <w:del w:id="196" w:author="Kim, Jong H" w:date="2013-02-19T10:26:00Z">
         <w:r>
           <w:delText>an</w:delText>
         </w:r>
       </w:del>
-      <w:del w:id="196" w:author="Kim, Jong H" w:date="2013-02-21T11:37:00Z">
+      <w:del w:id="197" w:author="Kim, Jong H" w:date="2013-02-21T11:37:00Z">
         <w:r>
           <w:delText xml:space="preserve"> array</w:delText>
         </w:r>
       </w:del>
-      <w:del w:id="197" w:author="Kim, Jong H" w:date="2013-02-19T10:27:00Z">
+      <w:del w:id="198" w:author="Kim, Jong H" w:date="2013-02-19T10:27:00Z">
         <w:r>
           <w:delText xml:space="preserve"> of </w:delText>
         </w:r>
       </w:del>
-      <w:del w:id="198" w:author="Kim, Jong H" w:date="2013-02-19T10:26:00Z">
+      <w:del w:id="199" w:author="Kim, Jong H" w:date="2013-02-19T10:26:00Z">
         <w:r>
           <w:rPr>
             <w:rFonts w:hint="eastAsia"/>
@@ -4564,7 +4593,7 @@
           <w:delText xml:space="preserve"> structures</w:delText>
         </w:r>
       </w:del>
-      <w:del w:id="199" w:author="Kim, Jong H" w:date="2013-02-21T11:37:00Z">
+      <w:del w:id="200" w:author="Kim, Jong H" w:date="2013-02-21T11:37:00Z">
         <w:r>
           <w:delText xml:space="preserve"> through to </w:delText>
         </w:r>
@@ -5175,7 +5204,7 @@
     <w:p>
       <w:pPr>
         <w:rPr>
-          <w:ins w:id="200" w:author="Kim, Jong H" w:date="2013-02-21T11:38:00Z"/>
+          <w:ins w:id="201" w:author="Kim, Jong H" w:date="2013-02-21T11:38:00Z"/>
           <w:rFonts w:ascii="Consolas" w:hAnsi="Consolas"/>
           <w:lang w:eastAsia="ko-KR"/>
         </w:rPr>
@@ -5184,11 +5213,11 @@
     <w:p>
       <w:pPr>
         <w:rPr>
-          <w:ins w:id="201" w:author="Kim, Jong H" w:date="2013-02-21T14:06:00Z"/>
-          <w:lang w:eastAsia="ko-KR"/>
-        </w:rPr>
-      </w:pPr>
-      <w:ins w:id="202" w:author="Kim, Jong H" w:date="2013-02-21T11:38:00Z">
+          <w:ins w:id="202" w:author="Kim, Jong H" w:date="2013-02-21T14:06:00Z"/>
+          <w:lang w:eastAsia="ko-KR"/>
+        </w:rPr>
+      </w:pPr>
+      <w:ins w:id="203" w:author="Kim, Jong H" w:date="2013-02-21T11:38:00Z">
         <w:r>
           <w:t>This routine performs collective</w:t>
         </w:r>
@@ -5203,7 +5232,7 @@
           <w:t xml:space="preserve"> writes to multiple datasets</w:t>
         </w:r>
       </w:ins>
-      <w:ins w:id="203" w:author="Kim, Jong H" w:date="2013-02-25T18:19:00Z">
+      <w:ins w:id="204" w:author="Kim, Jong H" w:date="2013-02-25T18:19:00Z">
         <w:r>
           <w:rPr>
             <w:rFonts w:hint="eastAsia"/>
@@ -5212,7 +5241,7 @@
           <w:t>. I</w:t>
         </w:r>
       </w:ins>
-      <w:ins w:id="204" w:author="Kim, Jong H" w:date="2013-02-21T11:38:00Z">
+      <w:ins w:id="205" w:author="Kim, Jong H" w:date="2013-02-21T11:38:00Z">
         <w:r>
           <w:rPr>
             <w:rFonts w:hint="eastAsia"/>
@@ -5221,7 +5250,7 @@
           <w:t>n collective mode</w:t>
         </w:r>
       </w:ins>
-      <w:ins w:id="205" w:author="Kim, Jong H" w:date="2013-02-25T18:19:00Z">
+      <w:ins w:id="206" w:author="Kim, Jong H" w:date="2013-02-25T18:19:00Z">
         <w:r>
           <w:rPr>
             <w:rFonts w:hint="eastAsia"/>
@@ -5230,7 +5259,7 @@
           <w:t>,</w:t>
         </w:r>
       </w:ins>
-      <w:ins w:id="206" w:author="Kim, Jong H" w:date="2013-02-21T14:06:00Z">
+      <w:ins w:id="207" w:author="Kim, Jong H" w:date="2013-02-21T14:06:00Z">
         <w:r>
           <w:rPr>
             <w:rFonts w:hint="eastAsia"/>
@@ -5239,7 +5268,7 @@
           <w:t xml:space="preserve"> </w:t>
         </w:r>
       </w:ins>
-      <w:ins w:id="207" w:author="Kim, Jong H" w:date="2013-02-25T18:19:00Z">
+      <w:ins w:id="208" w:author="Kim, Jong H" w:date="2013-02-25T18:19:00Z">
         <w:r>
           <w:rPr>
             <w:rFonts w:hint="eastAsia"/>
@@ -5248,12 +5277,12 @@
           <w:t>a</w:t>
         </w:r>
       </w:ins>
-      <w:ins w:id="208" w:author="Kim, Jong H" w:date="2013-02-21T11:38:00Z">
+      <w:ins w:id="209" w:author="Kim, Jong H" w:date="2013-02-21T11:38:00Z">
         <w:r>
           <w:t xml:space="preserve">ll </w:t>
         </w:r>
       </w:ins>
-      <w:ins w:id="209" w:author="Kim, Jong H" w:date="2013-02-25T10:29:00Z">
+      <w:ins w:id="210" w:author="Kim, Jong H" w:date="2013-02-25T10:29:00Z">
         <w:r>
           <w:rPr>
             <w:rFonts w:hint="eastAsia"/>
@@ -5262,7 +5291,7 @@
           <w:t xml:space="preserve">process </w:t>
         </w:r>
       </w:ins>
-      <w:ins w:id="210" w:author="Kim, Jong H" w:date="2013-02-21T11:38:00Z">
+      <w:ins w:id="211" w:author="Kim, Jong H" w:date="2013-02-21T11:38:00Z">
         <w:r>
           <w:t xml:space="preserve">members of the communicator associated with the HDF5 file must participate in the call. </w:t>
         </w:r>
@@ -5275,7 +5304,7 @@
           <w:lang w:eastAsia="ko-KR"/>
         </w:rPr>
       </w:pPr>
-      <w:ins w:id="211" w:author="Kim, Jong H" w:date="2013-02-21T11:38:00Z">
+      <w:ins w:id="212" w:author="Kim, Jong H" w:date="2013-02-21T11:38:00Z">
         <w:r>
           <w:t xml:space="preserve">Each process </w:t>
         </w:r>
@@ -5349,7 +5378,7 @@
           <w:t xml:space="preserve">.  </w:t>
         </w:r>
       </w:ins>
-      <w:ins w:id="212" w:author="Kim, Jong H" w:date="2013-02-21T16:06:00Z">
+      <w:ins w:id="213" w:author="Kim, Jong H" w:date="2013-02-21T16:06:00Z">
         <w:r>
           <w:rPr>
             <w:rFonts w:hint="eastAsia"/>
@@ -5358,7 +5387,7 @@
           <w:t>When data selections are made</w:t>
         </w:r>
       </w:ins>
-      <w:ins w:id="213" w:author="Kim, Jong H" w:date="2013-02-21T16:16:00Z">
+      <w:ins w:id="214" w:author="Kim, Jong H" w:date="2013-02-21T16:16:00Z">
         <w:r>
           <w:rPr>
             <w:rFonts w:hint="eastAsia"/>
@@ -5367,7 +5396,7 @@
           <w:t xml:space="preserve"> as part of the information</w:t>
         </w:r>
       </w:ins>
-      <w:ins w:id="214" w:author="Kim, Jong H" w:date="2013-02-21T16:06:00Z">
+      <w:ins w:id="215" w:author="Kim, Jong H" w:date="2013-02-21T16:06:00Z">
         <w:r>
           <w:rPr>
             <w:rFonts w:hint="eastAsia"/>
@@ -5376,7 +5405,7 @@
           <w:t>, the selections must not be overlapped among processes</w:t>
         </w:r>
       </w:ins>
-      <w:ins w:id="215" w:author="Kim, Jong H" w:date="2013-02-21T16:09:00Z">
+      <w:ins w:id="216" w:author="Kim, Jong H" w:date="2013-02-21T16:09:00Z">
         <w:r>
           <w:rPr>
             <w:rFonts w:hint="eastAsia"/>
@@ -5385,7 +5414,7 @@
           <w:t xml:space="preserve"> as it </w:t>
         </w:r>
       </w:ins>
-      <w:ins w:id="216" w:author="Kim, Jong H" w:date="2013-02-21T16:10:00Z">
+      <w:ins w:id="217" w:author="Kim, Jong H" w:date="2013-02-21T16:10:00Z">
         <w:r>
           <w:rPr>
             <w:lang w:eastAsia="ko-KR"/>
@@ -5393,7 +5422,7 @@
           <w:t>causes</w:t>
         </w:r>
       </w:ins>
-      <w:ins w:id="217" w:author="Kim, Jong H" w:date="2013-02-21T16:09:00Z">
+      <w:ins w:id="218" w:author="Kim, Jong H" w:date="2013-02-21T16:09:00Z">
         <w:r>
           <w:rPr>
             <w:rFonts w:hint="eastAsia"/>
@@ -5402,7 +5431,7 @@
           <w:t xml:space="preserve"> </w:t>
         </w:r>
       </w:ins>
-      <w:ins w:id="218" w:author="Kim, Jong H" w:date="2013-02-21T16:10:00Z">
+      <w:ins w:id="219" w:author="Kim, Jong H" w:date="2013-02-21T16:10:00Z">
         <w:r>
           <w:rPr>
             <w:lang w:eastAsia="ko-KR"/>
@@ -5410,7 +5439,7 @@
           <w:t>unpredictable</w:t>
         </w:r>
       </w:ins>
-      <w:ins w:id="219" w:author="Kim, Jong H" w:date="2013-02-21T16:09:00Z">
+      <w:ins w:id="220" w:author="Kim, Jong H" w:date="2013-02-21T16:09:00Z">
         <w:r>
           <w:rPr>
             <w:rFonts w:hint="eastAsia"/>
@@ -5419,7 +5448,7 @@
           <w:t xml:space="preserve"> </w:t>
         </w:r>
       </w:ins>
-      <w:ins w:id="220" w:author="Kim, Jong H" w:date="2013-02-21T16:10:00Z">
+      <w:ins w:id="221" w:author="Kim, Jong H" w:date="2013-02-21T16:10:00Z">
         <w:r>
           <w:rPr>
             <w:rFonts w:hint="eastAsia"/>
@@ -5435,7 +5464,7 @@
           <w:lang w:eastAsia="ko-KR"/>
         </w:rPr>
       </w:pPr>
-      <w:ins w:id="221" w:author="Kim, Jong H" w:date="2013-02-21T11:40:00Z">
+      <w:ins w:id="222" w:author="Kim, Jong H" w:date="2013-02-21T11:40:00Z">
         <w:r>
           <w:rPr>
             <w:rFonts w:hint="eastAsia"/>
@@ -5444,7 +5473,7 @@
           <w:t>Brief description</w:t>
         </w:r>
       </w:ins>
-      <w:ins w:id="222" w:author="Kim, Jong H" w:date="2013-02-21T16:43:00Z">
+      <w:ins w:id="223" w:author="Kim, Jong H" w:date="2013-02-21T16:43:00Z">
         <w:r>
           <w:rPr>
             <w:rFonts w:hint="eastAsia"/>
@@ -5453,7 +5482,7 @@
           <w:t xml:space="preserve"> for internals</w:t>
         </w:r>
       </w:ins>
-      <w:ins w:id="223" w:author="Kim, Jong H" w:date="2013-02-21T11:40:00Z">
+      <w:ins w:id="224" w:author="Kim, Jong H" w:date="2013-02-21T11:40:00Z">
         <w:r>
           <w:t xml:space="preserve"> </w:t>
         </w:r>
@@ -5465,7 +5494,7 @@
           <w:t xml:space="preserve">after being </w:t>
         </w:r>
       </w:ins>
-      <w:ins w:id="224" w:author="Kim, Jong H" w:date="2013-02-21T16:04:00Z">
+      <w:ins w:id="225" w:author="Kim, Jong H" w:date="2013-02-21T16:04:00Z">
         <w:r>
           <w:rPr>
             <w:lang w:eastAsia="ko-KR"/>
@@ -5473,7 +5502,7 @@
           <w:t>called</w:t>
         </w:r>
       </w:ins>
-      <w:del w:id="225" w:author="Kim, Jong H" w:date="2013-02-21T11:40:00Z">
+      <w:del w:id="226" w:author="Kim, Jong H" w:date="2013-02-21T11:40:00Z">
         <w:r>
           <w:rPr>
             <w:rFonts w:hint="eastAsia"/>
@@ -5505,7 +5534,7 @@
           <w:delText xml:space="preserve"> been omitted for brevity.</w:delText>
         </w:r>
       </w:del>
-      <w:ins w:id="226" w:author="Kim, Jong H" w:date="2013-02-21T11:40:00Z">
+      <w:ins w:id="227" w:author="Kim, Jong H" w:date="2013-02-21T11:40:00Z">
         <w:r>
           <w:rPr>
             <w:rFonts w:hint="eastAsia"/>
@@ -5523,7 +5552,7 @@
           <w:numId w:val="40"/>
         </w:numPr>
         <w:rPr>
-          <w:ins w:id="227" w:author="Kim, Jong H" w:date="2013-02-19T10:29:00Z"/>
+          <w:ins w:id="228" w:author="Kim, Jong H" w:date="2013-02-19T10:29:00Z"/>
         </w:rPr>
       </w:pPr>
       <w:r>
@@ -5595,7 +5624,7 @@
       <w:r>
         <w:t xml:space="preserve"> derived type describing the sections </w:t>
       </w:r>
-      <w:ins w:id="228" w:author="Kim, Jong H" w:date="2013-02-22T14:28:00Z">
+      <w:ins w:id="229" w:author="Kim, Jong H" w:date="2013-02-22T14:28:00Z">
         <w:r>
           <w:rPr>
             <w:rFonts w:hint="eastAsia"/>
@@ -5616,7 +5645,7 @@
           <w:numId w:val="40"/>
         </w:numPr>
       </w:pPr>
-      <w:ins w:id="229" w:author="Kim, Jong H" w:date="2013-02-22T14:12:00Z">
+      <w:ins w:id="230" w:author="Kim, Jong H" w:date="2013-02-22T14:12:00Z">
         <w:r>
           <w:rPr>
             <w:rFonts w:hint="eastAsia"/>
@@ -5625,12 +5654,12 @@
           <w:t>All</w:t>
         </w:r>
       </w:ins>
-      <w:ins w:id="230" w:author="Kim, Jong H" w:date="2013-02-19T10:29:00Z">
+      <w:ins w:id="231" w:author="Kim, Jong H" w:date="2013-02-19T10:29:00Z">
         <w:r>
           <w:t xml:space="preserve"> processes </w:t>
         </w:r>
       </w:ins>
-      <w:ins w:id="231" w:author="Kim, Jong H" w:date="2013-02-22T14:12:00Z">
+      <w:ins w:id="232" w:author="Kim, Jong H" w:date="2013-02-22T14:12:00Z">
         <w:r>
           <w:rPr>
             <w:rFonts w:hint="eastAsia"/>
@@ -5640,7 +5669,7 @@
         </w:r>
       </w:ins>
       <w:proofErr w:type="spellStart"/>
-      <w:ins w:id="232" w:author="Kim, Jong H" w:date="2013-02-19T10:29:00Z">
+      <w:ins w:id="233" w:author="Kim, Jong H" w:date="2013-02-19T10:29:00Z">
         <w:r>
           <w:rPr>
             <w:i/>
@@ -5648,7 +5677,7 @@
           <w:t>MPI_File_</w:t>
         </w:r>
       </w:ins>
-      <w:ins w:id="233" w:author="Kim, Jong H" w:date="2013-02-21T11:39:00Z">
+      <w:ins w:id="234" w:author="Kim, Jong H" w:date="2013-02-21T11:39:00Z">
         <w:r>
           <w:rPr>
             <w:rFonts w:hint="eastAsia"/>
@@ -5658,7 +5687,7 @@
           <w:t>write</w:t>
         </w:r>
       </w:ins>
-      <w:ins w:id="234" w:author="Kim, Jong H" w:date="2013-02-19T10:29:00Z">
+      <w:ins w:id="235" w:author="Kim, Jong H" w:date="2013-02-19T10:29:00Z">
         <w:r>
           <w:rPr>
             <w:i/>
@@ -5697,7 +5726,7 @@
           <w:t>once</w:t>
         </w:r>
       </w:ins>
-      <w:ins w:id="235" w:author="Kim, Jong H" w:date="2013-02-22T14:12:00Z">
+      <w:ins w:id="236" w:author="Kim, Jong H" w:date="2013-02-22T14:12:00Z">
         <w:r>
           <w:rPr>
             <w:rFonts w:hint="eastAsia"/>
@@ -5706,7 +5735,7 @@
           <w:t xml:space="preserve"> each</w:t>
         </w:r>
       </w:ins>
-      <w:ins w:id="236" w:author="Kim, Jong H" w:date="2013-02-19T10:29:00Z">
+      <w:ins w:id="237" w:author="Kim, Jong H" w:date="2013-02-19T10:29:00Z">
         <w:r>
           <w:t xml:space="preserve"> for collective I/O or </w:t>
         </w:r>
@@ -5718,7 +5747,7 @@
           <w:t>MPI_File_</w:t>
         </w:r>
       </w:ins>
-      <w:ins w:id="237" w:author="Kim, Jong H" w:date="2013-02-21T11:39:00Z">
+      <w:ins w:id="238" w:author="Kim, Jong H" w:date="2013-02-21T11:39:00Z">
         <w:r>
           <w:rPr>
             <w:rFonts w:hint="eastAsia"/>
@@ -5728,7 +5757,7 @@
           <w:t>write</w:t>
         </w:r>
       </w:ins>
-      <w:ins w:id="238" w:author="Kim, Jong H" w:date="2013-02-19T10:29:00Z">
+      <w:ins w:id="239" w:author="Kim, Jong H" w:date="2013-02-19T10:29:00Z">
         <w:r>
           <w:rPr>
             <w:i/>
@@ -5754,7 +5783,7 @@
           <w:t>once</w:t>
         </w:r>
       </w:ins>
-      <w:ins w:id="239" w:author="Kim, Jong H" w:date="2013-02-22T14:12:00Z">
+      <w:ins w:id="240" w:author="Kim, Jong H" w:date="2013-02-22T14:12:00Z">
         <w:r>
           <w:rPr>
             <w:rFonts w:hint="eastAsia"/>
@@ -5763,12 +5792,12 @@
           <w:t xml:space="preserve"> each</w:t>
         </w:r>
       </w:ins>
-      <w:ins w:id="240" w:author="Kim, Jong H" w:date="2013-02-19T10:29:00Z">
+      <w:ins w:id="241" w:author="Kim, Jong H" w:date="2013-02-19T10:29:00Z">
         <w:r>
           <w:t xml:space="preserve"> for independent I/O</w:t>
         </w:r>
       </w:ins>
-      <w:ins w:id="241" w:author="Kim, Jong H" w:date="2013-02-21T11:38:00Z">
+      <w:ins w:id="242" w:author="Kim, Jong H" w:date="2013-02-21T11:38:00Z">
         <w:r>
           <w:rPr>
             <w:rFonts w:hint="eastAsia"/>
@@ -5783,7 +5812,7 @@
         <w:spacing w:after="0"/>
         <w:jc w:val="left"/>
         <w:rPr>
-          <w:ins w:id="242" w:author="Kim, Jong H" w:date="2013-02-21T09:21:00Z"/>
+          <w:ins w:id="243" w:author="Kim, Jong H" w:date="2013-02-21T09:21:00Z"/>
           <w:lang w:eastAsia="ko-KR"/>
         </w:rPr>
       </w:pPr>
@@ -5793,11 +5822,11 @@
         <w:spacing w:after="0"/>
         <w:jc w:val="left"/>
         <w:rPr>
-          <w:ins w:id="243" w:author="Kim, Jong H" w:date="2013-02-22T14:19:00Z"/>
-          <w:lang w:eastAsia="ko-KR"/>
-        </w:rPr>
-      </w:pPr>
-      <w:ins w:id="244" w:author="Kim, Jong H" w:date="2013-02-22T14:19:00Z">
+          <w:ins w:id="244" w:author="Kim, Jong H" w:date="2013-02-22T14:19:00Z"/>
+          <w:lang w:eastAsia="ko-KR"/>
+        </w:rPr>
+      </w:pPr>
+      <w:ins w:id="245" w:author="Kim, Jong H" w:date="2013-02-22T14:19:00Z">
         <w:r>
           <w:rPr>
             <w:lang w:eastAsia="ko-KR"/>
@@ -5811,7 +5840,7 @@
         <w:spacing w:after="0"/>
         <w:jc w:val="left"/>
         <w:rPr>
-          <w:ins w:id="245" w:author="Kim, Jong H" w:date="2013-02-21T09:21:00Z"/>
+          <w:ins w:id="246" w:author="Kim, Jong H" w:date="2013-02-21T09:21:00Z"/>
           <w:lang w:eastAsia="ko-KR"/>
         </w:rPr>
       </w:pPr>
@@ -5820,12 +5849,12 @@
       <w:pPr>
         <w:pStyle w:val="Heading2"/>
         <w:rPr>
-          <w:ins w:id="246" w:author="Kim, Jong H" w:date="2013-02-20T17:20:00Z"/>
+          <w:ins w:id="247" w:author="Kim, Jong H" w:date="2013-02-20T17:20:00Z"/>
           <w:rFonts w:eastAsia="바탕"/>
           <w:lang w:eastAsia="ko-KR"/>
         </w:rPr>
       </w:pPr>
-      <w:ins w:id="247" w:author="Kim, Jong H" w:date="2013-02-20T17:19:00Z">
+      <w:ins w:id="248" w:author="Kim, Jong H" w:date="2013-02-20T17:19:00Z">
         <w:r>
           <w:rPr>
             <w:rFonts w:eastAsia="바탕" w:hint="eastAsia"/>
@@ -5834,7 +5863,7 @@
           <w:t>Example</w:t>
         </w:r>
       </w:ins>
-      <w:ins w:id="248" w:author="Kim, Jong H" w:date="2013-02-20T17:38:00Z">
+      <w:ins w:id="249" w:author="Kim, Jong H" w:date="2013-02-20T17:38:00Z">
         <w:r>
           <w:rPr>
             <w:rFonts w:eastAsia="바탕" w:hint="eastAsia"/>
@@ -5843,7 +5872,7 @@
           <w:t xml:space="preserve"> </w:t>
         </w:r>
       </w:ins>
-      <w:ins w:id="249" w:author="Kim, Jong H" w:date="2013-02-20T17:19:00Z">
+      <w:ins w:id="250" w:author="Kim, Jong H" w:date="2013-02-20T17:19:00Z">
         <w:r>
           <w:rPr>
             <w:rFonts w:eastAsia="바탕" w:hint="eastAsia"/>
@@ -5856,10 +5885,10 @@
     <w:p>
       <w:pPr>
         <w:rPr>
-          <w:ins w:id="250" w:author="Kim, Jong H" w:date="2013-02-20T17:22:00Z"/>
-          <w:lang w:eastAsia="ko-KR"/>
-        </w:rPr>
-        <w:pPrChange w:id="251" w:author="Kim, Jong H" w:date="2013-02-20T17:20:00Z">
+          <w:ins w:id="251" w:author="Kim, Jong H" w:date="2013-02-20T17:22:00Z"/>
+          <w:lang w:eastAsia="ko-KR"/>
+        </w:rPr>
+        <w:pPrChange w:id="252" w:author="Kim, Jong H" w:date="2013-02-20T17:20:00Z">
           <w:pPr>
             <w:pStyle w:val="Heading2"/>
           </w:pPr>
@@ -5869,10 +5898,10 @@
     <w:p>
       <w:pPr>
         <w:rPr>
-          <w:ins w:id="252" w:author="Kim, Jong H" w:date="2013-02-20T17:32:00Z"/>
-          <w:lang w:eastAsia="ko-KR"/>
-        </w:rPr>
-        <w:pPrChange w:id="253" w:author="Kim, Jong H" w:date="2013-02-20T17:24:00Z">
+          <w:ins w:id="253" w:author="Kim, Jong H" w:date="2013-02-20T17:32:00Z"/>
+          <w:lang w:eastAsia="ko-KR"/>
+        </w:rPr>
+        <w:pPrChange w:id="254" w:author="Kim, Jong H" w:date="2013-02-20T17:24:00Z">
           <w:pPr>
             <w:pStyle w:val="ListParagraph"/>
             <w:numPr>
@@ -5884,7 +5913,7 @@
           </w:pPr>
         </w:pPrChange>
       </w:pPr>
-      <w:ins w:id="254" w:author="Kim, Jong H" w:date="2013-02-20T17:26:00Z">
+      <w:ins w:id="255" w:author="Kim, Jong H" w:date="2013-02-20T17:26:00Z">
         <w:r>
           <w:rPr>
             <w:rFonts w:hint="eastAsia"/>
@@ -5899,7 +5928,7 @@
           <w:t>example</w:t>
         </w:r>
       </w:ins>
-      <w:ins w:id="255" w:author="Kim, Jong H" w:date="2013-02-25T10:32:00Z">
+      <w:ins w:id="256" w:author="Kim, Jong H" w:date="2013-02-25T10:32:00Z">
         <w:r>
           <w:rPr>
             <w:rFonts w:hint="eastAsia"/>
@@ -5908,7 +5937,7 @@
           <w:t>s</w:t>
         </w:r>
       </w:ins>
-      <w:ins w:id="256" w:author="Kim, Jong H" w:date="2013-02-20T17:26:00Z">
+      <w:ins w:id="257" w:author="Kim, Jong H" w:date="2013-02-20T17:26:00Z">
         <w:r>
           <w:rPr>
             <w:rFonts w:hint="eastAsia"/>
@@ -5917,7 +5946,7 @@
           <w:t xml:space="preserve"> </w:t>
         </w:r>
       </w:ins>
-      <w:ins w:id="257" w:author="Kim, Jong H" w:date="2013-02-25T10:32:00Z">
+      <w:ins w:id="258" w:author="Kim, Jong H" w:date="2013-02-25T10:32:00Z">
         <w:r>
           <w:rPr>
             <w:rFonts w:hint="eastAsia"/>
@@ -5926,7 +5955,7 @@
           <w:t>are</w:t>
         </w:r>
       </w:ins>
-      <w:ins w:id="258" w:author="Kim, Jong H" w:date="2013-02-20T17:26:00Z">
+      <w:ins w:id="259" w:author="Kim, Jong H" w:date="2013-02-20T17:26:00Z">
         <w:r>
           <w:rPr>
             <w:rFonts w:hint="eastAsia"/>
@@ -5935,7 +5964,7 @@
           <w:t xml:space="preserve"> based on assumption</w:t>
         </w:r>
       </w:ins>
-      <w:ins w:id="259" w:author="Kim, Jong H" w:date="2013-02-20T17:23:00Z">
+      <w:ins w:id="260" w:author="Kim, Jong H" w:date="2013-02-20T17:23:00Z">
         <w:r>
           <w:rPr>
             <w:rFonts w:hint="eastAsia"/>
@@ -5944,7 +5973,7 @@
           <w:t xml:space="preserve"> </w:t>
         </w:r>
       </w:ins>
-      <w:ins w:id="260" w:author="Kim, Jong H" w:date="2013-02-20T17:26:00Z">
+      <w:ins w:id="261" w:author="Kim, Jong H" w:date="2013-02-20T17:26:00Z">
         <w:r>
           <w:rPr>
             <w:rFonts w:hint="eastAsia"/>
@@ -5953,7 +5982,7 @@
           <w:t>that using multi read</w:t>
         </w:r>
       </w:ins>
-      <w:ins w:id="261" w:author="Kim, Jong H" w:date="2013-02-20T18:00:00Z">
+      <w:ins w:id="262" w:author="Kim, Jong H" w:date="2013-02-20T18:00:00Z">
         <w:r>
           <w:rPr>
             <w:rFonts w:hint="eastAsia"/>
@@ -5962,7 +5991,7 @@
           <w:t xml:space="preserve"> API</w:t>
         </w:r>
       </w:ins>
-      <w:ins w:id="262" w:author="Kim, Jong H" w:date="2013-02-20T17:26:00Z">
+      <w:ins w:id="263" w:author="Kim, Jong H" w:date="2013-02-20T17:26:00Z">
         <w:r>
           <w:rPr>
             <w:rFonts w:hint="eastAsia"/>
@@ -5971,7 +6000,7 @@
           <w:t xml:space="preserve"> </w:t>
         </w:r>
       </w:ins>
-      <w:ins w:id="263" w:author="Kim, Jong H" w:date="2013-02-20T17:27:00Z">
+      <w:ins w:id="264" w:author="Kim, Jong H" w:date="2013-02-20T17:27:00Z">
         <w:r>
           <w:rPr>
             <w:rFonts w:hint="eastAsia"/>
@@ -5980,7 +6009,7 @@
           <w:t xml:space="preserve">on </w:t>
         </w:r>
       </w:ins>
-      <w:ins w:id="264" w:author="Kim, Jong H" w:date="2013-02-20T17:23:00Z">
+      <w:ins w:id="265" w:author="Kim, Jong H" w:date="2013-02-20T17:23:00Z">
         <w:r>
           <w:rPr>
             <w:rFonts w:hint="eastAsia"/>
@@ -5989,7 +6018,7 @@
           <w:t>a HDF5 file with four datasets</w:t>
         </w:r>
       </w:ins>
-      <w:ins w:id="265" w:author="Kim, Jong H" w:date="2013-02-20T17:24:00Z">
+      <w:ins w:id="266" w:author="Kim, Jong H" w:date="2013-02-20T17:24:00Z">
         <w:r>
           <w:rPr>
             <w:rFonts w:hint="eastAsia"/>
@@ -5998,7 +6027,7 @@
           <w:t>,</w:t>
         </w:r>
       </w:ins>
-      <w:ins w:id="266" w:author="Kim, Jong H" w:date="2013-02-20T17:23:00Z">
+      <w:ins w:id="267" w:author="Kim, Jong H" w:date="2013-02-20T17:23:00Z">
         <w:r>
           <w:rPr>
             <w:rFonts w:hint="eastAsia"/>
@@ -6007,7 +6036,7 @@
           <w:t xml:space="preserve"> </w:t>
         </w:r>
       </w:ins>
-      <w:ins w:id="267" w:author="Kim, Jong H" w:date="2013-02-20T17:24:00Z">
+      <w:ins w:id="268" w:author="Kim, Jong H" w:date="2013-02-20T17:24:00Z">
         <w:r>
           <w:rPr>
             <w:lang w:eastAsia="ko-KR"/>
@@ -6106,7 +6135,7 @@
           <w:t>’</w:t>
         </w:r>
       </w:ins>
-      <w:ins w:id="268" w:author="Kim, Jong H" w:date="2013-02-20T17:25:00Z">
+      <w:ins w:id="269" w:author="Kim, Jong H" w:date="2013-02-20T17:25:00Z">
         <w:r>
           <w:rPr>
             <w:rFonts w:hint="eastAsia"/>
@@ -6115,7 +6144,7 @@
           <w:t>.</w:t>
         </w:r>
       </w:ins>
-      <w:ins w:id="269" w:author="Kim, Jong H" w:date="2013-02-20T17:27:00Z">
+      <w:ins w:id="270" w:author="Kim, Jong H" w:date="2013-02-20T17:27:00Z">
         <w:r>
           <w:rPr>
             <w:rFonts w:hint="eastAsia"/>
@@ -6124,7 +6153,7 @@
           <w:t xml:space="preserve">   </w:t>
         </w:r>
       </w:ins>
-      <w:ins w:id="270" w:author="Kim, Jong H" w:date="2013-02-20T18:00:00Z">
+      <w:ins w:id="271" w:author="Kim, Jong H" w:date="2013-02-20T18:00:00Z">
         <w:r>
           <w:rPr>
             <w:rFonts w:hint="eastAsia"/>
@@ -6133,7 +6162,7 @@
           <w:t>Using multi w</w:t>
         </w:r>
       </w:ins>
-      <w:ins w:id="271" w:author="Kim, Jong H" w:date="2013-02-20T17:28:00Z">
+      <w:ins w:id="272" w:author="Kim, Jong H" w:date="2013-02-20T17:28:00Z">
         <w:r>
           <w:rPr>
             <w:rFonts w:hint="eastAsia"/>
@@ -6142,7 +6171,7 @@
           <w:t>rit</w:t>
         </w:r>
       </w:ins>
-      <w:ins w:id="272" w:author="Kim, Jong H" w:date="2013-02-21T09:22:00Z">
+      <w:ins w:id="273" w:author="Kim, Jong H" w:date="2013-02-21T09:22:00Z">
         <w:r>
           <w:rPr>
             <w:rFonts w:hint="eastAsia"/>
@@ -6151,7 +6180,7 @@
           <w:t>e</w:t>
         </w:r>
       </w:ins>
-      <w:ins w:id="273" w:author="Kim, Jong H" w:date="2013-02-20T18:00:00Z">
+      <w:ins w:id="274" w:author="Kim, Jong H" w:date="2013-02-20T18:00:00Z">
         <w:r>
           <w:rPr>
             <w:rFonts w:hint="eastAsia"/>
@@ -6160,7 +6189,7 @@
           <w:t xml:space="preserve"> API</w:t>
         </w:r>
       </w:ins>
-      <w:ins w:id="274" w:author="Kim, Jong H" w:date="2013-02-20T17:28:00Z">
+      <w:ins w:id="275" w:author="Kim, Jong H" w:date="2013-02-20T17:28:00Z">
         <w:r>
           <w:rPr>
             <w:rFonts w:hint="eastAsia"/>
@@ -6169,7 +6198,7 @@
           <w:t xml:space="preserve"> </w:t>
         </w:r>
       </w:ins>
-      <w:ins w:id="275" w:author="Kim, Jong H" w:date="2013-02-20T18:00:00Z">
+      <w:ins w:id="276" w:author="Kim, Jong H" w:date="2013-02-20T18:00:00Z">
         <w:r>
           <w:rPr>
             <w:rFonts w:hint="eastAsia"/>
@@ -6178,7 +6207,7 @@
           <w:t xml:space="preserve">would be </w:t>
         </w:r>
       </w:ins>
-      <w:ins w:id="276" w:author="Kim, Jong H" w:date="2013-02-20T17:31:00Z">
+      <w:ins w:id="277" w:author="Kim, Jong H" w:date="2013-02-20T17:31:00Z">
         <w:r>
           <w:rPr>
             <w:lang w:eastAsia="ko-KR"/>
@@ -6200,7 +6229,7 @@
           <w:t>same</w:t>
         </w:r>
       </w:ins>
-      <w:ins w:id="277" w:author="Kim, Jong H" w:date="2013-02-20T17:28:00Z">
+      <w:ins w:id="278" w:author="Kim, Jong H" w:date="2013-02-20T17:28:00Z">
         <w:r>
           <w:rPr>
             <w:rFonts w:hint="eastAsia"/>
@@ -6213,10 +6242,10 @@
     <w:p>
       <w:pPr>
         <w:rPr>
-          <w:ins w:id="278" w:author="Kim, Jong H" w:date="2013-02-20T17:25:00Z"/>
-          <w:lang w:eastAsia="ko-KR"/>
-        </w:rPr>
-        <w:pPrChange w:id="279" w:author="Kim, Jong H" w:date="2013-02-20T17:24:00Z">
+          <w:ins w:id="279" w:author="Kim, Jong H" w:date="2013-02-20T17:25:00Z"/>
+          <w:lang w:eastAsia="ko-KR"/>
+        </w:rPr>
+        <w:pPrChange w:id="280" w:author="Kim, Jong H" w:date="2013-02-20T17:24:00Z">
           <w:pPr>
             <w:pStyle w:val="ListParagraph"/>
             <w:numPr>
@@ -6228,7 +6257,7 @@
           </w:pPr>
         </w:pPrChange>
       </w:pPr>
-      <w:ins w:id="280" w:author="Kim, Jong H" w:date="2013-02-20T17:34:00Z">
+      <w:ins w:id="281" w:author="Kim, Jong H" w:date="2013-02-20T17:34:00Z">
         <w:r>
           <w:rPr>
             <w:rFonts w:hint="eastAsia"/>
@@ -6237,7 +6266,7 @@
           <w:t>Pseudo</w:t>
         </w:r>
       </w:ins>
-      <w:ins w:id="281" w:author="Kim, Jong H" w:date="2013-02-20T17:32:00Z">
+      <w:ins w:id="282" w:author="Kim, Jong H" w:date="2013-02-20T17:32:00Z">
         <w:r>
           <w:rPr>
             <w:rFonts w:hint="eastAsia"/>
@@ -6246,7 +6275,7 @@
           <w:t xml:space="preserve"> code</w:t>
         </w:r>
       </w:ins>
-      <w:ins w:id="282" w:author="Kim, Jong H" w:date="2013-02-20T17:34:00Z">
+      <w:ins w:id="283" w:author="Kim, Jong H" w:date="2013-02-20T17:34:00Z">
         <w:r>
           <w:rPr>
             <w:rFonts w:hint="eastAsia"/>
@@ -6255,7 +6284,7 @@
           <w:t xml:space="preserve"> is used to show how the API can be used</w:t>
         </w:r>
       </w:ins>
-      <w:ins w:id="283" w:author="Kim, Jong H" w:date="2013-02-20T18:01:00Z">
+      <w:ins w:id="284" w:author="Kim, Jong H" w:date="2013-02-20T18:01:00Z">
         <w:r>
           <w:rPr>
             <w:rFonts w:hint="eastAsia"/>
@@ -6264,7 +6293,7 @@
           <w:t xml:space="preserve"> in simplified manner</w:t>
         </w:r>
       </w:ins>
-      <w:ins w:id="284" w:author="Kim, Jong H" w:date="2013-02-21T09:23:00Z">
+      <w:ins w:id="285" w:author="Kim, Jong H" w:date="2013-02-21T09:23:00Z">
         <w:r>
           <w:rPr>
             <w:rFonts w:hint="eastAsia"/>
@@ -6273,7 +6302,7 @@
           <w:t xml:space="preserve"> focusing on this</w:t>
         </w:r>
       </w:ins>
-      <w:ins w:id="285" w:author="Kim, Jong H" w:date="2013-02-21T16:55:00Z">
+      <w:ins w:id="286" w:author="Kim, Jong H" w:date="2013-02-21T16:55:00Z">
         <w:r>
           <w:rPr>
             <w:rFonts w:hint="eastAsia"/>
@@ -6288,7 +6317,7 @@
           <w:t>task’s scope</w:t>
         </w:r>
       </w:ins>
-      <w:ins w:id="286" w:author="Kim, Jong H" w:date="2013-02-20T17:34:00Z">
+      <w:ins w:id="287" w:author="Kim, Jong H" w:date="2013-02-20T17:34:00Z">
         <w:r>
           <w:rPr>
             <w:rFonts w:hint="eastAsia"/>
@@ -6302,7 +6331,7 @@
       <w:pPr>
         <w:spacing w:after="0"/>
         <w:rPr>
-          <w:ins w:id="287" w:author="Kim, Jong H" w:date="2013-02-20T17:29:00Z"/>
+          <w:ins w:id="288" w:author="Kim, Jong H" w:date="2013-02-20T17:29:00Z"/>
           <w:lang w:eastAsia="ko-KR"/>
         </w:rPr>
       </w:pPr>
@@ -6311,23 +6340,23 @@
       <w:pPr>
         <w:pStyle w:val="Heading3"/>
         <w:rPr>
-          <w:ins w:id="288" w:author="Kim, Jong H" w:date="2013-02-20T17:45:00Z"/>
+          <w:ins w:id="289" w:author="Kim, Jong H" w:date="2013-02-20T17:45:00Z"/>
           <w:b w:val="0"/>
-          <w:rPrChange w:id="289" w:author="Kim, Jong H" w:date="2013-02-20T17:46:00Z">
+          <w:rPrChange w:id="290" w:author="Kim, Jong H" w:date="2013-02-20T17:46:00Z">
             <w:rPr>
-              <w:ins w:id="290" w:author="Kim, Jong H" w:date="2013-02-20T17:45:00Z"/>
+              <w:ins w:id="291" w:author="Kim, Jong H" w:date="2013-02-20T17:45:00Z"/>
               <w:b/>
               <w:lang w:eastAsia="ko-KR"/>
             </w:rPr>
           </w:rPrChange>
         </w:rPr>
-        <w:pPrChange w:id="291" w:author="Kim, Jong H" w:date="2013-02-20T17:47:00Z">
+        <w:pPrChange w:id="292" w:author="Kim, Jong H" w:date="2013-02-20T17:47:00Z">
           <w:pPr>
             <w:spacing w:after="0"/>
           </w:pPr>
         </w:pPrChange>
       </w:pPr>
-      <w:ins w:id="292" w:author="Kim, Jong H" w:date="2013-02-20T17:25:00Z">
+      <w:ins w:id="293" w:author="Kim, Jong H" w:date="2013-02-20T17:25:00Z">
         <w:r>
           <w:rPr>
             <w:rFonts w:hint="eastAsia"/>
@@ -6336,7 +6365,7 @@
           <w:t>Example</w:t>
         </w:r>
       </w:ins>
-      <w:ins w:id="293" w:author="Kim, Jong H" w:date="2013-02-20T17:22:00Z">
+      <w:ins w:id="294" w:author="Kim, Jong H" w:date="2013-02-20T17:22:00Z">
         <w:r>
           <w:rPr>
             <w:rFonts w:hint="eastAsia"/>
@@ -6344,7 +6373,7 @@
           <w:t>1</w:t>
         </w:r>
       </w:ins>
-      <w:ins w:id="294" w:author="Kim, Jong H" w:date="2013-02-20T17:46:00Z">
+      <w:ins w:id="295" w:author="Kim, Jong H" w:date="2013-02-20T17:46:00Z">
         <w:r>
           <w:rPr>
             <w:rFonts w:eastAsia="바탕" w:hint="eastAsia"/>
@@ -6353,7 +6382,7 @@
           <w:t xml:space="preserve">: </w:t>
         </w:r>
       </w:ins>
-      <w:ins w:id="295" w:author="Kim, Jong H" w:date="2013-02-20T17:49:00Z">
+      <w:ins w:id="296" w:author="Kim, Jong H" w:date="2013-02-20T17:49:00Z">
         <w:r>
           <w:rPr>
             <w:rFonts w:eastAsia="바탕" w:hint="eastAsia"/>
@@ -6362,16 +6391,14 @@
           <w:t xml:space="preserve">  </w:t>
         </w:r>
       </w:ins>
-      <w:ins w:id="296" w:author="Kim, Jong H" w:date="2013-02-20T17:46:00Z">
+      <w:ins w:id="297" w:author="Kim, Jong H" w:date="2013-02-20T17:46:00Z">
         <w:r>
           <w:rPr>
             <w:rFonts w:eastAsia="바탕"/>
             <w:b w:val="0"/>
             <w:lang w:eastAsia="ko-KR"/>
-            <w:rPrChange w:id="297" w:author="Kim, Jong H" w:date="2013-02-20T17:47:00Z">
+            <w:rPrChange w:id="298" w:author="Kim, Jong H" w:date="2013-02-20T17:47:00Z">
               <w:rPr>
-                <w:b/>
-                <w:bCs/>
                 <w:lang w:eastAsia="ko-KR"/>
               </w:rPr>
             </w:rPrChange>
@@ -6379,16 +6406,14 @@
           <w:t>a</w:t>
         </w:r>
       </w:ins>
-      <w:ins w:id="298" w:author="Kim, Jong H" w:date="2013-02-20T17:30:00Z">
+      <w:ins w:id="299" w:author="Kim, Jong H" w:date="2013-02-20T17:30:00Z">
         <w:r>
           <w:rPr>
             <w:rFonts w:eastAsia="바탕"/>
             <w:b w:val="0"/>
             <w:lang w:eastAsia="ko-KR"/>
-            <w:rPrChange w:id="299" w:author="Kim, Jong H" w:date="2013-02-20T17:47:00Z">
+            <w:rPrChange w:id="300" w:author="Kim, Jong H" w:date="2013-02-20T17:47:00Z">
               <w:rPr>
-                <w:b/>
-                <w:bCs/>
                 <w:lang w:eastAsia="ko-KR"/>
               </w:rPr>
             </w:rPrChange>
@@ -6396,14 +6421,14 @@
           <w:t xml:space="preserve">ll processes </w:t>
         </w:r>
       </w:ins>
-      <w:ins w:id="300" w:author="Kim, Jong H" w:date="2013-02-20T17:28:00Z">
+      <w:ins w:id="301" w:author="Kim, Jong H" w:date="2013-02-20T17:28:00Z">
         <w:r>
           <w:rPr>
             <w:b w:val="0"/>
             <w:lang w:eastAsia="ko-KR"/>
-            <w:rPrChange w:id="301" w:author="Kim, Jong H" w:date="2013-02-20T17:47:00Z">
+            <w:rPrChange w:id="302" w:author="Kim, Jong H" w:date="2013-02-20T17:47:00Z">
               <w:rPr>
-                <w:bCs/>
+                <w:b/>
                 <w:lang w:eastAsia="ko-KR"/>
               </w:rPr>
             </w:rPrChange>
@@ -6411,29 +6436,27 @@
           <w:t>read</w:t>
         </w:r>
       </w:ins>
-      <w:ins w:id="302" w:author="Kim, Jong H" w:date="2013-02-20T17:22:00Z">
+      <w:ins w:id="303" w:author="Kim, Jong H" w:date="2013-02-20T17:22:00Z">
         <w:r>
           <w:rPr>
             <w:b w:val="0"/>
-            <w:rPrChange w:id="303" w:author="Kim, Jong H" w:date="2013-02-20T17:47:00Z">
+            <w:rPrChange w:id="304" w:author="Kim, Jong H" w:date="2013-02-20T17:47:00Z">
               <w:rPr>
-                <w:bCs/>
+                <w:b/>
               </w:rPr>
             </w:rPrChange>
           </w:rPr>
           <w:t xml:space="preserve"> </w:t>
         </w:r>
       </w:ins>
-      <w:ins w:id="304" w:author="Kim, Jong H" w:date="2013-02-20T17:30:00Z">
+      <w:ins w:id="305" w:author="Kim, Jong H" w:date="2013-02-20T17:30:00Z">
         <w:r>
           <w:rPr>
             <w:rFonts w:eastAsia="바탕"/>
             <w:b w:val="0"/>
             <w:lang w:eastAsia="ko-KR"/>
-            <w:rPrChange w:id="305" w:author="Kim, Jong H" w:date="2013-02-20T17:47:00Z">
+            <w:rPrChange w:id="306" w:author="Kim, Jong H" w:date="2013-02-20T17:47:00Z">
               <w:rPr>
-                <w:b/>
-                <w:bCs/>
                 <w:lang w:eastAsia="ko-KR"/>
               </w:rPr>
             </w:rPrChange>
@@ -6441,29 +6464,27 @@
           <w:t xml:space="preserve">from </w:t>
         </w:r>
       </w:ins>
-      <w:ins w:id="306" w:author="Kim, Jong H" w:date="2013-02-20T17:22:00Z">
+      <w:ins w:id="307" w:author="Kim, Jong H" w:date="2013-02-20T17:22:00Z">
         <w:r>
           <w:rPr>
             <w:b w:val="0"/>
-            <w:rPrChange w:id="307" w:author="Kim, Jong H" w:date="2013-02-20T17:47:00Z">
+            <w:rPrChange w:id="308" w:author="Kim, Jong H" w:date="2013-02-20T17:47:00Z">
               <w:rPr>
-                <w:bCs/>
+                <w:b/>
               </w:rPr>
             </w:rPrChange>
           </w:rPr>
           <w:t xml:space="preserve">same datasets </w:t>
         </w:r>
       </w:ins>
-      <w:ins w:id="308" w:author="Kim, Jong H" w:date="2013-02-20T17:32:00Z">
+      <w:ins w:id="309" w:author="Kim, Jong H" w:date="2013-02-20T17:32:00Z">
         <w:r>
           <w:rPr>
             <w:rFonts w:eastAsia="바탕"/>
             <w:b w:val="0"/>
             <w:lang w:eastAsia="ko-KR"/>
-            <w:rPrChange w:id="309" w:author="Kim, Jong H" w:date="2013-02-20T17:47:00Z">
+            <w:rPrChange w:id="310" w:author="Kim, Jong H" w:date="2013-02-20T17:47:00Z">
               <w:rPr>
-                <w:b/>
-                <w:bCs/>
                 <w:lang w:eastAsia="ko-KR"/>
               </w:rPr>
             </w:rPrChange>
@@ -6471,29 +6492,27 @@
           <w:t>‘</w:t>
         </w:r>
       </w:ins>
-      <w:ins w:id="310" w:author="Kim, Jong H" w:date="2013-02-20T17:22:00Z">
+      <w:ins w:id="311" w:author="Kim, Jong H" w:date="2013-02-20T17:22:00Z">
         <w:r>
           <w:rPr>
             <w:b w:val="0"/>
-            <w:rPrChange w:id="311" w:author="Kim, Jong H" w:date="2013-02-20T17:47:00Z">
+            <w:rPrChange w:id="312" w:author="Kim, Jong H" w:date="2013-02-20T17:47:00Z">
               <w:rPr>
-                <w:bCs/>
+                <w:b/>
               </w:rPr>
             </w:rPrChange>
           </w:rPr>
           <w:t>d1</w:t>
         </w:r>
       </w:ins>
-      <w:ins w:id="312" w:author="Kim, Jong H" w:date="2013-02-20T17:32:00Z">
+      <w:ins w:id="313" w:author="Kim, Jong H" w:date="2013-02-20T17:32:00Z">
         <w:r>
           <w:rPr>
             <w:rFonts w:eastAsia="바탕"/>
             <w:b w:val="0"/>
             <w:lang w:eastAsia="ko-KR"/>
-            <w:rPrChange w:id="313" w:author="Kim, Jong H" w:date="2013-02-20T17:47:00Z">
+            <w:rPrChange w:id="314" w:author="Kim, Jong H" w:date="2013-02-20T17:47:00Z">
               <w:rPr>
-                <w:b/>
-                <w:bCs/>
                 <w:lang w:eastAsia="ko-KR"/>
               </w:rPr>
             </w:rPrChange>
@@ -6501,29 +6520,27 @@
           <w:t>’</w:t>
         </w:r>
       </w:ins>
-      <w:ins w:id="314" w:author="Kim, Jong H" w:date="2013-02-20T17:22:00Z">
+      <w:ins w:id="315" w:author="Kim, Jong H" w:date="2013-02-20T17:22:00Z">
         <w:r>
           <w:rPr>
             <w:b w:val="0"/>
-            <w:rPrChange w:id="315" w:author="Kim, Jong H" w:date="2013-02-20T17:47:00Z">
+            <w:rPrChange w:id="316" w:author="Kim, Jong H" w:date="2013-02-20T17:47:00Z">
               <w:rPr>
-                <w:bCs/>
+                <w:b/>
               </w:rPr>
             </w:rPrChange>
           </w:rPr>
           <w:t>,</w:t>
         </w:r>
       </w:ins>
-      <w:ins w:id="316" w:author="Kim, Jong H" w:date="2013-02-20T17:32:00Z">
+      <w:ins w:id="317" w:author="Kim, Jong H" w:date="2013-02-20T17:32:00Z">
         <w:r>
           <w:rPr>
             <w:rFonts w:eastAsia="바탕"/>
             <w:b w:val="0"/>
             <w:lang w:eastAsia="ko-KR"/>
-            <w:rPrChange w:id="317" w:author="Kim, Jong H" w:date="2013-02-20T17:47:00Z">
+            <w:rPrChange w:id="318" w:author="Kim, Jong H" w:date="2013-02-20T17:47:00Z">
               <w:rPr>
-                <w:b/>
-                <w:bCs/>
                 <w:lang w:eastAsia="ko-KR"/>
               </w:rPr>
             </w:rPrChange>
@@ -6531,29 +6548,27 @@
           <w:t xml:space="preserve"> ’</w:t>
         </w:r>
       </w:ins>
-      <w:ins w:id="318" w:author="Kim, Jong H" w:date="2013-02-20T17:22:00Z">
+      <w:ins w:id="319" w:author="Kim, Jong H" w:date="2013-02-20T17:22:00Z">
         <w:r>
           <w:rPr>
             <w:b w:val="0"/>
-            <w:rPrChange w:id="319" w:author="Kim, Jong H" w:date="2013-02-20T17:47:00Z">
+            <w:rPrChange w:id="320" w:author="Kim, Jong H" w:date="2013-02-20T17:47:00Z">
               <w:rPr>
-                <w:bCs/>
+                <w:b/>
               </w:rPr>
             </w:rPrChange>
           </w:rPr>
           <w:t>d2</w:t>
         </w:r>
       </w:ins>
-      <w:ins w:id="320" w:author="Kim, Jong H" w:date="2013-02-20T17:32:00Z">
+      <w:ins w:id="321" w:author="Kim, Jong H" w:date="2013-02-20T17:32:00Z">
         <w:r>
           <w:rPr>
             <w:rFonts w:eastAsia="바탕"/>
             <w:b w:val="0"/>
             <w:lang w:eastAsia="ko-KR"/>
-            <w:rPrChange w:id="321" w:author="Kim, Jong H" w:date="2013-02-20T17:47:00Z">
+            <w:rPrChange w:id="322" w:author="Kim, Jong H" w:date="2013-02-20T17:47:00Z">
               <w:rPr>
-                <w:b/>
-                <w:bCs/>
                 <w:lang w:eastAsia="ko-KR"/>
               </w:rPr>
             </w:rPrChange>
@@ -6561,29 +6576,27 @@
           <w:t>’</w:t>
         </w:r>
       </w:ins>
-      <w:ins w:id="322" w:author="Kim, Jong H" w:date="2013-02-20T17:22:00Z">
+      <w:ins w:id="323" w:author="Kim, Jong H" w:date="2013-02-20T17:22:00Z">
         <w:r>
           <w:rPr>
             <w:b w:val="0"/>
-            <w:rPrChange w:id="323" w:author="Kim, Jong H" w:date="2013-02-20T17:47:00Z">
+            <w:rPrChange w:id="324" w:author="Kim, Jong H" w:date="2013-02-20T17:47:00Z">
               <w:rPr>
-                <w:bCs/>
+                <w:b/>
               </w:rPr>
             </w:rPrChange>
           </w:rPr>
           <w:t xml:space="preserve"> and </w:t>
         </w:r>
       </w:ins>
-      <w:ins w:id="324" w:author="Kim, Jong H" w:date="2013-02-20T17:32:00Z">
+      <w:ins w:id="325" w:author="Kim, Jong H" w:date="2013-02-20T17:32:00Z">
         <w:r>
           <w:rPr>
             <w:rFonts w:eastAsia="바탕"/>
             <w:b w:val="0"/>
             <w:lang w:eastAsia="ko-KR"/>
-            <w:rPrChange w:id="325" w:author="Kim, Jong H" w:date="2013-02-20T17:47:00Z">
+            <w:rPrChange w:id="326" w:author="Kim, Jong H" w:date="2013-02-20T17:47:00Z">
               <w:rPr>
-                <w:b/>
-                <w:bCs/>
                 <w:lang w:eastAsia="ko-KR"/>
               </w:rPr>
             </w:rPrChange>
@@ -6591,29 +6604,27 @@
           <w:t>‘</w:t>
         </w:r>
       </w:ins>
-      <w:ins w:id="326" w:author="Kim, Jong H" w:date="2013-02-20T17:22:00Z">
+      <w:ins w:id="327" w:author="Kim, Jong H" w:date="2013-02-20T17:22:00Z">
         <w:r>
           <w:rPr>
             <w:b w:val="0"/>
-            <w:rPrChange w:id="327" w:author="Kim, Jong H" w:date="2013-02-20T17:47:00Z">
+            <w:rPrChange w:id="328" w:author="Kim, Jong H" w:date="2013-02-20T17:47:00Z">
               <w:rPr>
-                <w:bCs/>
+                <w:b/>
               </w:rPr>
             </w:rPrChange>
           </w:rPr>
           <w:t>d3</w:t>
         </w:r>
       </w:ins>
-      <w:ins w:id="328" w:author="Kim, Jong H" w:date="2013-02-20T17:32:00Z">
+      <w:ins w:id="329" w:author="Kim, Jong H" w:date="2013-02-20T17:32:00Z">
         <w:r>
           <w:rPr>
             <w:rFonts w:eastAsia="바탕"/>
             <w:b w:val="0"/>
             <w:lang w:eastAsia="ko-KR"/>
-            <w:rPrChange w:id="329" w:author="Kim, Jong H" w:date="2013-02-20T17:47:00Z">
+            <w:rPrChange w:id="330" w:author="Kim, Jong H" w:date="2013-02-20T17:47:00Z">
               <w:rPr>
-                <w:b/>
-                <w:bCs/>
                 <w:lang w:eastAsia="ko-KR"/>
               </w:rPr>
             </w:rPrChange>
@@ -6621,29 +6632,27 @@
           <w:t>’</w:t>
         </w:r>
       </w:ins>
-      <w:ins w:id="330" w:author="Kim, Jong H" w:date="2013-02-20T17:22:00Z">
+      <w:ins w:id="331" w:author="Kim, Jong H" w:date="2013-02-20T17:22:00Z">
         <w:r>
           <w:rPr>
             <w:b w:val="0"/>
-            <w:rPrChange w:id="331" w:author="Kim, Jong H" w:date="2013-02-20T17:47:00Z">
+            <w:rPrChange w:id="332" w:author="Kim, Jong H" w:date="2013-02-20T17:47:00Z">
               <w:rPr>
-                <w:bCs/>
+                <w:b/>
               </w:rPr>
             </w:rPrChange>
           </w:rPr>
           <w:t xml:space="preserve"> </w:t>
         </w:r>
       </w:ins>
-      <w:ins w:id="332" w:author="Kim, Jong H" w:date="2013-02-20T17:32:00Z">
+      <w:ins w:id="333" w:author="Kim, Jong H" w:date="2013-02-20T17:32:00Z">
         <w:r>
           <w:rPr>
             <w:rFonts w:eastAsia="바탕"/>
             <w:b w:val="0"/>
             <w:lang w:eastAsia="ko-KR"/>
-            <w:rPrChange w:id="333" w:author="Kim, Jong H" w:date="2013-02-20T17:47:00Z">
+            <w:rPrChange w:id="334" w:author="Kim, Jong H" w:date="2013-02-20T17:47:00Z">
               <w:rPr>
-                <w:b/>
-                <w:bCs/>
                 <w:lang w:eastAsia="ko-KR"/>
               </w:rPr>
             </w:rPrChange>
@@ -6660,15 +6669,15 @@
           <w:numId w:val="0"/>
         </w:numPr>
         <w:rPr>
-          <w:ins w:id="334" w:author="Kim, Jong H" w:date="2013-02-20T17:22:00Z"/>
-        </w:rPr>
-        <w:pPrChange w:id="335" w:author="Kim, Jong H" w:date="2013-02-20T17:31:00Z">
+          <w:ins w:id="335" w:author="Kim, Jong H" w:date="2013-02-20T17:22:00Z"/>
+        </w:rPr>
+        <w:pPrChange w:id="336" w:author="Kim, Jong H" w:date="2013-02-20T17:31:00Z">
           <w:pPr>
             <w:spacing w:after="0"/>
           </w:pPr>
         </w:pPrChange>
       </w:pPr>
-      <w:ins w:id="336" w:author="Kim, Jong H" w:date="2013-02-20T17:47:00Z">
+      <w:ins w:id="337" w:author="Kim, Jong H" w:date="2013-02-20T17:47:00Z">
         <w:r>
           <w:rPr>
             <w:rFonts w:eastAsia="바탕" w:hint="eastAsia"/>
@@ -6678,7 +6687,7 @@
           <w:t>A</w:t>
         </w:r>
       </w:ins>
-      <w:ins w:id="337" w:author="Kim, Jong H" w:date="2013-02-20T17:45:00Z">
+      <w:ins w:id="338" w:author="Kim, Jong H" w:date="2013-02-20T17:45:00Z">
         <w:r>
           <w:rPr>
             <w:rFonts w:eastAsia="바탕" w:hint="eastAsia"/>
@@ -6688,7 +6697,7 @@
           <w:t>ssume</w:t>
         </w:r>
       </w:ins>
-      <w:ins w:id="338" w:author="Kim, Jong H" w:date="2013-02-22T14:14:00Z">
+      <w:ins w:id="339" w:author="Kim, Jong H" w:date="2013-02-22T14:14:00Z">
         <w:r>
           <w:rPr>
             <w:rFonts w:eastAsia="바탕" w:hint="eastAsia"/>
@@ -6698,7 +6707,7 @@
           <w:t xml:space="preserve"> that </w:t>
         </w:r>
       </w:ins>
-      <w:ins w:id="339" w:author="Kim, Jong H" w:date="2013-02-20T17:45:00Z">
+      <w:ins w:id="340" w:author="Kim, Jong H" w:date="2013-02-20T17:45:00Z">
         <w:r>
           <w:rPr>
             <w:rFonts w:eastAsia="바탕" w:hint="eastAsia"/>
@@ -6708,7 +6717,7 @@
           <w:t>this application</w:t>
         </w:r>
       </w:ins>
-      <w:ins w:id="340" w:author="Kim, Jong H" w:date="2013-02-22T14:15:00Z">
+      <w:ins w:id="341" w:author="Kim, Jong H" w:date="2013-02-22T14:15:00Z">
         <w:r>
           <w:rPr>
             <w:rFonts w:eastAsia="바탕" w:hint="eastAsia"/>
@@ -6726,7 +6735,7 @@
           <w:t>executed</w:t>
         </w:r>
       </w:ins>
-      <w:ins w:id="341" w:author="Kim, Jong H" w:date="2013-02-20T17:45:00Z">
+      <w:ins w:id="342" w:author="Kim, Jong H" w:date="2013-02-20T17:45:00Z">
         <w:r>
           <w:rPr>
             <w:rFonts w:eastAsia="바탕" w:hint="eastAsia"/>
@@ -6736,29 +6745,27 @@
           <w:t xml:space="preserve"> with </w:t>
         </w:r>
       </w:ins>
-      <w:ins w:id="342" w:author="Kim, Jong H" w:date="2013-02-20T17:22:00Z">
+      <w:ins w:id="343" w:author="Kim, Jong H" w:date="2013-02-20T17:22:00Z">
         <w:r>
           <w:rPr>
             <w:b w:val="0"/>
-            <w:rPrChange w:id="343" w:author="Kim, Jong H" w:date="2013-02-20T17:32:00Z">
+            <w:rPrChange w:id="344" w:author="Kim, Jong H" w:date="2013-02-20T17:32:00Z">
               <w:rPr>
-                <w:bCs/>
+                <w:b/>
               </w:rPr>
             </w:rPrChange>
           </w:rPr>
           <w:t>2 processes</w:t>
         </w:r>
       </w:ins>
-      <w:ins w:id="344" w:author="Kim, Jong H" w:date="2013-02-20T17:30:00Z">
+      <w:ins w:id="345" w:author="Kim, Jong H" w:date="2013-02-20T17:30:00Z">
         <w:r>
           <w:rPr>
             <w:rFonts w:eastAsia="바탕"/>
             <w:b w:val="0"/>
             <w:lang w:eastAsia="ko-KR"/>
-            <w:rPrChange w:id="345" w:author="Kim, Jong H" w:date="2013-02-20T17:32:00Z">
+            <w:rPrChange w:id="346" w:author="Kim, Jong H" w:date="2013-02-20T17:32:00Z">
               <w:rPr>
-                <w:b/>
-                <w:bCs/>
                 <w:lang w:eastAsia="ko-KR"/>
               </w:rPr>
             </w:rPrChange>
@@ -6771,7 +6778,7 @@
       <w:pPr>
         <w:spacing w:after="0"/>
         <w:rPr>
-          <w:ins w:id="346" w:author="Kim, Jong H" w:date="2013-02-20T17:47:00Z"/>
+          <w:ins w:id="347" w:author="Kim, Jong H" w:date="2013-02-20T17:47:00Z"/>
           <w:lang w:eastAsia="ko-KR"/>
         </w:rPr>
       </w:pPr>
@@ -6779,16 +6786,16 @@
     <w:p>
       <w:pPr>
         <w:rPr>
-          <w:ins w:id="347" w:author="Kim, Jong H" w:date="2013-02-22T14:16:00Z"/>
-          <w:lang w:eastAsia="ko-KR"/>
-        </w:rPr>
-        <w:pPrChange w:id="348" w:author="Kim, Jong H" w:date="2013-02-20T17:59:00Z">
+          <w:ins w:id="348" w:author="Kim, Jong H" w:date="2013-02-22T14:16:00Z"/>
+          <w:lang w:eastAsia="ko-KR"/>
+        </w:rPr>
+        <w:pPrChange w:id="349" w:author="Kim, Jong H" w:date="2013-02-20T17:59:00Z">
           <w:pPr>
             <w:spacing w:after="0"/>
           </w:pPr>
         </w:pPrChange>
       </w:pPr>
-      <w:ins w:id="349" w:author="Kim, Jong H" w:date="2013-02-20T17:34:00Z">
+      <w:ins w:id="350" w:author="Kim, Jong H" w:date="2013-02-20T17:34:00Z">
         <w:r>
           <w:rPr>
             <w:rFonts w:hint="eastAsia"/>
@@ -6797,7 +6804,7 @@
           <w:t>Pseudo c</w:t>
         </w:r>
       </w:ins>
-      <w:ins w:id="350" w:author="Kim, Jong H" w:date="2013-02-20T17:22:00Z">
+      <w:ins w:id="351" w:author="Kim, Jong H" w:date="2013-02-20T17:22:00Z">
         <w:r>
           <w:rPr>
             <w:rFonts w:hint="eastAsia"/>
@@ -6805,7 +6812,7 @@
           <w:t>ode</w:t>
         </w:r>
       </w:ins>
-      <w:ins w:id="351" w:author="Kim, Jong H" w:date="2013-02-20T17:34:00Z">
+      <w:ins w:id="352" w:author="Kim, Jong H" w:date="2013-02-20T17:34:00Z">
         <w:r>
           <w:rPr>
             <w:rFonts w:hint="eastAsia"/>
@@ -6814,7 +6821,7 @@
           <w:t xml:space="preserve"> below</w:t>
         </w:r>
       </w:ins>
-      <w:ins w:id="352" w:author="Kim, Jong H" w:date="2013-02-20T17:22:00Z">
+      <w:ins w:id="353" w:author="Kim, Jong H" w:date="2013-02-20T17:22:00Z">
         <w:r>
           <w:rPr>
             <w:rFonts w:hint="eastAsia"/>
@@ -6829,7 +6836,7 @@
         <w:tblW w:w="0" w:type="auto"/>
         <w:tblInd w:w="198" w:type="dxa"/>
         <w:tblLook w:val="04A0" w:firstRow="1" w:lastRow="0" w:firstColumn="1" w:lastColumn="0" w:noHBand="0" w:noVBand="1"/>
-        <w:tblPrChange w:id="353" w:author="Kim, Jong H" w:date="2013-02-22T14:16:00Z">
+        <w:tblPrChange w:id="354" w:author="Kim, Jong H" w:date="2013-02-22T14:16:00Z">
           <w:tblPr>
             <w:tblStyle w:val="TableGrid"/>
             <w:tblW w:w="0" w:type="auto"/>
@@ -6839,7 +6846,7 @@
       </w:tblPr>
       <w:tblGrid>
         <w:gridCol w:w="9000"/>
-        <w:tblGridChange w:id="354">
+        <w:tblGridChange w:id="355">
           <w:tblGrid>
             <w:gridCol w:w="10152"/>
           </w:tblGrid>
@@ -6847,12 +6854,12 @@
       </w:tblGrid>
       <w:tr>
         <w:trPr>
-          <w:ins w:id="355" w:author="Kim, Jong H" w:date="2013-02-22T14:16:00Z"/>
+          <w:ins w:id="356" w:author="Kim, Jong H" w:date="2013-02-22T14:16:00Z"/>
         </w:trPr>
         <w:tc>
           <w:tcPr>
             <w:tcW w:w="9000" w:type="dxa"/>
-            <w:tcPrChange w:id="356" w:author="Kim, Jong H" w:date="2013-02-22T14:16:00Z">
+            <w:tcPrChange w:id="357" w:author="Kim, Jong H" w:date="2013-02-22T14:16:00Z">
               <w:tcPr>
                 <w:tcW w:w="10152" w:type="dxa"/>
               </w:tcPr>
@@ -6863,16 +6870,16 @@
               <w:spacing w:before="240"/>
               <w:ind w:firstLine="105"/>
               <w:rPr>
-                <w:ins w:id="357" w:author="Kim, Jong H" w:date="2013-02-22T14:16:00Z"/>
+                <w:ins w:id="358" w:author="Kim, Jong H" w:date="2013-02-22T14:16:00Z"/>
                 <w:lang w:eastAsia="ko-KR"/>
               </w:rPr>
-              <w:pPrChange w:id="358" w:author="Kim, Jong H" w:date="2013-02-22T14:17:00Z">
+              <w:pPrChange w:id="359" w:author="Kim, Jong H" w:date="2013-02-22T14:17:00Z">
                 <w:pPr>
                   <w:ind w:firstLine="105"/>
                 </w:pPr>
               </w:pPrChange>
             </w:pPr>
-            <w:ins w:id="359" w:author="Kim, Jong H" w:date="2013-02-22T14:16:00Z">
+            <w:ins w:id="360" w:author="Kim, Jong H" w:date="2013-02-22T14:16:00Z">
               <w:r>
                 <w:rPr>
                   <w:rFonts w:hint="eastAsia"/>
@@ -6964,11 +6971,11 @@
             <w:pPr>
               <w:ind w:firstLine="105"/>
               <w:rPr>
-                <w:ins w:id="360" w:author="Kim, Jong H" w:date="2013-02-22T14:16:00Z"/>
+                <w:ins w:id="361" w:author="Kim, Jong H" w:date="2013-02-22T14:16:00Z"/>
                 <w:lang w:eastAsia="ko-KR"/>
               </w:rPr>
             </w:pPr>
-            <w:ins w:id="361" w:author="Kim, Jong H" w:date="2013-02-22T14:16:00Z">
+            <w:ins w:id="362" w:author="Kim, Jong H" w:date="2013-02-22T14:16:00Z">
               <w:r>
                 <w:rPr>
                   <w:rFonts w:hint="eastAsia"/>
@@ -6996,12 +7003,12 @@
               <w:spacing w:after="0"/>
               <w:ind w:firstLine="105"/>
               <w:rPr>
-                <w:ins w:id="362" w:author="Kim, Jong H" w:date="2013-02-22T14:16:00Z"/>
+                <w:ins w:id="363" w:author="Kim, Jong H" w:date="2013-02-22T14:16:00Z"/>
                 <w:rFonts w:cs="Consolas"/>
                 <w:lang w:eastAsia="ko-KR"/>
               </w:rPr>
             </w:pPr>
-            <w:ins w:id="363" w:author="Kim, Jong H" w:date="2013-02-22T14:16:00Z">
+            <w:ins w:id="364" w:author="Kim, Jong H" w:date="2013-02-22T14:16:00Z">
               <w:r>
                 <w:rPr>
                   <w:rFonts w:cs="Consolas" w:hint="eastAsia"/>
@@ -7040,17 +7047,6 @@
                 <w:t xml:space="preserve"> for collective operation.</w:t>
               </w:r>
             </w:ins>
-          </w:p>
-          <w:p>
-            <w:pPr>
-              <w:spacing w:after="0"/>
-              <w:ind w:firstLine="105"/>
-              <w:rPr>
-                <w:ins w:id="364" w:author="Kim, Jong H" w:date="2013-02-22T14:16:00Z"/>
-                <w:rFonts w:cs="Consolas"/>
-                <w:lang w:eastAsia="ko-KR"/>
-              </w:rPr>
-            </w:pPr>
           </w:p>
           <w:p>
             <w:pPr>
@@ -7062,7 +7058,18 @@
                 <w:lang w:eastAsia="ko-KR"/>
               </w:rPr>
             </w:pPr>
-            <w:ins w:id="366" w:author="Kim, Jong H" w:date="2013-02-22T14:16:00Z">
+          </w:p>
+          <w:p>
+            <w:pPr>
+              <w:spacing w:after="0"/>
+              <w:ind w:firstLine="105"/>
+              <w:rPr>
+                <w:ins w:id="366" w:author="Kim, Jong H" w:date="2013-02-22T14:16:00Z"/>
+                <w:rFonts w:cs="Consolas"/>
+                <w:lang w:eastAsia="ko-KR"/>
+              </w:rPr>
+            </w:pPr>
+            <w:ins w:id="367" w:author="Kim, Jong H" w:date="2013-02-22T14:16:00Z">
               <w:r>
                 <w:rPr>
                   <w:rFonts w:cs="Consolas" w:hint="eastAsia"/>
@@ -7093,7 +7100,7 @@
                 <w:t xml:space="preserve">count = </w:t>
               </w:r>
             </w:ins>
-            <w:ins w:id="367" w:author="Kim, Jong H" w:date="2013-02-25T10:33:00Z">
+            <w:ins w:id="368" w:author="Kim, Jong H" w:date="2013-02-25T10:33:00Z">
               <w:r>
                 <w:rPr>
                   <w:rFonts w:cs="Consolas" w:hint="eastAsia"/>
@@ -7102,7 +7109,7 @@
                 <w:t>3</w:t>
               </w:r>
             </w:ins>
-            <w:ins w:id="368" w:author="Kim, Jong H" w:date="2013-02-25T10:34:00Z">
+            <w:ins w:id="369" w:author="Kim, Jong H" w:date="2013-02-25T10:34:00Z">
               <w:r>
                 <w:rPr>
                   <w:rFonts w:cs="Consolas" w:hint="eastAsia"/>
@@ -7117,12 +7124,12 @@
               <w:spacing w:after="0"/>
               <w:ind w:firstLine="105"/>
               <w:rPr>
-                <w:ins w:id="369" w:author="Kim, Jong H" w:date="2013-02-22T14:16:00Z"/>
+                <w:ins w:id="370" w:author="Kim, Jong H" w:date="2013-02-22T14:16:00Z"/>
                 <w:rFonts w:cs="Consolas"/>
                 <w:lang w:eastAsia="ko-KR"/>
               </w:rPr>
             </w:pPr>
-            <w:ins w:id="370" w:author="Kim, Jong H" w:date="2013-02-22T14:16:00Z">
+            <w:ins w:id="371" w:author="Kim, Jong H" w:date="2013-02-22T14:16:00Z">
               <w:r>
                 <w:rPr>
                   <w:rFonts w:cs="Consolas" w:hint="eastAsia"/>
@@ -7161,7 +7168,7 @@
                 <w:t xml:space="preserve"> == 0)</w:t>
               </w:r>
             </w:ins>
-            <w:ins w:id="371" w:author="Kim, Jong H" w:date="2013-02-25T10:33:00Z">
+            <w:ins w:id="372" w:author="Kim, Jong H" w:date="2013-02-25T10:33:00Z">
               <w:r>
                 <w:rPr>
                   <w:rFonts w:cs="Consolas" w:hint="eastAsia"/>
@@ -7175,12 +7182,12 @@
             <w:pPr>
               <w:spacing w:after="0"/>
               <w:rPr>
-                <w:ins w:id="372" w:author="Kim, Jong H" w:date="2013-02-22T14:16:00Z"/>
+                <w:ins w:id="373" w:author="Kim, Jong H" w:date="2013-02-22T14:16:00Z"/>
                 <w:rFonts w:cs="Consolas"/>
                 <w:lang w:eastAsia="ko-KR"/>
               </w:rPr>
             </w:pPr>
-            <w:ins w:id="373" w:author="Kim, Jong H" w:date="2013-02-22T14:16:00Z">
+            <w:ins w:id="374" w:author="Kim, Jong H" w:date="2013-02-22T14:16:00Z">
               <w:r>
                 <w:rPr>
                   <w:rFonts w:cs="Consolas" w:hint="eastAsia"/>
@@ -7265,16 +7272,6 @@
                 <w:t>} }</w:t>
               </w:r>
             </w:ins>
-          </w:p>
-          <w:p>
-            <w:pPr>
-              <w:spacing w:after="0"/>
-              <w:rPr>
-                <w:ins w:id="374" w:author="Kim, Jong H" w:date="2013-02-22T14:16:00Z"/>
-                <w:rFonts w:cs="Consolas"/>
-                <w:lang w:eastAsia="ko-KR"/>
-              </w:rPr>
-            </w:pPr>
           </w:p>
           <w:p>
             <w:pPr>
@@ -7285,7 +7282,17 @@
                 <w:lang w:eastAsia="ko-KR"/>
               </w:rPr>
             </w:pPr>
-            <w:ins w:id="376" w:author="Kim, Jong H" w:date="2013-02-22T14:16:00Z">
+          </w:p>
+          <w:p>
+            <w:pPr>
+              <w:spacing w:after="0"/>
+              <w:rPr>
+                <w:ins w:id="376" w:author="Kim, Jong H" w:date="2013-02-22T14:16:00Z"/>
+                <w:rFonts w:cs="Consolas"/>
+                <w:lang w:eastAsia="ko-KR"/>
+              </w:rPr>
+            </w:pPr>
+            <w:ins w:id="377" w:author="Kim, Jong H" w:date="2013-02-22T14:16:00Z">
               <w:r>
                 <w:rPr>
                   <w:rFonts w:cs="Consolas" w:hint="eastAsia"/>
@@ -7324,7 +7331,7 @@
                 <w:t xml:space="preserve"> == 1)</w:t>
               </w:r>
             </w:ins>
-            <w:ins w:id="377" w:author="Kim, Jong H" w:date="2013-02-25T10:33:00Z">
+            <w:ins w:id="378" w:author="Kim, Jong H" w:date="2013-02-25T10:33:00Z">
               <w:r>
                 <w:rPr>
                   <w:rFonts w:cs="Consolas" w:hint="eastAsia"/>
@@ -7333,7 +7340,7 @@
                 <w:t xml:space="preserve">  </w:t>
               </w:r>
             </w:ins>
-            <w:ins w:id="378" w:author="Kim, Jong H" w:date="2013-02-25T10:34:00Z">
+            <w:ins w:id="379" w:author="Kim, Jong H" w:date="2013-02-25T10:34:00Z">
               <w:r>
                 <w:rPr>
                   <w:rFonts w:cs="Consolas" w:hint="eastAsia"/>
@@ -7342,7 +7349,7 @@
                 <w:t xml:space="preserve"> </w:t>
               </w:r>
             </w:ins>
-            <w:ins w:id="379" w:author="Kim, Jong H" w:date="2013-02-25T10:33:00Z">
+            <w:ins w:id="380" w:author="Kim, Jong H" w:date="2013-02-25T10:33:00Z">
               <w:r>
                 <w:rPr>
                   <w:rFonts w:cs="Consolas" w:hint="eastAsia"/>
@@ -7356,11 +7363,11 @@
             <w:pPr>
               <w:spacing w:after="0"/>
               <w:rPr>
-                <w:ins w:id="380" w:author="Kim, Jong H" w:date="2013-02-22T14:16:00Z"/>
+                <w:ins w:id="381" w:author="Kim, Jong H" w:date="2013-02-22T14:16:00Z"/>
                 <w:rFonts w:cs="Consolas"/>
               </w:rPr>
             </w:pPr>
-            <w:ins w:id="381" w:author="Kim, Jong H" w:date="2013-02-22T14:16:00Z">
+            <w:ins w:id="382" w:author="Kim, Jong H" w:date="2013-02-22T14:16:00Z">
               <w:r>
                 <w:rPr>
                   <w:rFonts w:cs="Consolas"/>
@@ -7457,12 +7464,12 @@
             <w:pPr>
               <w:spacing w:after="0"/>
               <w:rPr>
-                <w:ins w:id="382" w:author="Kim, Jong H" w:date="2013-02-22T14:16:00Z"/>
+                <w:ins w:id="383" w:author="Kim, Jong H" w:date="2013-02-22T14:16:00Z"/>
                 <w:rFonts w:cs="Consolas"/>
                 <w:lang w:eastAsia="ko-KR"/>
               </w:rPr>
             </w:pPr>
-            <w:ins w:id="383" w:author="Kim, Jong H" w:date="2013-02-22T14:16:00Z">
+            <w:ins w:id="384" w:author="Kim, Jong H" w:date="2013-02-22T14:16:00Z">
               <w:r>
                 <w:rPr>
                   <w:rFonts w:cs="Consolas" w:hint="eastAsia"/>
@@ -7476,15 +7483,15 @@
             <w:pPr>
               <w:spacing w:after="0"/>
               <w:rPr>
-                <w:ins w:id="384" w:author="Kim, Jong H" w:date="2013-02-22T14:16:00Z"/>
+                <w:ins w:id="385" w:author="Kim, Jong H" w:date="2013-02-22T14:16:00Z"/>
                 <w:rFonts w:cs="Consolas"/>
                 <w:lang w:eastAsia="ko-KR"/>
               </w:rPr>
-              <w:pPrChange w:id="385" w:author="Kim, Jong H" w:date="2013-02-22T14:16:00Z">
+              <w:pPrChange w:id="386" w:author="Kim, Jong H" w:date="2013-02-22T14:16:00Z">
                 <w:pPr/>
               </w:pPrChange>
             </w:pPr>
-            <w:ins w:id="386" w:author="Kim, Jong H" w:date="2013-02-22T14:16:00Z">
+            <w:ins w:id="387" w:author="Kim, Jong H" w:date="2013-02-22T14:16:00Z">
               <w:r>
                 <w:rPr>
                   <w:rFonts w:cs="Consolas" w:hint="eastAsia"/>
@@ -7570,10 +7577,10 @@
             <w:pPr>
               <w:spacing w:after="0"/>
               <w:rPr>
-                <w:ins w:id="387" w:author="Kim, Jong H" w:date="2013-02-22T14:16:00Z"/>
+                <w:ins w:id="388" w:author="Kim, Jong H" w:date="2013-02-22T14:16:00Z"/>
                 <w:lang w:eastAsia="ko-KR"/>
               </w:rPr>
-              <w:pPrChange w:id="388" w:author="Kim, Jong H" w:date="2013-02-22T14:16:00Z">
+              <w:pPrChange w:id="389" w:author="Kim, Jong H" w:date="2013-02-22T14:16:00Z">
                 <w:pPr/>
               </w:pPrChange>
             </w:pPr>
@@ -7584,10 +7591,10 @@
     <w:p>
       <w:pPr>
         <w:rPr>
-          <w:ins w:id="389" w:author="Kim, Jong H" w:date="2013-02-21T09:23:00Z"/>
-          <w:lang w:eastAsia="ko-KR"/>
-        </w:rPr>
-        <w:pPrChange w:id="390" w:author="Kim, Jong H" w:date="2013-02-20T17:59:00Z">
+          <w:ins w:id="390" w:author="Kim, Jong H" w:date="2013-02-21T09:23:00Z"/>
+          <w:lang w:eastAsia="ko-KR"/>
+        </w:rPr>
+        <w:pPrChange w:id="391" w:author="Kim, Jong H" w:date="2013-02-20T17:59:00Z">
           <w:pPr>
             <w:spacing w:after="0"/>
           </w:pPr>
@@ -7598,16 +7605,16 @@
       <w:pPr>
         <w:ind w:firstLine="105"/>
         <w:rPr>
-          <w:ins w:id="391" w:author="Kim, Jong H" w:date="2013-02-20T17:22:00Z"/>
+          <w:ins w:id="392" w:author="Kim, Jong H" w:date="2013-02-20T17:22:00Z"/>
           <w:rFonts w:cs="Consolas"/>
         </w:rPr>
-        <w:pPrChange w:id="392" w:author="Kim, Jong H" w:date="2013-02-22T14:16:00Z">
+        <w:pPrChange w:id="393" w:author="Kim, Jong H" w:date="2013-02-22T14:16:00Z">
           <w:pPr>
             <w:spacing w:after="0"/>
           </w:pPr>
         </w:pPrChange>
       </w:pPr>
-      <w:ins w:id="393" w:author="Kim, Jong H" w:date="2013-02-22T13:36:00Z">
+      <w:ins w:id="394" w:author="Kim, Jong H" w:date="2013-02-22T13:36:00Z">
         <w:r>
           <w:rPr>
             <w:rFonts w:hint="eastAsia"/>
@@ -7621,10 +7628,10 @@
       <w:pPr>
         <w:spacing w:after="0"/>
         <w:rPr>
-          <w:ins w:id="394" w:author="Kim, Jong H" w:date="2013-02-20T17:22:00Z"/>
-        </w:rPr>
-      </w:pPr>
-      <w:ins w:id="395" w:author="Kim, Jong H" w:date="2013-02-20T17:42:00Z">
+          <w:ins w:id="395" w:author="Kim, Jong H" w:date="2013-02-20T17:22:00Z"/>
+        </w:rPr>
+      </w:pPr>
+      <w:ins w:id="396" w:author="Kim, Jong H" w:date="2013-02-20T17:42:00Z">
         <w:r>
           <w:rPr>
             <w:rFonts w:cs="Consolas" w:hint="eastAsia"/>
@@ -7638,23 +7645,23 @@
       <w:pPr>
         <w:pStyle w:val="Heading3"/>
         <w:rPr>
-          <w:ins w:id="396" w:author="Kim, Jong H" w:date="2013-02-20T17:46:00Z"/>
+          <w:ins w:id="397" w:author="Kim, Jong H" w:date="2013-02-20T17:46:00Z"/>
           <w:b w:val="0"/>
-          <w:rPrChange w:id="397" w:author="Kim, Jong H" w:date="2013-02-20T17:46:00Z">
+          <w:rPrChange w:id="398" w:author="Kim, Jong H" w:date="2013-02-20T17:46:00Z">
             <w:rPr>
-              <w:ins w:id="398" w:author="Kim, Jong H" w:date="2013-02-20T17:46:00Z"/>
+              <w:ins w:id="399" w:author="Kim, Jong H" w:date="2013-02-20T17:46:00Z"/>
               <w:b/>
               <w:lang w:eastAsia="ko-KR"/>
             </w:rPr>
           </w:rPrChange>
         </w:rPr>
-        <w:pPrChange w:id="399" w:author="Kim, Jong H" w:date="2013-02-20T17:46:00Z">
+        <w:pPrChange w:id="400" w:author="Kim, Jong H" w:date="2013-02-20T17:46:00Z">
           <w:pPr>
             <w:spacing w:after="0"/>
           </w:pPr>
         </w:pPrChange>
       </w:pPr>
-      <w:ins w:id="400" w:author="Kim, Jong H" w:date="2013-02-20T17:44:00Z">
+      <w:ins w:id="401" w:author="Kim, Jong H" w:date="2013-02-20T17:44:00Z">
         <w:r>
           <w:rPr>
             <w:rFonts w:hint="eastAsia"/>
@@ -7670,7 +7677,7 @@
           <w:t>2</w:t>
         </w:r>
       </w:ins>
-      <w:ins w:id="401" w:author="Kim, Jong H" w:date="2013-02-20T17:46:00Z">
+      <w:ins w:id="402" w:author="Kim, Jong H" w:date="2013-02-20T17:46:00Z">
         <w:r>
           <w:rPr>
             <w:rFonts w:eastAsia="바탕" w:hint="eastAsia"/>
@@ -7679,7 +7686,7 @@
           <w:t xml:space="preserve">: </w:t>
         </w:r>
       </w:ins>
-      <w:ins w:id="402" w:author="Kim, Jong H" w:date="2013-02-20T17:49:00Z">
+      <w:ins w:id="403" w:author="Kim, Jong H" w:date="2013-02-20T17:49:00Z">
         <w:r>
           <w:rPr>
             <w:rFonts w:eastAsia="바탕" w:hint="eastAsia"/>
@@ -7688,16 +7695,14 @@
           <w:t xml:space="preserve">  </w:t>
         </w:r>
       </w:ins>
-      <w:ins w:id="403" w:author="Kim, Jong H" w:date="2013-02-20T17:46:00Z">
+      <w:ins w:id="404" w:author="Kim, Jong H" w:date="2013-02-20T17:46:00Z">
         <w:r>
           <w:rPr>
             <w:rFonts w:eastAsia="바탕"/>
             <w:b w:val="0"/>
             <w:lang w:eastAsia="ko-KR"/>
-            <w:rPrChange w:id="404" w:author="Kim, Jong H" w:date="2013-02-20T17:47:00Z">
+            <w:rPrChange w:id="405" w:author="Kim, Jong H" w:date="2013-02-20T17:47:00Z">
               <w:rPr>
-                <w:b/>
-                <w:bCs/>
                 <w:lang w:eastAsia="ko-KR"/>
               </w:rPr>
             </w:rPrChange>
@@ -7705,14 +7710,14 @@
           <w:t>e</w:t>
         </w:r>
       </w:ins>
-      <w:ins w:id="405" w:author="Kim, Jong H" w:date="2013-02-20T17:44:00Z">
+      <w:ins w:id="406" w:author="Kim, Jong H" w:date="2013-02-20T17:44:00Z">
         <w:r>
           <w:rPr>
             <w:b w:val="0"/>
             <w:lang w:eastAsia="ko-KR"/>
-            <w:rPrChange w:id="406" w:author="Kim, Jong H" w:date="2013-02-20T17:47:00Z">
+            <w:rPrChange w:id="407" w:author="Kim, Jong H" w:date="2013-02-20T17:47:00Z">
               <w:rPr>
-                <w:bCs/>
+                <w:b/>
                 <w:lang w:eastAsia="ko-KR"/>
               </w:rPr>
             </w:rPrChange>
@@ -7720,20 +7725,20 @@
           <w:t xml:space="preserve">ach process read from </w:t>
         </w:r>
       </w:ins>
-      <w:ins w:id="407" w:author="Kim, Jong H" w:date="2013-02-20T17:22:00Z">
+      <w:ins w:id="408" w:author="Kim, Jong H" w:date="2013-02-20T17:22:00Z">
         <w:r>
           <w:rPr>
             <w:b w:val="0"/>
-            <w:rPrChange w:id="408" w:author="Kim, Jong H" w:date="2013-02-20T17:47:00Z">
+            <w:rPrChange w:id="409" w:author="Kim, Jong H" w:date="2013-02-20T17:47:00Z">
               <w:rPr>
-                <w:bCs/>
+                <w:b/>
               </w:rPr>
             </w:rPrChange>
           </w:rPr>
           <w:t>different datasets</w:t>
         </w:r>
       </w:ins>
-      <w:ins w:id="409" w:author="Kim, Jong H" w:date="2013-02-21T11:21:00Z">
+      <w:ins w:id="410" w:author="Kim, Jong H" w:date="2013-02-21T11:21:00Z">
         <w:r>
           <w:rPr>
             <w:rFonts w:eastAsia="바탕" w:hint="eastAsia"/>
@@ -7748,11 +7753,11 @@
       <w:pPr>
         <w:spacing w:after="0"/>
         <w:rPr>
-          <w:ins w:id="410" w:author="Kim, Jong H" w:date="2013-02-20T17:22:00Z"/>
-          <w:lang w:eastAsia="ko-KR"/>
-        </w:rPr>
-      </w:pPr>
-      <w:ins w:id="411" w:author="Kim, Jong H" w:date="2013-02-20T17:22:00Z">
+          <w:ins w:id="411" w:author="Kim, Jong H" w:date="2013-02-20T17:22:00Z"/>
+          <w:lang w:eastAsia="ko-KR"/>
+        </w:rPr>
+      </w:pPr>
+      <w:ins w:id="412" w:author="Kim, Jong H" w:date="2013-02-20T17:22:00Z">
         <w:r>
           <w:rPr>
             <w:rFonts w:hint="eastAsia"/>
@@ -7772,7 +7777,7 @@
           <w:t xml:space="preserve"> as </w:t>
         </w:r>
       </w:ins>
-      <w:ins w:id="412" w:author="Kim, Jong H" w:date="2013-02-20T18:02:00Z">
+      <w:ins w:id="413" w:author="Kim, Jong H" w:date="2013-02-20T18:02:00Z">
         <w:r>
           <w:rPr>
             <w:rFonts w:hint="eastAsia"/>
@@ -7781,7 +7786,7 @@
           <w:t xml:space="preserve">an </w:t>
         </w:r>
       </w:ins>
-      <w:ins w:id="413" w:author="Kim, Jong H" w:date="2013-02-20T17:22:00Z">
+      <w:ins w:id="414" w:author="Kim, Jong H" w:date="2013-02-20T17:22:00Z">
         <w:r>
           <w:rPr>
             <w:rFonts w:hint="eastAsia"/>
@@ -7805,11 +7810,11 @@
         </w:numPr>
         <w:spacing w:after="0"/>
         <w:rPr>
-          <w:ins w:id="414" w:author="Kim, Jong H" w:date="2013-02-20T17:22:00Z"/>
-          <w:lang w:eastAsia="ko-KR"/>
-        </w:rPr>
-      </w:pPr>
-      <w:ins w:id="415" w:author="Kim, Jong H" w:date="2013-02-20T17:22:00Z">
+          <w:ins w:id="415" w:author="Kim, Jong H" w:date="2013-02-20T17:22:00Z"/>
+          <w:lang w:eastAsia="ko-KR"/>
+        </w:rPr>
+      </w:pPr>
+      <w:ins w:id="416" w:author="Kim, Jong H" w:date="2013-02-20T17:22:00Z">
         <w:r>
           <w:rPr>
             <w:lang w:eastAsia="ko-KR"/>
@@ -7839,7 +7844,7 @@
           <w:t xml:space="preserve"> reads from </w:t>
         </w:r>
       </w:ins>
-      <w:ins w:id="416" w:author="Kim, Jong H" w:date="2013-02-20T18:02:00Z">
+      <w:ins w:id="417" w:author="Kim, Jong H" w:date="2013-02-20T18:02:00Z">
         <w:r>
           <w:rPr>
             <w:rFonts w:hint="eastAsia"/>
@@ -7848,7 +7853,7 @@
           <w:t>d</w:t>
         </w:r>
       </w:ins>
-      <w:ins w:id="417" w:author="Kim, Jong H" w:date="2013-02-20T17:22:00Z">
+      <w:ins w:id="418" w:author="Kim, Jong H" w:date="2013-02-20T17:22:00Z">
         <w:r>
           <w:rPr>
             <w:lang w:eastAsia="ko-KR"/>
@@ -7856,7 +7861,7 @@
           <w:t xml:space="preserve">atasets </w:t>
         </w:r>
       </w:ins>
-      <w:ins w:id="418" w:author="Kim, Jong H" w:date="2013-02-20T17:48:00Z">
+      <w:ins w:id="419" w:author="Kim, Jong H" w:date="2013-02-20T17:48:00Z">
         <w:r>
           <w:rPr>
             <w:lang w:eastAsia="ko-KR"/>
@@ -7864,7 +7869,7 @@
           <w:t>‘</w:t>
         </w:r>
       </w:ins>
-      <w:ins w:id="419" w:author="Kim, Jong H" w:date="2013-02-20T17:22:00Z">
+      <w:ins w:id="420" w:author="Kim, Jong H" w:date="2013-02-20T17:22:00Z">
         <w:r>
           <w:rPr>
             <w:rFonts w:hint="eastAsia"/>
@@ -7872,7 +7877,7 @@
           <w:t>d1</w:t>
         </w:r>
       </w:ins>
-      <w:ins w:id="420" w:author="Kim, Jong H" w:date="2013-02-20T17:48:00Z">
+      <w:ins w:id="421" w:author="Kim, Jong H" w:date="2013-02-20T17:48:00Z">
         <w:r>
           <w:rPr>
             <w:lang w:eastAsia="ko-KR"/>
@@ -7880,7 +7885,7 @@
           <w:t>’</w:t>
         </w:r>
       </w:ins>
-      <w:ins w:id="421" w:author="Kim, Jong H" w:date="2013-02-20T17:22:00Z">
+      <w:ins w:id="422" w:author="Kim, Jong H" w:date="2013-02-20T17:22:00Z">
         <w:r>
           <w:rPr>
             <w:lang w:eastAsia="ko-KR"/>
@@ -7888,7 +7893,7 @@
           <w:t xml:space="preserve">, </w:t>
         </w:r>
       </w:ins>
-      <w:ins w:id="422" w:author="Kim, Jong H" w:date="2013-02-20T17:48:00Z">
+      <w:ins w:id="423" w:author="Kim, Jong H" w:date="2013-02-20T17:48:00Z">
         <w:r>
           <w:rPr>
             <w:lang w:eastAsia="ko-KR"/>
@@ -7896,7 +7901,7 @@
           <w:t>‘</w:t>
         </w:r>
       </w:ins>
-      <w:ins w:id="423" w:author="Kim, Jong H" w:date="2013-02-20T17:22:00Z">
+      <w:ins w:id="424" w:author="Kim, Jong H" w:date="2013-02-20T17:22:00Z">
         <w:r>
           <w:rPr>
             <w:rFonts w:hint="eastAsia"/>
@@ -7904,7 +7909,7 @@
           <w:t>d2</w:t>
         </w:r>
       </w:ins>
-      <w:ins w:id="424" w:author="Kim, Jong H" w:date="2013-02-20T17:48:00Z">
+      <w:ins w:id="425" w:author="Kim, Jong H" w:date="2013-02-20T17:48:00Z">
         <w:r>
           <w:rPr>
             <w:lang w:eastAsia="ko-KR"/>
@@ -7912,7 +7917,7 @@
           <w:t>’</w:t>
         </w:r>
       </w:ins>
-      <w:ins w:id="425" w:author="Kim, Jong H" w:date="2013-02-20T17:22:00Z">
+      <w:ins w:id="426" w:author="Kim, Jong H" w:date="2013-02-20T17:22:00Z">
         <w:r>
           <w:rPr>
             <w:lang w:eastAsia="ko-KR"/>
@@ -7920,7 +7925,7 @@
           <w:t xml:space="preserve">, and </w:t>
         </w:r>
       </w:ins>
-      <w:ins w:id="426" w:author="Kim, Jong H" w:date="2013-02-20T17:48:00Z">
+      <w:ins w:id="427" w:author="Kim, Jong H" w:date="2013-02-20T17:48:00Z">
         <w:r>
           <w:rPr>
             <w:lang w:eastAsia="ko-KR"/>
@@ -7928,7 +7933,7 @@
           <w:t>‘</w:t>
         </w:r>
       </w:ins>
-      <w:ins w:id="427" w:author="Kim, Jong H" w:date="2013-02-20T17:22:00Z">
+      <w:ins w:id="428" w:author="Kim, Jong H" w:date="2013-02-20T17:22:00Z">
         <w:r>
           <w:rPr>
             <w:rFonts w:hint="eastAsia"/>
@@ -7936,7 +7941,7 @@
           <w:t>d3</w:t>
         </w:r>
       </w:ins>
-      <w:ins w:id="428" w:author="Kim, Jong H" w:date="2013-02-20T17:48:00Z">
+      <w:ins w:id="429" w:author="Kim, Jong H" w:date="2013-02-20T17:48:00Z">
         <w:r>
           <w:rPr>
             <w:lang w:eastAsia="ko-KR"/>
@@ -7944,7 +7949,7 @@
           <w:t>’</w:t>
         </w:r>
       </w:ins>
-      <w:ins w:id="429" w:author="Kim, Jong H" w:date="2013-02-20T17:22:00Z">
+      <w:ins w:id="430" w:author="Kim, Jong H" w:date="2013-02-20T17:22:00Z">
         <w:r>
           <w:rPr>
             <w:lang w:eastAsia="ko-KR"/>
@@ -7962,11 +7967,11 @@
         </w:numPr>
         <w:spacing w:after="0"/>
         <w:rPr>
-          <w:ins w:id="430" w:author="Kim, Jong H" w:date="2013-02-20T17:22:00Z"/>
-          <w:lang w:eastAsia="ko-KR"/>
-        </w:rPr>
-      </w:pPr>
-      <w:ins w:id="431" w:author="Kim, Jong H" w:date="2013-02-20T17:22:00Z">
+          <w:ins w:id="431" w:author="Kim, Jong H" w:date="2013-02-20T17:22:00Z"/>
+          <w:lang w:eastAsia="ko-KR"/>
+        </w:rPr>
+      </w:pPr>
+      <w:ins w:id="432" w:author="Kim, Jong H" w:date="2013-02-20T17:22:00Z">
         <w:r>
           <w:rPr>
             <w:lang w:eastAsia="ko-KR"/>
@@ -7987,7 +7992,7 @@
           <w:t xml:space="preserve">reads from </w:t>
         </w:r>
       </w:ins>
-      <w:ins w:id="432" w:author="Kim, Jong H" w:date="2013-02-20T18:02:00Z">
+      <w:ins w:id="433" w:author="Kim, Jong H" w:date="2013-02-20T18:02:00Z">
         <w:r>
           <w:rPr>
             <w:rFonts w:hint="eastAsia"/>
@@ -7996,7 +8001,7 @@
           <w:t>d</w:t>
         </w:r>
       </w:ins>
-      <w:ins w:id="433" w:author="Kim, Jong H" w:date="2013-02-20T17:22:00Z">
+      <w:ins w:id="434" w:author="Kim, Jong H" w:date="2013-02-20T17:22:00Z">
         <w:r>
           <w:rPr>
             <w:lang w:eastAsia="ko-KR"/>
@@ -8004,7 +8009,7 @@
           <w:t xml:space="preserve">atasets </w:t>
         </w:r>
       </w:ins>
-      <w:ins w:id="434" w:author="Kim, Jong H" w:date="2013-02-20T17:48:00Z">
+      <w:ins w:id="435" w:author="Kim, Jong H" w:date="2013-02-20T17:48:00Z">
         <w:r>
           <w:rPr>
             <w:lang w:eastAsia="ko-KR"/>
@@ -8012,7 +8017,7 @@
           <w:t>‘</w:t>
         </w:r>
       </w:ins>
-      <w:ins w:id="435" w:author="Kim, Jong H" w:date="2013-02-20T17:22:00Z">
+      <w:ins w:id="436" w:author="Kim, Jong H" w:date="2013-02-20T17:22:00Z">
         <w:r>
           <w:rPr>
             <w:rFonts w:hint="eastAsia"/>
@@ -8020,7 +8025,7 @@
           <w:t>d3</w:t>
         </w:r>
       </w:ins>
-      <w:ins w:id="436" w:author="Kim, Jong H" w:date="2013-02-20T17:48:00Z">
+      <w:ins w:id="437" w:author="Kim, Jong H" w:date="2013-02-20T17:48:00Z">
         <w:r>
           <w:rPr>
             <w:lang w:eastAsia="ko-KR"/>
@@ -8028,7 +8033,7 @@
           <w:t>’</w:t>
         </w:r>
       </w:ins>
-      <w:ins w:id="437" w:author="Kim, Jong H" w:date="2013-02-20T17:22:00Z">
+      <w:ins w:id="438" w:author="Kim, Jong H" w:date="2013-02-20T17:22:00Z">
         <w:r>
           <w:rPr>
             <w:lang w:eastAsia="ko-KR"/>
@@ -8036,7 +8041,7 @@
           <w:t xml:space="preserve"> and </w:t>
         </w:r>
       </w:ins>
-      <w:ins w:id="438" w:author="Kim, Jong H" w:date="2013-02-20T17:48:00Z">
+      <w:ins w:id="439" w:author="Kim, Jong H" w:date="2013-02-20T17:48:00Z">
         <w:r>
           <w:rPr>
             <w:lang w:eastAsia="ko-KR"/>
@@ -8044,7 +8049,7 @@
           <w:t>‘</w:t>
         </w:r>
       </w:ins>
-      <w:ins w:id="439" w:author="Kim, Jong H" w:date="2013-02-20T17:22:00Z">
+      <w:ins w:id="440" w:author="Kim, Jong H" w:date="2013-02-20T17:22:00Z">
         <w:r>
           <w:rPr>
             <w:rFonts w:hint="eastAsia"/>
@@ -8052,7 +8057,7 @@
           <w:t>d4</w:t>
         </w:r>
       </w:ins>
-      <w:ins w:id="440" w:author="Kim, Jong H" w:date="2013-02-20T17:48:00Z">
+      <w:ins w:id="441" w:author="Kim, Jong H" w:date="2013-02-20T17:48:00Z">
         <w:r>
           <w:rPr>
             <w:lang w:eastAsia="ko-KR"/>
@@ -8060,7 +8065,7 @@
           <w:t>’</w:t>
         </w:r>
       </w:ins>
-      <w:ins w:id="441" w:author="Kim, Jong H" w:date="2013-02-20T17:22:00Z">
+      <w:ins w:id="442" w:author="Kim, Jong H" w:date="2013-02-20T17:22:00Z">
         <w:r>
           <w:rPr>
             <w:lang w:eastAsia="ko-KR"/>
@@ -8079,10 +8084,10 @@
         <w:spacing w:after="0" w:line="276" w:lineRule="auto"/>
         <w:contextualSpacing/>
         <w:rPr>
-          <w:ins w:id="442" w:author="Kim, Jong H" w:date="2013-02-20T17:45:00Z"/>
-        </w:rPr>
-      </w:pPr>
-      <w:ins w:id="443" w:author="Kim, Jong H" w:date="2013-02-20T17:22:00Z">
+          <w:ins w:id="443" w:author="Kim, Jong H" w:date="2013-02-20T17:45:00Z"/>
+        </w:rPr>
+      </w:pPr>
+      <w:ins w:id="444" w:author="Kim, Jong H" w:date="2013-02-20T17:22:00Z">
         <w:r>
           <w:t xml:space="preserve">Rank 2 </w:t>
         </w:r>
@@ -8096,7 +8101,7 @@
           <w:t>does not read anything</w:t>
         </w:r>
       </w:ins>
-      <w:ins w:id="444" w:author="Kim, Jong H" w:date="2013-02-20T18:03:00Z">
+      <w:ins w:id="445" w:author="Kim, Jong H" w:date="2013-02-20T18:03:00Z">
         <w:r>
           <w:rPr>
             <w:rFonts w:hint="eastAsia"/>
@@ -8114,11 +8119,11 @@
           <w:numId w:val="0"/>
         </w:numPr>
         <w:rPr>
-          <w:ins w:id="445" w:author="Kim, Jong H" w:date="2013-02-20T17:45:00Z"/>
+          <w:ins w:id="446" w:author="Kim, Jong H" w:date="2013-02-20T17:45:00Z"/>
           <w:b w:val="0"/>
         </w:rPr>
       </w:pPr>
-      <w:ins w:id="446" w:author="Kim, Jong H" w:date="2013-02-20T17:47:00Z">
+      <w:ins w:id="447" w:author="Kim, Jong H" w:date="2013-02-20T17:47:00Z">
         <w:r>
           <w:rPr>
             <w:rFonts w:eastAsia="바탕" w:hint="eastAsia"/>
@@ -8128,7 +8133,7 @@
           <w:t>A</w:t>
         </w:r>
       </w:ins>
-      <w:ins w:id="447" w:author="Kim, Jong H" w:date="2013-02-20T17:45:00Z">
+      <w:ins w:id="448" w:author="Kim, Jong H" w:date="2013-02-20T17:45:00Z">
         <w:r>
           <w:rPr>
             <w:rFonts w:eastAsia="바탕" w:hint="eastAsia"/>
@@ -8138,7 +8143,7 @@
           <w:t>ssume</w:t>
         </w:r>
       </w:ins>
-      <w:ins w:id="448" w:author="Kim, Jong H" w:date="2013-02-22T14:15:00Z">
+      <w:ins w:id="449" w:author="Kim, Jong H" w:date="2013-02-22T14:15:00Z">
         <w:r>
           <w:rPr>
             <w:rFonts w:eastAsia="바탕" w:hint="eastAsia"/>
@@ -8148,7 +8153,7 @@
           <w:t xml:space="preserve"> that </w:t>
         </w:r>
       </w:ins>
-      <w:ins w:id="449" w:author="Kim, Jong H" w:date="2013-02-20T17:45:00Z">
+      <w:ins w:id="450" w:author="Kim, Jong H" w:date="2013-02-20T17:45:00Z">
         <w:r>
           <w:rPr>
             <w:rFonts w:eastAsia="바탕" w:hint="eastAsia"/>
@@ -8158,7 +8163,7 @@
           <w:t>this application</w:t>
         </w:r>
       </w:ins>
-      <w:ins w:id="450" w:author="Kim, Jong H" w:date="2013-02-22T14:15:00Z">
+      <w:ins w:id="451" w:author="Kim, Jong H" w:date="2013-02-22T14:15:00Z">
         <w:r>
           <w:rPr>
             <w:rFonts w:eastAsia="바탕" w:hint="eastAsia"/>
@@ -8184,7 +8189,7 @@
           <w:t xml:space="preserve"> </w:t>
         </w:r>
       </w:ins>
-      <w:ins w:id="451" w:author="Kim, Jong H" w:date="2013-02-20T17:45:00Z">
+      <w:ins w:id="452" w:author="Kim, Jong H" w:date="2013-02-20T17:45:00Z">
         <w:r>
           <w:rPr>
             <w:rFonts w:eastAsia="바탕" w:hint="eastAsia"/>
@@ -8194,7 +8199,7 @@
           <w:t xml:space="preserve">with </w:t>
         </w:r>
       </w:ins>
-      <w:ins w:id="452" w:author="Kim, Jong H" w:date="2013-02-20T17:48:00Z">
+      <w:ins w:id="453" w:author="Kim, Jong H" w:date="2013-02-20T17:48:00Z">
         <w:r>
           <w:rPr>
             <w:rFonts w:eastAsia="바탕" w:hint="eastAsia"/>
@@ -8204,7 +8209,7 @@
           <w:t>3</w:t>
         </w:r>
       </w:ins>
-      <w:ins w:id="453" w:author="Kim, Jong H" w:date="2013-02-20T17:45:00Z">
+      <w:ins w:id="454" w:author="Kim, Jong H" w:date="2013-02-20T17:45:00Z">
         <w:r>
           <w:rPr>
             <w:rFonts w:hint="eastAsia"/>
@@ -8226,23 +8231,23 @@
       <w:pPr>
         <w:spacing w:after="0"/>
         <w:rPr>
-          <w:ins w:id="454" w:author="Kim, Jong H" w:date="2013-02-20T17:22:00Z"/>
+          <w:ins w:id="455" w:author="Kim, Jong H" w:date="2013-02-20T17:22:00Z"/>
         </w:rPr>
       </w:pPr>
     </w:p>
     <w:p>
       <w:pPr>
         <w:rPr>
-          <w:ins w:id="455" w:author="Kim, Jong H" w:date="2013-02-22T14:17:00Z"/>
-          <w:lang w:eastAsia="ko-KR"/>
-        </w:rPr>
-        <w:pPrChange w:id="456" w:author="Kim, Jong H" w:date="2013-02-20T17:59:00Z">
+          <w:ins w:id="456" w:author="Kim, Jong H" w:date="2013-02-22T14:17:00Z"/>
+          <w:lang w:eastAsia="ko-KR"/>
+        </w:rPr>
+        <w:pPrChange w:id="457" w:author="Kim, Jong H" w:date="2013-02-20T17:59:00Z">
           <w:pPr>
             <w:spacing w:after="0"/>
           </w:pPr>
         </w:pPrChange>
       </w:pPr>
-      <w:ins w:id="457" w:author="Kim, Jong H" w:date="2013-02-20T17:40:00Z">
+      <w:ins w:id="458" w:author="Kim, Jong H" w:date="2013-02-20T17:40:00Z">
         <w:r>
           <w:rPr>
             <w:rFonts w:hint="eastAsia"/>
@@ -8252,7 +8257,7 @@
           <w:t xml:space="preserve">Pseudo </w:t>
         </w:r>
       </w:ins>
-      <w:ins w:id="458" w:author="Kim, Jong H" w:date="2013-02-20T17:22:00Z">
+      <w:ins w:id="459" w:author="Kim, Jong H" w:date="2013-02-20T17:22:00Z">
         <w:r>
           <w:rPr>
             <w:rFonts w:hint="eastAsia"/>
@@ -8260,7 +8265,7 @@
           <w:t>code</w:t>
         </w:r>
       </w:ins>
-      <w:ins w:id="459" w:author="Kim, Jong H" w:date="2013-02-20T17:40:00Z">
+      <w:ins w:id="460" w:author="Kim, Jong H" w:date="2013-02-20T17:40:00Z">
         <w:r>
           <w:rPr>
             <w:rFonts w:hint="eastAsia"/>
@@ -8269,7 +8274,7 @@
           <w:t xml:space="preserve"> below</w:t>
         </w:r>
       </w:ins>
-      <w:ins w:id="460" w:author="Kim, Jong H" w:date="2013-02-20T17:22:00Z">
+      <w:ins w:id="461" w:author="Kim, Jong H" w:date="2013-02-20T17:22:00Z">
         <w:r>
           <w:rPr>
             <w:rFonts w:hint="eastAsia"/>
@@ -8284,7 +8289,7 @@
         <w:tblW w:w="0" w:type="auto"/>
         <w:tblInd w:w="198" w:type="dxa"/>
         <w:tblLook w:val="04A0" w:firstRow="1" w:lastRow="0" w:firstColumn="1" w:lastColumn="0" w:noHBand="0" w:noVBand="1"/>
-        <w:tblPrChange w:id="461" w:author="Kim, Jong H" w:date="2013-02-22T14:17:00Z">
+        <w:tblPrChange w:id="462" w:author="Kim, Jong H" w:date="2013-02-22T14:17:00Z">
           <w:tblPr>
             <w:tblStyle w:val="TableGrid"/>
             <w:tblW w:w="0" w:type="auto"/>
@@ -8294,7 +8299,7 @@
       </w:tblPr>
       <w:tblGrid>
         <w:gridCol w:w="9000"/>
-        <w:tblGridChange w:id="462">
+        <w:tblGridChange w:id="463">
           <w:tblGrid>
             <w:gridCol w:w="10152"/>
           </w:tblGrid>
@@ -8302,12 +8307,12 @@
       </w:tblGrid>
       <w:tr>
         <w:trPr>
-          <w:ins w:id="463" w:author="Kim, Jong H" w:date="2013-02-22T14:17:00Z"/>
+          <w:ins w:id="464" w:author="Kim, Jong H" w:date="2013-02-22T14:17:00Z"/>
         </w:trPr>
         <w:tc>
           <w:tcPr>
             <w:tcW w:w="9000" w:type="dxa"/>
-            <w:tcPrChange w:id="464" w:author="Kim, Jong H" w:date="2013-02-22T14:17:00Z">
+            <w:tcPrChange w:id="465" w:author="Kim, Jong H" w:date="2013-02-22T14:17:00Z">
               <w:tcPr>
                 <w:tcW w:w="10152" w:type="dxa"/>
               </w:tcPr>
@@ -8318,16 +8323,16 @@
               <w:spacing w:before="240"/>
               <w:ind w:firstLine="105"/>
               <w:rPr>
-                <w:ins w:id="465" w:author="Kim, Jong H" w:date="2013-02-22T14:17:00Z"/>
+                <w:ins w:id="466" w:author="Kim, Jong H" w:date="2013-02-22T14:17:00Z"/>
                 <w:lang w:eastAsia="ko-KR"/>
               </w:rPr>
-              <w:pPrChange w:id="466" w:author="Kim, Jong H" w:date="2013-02-22T14:17:00Z">
+              <w:pPrChange w:id="467" w:author="Kim, Jong H" w:date="2013-02-22T14:17:00Z">
                 <w:pPr>
                   <w:ind w:firstLine="105"/>
                 </w:pPr>
               </w:pPrChange>
             </w:pPr>
-            <w:ins w:id="467" w:author="Kim, Jong H" w:date="2013-02-22T14:17:00Z">
+            <w:ins w:id="468" w:author="Kim, Jong H" w:date="2013-02-22T14:17:00Z">
               <w:r>
                 <w:rPr>
                   <w:rFonts w:hint="eastAsia"/>
@@ -8438,11 +8443,11 @@
             <w:pPr>
               <w:ind w:firstLine="105"/>
               <w:rPr>
-                <w:ins w:id="468" w:author="Kim, Jong H" w:date="2013-02-22T14:17:00Z"/>
+                <w:ins w:id="469" w:author="Kim, Jong H" w:date="2013-02-22T14:17:00Z"/>
                 <w:lang w:eastAsia="ko-KR"/>
               </w:rPr>
             </w:pPr>
-            <w:ins w:id="469" w:author="Kim, Jong H" w:date="2013-02-22T14:17:00Z">
+            <w:ins w:id="470" w:author="Kim, Jong H" w:date="2013-02-22T14:17:00Z">
               <w:r>
                 <w:rPr>
                   <w:rFonts w:hint="eastAsia"/>
@@ -8469,12 +8474,12 @@
             <w:pPr>
               <w:ind w:firstLine="105"/>
               <w:rPr>
-                <w:ins w:id="470" w:author="Kim, Jong H" w:date="2013-02-22T14:17:00Z"/>
+                <w:ins w:id="471" w:author="Kim, Jong H" w:date="2013-02-22T14:17:00Z"/>
                 <w:rFonts w:cs="Consolas"/>
                 <w:lang w:eastAsia="ko-KR"/>
               </w:rPr>
             </w:pPr>
-            <w:ins w:id="471" w:author="Kim, Jong H" w:date="2013-02-22T14:17:00Z">
+            <w:ins w:id="472" w:author="Kim, Jong H" w:date="2013-02-22T14:17:00Z">
               <w:r>
                 <w:rPr>
                   <w:rFonts w:cs="Consolas" w:hint="eastAsia"/>
@@ -8519,11 +8524,11 @@
               <w:spacing w:after="0"/>
               <w:ind w:firstLine="105"/>
               <w:rPr>
-                <w:ins w:id="472" w:author="Kim, Jong H" w:date="2013-02-22T14:17:00Z"/>
+                <w:ins w:id="473" w:author="Kim, Jong H" w:date="2013-02-22T14:17:00Z"/>
                 <w:lang w:eastAsia="ko-KR"/>
               </w:rPr>
             </w:pPr>
-            <w:ins w:id="473" w:author="Kim, Jong H" w:date="2013-02-22T14:17:00Z">
+            <w:ins w:id="474" w:author="Kim, Jong H" w:date="2013-02-22T14:17:00Z">
               <w:r>
                 <w:rPr>
                   <w:rFonts w:hint="eastAsia"/>
@@ -8579,12 +8584,12 @@
             <w:pPr>
               <w:spacing w:after="0"/>
               <w:rPr>
-                <w:ins w:id="474" w:author="Kim, Jong H" w:date="2013-02-22T14:17:00Z"/>
+                <w:ins w:id="475" w:author="Kim, Jong H" w:date="2013-02-22T14:17:00Z"/>
                 <w:szCs w:val="24"/>
                 <w:lang w:eastAsia="ko-KR"/>
               </w:rPr>
             </w:pPr>
-            <w:ins w:id="475" w:author="Kim, Jong H" w:date="2013-02-22T14:17:00Z">
+            <w:ins w:id="476" w:author="Kim, Jong H" w:date="2013-02-22T14:17:00Z">
               <w:r>
                 <w:rPr>
                   <w:rFonts w:hint="eastAsia"/>
@@ -8594,7 +8599,7 @@
                 <w:t xml:space="preserve">       count = 3;   </w:t>
               </w:r>
             </w:ins>
-            <w:ins w:id="476" w:author="Kim, Jong H" w:date="2013-02-25T10:35:00Z">
+            <w:ins w:id="477" w:author="Kim, Jong H" w:date="2013-02-25T10:35:00Z">
               <w:r>
                 <w:rPr>
                   <w:rFonts w:hint="eastAsia"/>
@@ -8604,7 +8609,7 @@
                 <w:t xml:space="preserve"> </w:t>
               </w:r>
             </w:ins>
-            <w:ins w:id="477" w:author="Kim, Jong H" w:date="2013-02-25T10:34:00Z">
+            <w:ins w:id="478" w:author="Kim, Jong H" w:date="2013-02-25T10:34:00Z">
               <w:r>
                 <w:rPr>
                   <w:rFonts w:hint="eastAsia"/>
@@ -8614,7 +8619,7 @@
                 <w:t>/* three datasets */</w:t>
               </w:r>
             </w:ins>
-            <w:ins w:id="478" w:author="Kim, Jong H" w:date="2013-02-22T14:17:00Z">
+            <w:ins w:id="479" w:author="Kim, Jong H" w:date="2013-02-22T14:17:00Z">
               <w:r>
                 <w:rPr>
                   <w:rFonts w:hint="eastAsia"/>
@@ -8629,12 +8634,12 @@
             <w:pPr>
               <w:spacing w:after="0"/>
               <w:rPr>
-                <w:ins w:id="479" w:author="Kim, Jong H" w:date="2013-02-22T14:17:00Z"/>
+                <w:ins w:id="480" w:author="Kim, Jong H" w:date="2013-02-22T14:17:00Z"/>
                 <w:szCs w:val="24"/>
                 <w:lang w:eastAsia="ko-KR"/>
               </w:rPr>
             </w:pPr>
-            <w:ins w:id="480" w:author="Kim, Jong H" w:date="2013-02-22T14:17:00Z">
+            <w:ins w:id="481" w:author="Kim, Jong H" w:date="2013-02-22T14:17:00Z">
               <w:r>
                 <w:rPr>
                   <w:rFonts w:hint="eastAsia"/>
@@ -8714,12 +8719,12 @@
             <w:pPr>
               <w:spacing w:after="0"/>
               <w:rPr>
-                <w:ins w:id="481" w:author="Kim, Jong H" w:date="2013-02-22T14:17:00Z"/>
+                <w:ins w:id="482" w:author="Kim, Jong H" w:date="2013-02-22T14:17:00Z"/>
                 <w:szCs w:val="24"/>
                 <w:lang w:eastAsia="ko-KR"/>
               </w:rPr>
             </w:pPr>
-            <w:ins w:id="482" w:author="Kim, Jong H" w:date="2013-02-22T14:17:00Z">
+            <w:ins w:id="483" w:author="Kim, Jong H" w:date="2013-02-22T14:17:00Z">
               <w:r>
                 <w:rPr>
                   <w:rFonts w:hint="eastAsia"/>
@@ -8734,12 +8739,12 @@
             <w:pPr>
               <w:spacing w:after="0"/>
               <w:rPr>
-                <w:ins w:id="483" w:author="Kim, Jong H" w:date="2013-02-22T14:17:00Z"/>
+                <w:ins w:id="484" w:author="Kim, Jong H" w:date="2013-02-22T14:17:00Z"/>
                 <w:szCs w:val="24"/>
                 <w:lang w:eastAsia="ko-KR"/>
               </w:rPr>
             </w:pPr>
-            <w:ins w:id="484" w:author="Kim, Jong H" w:date="2013-02-22T14:17:00Z">
+            <w:ins w:id="485" w:author="Kim, Jong H" w:date="2013-02-22T14:17:00Z">
               <w:r>
                 <w:rPr>
                   <w:rFonts w:hint="eastAsia"/>
@@ -8782,12 +8787,12 @@
             <w:pPr>
               <w:spacing w:after="0"/>
               <w:rPr>
-                <w:ins w:id="485" w:author="Kim, Jong H" w:date="2013-02-22T14:17:00Z"/>
+                <w:ins w:id="486" w:author="Kim, Jong H" w:date="2013-02-22T14:17:00Z"/>
                 <w:szCs w:val="24"/>
                 <w:lang w:eastAsia="ko-KR"/>
               </w:rPr>
             </w:pPr>
-            <w:ins w:id="486" w:author="Kim, Jong H" w:date="2013-02-22T14:17:00Z">
+            <w:ins w:id="487" w:author="Kim, Jong H" w:date="2013-02-22T14:17:00Z">
               <w:r>
                 <w:rPr>
                   <w:rFonts w:hint="eastAsia"/>
@@ -8797,7 +8802,7 @@
                 <w:t xml:space="preserve">        count = 2;</w:t>
               </w:r>
             </w:ins>
-            <w:ins w:id="487" w:author="Kim, Jong H" w:date="2013-02-25T10:35:00Z">
+            <w:ins w:id="488" w:author="Kim, Jong H" w:date="2013-02-25T10:35:00Z">
               <w:r>
                 <w:rPr>
                   <w:rFonts w:hint="eastAsia"/>
@@ -8812,12 +8817,12 @@
             <w:pPr>
               <w:spacing w:after="0"/>
               <w:rPr>
-                <w:ins w:id="488" w:author="Kim, Jong H" w:date="2013-02-22T14:17:00Z"/>
+                <w:ins w:id="489" w:author="Kim, Jong H" w:date="2013-02-22T14:17:00Z"/>
                 <w:szCs w:val="24"/>
                 <w:lang w:eastAsia="ko-KR"/>
               </w:rPr>
             </w:pPr>
-            <w:ins w:id="489" w:author="Kim, Jong H" w:date="2013-02-22T14:17:00Z">
+            <w:ins w:id="490" w:author="Kim, Jong H" w:date="2013-02-22T14:17:00Z">
               <w:r>
                 <w:rPr>
                   <w:rFonts w:hint="eastAsia"/>
@@ -8877,7 +8882,7 @@
             <w:pPr>
               <w:spacing w:after="0"/>
               <w:rPr>
-                <w:ins w:id="490" w:author="Kim, Jong H" w:date="2013-02-22T14:17:00Z"/>
+                <w:ins w:id="491" w:author="Kim, Jong H" w:date="2013-02-22T14:17:00Z"/>
                 <w:szCs w:val="24"/>
                 <w:lang w:eastAsia="ko-KR"/>
               </w:rPr>
@@ -8888,12 +8893,12 @@
               <w:spacing w:after="0"/>
               <w:ind w:firstLine="105"/>
               <w:rPr>
-                <w:ins w:id="491" w:author="Kim, Jong H" w:date="2013-02-22T14:17:00Z"/>
+                <w:ins w:id="492" w:author="Kim, Jong H" w:date="2013-02-22T14:17:00Z"/>
                 <w:szCs w:val="24"/>
                 <w:lang w:eastAsia="ko-KR"/>
               </w:rPr>
             </w:pPr>
-            <w:ins w:id="492" w:author="Kim, Jong H" w:date="2013-02-22T14:17:00Z">
+            <w:ins w:id="493" w:author="Kim, Jong H" w:date="2013-02-22T14:17:00Z">
               <w:r>
                 <w:rPr>
                   <w:rFonts w:hint="eastAsia"/>
@@ -8937,12 +8942,12 @@
               <w:spacing w:after="0"/>
               <w:ind w:firstLine="105"/>
               <w:rPr>
-                <w:ins w:id="493" w:author="Kim, Jong H" w:date="2013-02-22T14:17:00Z"/>
+                <w:ins w:id="494" w:author="Kim, Jong H" w:date="2013-02-22T14:17:00Z"/>
                 <w:szCs w:val="24"/>
                 <w:lang w:eastAsia="ko-KR"/>
               </w:rPr>
             </w:pPr>
-            <w:ins w:id="494" w:author="Kim, Jong H" w:date="2013-02-22T14:17:00Z">
+            <w:ins w:id="495" w:author="Kim, Jong H" w:date="2013-02-22T14:17:00Z">
               <w:r>
                 <w:rPr>
                   <w:rFonts w:hint="eastAsia"/>
@@ -8952,7 +8957,7 @@
                 <w:t xml:space="preserve">      count = 0</w:t>
               </w:r>
             </w:ins>
-            <w:ins w:id="495" w:author="Kim, Jong H" w:date="2013-02-25T10:35:00Z">
+            <w:ins w:id="496" w:author="Kim, Jong H" w:date="2013-02-25T10:35:00Z">
               <w:r>
                 <w:rPr>
                   <w:rFonts w:hint="eastAsia"/>
@@ -8968,12 +8973,12 @@
               <w:spacing w:after="0"/>
               <w:ind w:firstLine="105"/>
               <w:rPr>
-                <w:ins w:id="496" w:author="Kim, Jong H" w:date="2013-02-22T14:17:00Z"/>
+                <w:ins w:id="497" w:author="Kim, Jong H" w:date="2013-02-22T14:17:00Z"/>
                 <w:szCs w:val="24"/>
                 <w:lang w:eastAsia="ko-KR"/>
               </w:rPr>
             </w:pPr>
-            <w:ins w:id="497" w:author="Kim, Jong H" w:date="2013-02-22T14:17:00Z">
+            <w:ins w:id="498" w:author="Kim, Jong H" w:date="2013-02-22T14:17:00Z">
               <w:r>
                 <w:rPr>
                   <w:rFonts w:hint="eastAsia"/>
@@ -8998,15 +9003,6 @@
                 <w:t>nfo = NULL</w:t>
               </w:r>
             </w:ins>
-          </w:p>
-          <w:p>
-            <w:pPr>
-              <w:spacing w:after="0"/>
-              <w:rPr>
-                <w:ins w:id="498" w:author="Kim, Jong H" w:date="2013-02-22T14:17:00Z"/>
-                <w:szCs w:val="24"/>
-              </w:rPr>
-            </w:pPr>
           </w:p>
           <w:p>
             <w:pPr>
@@ -9016,7 +9012,16 @@
                 <w:szCs w:val="24"/>
               </w:rPr>
             </w:pPr>
-            <w:ins w:id="500" w:author="Kim, Jong H" w:date="2013-02-22T14:17:00Z">
+          </w:p>
+          <w:p>
+            <w:pPr>
+              <w:spacing w:after="0"/>
+              <w:rPr>
+                <w:ins w:id="500" w:author="Kim, Jong H" w:date="2013-02-22T14:17:00Z"/>
+                <w:szCs w:val="24"/>
+              </w:rPr>
+            </w:pPr>
+            <w:ins w:id="501" w:author="Kim, Jong H" w:date="2013-02-22T14:17:00Z">
               <w:r>
                 <w:rPr>
                   <w:rFonts w:hint="eastAsia"/>
@@ -9111,7 +9116,7 @@
           <w:p>
             <w:pPr>
               <w:rPr>
-                <w:ins w:id="501" w:author="Kim, Jong H" w:date="2013-02-22T14:17:00Z"/>
+                <w:ins w:id="502" w:author="Kim, Jong H" w:date="2013-02-22T14:17:00Z"/>
                 <w:lang w:eastAsia="ko-KR"/>
               </w:rPr>
             </w:pPr>
@@ -9122,10 +9127,10 @@
     <w:p>
       <w:pPr>
         <w:rPr>
-          <w:ins w:id="502" w:author="Kim, Jong H" w:date="2013-02-21T09:27:00Z"/>
-          <w:lang w:eastAsia="ko-KR"/>
-        </w:rPr>
-        <w:pPrChange w:id="503" w:author="Kim, Jong H" w:date="2013-02-20T17:59:00Z">
+          <w:ins w:id="503" w:author="Kim, Jong H" w:date="2013-02-21T09:27:00Z"/>
+          <w:lang w:eastAsia="ko-KR"/>
+        </w:rPr>
+        <w:pPrChange w:id="504" w:author="Kim, Jong H" w:date="2013-02-20T17:59:00Z">
           <w:pPr>
             <w:spacing w:after="0"/>
           </w:pPr>
@@ -9136,17 +9141,17 @@
       <w:pPr>
         <w:ind w:firstLine="105"/>
         <w:rPr>
-          <w:ins w:id="504" w:author="Kim, Jong H" w:date="2013-02-21T16:57:00Z"/>
+          <w:ins w:id="505" w:author="Kim, Jong H" w:date="2013-02-21T16:57:00Z"/>
           <w:szCs w:val="24"/>
           <w:lang w:eastAsia="ko-KR"/>
         </w:rPr>
-        <w:pPrChange w:id="505" w:author="Kim, Jong H" w:date="2013-02-22T14:18:00Z">
+        <w:pPrChange w:id="506" w:author="Kim, Jong H" w:date="2013-02-22T14:18:00Z">
           <w:pPr>
             <w:spacing w:after="0"/>
           </w:pPr>
         </w:pPrChange>
       </w:pPr>
-      <w:ins w:id="506" w:author="Kim, Jong H" w:date="2013-02-22T13:38:00Z">
+      <w:ins w:id="507" w:author="Kim, Jong H" w:date="2013-02-22T13:38:00Z">
         <w:r>
           <w:rPr>
             <w:rFonts w:hint="eastAsia"/>
@@ -9160,10 +9165,10 @@
       <w:pPr>
         <w:pStyle w:val="Heading1"/>
         <w:rPr>
-          <w:ins w:id="507" w:author="Kim, Jong H" w:date="2013-02-21T16:57:00Z"/>
-        </w:rPr>
-      </w:pPr>
-      <w:ins w:id="508" w:author="Kim, Jong H" w:date="2013-02-21T16:57:00Z">
+          <w:ins w:id="508" w:author="Kim, Jong H" w:date="2013-02-21T16:57:00Z"/>
+        </w:rPr>
+      </w:pPr>
+      <w:ins w:id="509" w:author="Kim, Jong H" w:date="2013-02-21T16:57:00Z">
         <w:r>
           <w:rPr>
             <w:rFonts w:eastAsia="바탕" w:hint="eastAsia"/>
@@ -9172,7 +9177,7 @@
           <w:t xml:space="preserve">Future </w:t>
         </w:r>
       </w:ins>
-      <w:ins w:id="509" w:author="Kim, Jong H" w:date="2013-02-22T14:34:00Z">
+      <w:ins w:id="510" w:author="Kim, Jong H" w:date="2013-02-22T14:34:00Z">
         <w:r>
           <w:rPr>
             <w:rFonts w:eastAsia="바탕" w:hint="eastAsia"/>
@@ -9181,7 +9186,7 @@
           <w:t>C</w:t>
         </w:r>
       </w:ins>
-      <w:ins w:id="510" w:author="Kim, Jong H" w:date="2013-02-21T16:57:00Z">
+      <w:ins w:id="511" w:author="Kim, Jong H" w:date="2013-02-21T16:57:00Z">
         <w:r>
           <w:rPr>
             <w:rFonts w:eastAsia="바탕" w:hint="eastAsia"/>
@@ -9195,34 +9200,17 @@
       <w:pPr>
         <w:spacing w:after="0"/>
         <w:rPr>
-          <w:ins w:id="511" w:author="Kim, Jong H" w:date="2013-02-20T17:22:00Z"/>
+          <w:ins w:id="512" w:author="Kim, Jong H" w:date="2013-02-20T17:22:00Z"/>
           <w:szCs w:val="24"/>
           <w:lang w:eastAsia="ko-KR"/>
-          <w:rPrChange w:id="512" w:author="Kim, Jong H" w:date="2013-03-04T14:50:00Z">
+          <w:rPrChange w:id="513" w:author="Kim, Jong H" w:date="2013-03-04T14:50:00Z">
             <w:rPr>
-              <w:ins w:id="513" w:author="Kim, Jong H" w:date="2013-02-20T17:22:00Z"/>
+              <w:ins w:id="514" w:author="Kim, Jong H" w:date="2013-02-20T17:22:00Z"/>
             </w:rPr>
           </w:rPrChange>
         </w:rPr>
       </w:pPr>
-      <w:ins w:id="514" w:author="Kim, Jong H" w:date="2013-03-04T13:22:00Z">
-        <w:r>
-          <w:rPr>
-            <w:rFonts w:cs="Arial"/>
-            <w:color w:val="000000"/>
-            <w:szCs w:val="24"/>
-            <w:rPrChange w:id="515" w:author="Kim, Jong H" w:date="2013-03-04T14:50:00Z">
-              <w:rPr>
-                <w:rFonts w:ascii="Arial" w:hAnsi="Arial" w:cs="Arial"/>
-                <w:color w:val="000000"/>
-                <w:sz w:val="23"/>
-                <w:szCs w:val="23"/>
-              </w:rPr>
-            </w:rPrChange>
-          </w:rPr>
-          <w:t>According to some discussions, we may be able to consider developing H5Dcreate_</w:t>
-        </w:r>
-        <w:proofErr w:type="gramStart"/>
+      <w:ins w:id="515" w:author="Kim, Jong H" w:date="2013-03-04T13:22:00Z">
         <w:r>
           <w:rPr>
             <w:rFonts w:cs="Arial"/>
@@ -9237,9 +9225,9 @@
               </w:rPr>
             </w:rPrChange>
           </w:rPr>
-          <w:t>multi(</w:t>
-        </w:r>
-        <w:proofErr w:type="gramEnd"/>
+          <w:t>According to some discussions, we may be able to consider developing H5Dcreate_</w:t>
+        </w:r>
+        <w:proofErr w:type="gramStart"/>
         <w:r>
           <w:rPr>
             <w:rFonts w:cs="Arial"/>
@@ -9254,21 +9242,31 @@
               </w:rPr>
             </w:rPrChange>
           </w:rPr>
-          <w:t>), H5Dopen_multi() and H5Dclose_multi() APIs in the future as separate tasks if necessary or requested by user.</w:t>
-        </w:r>
-      </w:ins>
-      <w:ins w:id="518" w:author="Kim, Jong H" w:date="2013-02-21T16:58:00Z">
-        <w:r>
-          <w:rPr>
+          <w:t>multi(</w:t>
+        </w:r>
+        <w:proofErr w:type="gramEnd"/>
+        <w:r>
+          <w:rPr>
+            <w:rFonts w:cs="Arial"/>
+            <w:color w:val="000000"/>
             <w:szCs w:val="24"/>
-            <w:lang w:eastAsia="ko-KR"/>
-            <w:rPrChange w:id="519" w:author="Kim, Jong H" w:date="2013-03-04T14:50:00Z">
+            <w:rPrChange w:id="518" w:author="Kim, Jong H" w:date="2013-03-04T14:50:00Z">
               <w:rPr>
-                <w:rFonts w:hint="eastAsia"/>
-                <w:szCs w:val="24"/>
-                <w:lang w:eastAsia="ko-KR"/>
+                <w:rFonts w:ascii="Arial" w:hAnsi="Arial" w:cs="Arial"/>
+                <w:color w:val="000000"/>
+                <w:sz w:val="23"/>
+                <w:szCs w:val="23"/>
               </w:rPr>
             </w:rPrChange>
+          </w:rPr>
+          <w:t>), H5Dopen_multi() and H5Dclose_multi() APIs in the future as separate tasks if necessary or requested by user.</w:t>
+        </w:r>
+      </w:ins>
+      <w:ins w:id="519" w:author="Kim, Jong H" w:date="2013-02-21T16:58:00Z">
+        <w:r>
+          <w:rPr>
+            <w:szCs w:val="24"/>
+            <w:lang w:eastAsia="ko-KR"/>
           </w:rPr>
           <w:t xml:space="preserve"> </w:t>
         </w:r>
@@ -11398,7 +11396,7 @@
               <w:rPr>
                 <w:noProof/>
               </w:rPr>
-              <w:t>2</w:t>
+              <w:t>9</w:t>
             </w:r>
             <w:r>
               <w:rPr>
@@ -11409,14 +11407,27 @@
             <w:r>
               <w:t xml:space="preserve"> of </w:t>
             </w:r>
-            <w:fldSimple w:instr=" NUMPAGES  ">
-              <w:r>
-                <w:rPr>
-                  <w:noProof/>
-                </w:rPr>
-                <w:t>9</w:t>
-              </w:r>
-            </w:fldSimple>
+            <w:r>
+              <w:fldChar w:fldCharType="begin"/>
+            </w:r>
+            <w:r>
+              <w:instrText xml:space="preserve"> NUMPAGES  </w:instrText>
+            </w:r>
+            <w:r>
+              <w:fldChar w:fldCharType="separate"/>
+            </w:r>
+            <w:r>
+              <w:rPr>
+                <w:noProof/>
+              </w:rPr>
+              <w:t>9</w:t>
+            </w:r>
+            <w:r>
+              <w:rPr>
+                <w:noProof/>
+              </w:rPr>
+              <w:fldChar w:fldCharType="end"/>
+            </w:r>
           </w:p>
         </w:sdtContent>
       </w:sdt>
@@ -11527,14 +11538,27 @@
             <w:r>
               <w:t xml:space="preserve"> of </w:t>
             </w:r>
-            <w:fldSimple w:instr=" NUMPAGES  ">
-              <w:r>
-                <w:rPr>
-                  <w:noProof/>
-                </w:rPr>
-                <w:t>9</w:t>
-              </w:r>
-            </w:fldSimple>
+            <w:r>
+              <w:fldChar w:fldCharType="begin"/>
+            </w:r>
+            <w:r>
+              <w:instrText xml:space="preserve"> NUMPAGES  </w:instrText>
+            </w:r>
+            <w:r>
+              <w:fldChar w:fldCharType="separate"/>
+            </w:r>
+            <w:r>
+              <w:rPr>
+                <w:noProof/>
+              </w:rPr>
+              <w:t>9</w:t>
+            </w:r>
+            <w:r>
+              <w:rPr>
+                <w:noProof/>
+              </w:rPr>
+              <w:fldChar w:fldCharType="end"/>
+            </w:r>
           </w:p>
         </w:sdtContent>
       </w:sdt>
@@ -11772,7 +11796,7 @@
         <v:path o:extrusionok="f" gradientshapeok="t" o:connecttype="rect"/>
         <o:lock v:ext="edit" aspectratio="t"/>
       </v:shapetype>
-      <v:shape id="_x0000_i1035" type="#_x0000_t75" style="width:25.5pt;height:15.75pt;visibility:visible;mso-wrap-style:square" o:bullet="t">
+      <v:shape id="_x0000_i1042" type="#_x0000_t75" style="width:25.5pt;height:15.75pt;visibility:visible;mso-wrap-style:square" o:bullet="t">
         <v:imagedata r:id="rId1" o:title=""/>
       </v:shape>
     </w:pict>
@@ -16725,7 +16749,7 @@
 </file>
 
 <file path=customXml/itemProps1.xml><?xml version="1.0" encoding="utf-8"?>
-<ds:datastoreItem xmlns:ds="http://schemas.openxmlformats.org/officeDocument/2006/customXml" ds:itemID="{C2D51EFE-8145-476D-A3E1-0AE02A523DD6}">
+<ds:datastoreItem xmlns:ds="http://schemas.openxmlformats.org/officeDocument/2006/customXml" ds:itemID="{BC86360D-70E4-438A-8E36-FAD32B8FC830}">
   <ds:schemaRefs>
     <ds:schemaRef ds:uri="http://schemas.openxmlformats.org/officeDocument/2006/bibliography"/>
   </ds:schemaRefs>

</xml_diff>

<commit_message>
minor updates in section 3 examples
Former-commit-id: 955679412c0d0ced2bcd398bff6dfc99e038faf0
</commit_message>
<xml_diff>
--- a/RFCs/HDF5_Library/HPC_H5Dread_multi_H5Dwrite_multi/H5HPC_MultiDset_RW_IO_RFC_v3-1_02252013-jkedit.docx
+++ b/RFCs/HDF5_Library/HPC_H5Dread_multi_H5Dwrite_multi/H5HPC_MultiDset_RW_IO_RFC_v3-1_02252013-jkedit.docx
@@ -11,6 +11,8 @@
           <w:lang w:eastAsia="ko-KR"/>
         </w:rPr>
       </w:pPr>
+      <w:bookmarkStart w:id="1" w:name="_GoBack"/>
+      <w:bookmarkEnd w:id="1"/>
       <w:r>
         <w:t xml:space="preserve">RFC: </w:t>
       </w:r>
@@ -27,19 +29,19 @@
         <w:rPr>
           <w:sz w:val="28"/>
           <w:szCs w:val="28"/>
-          <w:rPrChange w:id="1" w:author="Kim, Jong H" w:date="2013-02-25T10:13:00Z">
+          <w:rPrChange w:id="2" w:author="Kim, Jong H" w:date="2013-02-25T10:13:00Z">
             <w:rPr/>
           </w:rPrChange>
         </w:rPr>
       </w:pPr>
-      <w:ins w:id="2" w:author="Kim, Jong H" w:date="2013-02-25T10:11:00Z">
+      <w:ins w:id="3" w:author="Kim, Jong H" w:date="2013-02-25T10:11:00Z">
         <w:r>
           <w:rPr>
             <w:rFonts w:eastAsia="바탕"/>
             <w:sz w:val="28"/>
             <w:szCs w:val="28"/>
             <w:lang w:eastAsia="ko-KR"/>
-            <w:rPrChange w:id="3" w:author="Kim, Jong H" w:date="2013-02-25T10:13:00Z">
+            <w:rPrChange w:id="4" w:author="Kim, Jong H" w:date="2013-02-25T10:13:00Z">
               <w:rPr>
                 <w:rFonts w:eastAsia="바탕"/>
                 <w:lang w:eastAsia="ko-KR"/>
@@ -49,19 +51,19 @@
           <w:t>Read/Write multiple datasets</w:t>
         </w:r>
       </w:ins>
-      <w:del w:id="4" w:author="Kim, Jong H" w:date="2013-02-25T10:11:00Z">
+      <w:del w:id="5" w:author="Kim, Jong H" w:date="2013-02-25T10:11:00Z">
         <w:r>
           <w:rPr>
             <w:sz w:val="28"/>
             <w:szCs w:val="28"/>
-            <w:rPrChange w:id="5" w:author="Kim, Jong H" w:date="2013-02-25T10:13:00Z">
+            <w:rPrChange w:id="6" w:author="Kim, Jong H" w:date="2013-02-25T10:13:00Z">
               <w:rPr/>
             </w:rPrChange>
           </w:rPr>
           <w:delText xml:space="preserve"> </w:delText>
         </w:r>
       </w:del>
-      <w:ins w:id="6" w:author="Kim, Jong H" w:date="2013-03-04T15:09:00Z">
+      <w:ins w:id="7" w:author="Kim, Jong H" w:date="2013-03-04T15:09:00Z">
         <w:r>
           <w:rPr>
             <w:rFonts w:eastAsia="바탕" w:hint="eastAsia"/>
@@ -80,8 +82,6 @@
           </w:rPr>
           <w:t xml:space="preserve">HDF5 </w:t>
         </w:r>
-        <w:bookmarkStart w:id="7" w:name="_GoBack"/>
-        <w:bookmarkEnd w:id="7"/>
         <w:r>
           <w:rPr>
             <w:rFonts w:eastAsia="바탕" w:hint="eastAsia"/>
@@ -6663,114 +6663,384 @@
     </w:p>
     <w:p>
       <w:pPr>
-        <w:pStyle w:val="Heading3"/>
+        <w:spacing w:after="0"/>
+        <w:rPr>
+          <w:ins w:id="335" w:author="Kim, Jong H" w:date="2013-03-07T13:57:00Z"/>
+          <w:lang w:eastAsia="ko-KR"/>
+        </w:rPr>
+      </w:pPr>
+    </w:p>
+    <w:p>
+      <w:pPr>
+        <w:spacing w:after="0"/>
+        <w:rPr>
+          <w:ins w:id="336" w:author="Kim, Jong H" w:date="2013-03-07T13:55:00Z"/>
+          <w:lang w:eastAsia="ko-KR"/>
+        </w:rPr>
+      </w:pPr>
+      <w:ins w:id="337" w:author="Kim, Jong H" w:date="2013-03-07T13:55:00Z">
+        <w:r>
+          <w:rPr>
+            <w:rFonts w:hint="eastAsia"/>
+          </w:rPr>
+          <w:t>C</w:t>
+        </w:r>
+        <w:r>
+          <w:rPr>
+            <w:lang w:eastAsia="ko-KR"/>
+          </w:rPr>
+          <w:t>onsider the following</w:t>
+        </w:r>
+        <w:r>
+          <w:rPr>
+            <w:rFonts w:hint="eastAsia"/>
+          </w:rPr>
+          <w:t xml:space="preserve"> as </w:t>
+        </w:r>
+        <w:r>
+          <w:rPr>
+            <w:rFonts w:hint="eastAsia"/>
+            <w:lang w:eastAsia="ko-KR"/>
+          </w:rPr>
+          <w:t xml:space="preserve">an </w:t>
+        </w:r>
+        <w:r>
+          <w:rPr>
+            <w:rFonts w:hint="eastAsia"/>
+          </w:rPr>
+          <w:t>example</w:t>
+        </w:r>
+      </w:ins>
+      <w:ins w:id="338" w:author="Kim, Jong H" w:date="2013-03-07T13:56:00Z">
+        <w:r>
+          <w:rPr>
+            <w:rFonts w:hint="eastAsia"/>
+            <w:lang w:eastAsia="ko-KR"/>
+          </w:rPr>
+          <w:t xml:space="preserve"> </w:t>
+        </w:r>
+      </w:ins>
+      <w:ins w:id="339" w:author="Kim, Jong H" w:date="2013-03-07T14:02:00Z">
+        <w:r>
+          <w:rPr>
+            <w:rFonts w:hint="eastAsia"/>
+            <w:lang w:eastAsia="ko-KR"/>
+          </w:rPr>
+          <w:t xml:space="preserve">running </w:t>
+        </w:r>
+      </w:ins>
+      <w:ins w:id="340" w:author="Kim, Jong H" w:date="2013-03-07T13:56:00Z">
+        <w:r>
+          <w:rPr>
+            <w:rFonts w:hint="eastAsia"/>
+            <w:lang w:eastAsia="ko-KR"/>
+          </w:rPr>
+          <w:t>with 2 processes</w:t>
+        </w:r>
+      </w:ins>
+      <w:ins w:id="341" w:author="Kim, Jong H" w:date="2013-03-07T13:55:00Z">
+        <w:r>
+          <w:rPr>
+            <w:lang w:eastAsia="ko-KR"/>
+          </w:rPr>
+          <w:t>:</w:t>
+        </w:r>
+      </w:ins>
+    </w:p>
+    <w:p>
+      <w:pPr>
+        <w:pStyle w:val="ListParagraph"/>
         <w:numPr>
           <w:ilvl w:val="0"/>
-          <w:numId w:val="0"/>
+          <w:numId w:val="43"/>
         </w:numPr>
-        <w:rPr>
-          <w:ins w:id="335" w:author="Kim, Jong H" w:date="2013-02-20T17:22:00Z"/>
-        </w:rPr>
-        <w:pPrChange w:id="336" w:author="Kim, Jong H" w:date="2013-02-20T17:31:00Z">
+        <w:spacing w:after="0"/>
+        <w:rPr>
+          <w:ins w:id="342" w:author="Kim, Jong H" w:date="2013-03-07T13:55:00Z"/>
+          <w:lang w:eastAsia="ko-KR"/>
+        </w:rPr>
+      </w:pPr>
+      <w:ins w:id="343" w:author="Kim, Jong H" w:date="2013-03-07T13:55:00Z">
+        <w:r>
+          <w:rPr>
+            <w:lang w:eastAsia="ko-KR"/>
+          </w:rPr>
+          <w:t>Rank 0</w:t>
+        </w:r>
+        <w:r>
+          <w:rPr>
+            <w:rFonts w:hint="eastAsia"/>
+            <w:lang w:eastAsia="ko-KR"/>
+          </w:rPr>
+          <w:t xml:space="preserve"> </w:t>
+        </w:r>
+        <w:proofErr w:type="gramStart"/>
+        <w:r>
+          <w:rPr>
+            <w:rFonts w:hint="eastAsia"/>
+            <w:lang w:eastAsia="ko-KR"/>
+          </w:rPr>
+          <w:t>process</w:t>
+        </w:r>
+        <w:proofErr w:type="gramEnd"/>
+        <w:r>
+          <w:rPr>
+            <w:lang w:eastAsia="ko-KR"/>
+          </w:rPr>
+          <w:t xml:space="preserve"> reads</w:t>
+        </w:r>
+      </w:ins>
+      <w:ins w:id="344" w:author="Kim, Jong H" w:date="2013-03-07T13:58:00Z">
+        <w:r>
+          <w:rPr>
+            <w:rFonts w:hint="eastAsia"/>
+            <w:lang w:eastAsia="ko-KR"/>
+          </w:rPr>
+          <w:t xml:space="preserve"> </w:t>
+        </w:r>
+      </w:ins>
+      <w:ins w:id="345" w:author="Kim, Jong H" w:date="2013-03-07T14:00:00Z">
+        <w:r>
+          <w:rPr>
+            <w:rFonts w:hint="eastAsia"/>
+            <w:lang w:eastAsia="ko-KR"/>
+          </w:rPr>
+          <w:t xml:space="preserve">data </w:t>
+        </w:r>
+      </w:ins>
+      <w:ins w:id="346" w:author="Kim, Jong H" w:date="2013-03-07T13:58:00Z">
+        <w:r>
+          <w:rPr>
+            <w:rFonts w:hint="eastAsia"/>
+            <w:lang w:eastAsia="ko-KR"/>
+          </w:rPr>
+          <w:t>portions</w:t>
+        </w:r>
+      </w:ins>
+      <w:ins w:id="347" w:author="Kim, Jong H" w:date="2013-03-07T13:55:00Z">
+        <w:r>
+          <w:rPr>
+            <w:lang w:eastAsia="ko-KR"/>
+          </w:rPr>
+          <w:t xml:space="preserve"> from </w:t>
+        </w:r>
+        <w:r>
+          <w:rPr>
+            <w:rFonts w:hint="eastAsia"/>
+            <w:lang w:eastAsia="ko-KR"/>
+          </w:rPr>
+          <w:t>d</w:t>
+        </w:r>
+        <w:r>
+          <w:rPr>
+            <w:lang w:eastAsia="ko-KR"/>
+          </w:rPr>
+          <w:t>atasets ‘</w:t>
+        </w:r>
+        <w:r>
+          <w:rPr>
+            <w:rFonts w:hint="eastAsia"/>
+          </w:rPr>
+          <w:t>d1</w:t>
+        </w:r>
+        <w:r>
+          <w:rPr>
+            <w:lang w:eastAsia="ko-KR"/>
+          </w:rPr>
+          <w:t>’, ‘</w:t>
+        </w:r>
+        <w:r>
+          <w:rPr>
+            <w:rFonts w:hint="eastAsia"/>
+          </w:rPr>
+          <w:t>d2</w:t>
+        </w:r>
+        <w:r>
+          <w:rPr>
+            <w:lang w:eastAsia="ko-KR"/>
+          </w:rPr>
+          <w:t>’, and ‘</w:t>
+        </w:r>
+        <w:r>
+          <w:rPr>
+            <w:rFonts w:hint="eastAsia"/>
+          </w:rPr>
+          <w:t>d3</w:t>
+        </w:r>
+        <w:r>
+          <w:rPr>
+            <w:lang w:eastAsia="ko-KR"/>
+          </w:rPr>
+          <w:t xml:space="preserve">’. </w:t>
+        </w:r>
+      </w:ins>
+    </w:p>
+    <w:p>
+      <w:pPr>
+        <w:pStyle w:val="ListParagraph"/>
+        <w:numPr>
+          <w:ilvl w:val="0"/>
+          <w:numId w:val="43"/>
+        </w:numPr>
+        <w:spacing w:after="0"/>
+        <w:rPr>
+          <w:ins w:id="348" w:author="Kim, Jong H" w:date="2013-02-20T17:22:00Z"/>
+          <w:lang w:eastAsia="ko-KR"/>
+          <w:rPrChange w:id="349" w:author="Kim, Jong H" w:date="2013-03-07T13:55:00Z">
+            <w:rPr>
+              <w:ins w:id="350" w:author="Kim, Jong H" w:date="2013-02-20T17:22:00Z"/>
+            </w:rPr>
+          </w:rPrChange>
+        </w:rPr>
+        <w:pPrChange w:id="351" w:author="Kim, Jong H" w:date="2013-03-07T13:55:00Z">
           <w:pPr>
             <w:spacing w:after="0"/>
           </w:pPr>
         </w:pPrChange>
       </w:pPr>
-      <w:ins w:id="337" w:author="Kim, Jong H" w:date="2013-02-20T17:47:00Z">
-        <w:r>
-          <w:rPr>
-            <w:rFonts w:eastAsia="바탕" w:hint="eastAsia"/>
-            <w:b w:val="0"/>
-            <w:lang w:eastAsia="ko-KR"/>
-          </w:rPr>
-          <w:t>A</w:t>
-        </w:r>
-      </w:ins>
-      <w:ins w:id="338" w:author="Kim, Jong H" w:date="2013-02-20T17:45:00Z">
-        <w:r>
-          <w:rPr>
-            <w:rFonts w:eastAsia="바탕" w:hint="eastAsia"/>
-            <w:b w:val="0"/>
-            <w:lang w:eastAsia="ko-KR"/>
-          </w:rPr>
-          <w:t>ssume</w:t>
-        </w:r>
-      </w:ins>
-      <w:ins w:id="339" w:author="Kim, Jong H" w:date="2013-02-22T14:14:00Z">
-        <w:r>
-          <w:rPr>
-            <w:rFonts w:eastAsia="바탕" w:hint="eastAsia"/>
-            <w:b w:val="0"/>
-            <w:lang w:eastAsia="ko-KR"/>
-          </w:rPr>
-          <w:t xml:space="preserve"> that </w:t>
-        </w:r>
-      </w:ins>
-      <w:ins w:id="340" w:author="Kim, Jong H" w:date="2013-02-20T17:45:00Z">
-        <w:r>
-          <w:rPr>
-            <w:rFonts w:eastAsia="바탕" w:hint="eastAsia"/>
-            <w:b w:val="0"/>
-            <w:lang w:eastAsia="ko-KR"/>
-          </w:rPr>
-          <w:t>this application</w:t>
-        </w:r>
-      </w:ins>
-      <w:ins w:id="341" w:author="Kim, Jong H" w:date="2013-02-22T14:15:00Z">
-        <w:r>
-          <w:rPr>
-            <w:rFonts w:eastAsia="바탕" w:hint="eastAsia"/>
-            <w:b w:val="0"/>
-            <w:lang w:eastAsia="ko-KR"/>
-          </w:rPr>
-          <w:t xml:space="preserve"> is </w:t>
-        </w:r>
-        <w:r>
-          <w:rPr>
-            <w:rFonts w:eastAsia="바탕"/>
-            <w:b w:val="0"/>
-            <w:lang w:eastAsia="ko-KR"/>
-          </w:rPr>
-          <w:t>executed</w:t>
-        </w:r>
-      </w:ins>
-      <w:ins w:id="342" w:author="Kim, Jong H" w:date="2013-02-20T17:45:00Z">
-        <w:r>
-          <w:rPr>
-            <w:rFonts w:eastAsia="바탕" w:hint="eastAsia"/>
-            <w:b w:val="0"/>
-            <w:lang w:eastAsia="ko-KR"/>
-          </w:rPr>
-          <w:t xml:space="preserve"> with </w:t>
-        </w:r>
-      </w:ins>
-      <w:ins w:id="343" w:author="Kim, Jong H" w:date="2013-02-20T17:22:00Z">
-        <w:r>
-          <w:rPr>
-            <w:b w:val="0"/>
-            <w:rPrChange w:id="344" w:author="Kim, Jong H" w:date="2013-02-20T17:32:00Z">
-              <w:rPr>
-                <w:b/>
-              </w:rPr>
-            </w:rPrChange>
-          </w:rPr>
-          <w:t>2 processes</w:t>
-        </w:r>
-      </w:ins>
-      <w:ins w:id="345" w:author="Kim, Jong H" w:date="2013-02-20T17:30:00Z">
-        <w:r>
-          <w:rPr>
-            <w:rFonts w:eastAsia="바탕"/>
-            <w:b w:val="0"/>
-            <w:lang w:eastAsia="ko-KR"/>
-            <w:rPrChange w:id="346" w:author="Kim, Jong H" w:date="2013-02-20T17:32:00Z">
-              <w:rPr>
-                <w:lang w:eastAsia="ko-KR"/>
-              </w:rPr>
-            </w:rPrChange>
-          </w:rPr>
-          <w:t>.</w:t>
+      <w:ins w:id="352" w:author="Kim, Jong H" w:date="2013-03-07T13:55:00Z">
+        <w:r>
+          <w:rPr>
+            <w:lang w:eastAsia="ko-KR"/>
+          </w:rPr>
+          <w:t xml:space="preserve">Rank 1 </w:t>
+        </w:r>
+        <w:r>
+          <w:rPr>
+            <w:rFonts w:hint="eastAsia"/>
+            <w:lang w:eastAsia="ko-KR"/>
+          </w:rPr>
+          <w:t xml:space="preserve">process </w:t>
+        </w:r>
+        <w:r>
+          <w:rPr>
+            <w:lang w:eastAsia="ko-KR"/>
+          </w:rPr>
+          <w:t xml:space="preserve">reads </w:t>
+        </w:r>
+      </w:ins>
+      <w:ins w:id="353" w:author="Kim, Jong H" w:date="2013-03-07T14:00:00Z">
+        <w:r>
+          <w:rPr>
+            <w:rFonts w:hint="eastAsia"/>
+            <w:lang w:eastAsia="ko-KR"/>
+          </w:rPr>
+          <w:t xml:space="preserve">data </w:t>
+        </w:r>
+      </w:ins>
+      <w:ins w:id="354" w:author="Kim, Jong H" w:date="2013-03-07T13:58:00Z">
+        <w:r>
+          <w:rPr>
+            <w:rFonts w:hint="eastAsia"/>
+            <w:lang w:eastAsia="ko-KR"/>
+          </w:rPr>
+          <w:t xml:space="preserve">portions </w:t>
+        </w:r>
+      </w:ins>
+      <w:ins w:id="355" w:author="Kim, Jong H" w:date="2013-03-07T13:55:00Z">
+        <w:r>
+          <w:rPr>
+            <w:lang w:eastAsia="ko-KR"/>
+          </w:rPr>
+          <w:t xml:space="preserve">from </w:t>
+        </w:r>
+        <w:r>
+          <w:rPr>
+            <w:rFonts w:hint="eastAsia"/>
+            <w:lang w:eastAsia="ko-KR"/>
+          </w:rPr>
+          <w:t>d</w:t>
+        </w:r>
+        <w:r>
+          <w:rPr>
+            <w:lang w:eastAsia="ko-KR"/>
+          </w:rPr>
+          <w:t>atasets ‘</w:t>
+        </w:r>
+        <w:r>
+          <w:rPr>
+            <w:rFonts w:hint="eastAsia"/>
+          </w:rPr>
+          <w:t>d</w:t>
+        </w:r>
+        <w:r>
+          <w:rPr>
+            <w:rFonts w:hint="eastAsia"/>
+            <w:lang w:eastAsia="ko-KR"/>
+          </w:rPr>
+          <w:t>1</w:t>
+        </w:r>
+        <w:r>
+          <w:rPr>
+            <w:lang w:eastAsia="ko-KR"/>
+          </w:rPr>
+          <w:t>’</w:t>
+        </w:r>
+        <w:r>
+          <w:rPr>
+            <w:rFonts w:hint="eastAsia"/>
+            <w:lang w:eastAsia="ko-KR"/>
+          </w:rPr>
+          <w:t xml:space="preserve">, </w:t>
+        </w:r>
+        <w:proofErr w:type="gramStart"/>
+        <w:r>
+          <w:rPr>
+            <w:lang w:eastAsia="ko-KR"/>
+          </w:rPr>
+          <w:t>‘</w:t>
+        </w:r>
+        <w:r>
+          <w:rPr>
+            <w:rFonts w:hint="eastAsia"/>
+            <w:lang w:eastAsia="ko-KR"/>
+          </w:rPr>
+          <w:t>d2</w:t>
+        </w:r>
+        <w:r>
+          <w:rPr>
+            <w:lang w:eastAsia="ko-KR"/>
+          </w:rPr>
+          <w:t>’</w:t>
+        </w:r>
+        <w:r>
+          <w:rPr>
+            <w:rFonts w:hint="eastAsia"/>
+            <w:lang w:eastAsia="ko-KR"/>
+          </w:rPr>
+          <w:t xml:space="preserve"> </w:t>
+        </w:r>
+        <w:r>
+          <w:rPr>
+            <w:lang w:eastAsia="ko-KR"/>
+          </w:rPr>
+          <w:t xml:space="preserve"> and</w:t>
+        </w:r>
+        <w:proofErr w:type="gramEnd"/>
+        <w:r>
+          <w:rPr>
+            <w:lang w:eastAsia="ko-KR"/>
+          </w:rPr>
+          <w:t xml:space="preserve"> ‘</w:t>
+        </w:r>
+        <w:r>
+          <w:rPr>
+            <w:rFonts w:hint="eastAsia"/>
+          </w:rPr>
+          <w:t>d</w:t>
+        </w:r>
+        <w:r>
+          <w:rPr>
+            <w:rFonts w:hint="eastAsia"/>
+            <w:lang w:eastAsia="ko-KR"/>
+          </w:rPr>
+          <w:t>3</w:t>
+        </w:r>
+        <w:r>
+          <w:rPr>
+            <w:lang w:eastAsia="ko-KR"/>
+          </w:rPr>
+          <w:t>’.</w:t>
         </w:r>
       </w:ins>
     </w:p>
@@ -6778,7 +7048,7 @@
       <w:pPr>
         <w:spacing w:after="0"/>
         <w:rPr>
-          <w:ins w:id="347" w:author="Kim, Jong H" w:date="2013-02-20T17:47:00Z"/>
+          <w:ins w:id="356" w:author="Kim, Jong H" w:date="2013-02-20T17:47:00Z"/>
           <w:lang w:eastAsia="ko-KR"/>
         </w:rPr>
       </w:pPr>
@@ -6786,16 +7056,16 @@
     <w:p>
       <w:pPr>
         <w:rPr>
-          <w:ins w:id="348" w:author="Kim, Jong H" w:date="2013-02-22T14:16:00Z"/>
-          <w:lang w:eastAsia="ko-KR"/>
-        </w:rPr>
-        <w:pPrChange w:id="349" w:author="Kim, Jong H" w:date="2013-02-20T17:59:00Z">
+          <w:ins w:id="357" w:author="Kim, Jong H" w:date="2013-02-22T14:16:00Z"/>
+          <w:lang w:eastAsia="ko-KR"/>
+        </w:rPr>
+        <w:pPrChange w:id="358" w:author="Kim, Jong H" w:date="2013-02-20T17:59:00Z">
           <w:pPr>
             <w:spacing w:after="0"/>
           </w:pPr>
         </w:pPrChange>
       </w:pPr>
-      <w:ins w:id="350" w:author="Kim, Jong H" w:date="2013-02-20T17:34:00Z">
+      <w:ins w:id="359" w:author="Kim, Jong H" w:date="2013-02-20T17:34:00Z">
         <w:r>
           <w:rPr>
             <w:rFonts w:hint="eastAsia"/>
@@ -6804,7 +7074,7 @@
           <w:t>Pseudo c</w:t>
         </w:r>
       </w:ins>
-      <w:ins w:id="351" w:author="Kim, Jong H" w:date="2013-02-20T17:22:00Z">
+      <w:ins w:id="360" w:author="Kim, Jong H" w:date="2013-02-20T17:22:00Z">
         <w:r>
           <w:rPr>
             <w:rFonts w:hint="eastAsia"/>
@@ -6812,7 +7082,7 @@
           <w:t>ode</w:t>
         </w:r>
       </w:ins>
-      <w:ins w:id="352" w:author="Kim, Jong H" w:date="2013-02-20T17:34:00Z">
+      <w:ins w:id="361" w:author="Kim, Jong H" w:date="2013-02-20T17:34:00Z">
         <w:r>
           <w:rPr>
             <w:rFonts w:hint="eastAsia"/>
@@ -6821,7 +7091,7 @@
           <w:t xml:space="preserve"> below</w:t>
         </w:r>
       </w:ins>
-      <w:ins w:id="353" w:author="Kim, Jong H" w:date="2013-02-20T17:22:00Z">
+      <w:ins w:id="362" w:author="Kim, Jong H" w:date="2013-02-20T17:22:00Z">
         <w:r>
           <w:rPr>
             <w:rFonts w:hint="eastAsia"/>
@@ -6836,7 +7106,7 @@
         <w:tblW w:w="0" w:type="auto"/>
         <w:tblInd w:w="198" w:type="dxa"/>
         <w:tblLook w:val="04A0" w:firstRow="1" w:lastRow="0" w:firstColumn="1" w:lastColumn="0" w:noHBand="0" w:noVBand="1"/>
-        <w:tblPrChange w:id="354" w:author="Kim, Jong H" w:date="2013-02-22T14:16:00Z">
+        <w:tblPrChange w:id="363" w:author="Kim, Jong H" w:date="2013-02-22T14:16:00Z">
           <w:tblPr>
             <w:tblStyle w:val="TableGrid"/>
             <w:tblW w:w="0" w:type="auto"/>
@@ -6846,7 +7116,7 @@
       </w:tblPr>
       <w:tblGrid>
         <w:gridCol w:w="9000"/>
-        <w:tblGridChange w:id="355">
+        <w:tblGridChange w:id="364">
           <w:tblGrid>
             <w:gridCol w:w="10152"/>
           </w:tblGrid>
@@ -6854,12 +7124,12 @@
       </w:tblGrid>
       <w:tr>
         <w:trPr>
-          <w:ins w:id="356" w:author="Kim, Jong H" w:date="2013-02-22T14:16:00Z"/>
+          <w:ins w:id="365" w:author="Kim, Jong H" w:date="2013-02-22T14:16:00Z"/>
         </w:trPr>
         <w:tc>
           <w:tcPr>
             <w:tcW w:w="9000" w:type="dxa"/>
-            <w:tcPrChange w:id="357" w:author="Kim, Jong H" w:date="2013-02-22T14:16:00Z">
+            <w:tcPrChange w:id="366" w:author="Kim, Jong H" w:date="2013-02-22T14:16:00Z">
               <w:tcPr>
                 <w:tcW w:w="10152" w:type="dxa"/>
               </w:tcPr>
@@ -6870,16 +7140,16 @@
               <w:spacing w:before="240"/>
               <w:ind w:firstLine="105"/>
               <w:rPr>
-                <w:ins w:id="358" w:author="Kim, Jong H" w:date="2013-02-22T14:16:00Z"/>
+                <w:ins w:id="367" w:author="Kim, Jong H" w:date="2013-02-22T14:16:00Z"/>
                 <w:lang w:eastAsia="ko-KR"/>
               </w:rPr>
-              <w:pPrChange w:id="359" w:author="Kim, Jong H" w:date="2013-02-22T14:17:00Z">
+              <w:pPrChange w:id="368" w:author="Kim, Jong H" w:date="2013-02-22T14:17:00Z">
                 <w:pPr>
                   <w:ind w:firstLine="105"/>
                 </w:pPr>
               </w:pPrChange>
             </w:pPr>
-            <w:ins w:id="360" w:author="Kim, Jong H" w:date="2013-02-22T14:16:00Z">
+            <w:ins w:id="369" w:author="Kim, Jong H" w:date="2013-02-22T14:16:00Z">
               <w:r>
                 <w:rPr>
                   <w:rFonts w:hint="eastAsia"/>
@@ -6971,11 +7241,11 @@
             <w:pPr>
               <w:ind w:firstLine="105"/>
               <w:rPr>
-                <w:ins w:id="361" w:author="Kim, Jong H" w:date="2013-02-22T14:16:00Z"/>
+                <w:ins w:id="370" w:author="Kim, Jong H" w:date="2013-02-22T14:16:00Z"/>
                 <w:lang w:eastAsia="ko-KR"/>
               </w:rPr>
             </w:pPr>
-            <w:ins w:id="362" w:author="Kim, Jong H" w:date="2013-02-22T14:16:00Z">
+            <w:ins w:id="371" w:author="Kim, Jong H" w:date="2013-02-22T14:16:00Z">
               <w:r>
                 <w:rPr>
                   <w:rFonts w:hint="eastAsia"/>
@@ -7003,12 +7273,12 @@
               <w:spacing w:after="0"/>
               <w:ind w:firstLine="105"/>
               <w:rPr>
-                <w:ins w:id="363" w:author="Kim, Jong H" w:date="2013-02-22T14:16:00Z"/>
+                <w:ins w:id="372" w:author="Kim, Jong H" w:date="2013-02-22T14:16:00Z"/>
                 <w:rFonts w:cs="Consolas"/>
                 <w:lang w:eastAsia="ko-KR"/>
               </w:rPr>
             </w:pPr>
-            <w:ins w:id="364" w:author="Kim, Jong H" w:date="2013-02-22T14:16:00Z">
+            <w:ins w:id="373" w:author="Kim, Jong H" w:date="2013-02-22T14:16:00Z">
               <w:r>
                 <w:rPr>
                   <w:rFonts w:cs="Consolas" w:hint="eastAsia"/>
@@ -7053,7 +7323,7 @@
               <w:spacing w:after="0"/>
               <w:ind w:firstLine="105"/>
               <w:rPr>
-                <w:ins w:id="365" w:author="Kim, Jong H" w:date="2013-02-22T14:16:00Z"/>
+                <w:ins w:id="374" w:author="Kim, Jong H" w:date="2013-02-22T14:16:00Z"/>
                 <w:rFonts w:cs="Consolas"/>
                 <w:lang w:eastAsia="ko-KR"/>
               </w:rPr>
@@ -7064,12 +7334,12 @@
               <w:spacing w:after="0"/>
               <w:ind w:firstLine="105"/>
               <w:rPr>
-                <w:ins w:id="366" w:author="Kim, Jong H" w:date="2013-02-22T14:16:00Z"/>
+                <w:ins w:id="375" w:author="Kim, Jong H" w:date="2013-02-22T14:16:00Z"/>
                 <w:rFonts w:cs="Consolas"/>
                 <w:lang w:eastAsia="ko-KR"/>
               </w:rPr>
             </w:pPr>
-            <w:ins w:id="367" w:author="Kim, Jong H" w:date="2013-02-22T14:16:00Z">
+            <w:ins w:id="376" w:author="Kim, Jong H" w:date="2013-02-22T14:16:00Z">
               <w:r>
                 <w:rPr>
                   <w:rFonts w:cs="Consolas" w:hint="eastAsia"/>
@@ -7100,7 +7370,7 @@
                 <w:t xml:space="preserve">count = </w:t>
               </w:r>
             </w:ins>
-            <w:ins w:id="368" w:author="Kim, Jong H" w:date="2013-02-25T10:33:00Z">
+            <w:ins w:id="377" w:author="Kim, Jong H" w:date="2013-02-25T10:33:00Z">
               <w:r>
                 <w:rPr>
                   <w:rFonts w:cs="Consolas" w:hint="eastAsia"/>
@@ -7109,7 +7379,7 @@
                 <w:t>3</w:t>
               </w:r>
             </w:ins>
-            <w:ins w:id="369" w:author="Kim, Jong H" w:date="2013-02-25T10:34:00Z">
+            <w:ins w:id="378" w:author="Kim, Jong H" w:date="2013-02-25T10:34:00Z">
               <w:r>
                 <w:rPr>
                   <w:rFonts w:cs="Consolas" w:hint="eastAsia"/>
@@ -7124,12 +7394,12 @@
               <w:spacing w:after="0"/>
               <w:ind w:firstLine="105"/>
               <w:rPr>
-                <w:ins w:id="370" w:author="Kim, Jong H" w:date="2013-02-22T14:16:00Z"/>
+                <w:ins w:id="379" w:author="Kim, Jong H" w:date="2013-02-22T14:16:00Z"/>
                 <w:rFonts w:cs="Consolas"/>
                 <w:lang w:eastAsia="ko-KR"/>
               </w:rPr>
             </w:pPr>
-            <w:ins w:id="371" w:author="Kim, Jong H" w:date="2013-02-22T14:16:00Z">
+            <w:ins w:id="380" w:author="Kim, Jong H" w:date="2013-02-22T14:16:00Z">
               <w:r>
                 <w:rPr>
                   <w:rFonts w:cs="Consolas" w:hint="eastAsia"/>
@@ -7168,7 +7438,7 @@
                 <w:t xml:space="preserve"> == 0)</w:t>
               </w:r>
             </w:ins>
-            <w:ins w:id="372" w:author="Kim, Jong H" w:date="2013-02-25T10:33:00Z">
+            <w:ins w:id="381" w:author="Kim, Jong H" w:date="2013-02-25T10:33:00Z">
               <w:r>
                 <w:rPr>
                   <w:rFonts w:cs="Consolas" w:hint="eastAsia"/>
@@ -7182,12 +7452,12 @@
             <w:pPr>
               <w:spacing w:after="0"/>
               <w:rPr>
-                <w:ins w:id="373" w:author="Kim, Jong H" w:date="2013-02-22T14:16:00Z"/>
+                <w:ins w:id="382" w:author="Kim, Jong H" w:date="2013-02-22T14:16:00Z"/>
                 <w:rFonts w:cs="Consolas"/>
                 <w:lang w:eastAsia="ko-KR"/>
               </w:rPr>
             </w:pPr>
-            <w:ins w:id="374" w:author="Kim, Jong H" w:date="2013-02-22T14:16:00Z">
+            <w:ins w:id="383" w:author="Kim, Jong H" w:date="2013-02-22T14:16:00Z">
               <w:r>
                 <w:rPr>
                   <w:rFonts w:cs="Consolas" w:hint="eastAsia"/>
@@ -7277,7 +7547,7 @@
             <w:pPr>
               <w:spacing w:after="0"/>
               <w:rPr>
-                <w:ins w:id="375" w:author="Kim, Jong H" w:date="2013-02-22T14:16:00Z"/>
+                <w:ins w:id="384" w:author="Kim, Jong H" w:date="2013-02-22T14:16:00Z"/>
                 <w:rFonts w:cs="Consolas"/>
                 <w:lang w:eastAsia="ko-KR"/>
               </w:rPr>
@@ -7287,12 +7557,12 @@
             <w:pPr>
               <w:spacing w:after="0"/>
               <w:rPr>
-                <w:ins w:id="376" w:author="Kim, Jong H" w:date="2013-02-22T14:16:00Z"/>
+                <w:ins w:id="385" w:author="Kim, Jong H" w:date="2013-02-22T14:16:00Z"/>
                 <w:rFonts w:cs="Consolas"/>
                 <w:lang w:eastAsia="ko-KR"/>
               </w:rPr>
             </w:pPr>
-            <w:ins w:id="377" w:author="Kim, Jong H" w:date="2013-02-22T14:16:00Z">
+            <w:ins w:id="386" w:author="Kim, Jong H" w:date="2013-02-22T14:16:00Z">
               <w:r>
                 <w:rPr>
                   <w:rFonts w:cs="Consolas" w:hint="eastAsia"/>
@@ -7331,7 +7601,7 @@
                 <w:t xml:space="preserve"> == 1)</w:t>
               </w:r>
             </w:ins>
-            <w:ins w:id="378" w:author="Kim, Jong H" w:date="2013-02-25T10:33:00Z">
+            <w:ins w:id="387" w:author="Kim, Jong H" w:date="2013-02-25T10:33:00Z">
               <w:r>
                 <w:rPr>
                   <w:rFonts w:cs="Consolas" w:hint="eastAsia"/>
@@ -7340,7 +7610,7 @@
                 <w:t xml:space="preserve">  </w:t>
               </w:r>
             </w:ins>
-            <w:ins w:id="379" w:author="Kim, Jong H" w:date="2013-02-25T10:34:00Z">
+            <w:ins w:id="388" w:author="Kim, Jong H" w:date="2013-02-25T10:34:00Z">
               <w:r>
                 <w:rPr>
                   <w:rFonts w:cs="Consolas" w:hint="eastAsia"/>
@@ -7349,7 +7619,7 @@
                 <w:t xml:space="preserve"> </w:t>
               </w:r>
             </w:ins>
-            <w:ins w:id="380" w:author="Kim, Jong H" w:date="2013-02-25T10:33:00Z">
+            <w:ins w:id="389" w:author="Kim, Jong H" w:date="2013-02-25T10:33:00Z">
               <w:r>
                 <w:rPr>
                   <w:rFonts w:cs="Consolas" w:hint="eastAsia"/>
@@ -7363,11 +7633,11 @@
             <w:pPr>
               <w:spacing w:after="0"/>
               <w:rPr>
-                <w:ins w:id="381" w:author="Kim, Jong H" w:date="2013-02-22T14:16:00Z"/>
+                <w:ins w:id="390" w:author="Kim, Jong H" w:date="2013-02-22T14:16:00Z"/>
                 <w:rFonts w:cs="Consolas"/>
               </w:rPr>
             </w:pPr>
-            <w:ins w:id="382" w:author="Kim, Jong H" w:date="2013-02-22T14:16:00Z">
+            <w:ins w:id="391" w:author="Kim, Jong H" w:date="2013-02-22T14:16:00Z">
               <w:r>
                 <w:rPr>
                   <w:rFonts w:cs="Consolas"/>
@@ -7464,12 +7734,12 @@
             <w:pPr>
               <w:spacing w:after="0"/>
               <w:rPr>
-                <w:ins w:id="383" w:author="Kim, Jong H" w:date="2013-02-22T14:16:00Z"/>
+                <w:ins w:id="392" w:author="Kim, Jong H" w:date="2013-02-22T14:16:00Z"/>
                 <w:rFonts w:cs="Consolas"/>
                 <w:lang w:eastAsia="ko-KR"/>
               </w:rPr>
             </w:pPr>
-            <w:ins w:id="384" w:author="Kim, Jong H" w:date="2013-02-22T14:16:00Z">
+            <w:ins w:id="393" w:author="Kim, Jong H" w:date="2013-02-22T14:16:00Z">
               <w:r>
                 <w:rPr>
                   <w:rFonts w:cs="Consolas" w:hint="eastAsia"/>
@@ -7483,15 +7753,15 @@
             <w:pPr>
               <w:spacing w:after="0"/>
               <w:rPr>
-                <w:ins w:id="385" w:author="Kim, Jong H" w:date="2013-02-22T14:16:00Z"/>
+                <w:ins w:id="394" w:author="Kim, Jong H" w:date="2013-02-22T14:16:00Z"/>
                 <w:rFonts w:cs="Consolas"/>
                 <w:lang w:eastAsia="ko-KR"/>
               </w:rPr>
-              <w:pPrChange w:id="386" w:author="Kim, Jong H" w:date="2013-02-22T14:16:00Z">
+              <w:pPrChange w:id="395" w:author="Kim, Jong H" w:date="2013-02-22T14:16:00Z">
                 <w:pPr/>
               </w:pPrChange>
             </w:pPr>
-            <w:ins w:id="387" w:author="Kim, Jong H" w:date="2013-02-22T14:16:00Z">
+            <w:ins w:id="396" w:author="Kim, Jong H" w:date="2013-02-22T14:16:00Z">
               <w:r>
                 <w:rPr>
                   <w:rFonts w:cs="Consolas" w:hint="eastAsia"/>
@@ -7577,10 +7847,10 @@
             <w:pPr>
               <w:spacing w:after="0"/>
               <w:rPr>
-                <w:ins w:id="388" w:author="Kim, Jong H" w:date="2013-02-22T14:16:00Z"/>
+                <w:ins w:id="397" w:author="Kim, Jong H" w:date="2013-02-22T14:16:00Z"/>
                 <w:lang w:eastAsia="ko-KR"/>
               </w:rPr>
-              <w:pPrChange w:id="389" w:author="Kim, Jong H" w:date="2013-02-22T14:16:00Z">
+              <w:pPrChange w:id="398" w:author="Kim, Jong H" w:date="2013-02-22T14:16:00Z">
                 <w:pPr/>
               </w:pPrChange>
             </w:pPr>
@@ -7591,10 +7861,10 @@
     <w:p>
       <w:pPr>
         <w:rPr>
-          <w:ins w:id="390" w:author="Kim, Jong H" w:date="2013-02-21T09:23:00Z"/>
-          <w:lang w:eastAsia="ko-KR"/>
-        </w:rPr>
-        <w:pPrChange w:id="391" w:author="Kim, Jong H" w:date="2013-02-20T17:59:00Z">
+          <w:ins w:id="399" w:author="Kim, Jong H" w:date="2013-02-21T09:23:00Z"/>
+          <w:lang w:eastAsia="ko-KR"/>
+        </w:rPr>
+        <w:pPrChange w:id="400" w:author="Kim, Jong H" w:date="2013-02-20T17:59:00Z">
           <w:pPr>
             <w:spacing w:after="0"/>
           </w:pPr>
@@ -7605,16 +7875,16 @@
       <w:pPr>
         <w:ind w:firstLine="105"/>
         <w:rPr>
-          <w:ins w:id="392" w:author="Kim, Jong H" w:date="2013-02-20T17:22:00Z"/>
+          <w:ins w:id="401" w:author="Kim, Jong H" w:date="2013-02-20T17:22:00Z"/>
           <w:rFonts w:cs="Consolas"/>
         </w:rPr>
-        <w:pPrChange w:id="393" w:author="Kim, Jong H" w:date="2013-02-22T14:16:00Z">
+        <w:pPrChange w:id="402" w:author="Kim, Jong H" w:date="2013-02-22T14:16:00Z">
           <w:pPr>
             <w:spacing w:after="0"/>
           </w:pPr>
         </w:pPrChange>
       </w:pPr>
-      <w:ins w:id="394" w:author="Kim, Jong H" w:date="2013-02-22T13:36:00Z">
+      <w:ins w:id="403" w:author="Kim, Jong H" w:date="2013-02-22T13:36:00Z">
         <w:r>
           <w:rPr>
             <w:rFonts w:hint="eastAsia"/>
@@ -7628,10 +7898,10 @@
       <w:pPr>
         <w:spacing w:after="0"/>
         <w:rPr>
-          <w:ins w:id="395" w:author="Kim, Jong H" w:date="2013-02-20T17:22:00Z"/>
-        </w:rPr>
-      </w:pPr>
-      <w:ins w:id="396" w:author="Kim, Jong H" w:date="2013-02-20T17:42:00Z">
+          <w:ins w:id="404" w:author="Kim, Jong H" w:date="2013-02-20T17:22:00Z"/>
+        </w:rPr>
+      </w:pPr>
+      <w:ins w:id="405" w:author="Kim, Jong H" w:date="2013-02-20T17:42:00Z">
         <w:r>
           <w:rPr>
             <w:rFonts w:cs="Consolas" w:hint="eastAsia"/>
@@ -7645,23 +7915,23 @@
       <w:pPr>
         <w:pStyle w:val="Heading3"/>
         <w:rPr>
-          <w:ins w:id="397" w:author="Kim, Jong H" w:date="2013-02-20T17:46:00Z"/>
+          <w:ins w:id="406" w:author="Kim, Jong H" w:date="2013-02-20T17:46:00Z"/>
           <w:b w:val="0"/>
-          <w:rPrChange w:id="398" w:author="Kim, Jong H" w:date="2013-02-20T17:46:00Z">
+          <w:rPrChange w:id="407" w:author="Kim, Jong H" w:date="2013-02-20T17:46:00Z">
             <w:rPr>
-              <w:ins w:id="399" w:author="Kim, Jong H" w:date="2013-02-20T17:46:00Z"/>
+              <w:ins w:id="408" w:author="Kim, Jong H" w:date="2013-02-20T17:46:00Z"/>
               <w:b/>
               <w:lang w:eastAsia="ko-KR"/>
             </w:rPr>
           </w:rPrChange>
         </w:rPr>
-        <w:pPrChange w:id="400" w:author="Kim, Jong H" w:date="2013-02-20T17:46:00Z">
+        <w:pPrChange w:id="409" w:author="Kim, Jong H" w:date="2013-02-20T17:46:00Z">
           <w:pPr>
             <w:spacing w:after="0"/>
           </w:pPr>
         </w:pPrChange>
       </w:pPr>
-      <w:ins w:id="401" w:author="Kim, Jong H" w:date="2013-02-20T17:44:00Z">
+      <w:ins w:id="410" w:author="Kim, Jong H" w:date="2013-02-20T17:44:00Z">
         <w:r>
           <w:rPr>
             <w:rFonts w:hint="eastAsia"/>
@@ -7677,7 +7947,7 @@
           <w:t>2</w:t>
         </w:r>
       </w:ins>
-      <w:ins w:id="402" w:author="Kim, Jong H" w:date="2013-02-20T17:46:00Z">
+      <w:ins w:id="411" w:author="Kim, Jong H" w:date="2013-02-20T17:46:00Z">
         <w:r>
           <w:rPr>
             <w:rFonts w:eastAsia="바탕" w:hint="eastAsia"/>
@@ -7686,7 +7956,7 @@
           <w:t xml:space="preserve">: </w:t>
         </w:r>
       </w:ins>
-      <w:ins w:id="403" w:author="Kim, Jong H" w:date="2013-02-20T17:49:00Z">
+      <w:ins w:id="412" w:author="Kim, Jong H" w:date="2013-02-20T17:49:00Z">
         <w:r>
           <w:rPr>
             <w:rFonts w:eastAsia="바탕" w:hint="eastAsia"/>
@@ -7695,13 +7965,13 @@
           <w:t xml:space="preserve">  </w:t>
         </w:r>
       </w:ins>
-      <w:ins w:id="404" w:author="Kim, Jong H" w:date="2013-02-20T17:46:00Z">
+      <w:ins w:id="413" w:author="Kim, Jong H" w:date="2013-02-20T17:46:00Z">
         <w:r>
           <w:rPr>
             <w:rFonts w:eastAsia="바탕"/>
             <w:b w:val="0"/>
             <w:lang w:eastAsia="ko-KR"/>
-            <w:rPrChange w:id="405" w:author="Kim, Jong H" w:date="2013-02-20T17:47:00Z">
+            <w:rPrChange w:id="414" w:author="Kim, Jong H" w:date="2013-02-20T17:47:00Z">
               <w:rPr>
                 <w:lang w:eastAsia="ko-KR"/>
               </w:rPr>
@@ -7710,12 +7980,12 @@
           <w:t>e</w:t>
         </w:r>
       </w:ins>
-      <w:ins w:id="406" w:author="Kim, Jong H" w:date="2013-02-20T17:44:00Z">
+      <w:ins w:id="415" w:author="Kim, Jong H" w:date="2013-02-20T17:44:00Z">
         <w:r>
           <w:rPr>
             <w:b w:val="0"/>
             <w:lang w:eastAsia="ko-KR"/>
-            <w:rPrChange w:id="407" w:author="Kim, Jong H" w:date="2013-02-20T17:47:00Z">
+            <w:rPrChange w:id="416" w:author="Kim, Jong H" w:date="2013-02-20T17:47:00Z">
               <w:rPr>
                 <w:b/>
                 <w:lang w:eastAsia="ko-KR"/>
@@ -7725,11 +7995,11 @@
           <w:t xml:space="preserve">ach process read from </w:t>
         </w:r>
       </w:ins>
-      <w:ins w:id="408" w:author="Kim, Jong H" w:date="2013-02-20T17:22:00Z">
+      <w:ins w:id="417" w:author="Kim, Jong H" w:date="2013-02-20T17:22:00Z">
         <w:r>
           <w:rPr>
             <w:b w:val="0"/>
-            <w:rPrChange w:id="409" w:author="Kim, Jong H" w:date="2013-02-20T17:47:00Z">
+            <w:rPrChange w:id="418" w:author="Kim, Jong H" w:date="2013-02-20T17:47:00Z">
               <w:rPr>
                 <w:b/>
               </w:rPr>
@@ -7738,7 +8008,7 @@
           <w:t>different datasets</w:t>
         </w:r>
       </w:ins>
-      <w:ins w:id="410" w:author="Kim, Jong H" w:date="2013-02-21T11:21:00Z">
+      <w:ins w:id="419" w:author="Kim, Jong H" w:date="2013-02-21T11:21:00Z">
         <w:r>
           <w:rPr>
             <w:rFonts w:eastAsia="바탕" w:hint="eastAsia"/>
@@ -7753,11 +8023,11 @@
       <w:pPr>
         <w:spacing w:after="0"/>
         <w:rPr>
-          <w:ins w:id="411" w:author="Kim, Jong H" w:date="2013-02-20T17:22:00Z"/>
-          <w:lang w:eastAsia="ko-KR"/>
-        </w:rPr>
-      </w:pPr>
-      <w:ins w:id="412" w:author="Kim, Jong H" w:date="2013-02-20T17:22:00Z">
+          <w:ins w:id="420" w:author="Kim, Jong H" w:date="2013-02-20T17:22:00Z"/>
+          <w:lang w:eastAsia="ko-KR"/>
+        </w:rPr>
+      </w:pPr>
+      <w:ins w:id="421" w:author="Kim, Jong H" w:date="2013-02-20T17:22:00Z">
         <w:r>
           <w:rPr>
             <w:rFonts w:hint="eastAsia"/>
@@ -7777,7 +8047,7 @@
           <w:t xml:space="preserve"> as </w:t>
         </w:r>
       </w:ins>
-      <w:ins w:id="413" w:author="Kim, Jong H" w:date="2013-02-20T18:02:00Z">
+      <w:ins w:id="422" w:author="Kim, Jong H" w:date="2013-02-20T18:02:00Z">
         <w:r>
           <w:rPr>
             <w:rFonts w:hint="eastAsia"/>
@@ -7786,13 +8056,24 @@
           <w:t xml:space="preserve">an </w:t>
         </w:r>
       </w:ins>
-      <w:ins w:id="414" w:author="Kim, Jong H" w:date="2013-02-20T17:22:00Z">
+      <w:ins w:id="423" w:author="Kim, Jong H" w:date="2013-02-20T17:22:00Z">
         <w:r>
           <w:rPr>
             <w:rFonts w:hint="eastAsia"/>
           </w:rPr>
           <w:t>example</w:t>
         </w:r>
+      </w:ins>
+      <w:ins w:id="424" w:author="Kim, Jong H" w:date="2013-03-07T13:57:00Z">
+        <w:r>
+          <w:rPr>
+            <w:rFonts w:hint="eastAsia"/>
+            <w:lang w:eastAsia="ko-KR"/>
+          </w:rPr>
+          <w:t xml:space="preserve"> running with 3 processes</w:t>
+        </w:r>
+      </w:ins>
+      <w:ins w:id="425" w:author="Kim, Jong H" w:date="2013-02-20T17:22:00Z">
         <w:r>
           <w:rPr>
             <w:lang w:eastAsia="ko-KR"/>
@@ -7810,11 +8091,11 @@
         </w:numPr>
         <w:spacing w:after="0"/>
         <w:rPr>
-          <w:ins w:id="415" w:author="Kim, Jong H" w:date="2013-02-20T17:22:00Z"/>
-          <w:lang w:eastAsia="ko-KR"/>
-        </w:rPr>
-      </w:pPr>
-      <w:ins w:id="416" w:author="Kim, Jong H" w:date="2013-02-20T17:22:00Z">
+          <w:ins w:id="426" w:author="Kim, Jong H" w:date="2013-02-20T17:22:00Z"/>
+          <w:lang w:eastAsia="ko-KR"/>
+        </w:rPr>
+      </w:pPr>
+      <w:ins w:id="427" w:author="Kim, Jong H" w:date="2013-02-20T17:22:00Z">
         <w:r>
           <w:rPr>
             <w:lang w:eastAsia="ko-KR"/>
@@ -7841,10 +8122,45 @@
           <w:rPr>
             <w:lang w:eastAsia="ko-KR"/>
           </w:rPr>
-          <w:t xml:space="preserve"> reads from </w:t>
-        </w:r>
-      </w:ins>
-      <w:ins w:id="417" w:author="Kim, Jong H" w:date="2013-02-20T18:02:00Z">
+          <w:t xml:space="preserve"> reads</w:t>
+        </w:r>
+      </w:ins>
+      <w:ins w:id="428" w:author="Kim, Jong H" w:date="2013-03-07T13:58:00Z">
+        <w:r>
+          <w:rPr>
+            <w:rFonts w:hint="eastAsia"/>
+            <w:lang w:eastAsia="ko-KR"/>
+          </w:rPr>
+          <w:t xml:space="preserve"> </w:t>
+        </w:r>
+      </w:ins>
+      <w:ins w:id="429" w:author="Kim, Jong H" w:date="2013-03-07T14:00:00Z">
+        <w:r>
+          <w:rPr>
+            <w:rFonts w:hint="eastAsia"/>
+            <w:lang w:eastAsia="ko-KR"/>
+          </w:rPr>
+          <w:t xml:space="preserve">data </w:t>
+        </w:r>
+      </w:ins>
+      <w:ins w:id="430" w:author="Kim, Jong H" w:date="2013-03-07T13:58:00Z">
+        <w:r>
+          <w:rPr>
+            <w:rFonts w:hint="eastAsia"/>
+            <w:lang w:eastAsia="ko-KR"/>
+          </w:rPr>
+          <w:t>portions</w:t>
+        </w:r>
+      </w:ins>
+      <w:ins w:id="431" w:author="Kim, Jong H" w:date="2013-02-20T17:22:00Z">
+        <w:r>
+          <w:rPr>
+            <w:lang w:eastAsia="ko-KR"/>
+          </w:rPr>
+          <w:t xml:space="preserve"> from </w:t>
+        </w:r>
+      </w:ins>
+      <w:ins w:id="432" w:author="Kim, Jong H" w:date="2013-02-20T18:02:00Z">
         <w:r>
           <w:rPr>
             <w:rFonts w:hint="eastAsia"/>
@@ -7853,7 +8169,7 @@
           <w:t>d</w:t>
         </w:r>
       </w:ins>
-      <w:ins w:id="418" w:author="Kim, Jong H" w:date="2013-02-20T17:22:00Z">
+      <w:ins w:id="433" w:author="Kim, Jong H" w:date="2013-02-20T17:22:00Z">
         <w:r>
           <w:rPr>
             <w:lang w:eastAsia="ko-KR"/>
@@ -7861,7 +8177,7 @@
           <w:t xml:space="preserve">atasets </w:t>
         </w:r>
       </w:ins>
-      <w:ins w:id="419" w:author="Kim, Jong H" w:date="2013-02-20T17:48:00Z">
+      <w:ins w:id="434" w:author="Kim, Jong H" w:date="2013-02-20T17:48:00Z">
         <w:r>
           <w:rPr>
             <w:lang w:eastAsia="ko-KR"/>
@@ -7869,7 +8185,7 @@
           <w:t>‘</w:t>
         </w:r>
       </w:ins>
-      <w:ins w:id="420" w:author="Kim, Jong H" w:date="2013-02-20T17:22:00Z">
+      <w:ins w:id="435" w:author="Kim, Jong H" w:date="2013-02-20T17:22:00Z">
         <w:r>
           <w:rPr>
             <w:rFonts w:hint="eastAsia"/>
@@ -7877,7 +8193,7 @@
           <w:t>d1</w:t>
         </w:r>
       </w:ins>
-      <w:ins w:id="421" w:author="Kim, Jong H" w:date="2013-02-20T17:48:00Z">
+      <w:ins w:id="436" w:author="Kim, Jong H" w:date="2013-02-20T17:48:00Z">
         <w:r>
           <w:rPr>
             <w:lang w:eastAsia="ko-KR"/>
@@ -7885,7 +8201,7 @@
           <w:t>’</w:t>
         </w:r>
       </w:ins>
-      <w:ins w:id="422" w:author="Kim, Jong H" w:date="2013-02-20T17:22:00Z">
+      <w:ins w:id="437" w:author="Kim, Jong H" w:date="2013-02-20T17:22:00Z">
         <w:r>
           <w:rPr>
             <w:lang w:eastAsia="ko-KR"/>
@@ -7893,7 +8209,7 @@
           <w:t xml:space="preserve">, </w:t>
         </w:r>
       </w:ins>
-      <w:ins w:id="423" w:author="Kim, Jong H" w:date="2013-02-20T17:48:00Z">
+      <w:ins w:id="438" w:author="Kim, Jong H" w:date="2013-02-20T17:48:00Z">
         <w:r>
           <w:rPr>
             <w:lang w:eastAsia="ko-KR"/>
@@ -7901,7 +8217,7 @@
           <w:t>‘</w:t>
         </w:r>
       </w:ins>
-      <w:ins w:id="424" w:author="Kim, Jong H" w:date="2013-02-20T17:22:00Z">
+      <w:ins w:id="439" w:author="Kim, Jong H" w:date="2013-02-20T17:22:00Z">
         <w:r>
           <w:rPr>
             <w:rFonts w:hint="eastAsia"/>
@@ -7909,7 +8225,7 @@
           <w:t>d2</w:t>
         </w:r>
       </w:ins>
-      <w:ins w:id="425" w:author="Kim, Jong H" w:date="2013-02-20T17:48:00Z">
+      <w:ins w:id="440" w:author="Kim, Jong H" w:date="2013-02-20T17:48:00Z">
         <w:r>
           <w:rPr>
             <w:lang w:eastAsia="ko-KR"/>
@@ -7917,7 +8233,7 @@
           <w:t>’</w:t>
         </w:r>
       </w:ins>
-      <w:ins w:id="426" w:author="Kim, Jong H" w:date="2013-02-20T17:22:00Z">
+      <w:ins w:id="441" w:author="Kim, Jong H" w:date="2013-02-20T17:22:00Z">
         <w:r>
           <w:rPr>
             <w:lang w:eastAsia="ko-KR"/>
@@ -7925,7 +8241,7 @@
           <w:t xml:space="preserve">, and </w:t>
         </w:r>
       </w:ins>
-      <w:ins w:id="427" w:author="Kim, Jong H" w:date="2013-02-20T17:48:00Z">
+      <w:ins w:id="442" w:author="Kim, Jong H" w:date="2013-02-20T17:48:00Z">
         <w:r>
           <w:rPr>
             <w:lang w:eastAsia="ko-KR"/>
@@ -7933,7 +8249,7 @@
           <w:t>‘</w:t>
         </w:r>
       </w:ins>
-      <w:ins w:id="428" w:author="Kim, Jong H" w:date="2013-02-20T17:22:00Z">
+      <w:ins w:id="443" w:author="Kim, Jong H" w:date="2013-02-20T17:22:00Z">
         <w:r>
           <w:rPr>
             <w:rFonts w:hint="eastAsia"/>
@@ -7941,7 +8257,7 @@
           <w:t>d3</w:t>
         </w:r>
       </w:ins>
-      <w:ins w:id="429" w:author="Kim, Jong H" w:date="2013-02-20T17:48:00Z">
+      <w:ins w:id="444" w:author="Kim, Jong H" w:date="2013-02-20T17:48:00Z">
         <w:r>
           <w:rPr>
             <w:lang w:eastAsia="ko-KR"/>
@@ -7949,7 +8265,7 @@
           <w:t>’</w:t>
         </w:r>
       </w:ins>
-      <w:ins w:id="430" w:author="Kim, Jong H" w:date="2013-02-20T17:22:00Z">
+      <w:ins w:id="445" w:author="Kim, Jong H" w:date="2013-02-20T17:22:00Z">
         <w:r>
           <w:rPr>
             <w:lang w:eastAsia="ko-KR"/>
@@ -7967,11 +8283,11 @@
         </w:numPr>
         <w:spacing w:after="0"/>
         <w:rPr>
-          <w:ins w:id="431" w:author="Kim, Jong H" w:date="2013-02-20T17:22:00Z"/>
-          <w:lang w:eastAsia="ko-KR"/>
-        </w:rPr>
-      </w:pPr>
-      <w:ins w:id="432" w:author="Kim, Jong H" w:date="2013-02-20T17:22:00Z">
+          <w:ins w:id="446" w:author="Kim, Jong H" w:date="2013-02-20T17:22:00Z"/>
+          <w:lang w:eastAsia="ko-KR"/>
+        </w:rPr>
+      </w:pPr>
+      <w:ins w:id="447" w:author="Kim, Jong H" w:date="2013-02-20T17:22:00Z">
         <w:r>
           <w:rPr>
             <w:lang w:eastAsia="ko-KR"/>
@@ -7989,10 +8305,36 @@
           <w:rPr>
             <w:lang w:eastAsia="ko-KR"/>
           </w:rPr>
-          <w:t xml:space="preserve">reads from </w:t>
-        </w:r>
-      </w:ins>
-      <w:ins w:id="433" w:author="Kim, Jong H" w:date="2013-02-20T18:02:00Z">
+          <w:t xml:space="preserve">reads </w:t>
+        </w:r>
+      </w:ins>
+      <w:ins w:id="448" w:author="Kim, Jong H" w:date="2013-03-07T14:00:00Z">
+        <w:r>
+          <w:rPr>
+            <w:rFonts w:hint="eastAsia"/>
+            <w:lang w:eastAsia="ko-KR"/>
+          </w:rPr>
+          <w:t xml:space="preserve">data </w:t>
+        </w:r>
+      </w:ins>
+      <w:ins w:id="449" w:author="Kim, Jong H" w:date="2013-03-07T13:58:00Z">
+        <w:r>
+          <w:rPr>
+            <w:rFonts w:hint="eastAsia"/>
+            <w:lang w:eastAsia="ko-KR"/>
+          </w:rPr>
+          <w:t xml:space="preserve">portions </w:t>
+        </w:r>
+      </w:ins>
+      <w:ins w:id="450" w:author="Kim, Jong H" w:date="2013-02-20T17:22:00Z">
+        <w:r>
+          <w:rPr>
+            <w:lang w:eastAsia="ko-KR"/>
+          </w:rPr>
+          <w:t xml:space="preserve">from </w:t>
+        </w:r>
+      </w:ins>
+      <w:ins w:id="451" w:author="Kim, Jong H" w:date="2013-02-20T18:02:00Z">
         <w:r>
           <w:rPr>
             <w:rFonts w:hint="eastAsia"/>
@@ -8001,7 +8343,7 @@
           <w:t>d</w:t>
         </w:r>
       </w:ins>
-      <w:ins w:id="434" w:author="Kim, Jong H" w:date="2013-02-20T17:22:00Z">
+      <w:ins w:id="452" w:author="Kim, Jong H" w:date="2013-02-20T17:22:00Z">
         <w:r>
           <w:rPr>
             <w:lang w:eastAsia="ko-KR"/>
@@ -8009,7 +8351,7 @@
           <w:t xml:space="preserve">atasets </w:t>
         </w:r>
       </w:ins>
-      <w:ins w:id="435" w:author="Kim, Jong H" w:date="2013-02-20T17:48:00Z">
+      <w:ins w:id="453" w:author="Kim, Jong H" w:date="2013-02-20T17:48:00Z">
         <w:r>
           <w:rPr>
             <w:lang w:eastAsia="ko-KR"/>
@@ -8017,7 +8359,7 @@
           <w:t>‘</w:t>
         </w:r>
       </w:ins>
-      <w:ins w:id="436" w:author="Kim, Jong H" w:date="2013-02-20T17:22:00Z">
+      <w:ins w:id="454" w:author="Kim, Jong H" w:date="2013-02-20T17:22:00Z">
         <w:r>
           <w:rPr>
             <w:rFonts w:hint="eastAsia"/>
@@ -8025,7 +8367,7 @@
           <w:t>d3</w:t>
         </w:r>
       </w:ins>
-      <w:ins w:id="437" w:author="Kim, Jong H" w:date="2013-02-20T17:48:00Z">
+      <w:ins w:id="455" w:author="Kim, Jong H" w:date="2013-02-20T17:48:00Z">
         <w:r>
           <w:rPr>
             <w:lang w:eastAsia="ko-KR"/>
@@ -8033,7 +8375,7 @@
           <w:t>’</w:t>
         </w:r>
       </w:ins>
-      <w:ins w:id="438" w:author="Kim, Jong H" w:date="2013-02-20T17:22:00Z">
+      <w:ins w:id="456" w:author="Kim, Jong H" w:date="2013-02-20T17:22:00Z">
         <w:r>
           <w:rPr>
             <w:lang w:eastAsia="ko-KR"/>
@@ -8041,7 +8383,7 @@
           <w:t xml:space="preserve"> and </w:t>
         </w:r>
       </w:ins>
-      <w:ins w:id="439" w:author="Kim, Jong H" w:date="2013-02-20T17:48:00Z">
+      <w:ins w:id="457" w:author="Kim, Jong H" w:date="2013-02-20T17:48:00Z">
         <w:r>
           <w:rPr>
             <w:lang w:eastAsia="ko-KR"/>
@@ -8049,7 +8391,7 @@
           <w:t>‘</w:t>
         </w:r>
       </w:ins>
-      <w:ins w:id="440" w:author="Kim, Jong H" w:date="2013-02-20T17:22:00Z">
+      <w:ins w:id="458" w:author="Kim, Jong H" w:date="2013-02-20T17:22:00Z">
         <w:r>
           <w:rPr>
             <w:rFonts w:hint="eastAsia"/>
@@ -8057,7 +8399,7 @@
           <w:t>d4</w:t>
         </w:r>
       </w:ins>
-      <w:ins w:id="441" w:author="Kim, Jong H" w:date="2013-02-20T17:48:00Z">
+      <w:ins w:id="459" w:author="Kim, Jong H" w:date="2013-02-20T17:48:00Z">
         <w:r>
           <w:rPr>
             <w:lang w:eastAsia="ko-KR"/>
@@ -8065,7 +8407,7 @@
           <w:t>’</w:t>
         </w:r>
       </w:ins>
-      <w:ins w:id="442" w:author="Kim, Jong H" w:date="2013-02-20T17:22:00Z">
+      <w:ins w:id="460" w:author="Kim, Jong H" w:date="2013-02-20T17:22:00Z">
         <w:r>
           <w:rPr>
             <w:lang w:eastAsia="ko-KR"/>
@@ -8084,10 +8426,10 @@
         <w:spacing w:after="0" w:line="276" w:lineRule="auto"/>
         <w:contextualSpacing/>
         <w:rPr>
-          <w:ins w:id="443" w:author="Kim, Jong H" w:date="2013-02-20T17:45:00Z"/>
-        </w:rPr>
-      </w:pPr>
-      <w:ins w:id="444" w:author="Kim, Jong H" w:date="2013-02-20T17:22:00Z">
+          <w:ins w:id="461" w:author="Kim, Jong H" w:date="2013-02-20T17:45:00Z"/>
+        </w:rPr>
+      </w:pPr>
+      <w:ins w:id="462" w:author="Kim, Jong H" w:date="2013-02-20T17:22:00Z">
         <w:r>
           <w:t xml:space="preserve">Rank 2 </w:t>
         </w:r>
@@ -8101,7 +8443,7 @@
           <w:t>does not read anything</w:t>
         </w:r>
       </w:ins>
-      <w:ins w:id="445" w:author="Kim, Jong H" w:date="2013-02-20T18:03:00Z">
+      <w:ins w:id="463" w:author="Kim, Jong H" w:date="2013-02-20T18:03:00Z">
         <w:r>
           <w:rPr>
             <w:rFonts w:hint="eastAsia"/>
@@ -8113,151 +8455,44 @@
     </w:p>
     <w:p>
       <w:pPr>
-        <w:pStyle w:val="Heading3"/>
-        <w:numPr>
-          <w:ilvl w:val="0"/>
-          <w:numId w:val="0"/>
-        </w:numPr>
-        <w:rPr>
-          <w:ins w:id="446" w:author="Kim, Jong H" w:date="2013-02-20T17:45:00Z"/>
-          <w:b w:val="0"/>
-        </w:rPr>
-      </w:pPr>
-      <w:ins w:id="447" w:author="Kim, Jong H" w:date="2013-02-20T17:47:00Z">
-        <w:r>
-          <w:rPr>
-            <w:rFonts w:eastAsia="바탕" w:hint="eastAsia"/>
-            <w:b w:val="0"/>
-            <w:lang w:eastAsia="ko-KR"/>
-          </w:rPr>
-          <w:t>A</w:t>
-        </w:r>
-      </w:ins>
-      <w:ins w:id="448" w:author="Kim, Jong H" w:date="2013-02-20T17:45:00Z">
-        <w:r>
-          <w:rPr>
-            <w:rFonts w:eastAsia="바탕" w:hint="eastAsia"/>
-            <w:b w:val="0"/>
-            <w:lang w:eastAsia="ko-KR"/>
-          </w:rPr>
-          <w:t>ssume</w:t>
-        </w:r>
-      </w:ins>
-      <w:ins w:id="449" w:author="Kim, Jong H" w:date="2013-02-22T14:15:00Z">
-        <w:r>
-          <w:rPr>
-            <w:rFonts w:eastAsia="바탕" w:hint="eastAsia"/>
-            <w:b w:val="0"/>
-            <w:lang w:eastAsia="ko-KR"/>
-          </w:rPr>
-          <w:t xml:space="preserve"> that </w:t>
-        </w:r>
-      </w:ins>
-      <w:ins w:id="450" w:author="Kim, Jong H" w:date="2013-02-20T17:45:00Z">
-        <w:r>
-          <w:rPr>
-            <w:rFonts w:eastAsia="바탕" w:hint="eastAsia"/>
-            <w:b w:val="0"/>
-            <w:lang w:eastAsia="ko-KR"/>
-          </w:rPr>
-          <w:t>this application</w:t>
-        </w:r>
-      </w:ins>
-      <w:ins w:id="451" w:author="Kim, Jong H" w:date="2013-02-22T14:15:00Z">
-        <w:r>
-          <w:rPr>
-            <w:rFonts w:eastAsia="바탕" w:hint="eastAsia"/>
-            <w:b w:val="0"/>
-            <w:lang w:eastAsia="ko-KR"/>
-          </w:rPr>
-          <w:t xml:space="preserve"> is </w:t>
-        </w:r>
-        <w:r>
-          <w:rPr>
-            <w:rFonts w:eastAsia="바탕"/>
-            <w:b w:val="0"/>
-            <w:lang w:eastAsia="ko-KR"/>
-          </w:rPr>
-          <w:t>executed</w:t>
-        </w:r>
-        <w:r>
-          <w:rPr>
-            <w:rFonts w:eastAsia="바탕" w:hint="eastAsia"/>
-            <w:b w:val="0"/>
-            <w:lang w:eastAsia="ko-KR"/>
-          </w:rPr>
-          <w:t xml:space="preserve"> </w:t>
-        </w:r>
-      </w:ins>
-      <w:ins w:id="452" w:author="Kim, Jong H" w:date="2013-02-20T17:45:00Z">
-        <w:r>
-          <w:rPr>
-            <w:rFonts w:eastAsia="바탕" w:hint="eastAsia"/>
-            <w:b w:val="0"/>
-            <w:lang w:eastAsia="ko-KR"/>
-          </w:rPr>
-          <w:t xml:space="preserve">with </w:t>
-        </w:r>
-      </w:ins>
-      <w:ins w:id="453" w:author="Kim, Jong H" w:date="2013-02-20T17:48:00Z">
-        <w:r>
-          <w:rPr>
-            <w:rFonts w:eastAsia="바탕" w:hint="eastAsia"/>
-            <w:b w:val="0"/>
-            <w:lang w:eastAsia="ko-KR"/>
-          </w:rPr>
-          <w:t>3</w:t>
-        </w:r>
-      </w:ins>
-      <w:ins w:id="454" w:author="Kim, Jong H" w:date="2013-02-20T17:45:00Z">
-        <w:r>
-          <w:rPr>
-            <w:rFonts w:hint="eastAsia"/>
-            <w:b w:val="0"/>
-          </w:rPr>
-          <w:t xml:space="preserve"> processes</w:t>
-        </w:r>
-        <w:r>
-          <w:rPr>
-            <w:rFonts w:eastAsia="바탕" w:hint="eastAsia"/>
-            <w:b w:val="0"/>
-            <w:lang w:eastAsia="ko-KR"/>
-          </w:rPr>
-          <w:t>.</w:t>
-        </w:r>
-      </w:ins>
+        <w:spacing w:after="0"/>
+        <w:rPr>
+          <w:ins w:id="464" w:author="Kim, Jong H" w:date="2013-03-07T14:03:00Z"/>
+          <w:lang w:eastAsia="ko-KR"/>
+        </w:rPr>
+      </w:pPr>
     </w:p>
     <w:p>
       <w:pPr>
         <w:spacing w:after="0"/>
         <w:rPr>
-          <w:ins w:id="455" w:author="Kim, Jong H" w:date="2013-02-20T17:22:00Z"/>
+          <w:ins w:id="465" w:author="Kim, Jong H" w:date="2013-02-20T17:22:00Z"/>
+          <w:lang w:eastAsia="ko-KR"/>
         </w:rPr>
       </w:pPr>
     </w:p>
     <w:p>
       <w:pPr>
         <w:rPr>
-          <w:ins w:id="456" w:author="Kim, Jong H" w:date="2013-02-22T14:17:00Z"/>
-          <w:lang w:eastAsia="ko-KR"/>
-        </w:rPr>
-        <w:pPrChange w:id="457" w:author="Kim, Jong H" w:date="2013-02-20T17:59:00Z">
+          <w:ins w:id="466" w:author="Kim, Jong H" w:date="2013-02-22T14:17:00Z"/>
+          <w:lang w:eastAsia="ko-KR"/>
+        </w:rPr>
+        <w:pPrChange w:id="467" w:author="Kim, Jong H" w:date="2013-02-20T17:59:00Z">
           <w:pPr>
             <w:spacing w:after="0"/>
           </w:pPr>
         </w:pPrChange>
       </w:pPr>
-      <w:ins w:id="458" w:author="Kim, Jong H" w:date="2013-02-20T17:40:00Z">
-        <w:r>
-          <w:rPr>
-            <w:rFonts w:hint="eastAsia"/>
-            <w:lang w:eastAsia="ko-KR"/>
-          </w:rPr>
-          <w:lastRenderedPageBreak/>
+      <w:ins w:id="468" w:author="Kim, Jong H" w:date="2013-02-20T17:40:00Z">
+        <w:r>
+          <w:rPr>
+            <w:rFonts w:hint="eastAsia"/>
+            <w:lang w:eastAsia="ko-KR"/>
+          </w:rPr>
           <w:t xml:space="preserve">Pseudo </w:t>
         </w:r>
       </w:ins>
-      <w:ins w:id="459" w:author="Kim, Jong H" w:date="2013-02-20T17:22:00Z">
+      <w:ins w:id="469" w:author="Kim, Jong H" w:date="2013-02-20T17:22:00Z">
         <w:r>
           <w:rPr>
             <w:rFonts w:hint="eastAsia"/>
@@ -8265,7 +8500,7 @@
           <w:t>code</w:t>
         </w:r>
       </w:ins>
-      <w:ins w:id="460" w:author="Kim, Jong H" w:date="2013-02-20T17:40:00Z">
+      <w:ins w:id="470" w:author="Kim, Jong H" w:date="2013-02-20T17:40:00Z">
         <w:r>
           <w:rPr>
             <w:rFonts w:hint="eastAsia"/>
@@ -8274,7 +8509,7 @@
           <w:t xml:space="preserve"> below</w:t>
         </w:r>
       </w:ins>
-      <w:ins w:id="461" w:author="Kim, Jong H" w:date="2013-02-20T17:22:00Z">
+      <w:ins w:id="471" w:author="Kim, Jong H" w:date="2013-02-20T17:22:00Z">
         <w:r>
           <w:rPr>
             <w:rFonts w:hint="eastAsia"/>
@@ -8289,7 +8524,7 @@
         <w:tblW w:w="0" w:type="auto"/>
         <w:tblInd w:w="198" w:type="dxa"/>
         <w:tblLook w:val="04A0" w:firstRow="1" w:lastRow="0" w:firstColumn="1" w:lastColumn="0" w:noHBand="0" w:noVBand="1"/>
-        <w:tblPrChange w:id="462" w:author="Kim, Jong H" w:date="2013-02-22T14:17:00Z">
+        <w:tblPrChange w:id="472" w:author="Kim, Jong H" w:date="2013-02-22T14:17:00Z">
           <w:tblPr>
             <w:tblStyle w:val="TableGrid"/>
             <w:tblW w:w="0" w:type="auto"/>
@@ -8299,7 +8534,7 @@
       </w:tblPr>
       <w:tblGrid>
         <w:gridCol w:w="9000"/>
-        <w:tblGridChange w:id="463">
+        <w:tblGridChange w:id="473">
           <w:tblGrid>
             <w:gridCol w:w="10152"/>
           </w:tblGrid>
@@ -8307,12 +8542,12 @@
       </w:tblGrid>
       <w:tr>
         <w:trPr>
-          <w:ins w:id="464" w:author="Kim, Jong H" w:date="2013-02-22T14:17:00Z"/>
+          <w:ins w:id="474" w:author="Kim, Jong H" w:date="2013-02-22T14:17:00Z"/>
         </w:trPr>
         <w:tc>
           <w:tcPr>
             <w:tcW w:w="9000" w:type="dxa"/>
-            <w:tcPrChange w:id="465" w:author="Kim, Jong H" w:date="2013-02-22T14:17:00Z">
+            <w:tcPrChange w:id="475" w:author="Kim, Jong H" w:date="2013-02-22T14:17:00Z">
               <w:tcPr>
                 <w:tcW w:w="10152" w:type="dxa"/>
               </w:tcPr>
@@ -8323,16 +8558,16 @@
               <w:spacing w:before="240"/>
               <w:ind w:firstLine="105"/>
               <w:rPr>
-                <w:ins w:id="466" w:author="Kim, Jong H" w:date="2013-02-22T14:17:00Z"/>
+                <w:ins w:id="476" w:author="Kim, Jong H" w:date="2013-02-22T14:17:00Z"/>
                 <w:lang w:eastAsia="ko-KR"/>
               </w:rPr>
-              <w:pPrChange w:id="467" w:author="Kim, Jong H" w:date="2013-02-22T14:17:00Z">
+              <w:pPrChange w:id="477" w:author="Kim, Jong H" w:date="2013-02-22T14:17:00Z">
                 <w:pPr>
                   <w:ind w:firstLine="105"/>
                 </w:pPr>
               </w:pPrChange>
             </w:pPr>
-            <w:ins w:id="468" w:author="Kim, Jong H" w:date="2013-02-22T14:17:00Z">
+            <w:ins w:id="478" w:author="Kim, Jong H" w:date="2013-02-22T14:17:00Z">
               <w:r>
                 <w:rPr>
                   <w:rFonts w:hint="eastAsia"/>
@@ -8443,11 +8678,11 @@
             <w:pPr>
               <w:ind w:firstLine="105"/>
               <w:rPr>
-                <w:ins w:id="469" w:author="Kim, Jong H" w:date="2013-02-22T14:17:00Z"/>
+                <w:ins w:id="479" w:author="Kim, Jong H" w:date="2013-02-22T14:17:00Z"/>
                 <w:lang w:eastAsia="ko-KR"/>
               </w:rPr>
             </w:pPr>
-            <w:ins w:id="470" w:author="Kim, Jong H" w:date="2013-02-22T14:17:00Z">
+            <w:ins w:id="480" w:author="Kim, Jong H" w:date="2013-02-22T14:17:00Z">
               <w:r>
                 <w:rPr>
                   <w:rFonts w:hint="eastAsia"/>
@@ -8474,12 +8709,12 @@
             <w:pPr>
               <w:ind w:firstLine="105"/>
               <w:rPr>
-                <w:ins w:id="471" w:author="Kim, Jong H" w:date="2013-02-22T14:17:00Z"/>
+                <w:ins w:id="481" w:author="Kim, Jong H" w:date="2013-02-22T14:17:00Z"/>
                 <w:rFonts w:cs="Consolas"/>
                 <w:lang w:eastAsia="ko-KR"/>
               </w:rPr>
             </w:pPr>
-            <w:ins w:id="472" w:author="Kim, Jong H" w:date="2013-02-22T14:17:00Z">
+            <w:ins w:id="482" w:author="Kim, Jong H" w:date="2013-02-22T14:17:00Z">
               <w:r>
                 <w:rPr>
                   <w:rFonts w:cs="Consolas" w:hint="eastAsia"/>
@@ -8524,11 +8759,11 @@
               <w:spacing w:after="0"/>
               <w:ind w:firstLine="105"/>
               <w:rPr>
-                <w:ins w:id="473" w:author="Kim, Jong H" w:date="2013-02-22T14:17:00Z"/>
+                <w:ins w:id="483" w:author="Kim, Jong H" w:date="2013-02-22T14:17:00Z"/>
                 <w:lang w:eastAsia="ko-KR"/>
               </w:rPr>
             </w:pPr>
-            <w:ins w:id="474" w:author="Kim, Jong H" w:date="2013-02-22T14:17:00Z">
+            <w:ins w:id="484" w:author="Kim, Jong H" w:date="2013-02-22T14:17:00Z">
               <w:r>
                 <w:rPr>
                   <w:rFonts w:hint="eastAsia"/>
@@ -8584,12 +8819,12 @@
             <w:pPr>
               <w:spacing w:after="0"/>
               <w:rPr>
-                <w:ins w:id="475" w:author="Kim, Jong H" w:date="2013-02-22T14:17:00Z"/>
+                <w:ins w:id="485" w:author="Kim, Jong H" w:date="2013-02-22T14:17:00Z"/>
                 <w:szCs w:val="24"/>
                 <w:lang w:eastAsia="ko-KR"/>
               </w:rPr>
             </w:pPr>
-            <w:ins w:id="476" w:author="Kim, Jong H" w:date="2013-02-22T14:17:00Z">
+            <w:ins w:id="486" w:author="Kim, Jong H" w:date="2013-02-22T14:17:00Z">
               <w:r>
                 <w:rPr>
                   <w:rFonts w:hint="eastAsia"/>
@@ -8599,7 +8834,7 @@
                 <w:t xml:space="preserve">       count = 3;   </w:t>
               </w:r>
             </w:ins>
-            <w:ins w:id="477" w:author="Kim, Jong H" w:date="2013-02-25T10:35:00Z">
+            <w:ins w:id="487" w:author="Kim, Jong H" w:date="2013-02-25T10:35:00Z">
               <w:r>
                 <w:rPr>
                   <w:rFonts w:hint="eastAsia"/>
@@ -8609,7 +8844,7 @@
                 <w:t xml:space="preserve"> </w:t>
               </w:r>
             </w:ins>
-            <w:ins w:id="478" w:author="Kim, Jong H" w:date="2013-02-25T10:34:00Z">
+            <w:ins w:id="488" w:author="Kim, Jong H" w:date="2013-02-25T10:34:00Z">
               <w:r>
                 <w:rPr>
                   <w:rFonts w:hint="eastAsia"/>
@@ -8619,7 +8854,7 @@
                 <w:t>/* three datasets */</w:t>
               </w:r>
             </w:ins>
-            <w:ins w:id="479" w:author="Kim, Jong H" w:date="2013-02-22T14:17:00Z">
+            <w:ins w:id="489" w:author="Kim, Jong H" w:date="2013-02-22T14:17:00Z">
               <w:r>
                 <w:rPr>
                   <w:rFonts w:hint="eastAsia"/>
@@ -8634,12 +8869,12 @@
             <w:pPr>
               <w:spacing w:after="0"/>
               <w:rPr>
-                <w:ins w:id="480" w:author="Kim, Jong H" w:date="2013-02-22T14:17:00Z"/>
+                <w:ins w:id="490" w:author="Kim, Jong H" w:date="2013-02-22T14:17:00Z"/>
                 <w:szCs w:val="24"/>
                 <w:lang w:eastAsia="ko-KR"/>
               </w:rPr>
             </w:pPr>
-            <w:ins w:id="481" w:author="Kim, Jong H" w:date="2013-02-22T14:17:00Z">
+            <w:ins w:id="491" w:author="Kim, Jong H" w:date="2013-02-22T14:17:00Z">
               <w:r>
                 <w:rPr>
                   <w:rFonts w:hint="eastAsia"/>
@@ -8719,12 +8954,12 @@
             <w:pPr>
               <w:spacing w:after="0"/>
               <w:rPr>
-                <w:ins w:id="482" w:author="Kim, Jong H" w:date="2013-02-22T14:17:00Z"/>
+                <w:ins w:id="492" w:author="Kim, Jong H" w:date="2013-02-22T14:17:00Z"/>
                 <w:szCs w:val="24"/>
                 <w:lang w:eastAsia="ko-KR"/>
               </w:rPr>
             </w:pPr>
-            <w:ins w:id="483" w:author="Kim, Jong H" w:date="2013-02-22T14:17:00Z">
+            <w:ins w:id="493" w:author="Kim, Jong H" w:date="2013-02-22T14:17:00Z">
               <w:r>
                 <w:rPr>
                   <w:rFonts w:hint="eastAsia"/>
@@ -8739,12 +8974,12 @@
             <w:pPr>
               <w:spacing w:after="0"/>
               <w:rPr>
-                <w:ins w:id="484" w:author="Kim, Jong H" w:date="2013-02-22T14:17:00Z"/>
+                <w:ins w:id="494" w:author="Kim, Jong H" w:date="2013-02-22T14:17:00Z"/>
                 <w:szCs w:val="24"/>
                 <w:lang w:eastAsia="ko-KR"/>
               </w:rPr>
             </w:pPr>
-            <w:ins w:id="485" w:author="Kim, Jong H" w:date="2013-02-22T14:17:00Z">
+            <w:ins w:id="495" w:author="Kim, Jong H" w:date="2013-02-22T14:17:00Z">
               <w:r>
                 <w:rPr>
                   <w:rFonts w:hint="eastAsia"/>
@@ -8787,12 +9022,12 @@
             <w:pPr>
               <w:spacing w:after="0"/>
               <w:rPr>
-                <w:ins w:id="486" w:author="Kim, Jong H" w:date="2013-02-22T14:17:00Z"/>
+                <w:ins w:id="496" w:author="Kim, Jong H" w:date="2013-02-22T14:17:00Z"/>
                 <w:szCs w:val="24"/>
                 <w:lang w:eastAsia="ko-KR"/>
               </w:rPr>
             </w:pPr>
-            <w:ins w:id="487" w:author="Kim, Jong H" w:date="2013-02-22T14:17:00Z">
+            <w:ins w:id="497" w:author="Kim, Jong H" w:date="2013-02-22T14:17:00Z">
               <w:r>
                 <w:rPr>
                   <w:rFonts w:hint="eastAsia"/>
@@ -8802,7 +9037,7 @@
                 <w:t xml:space="preserve">        count = 2;</w:t>
               </w:r>
             </w:ins>
-            <w:ins w:id="488" w:author="Kim, Jong H" w:date="2013-02-25T10:35:00Z">
+            <w:ins w:id="498" w:author="Kim, Jong H" w:date="2013-02-25T10:35:00Z">
               <w:r>
                 <w:rPr>
                   <w:rFonts w:hint="eastAsia"/>
@@ -8817,12 +9052,12 @@
             <w:pPr>
               <w:spacing w:after="0"/>
               <w:rPr>
-                <w:ins w:id="489" w:author="Kim, Jong H" w:date="2013-02-22T14:17:00Z"/>
+                <w:ins w:id="499" w:author="Kim, Jong H" w:date="2013-02-22T14:17:00Z"/>
                 <w:szCs w:val="24"/>
                 <w:lang w:eastAsia="ko-KR"/>
               </w:rPr>
             </w:pPr>
-            <w:ins w:id="490" w:author="Kim, Jong H" w:date="2013-02-22T14:17:00Z">
+            <w:ins w:id="500" w:author="Kim, Jong H" w:date="2013-02-22T14:17:00Z">
               <w:r>
                 <w:rPr>
                   <w:rFonts w:hint="eastAsia"/>
@@ -8882,7 +9117,7 @@
             <w:pPr>
               <w:spacing w:after="0"/>
               <w:rPr>
-                <w:ins w:id="491" w:author="Kim, Jong H" w:date="2013-02-22T14:17:00Z"/>
+                <w:ins w:id="501" w:author="Kim, Jong H" w:date="2013-02-22T14:17:00Z"/>
                 <w:szCs w:val="24"/>
                 <w:lang w:eastAsia="ko-KR"/>
               </w:rPr>
@@ -8893,12 +9128,12 @@
               <w:spacing w:after="0"/>
               <w:ind w:firstLine="105"/>
               <w:rPr>
-                <w:ins w:id="492" w:author="Kim, Jong H" w:date="2013-02-22T14:17:00Z"/>
+                <w:ins w:id="502" w:author="Kim, Jong H" w:date="2013-02-22T14:17:00Z"/>
                 <w:szCs w:val="24"/>
                 <w:lang w:eastAsia="ko-KR"/>
               </w:rPr>
             </w:pPr>
-            <w:ins w:id="493" w:author="Kim, Jong H" w:date="2013-02-22T14:17:00Z">
+            <w:ins w:id="503" w:author="Kim, Jong H" w:date="2013-02-22T14:17:00Z">
               <w:r>
                 <w:rPr>
                   <w:rFonts w:hint="eastAsia"/>
@@ -8942,12 +9177,12 @@
               <w:spacing w:after="0"/>
               <w:ind w:firstLine="105"/>
               <w:rPr>
-                <w:ins w:id="494" w:author="Kim, Jong H" w:date="2013-02-22T14:17:00Z"/>
+                <w:ins w:id="504" w:author="Kim, Jong H" w:date="2013-02-22T14:17:00Z"/>
                 <w:szCs w:val="24"/>
                 <w:lang w:eastAsia="ko-KR"/>
               </w:rPr>
             </w:pPr>
-            <w:ins w:id="495" w:author="Kim, Jong H" w:date="2013-02-22T14:17:00Z">
+            <w:ins w:id="505" w:author="Kim, Jong H" w:date="2013-02-22T14:17:00Z">
               <w:r>
                 <w:rPr>
                   <w:rFonts w:hint="eastAsia"/>
@@ -8957,7 +9192,7 @@
                 <w:t xml:space="preserve">      count = 0</w:t>
               </w:r>
             </w:ins>
-            <w:ins w:id="496" w:author="Kim, Jong H" w:date="2013-02-25T10:35:00Z">
+            <w:ins w:id="506" w:author="Kim, Jong H" w:date="2013-02-25T10:35:00Z">
               <w:r>
                 <w:rPr>
                   <w:rFonts w:hint="eastAsia"/>
@@ -8973,12 +9208,12 @@
               <w:spacing w:after="0"/>
               <w:ind w:firstLine="105"/>
               <w:rPr>
-                <w:ins w:id="497" w:author="Kim, Jong H" w:date="2013-02-22T14:17:00Z"/>
+                <w:ins w:id="507" w:author="Kim, Jong H" w:date="2013-02-22T14:17:00Z"/>
                 <w:szCs w:val="24"/>
                 <w:lang w:eastAsia="ko-KR"/>
               </w:rPr>
             </w:pPr>
-            <w:ins w:id="498" w:author="Kim, Jong H" w:date="2013-02-22T14:17:00Z">
+            <w:ins w:id="508" w:author="Kim, Jong H" w:date="2013-02-22T14:17:00Z">
               <w:r>
                 <w:rPr>
                   <w:rFonts w:hint="eastAsia"/>
@@ -9008,7 +9243,7 @@
             <w:pPr>
               <w:spacing w:after="0"/>
               <w:rPr>
-                <w:ins w:id="499" w:author="Kim, Jong H" w:date="2013-02-22T14:17:00Z"/>
+                <w:ins w:id="509" w:author="Kim, Jong H" w:date="2013-02-22T14:17:00Z"/>
                 <w:szCs w:val="24"/>
               </w:rPr>
             </w:pPr>
@@ -9017,11 +9252,11 @@
             <w:pPr>
               <w:spacing w:after="0"/>
               <w:rPr>
-                <w:ins w:id="500" w:author="Kim, Jong H" w:date="2013-02-22T14:17:00Z"/>
+                <w:ins w:id="510" w:author="Kim, Jong H" w:date="2013-02-22T14:17:00Z"/>
                 <w:szCs w:val="24"/>
               </w:rPr>
             </w:pPr>
-            <w:ins w:id="501" w:author="Kim, Jong H" w:date="2013-02-22T14:17:00Z">
+            <w:ins w:id="511" w:author="Kim, Jong H" w:date="2013-02-22T14:17:00Z">
               <w:r>
                 <w:rPr>
                   <w:rFonts w:hint="eastAsia"/>
@@ -9116,7 +9351,7 @@
           <w:p>
             <w:pPr>
               <w:rPr>
-                <w:ins w:id="502" w:author="Kim, Jong H" w:date="2013-02-22T14:17:00Z"/>
+                <w:ins w:id="512" w:author="Kim, Jong H" w:date="2013-02-22T14:17:00Z"/>
                 <w:lang w:eastAsia="ko-KR"/>
               </w:rPr>
             </w:pPr>
@@ -9127,10 +9362,10 @@
     <w:p>
       <w:pPr>
         <w:rPr>
-          <w:ins w:id="503" w:author="Kim, Jong H" w:date="2013-02-21T09:27:00Z"/>
-          <w:lang w:eastAsia="ko-KR"/>
-        </w:rPr>
-        <w:pPrChange w:id="504" w:author="Kim, Jong H" w:date="2013-02-20T17:59:00Z">
+          <w:ins w:id="513" w:author="Kim, Jong H" w:date="2013-02-21T09:27:00Z"/>
+          <w:lang w:eastAsia="ko-KR"/>
+        </w:rPr>
+        <w:pPrChange w:id="514" w:author="Kim, Jong H" w:date="2013-02-20T17:59:00Z">
           <w:pPr>
             <w:spacing w:after="0"/>
           </w:pPr>
@@ -9141,17 +9376,17 @@
       <w:pPr>
         <w:ind w:firstLine="105"/>
         <w:rPr>
-          <w:ins w:id="505" w:author="Kim, Jong H" w:date="2013-02-21T16:57:00Z"/>
+          <w:ins w:id="515" w:author="Kim, Jong H" w:date="2013-02-21T16:57:00Z"/>
           <w:szCs w:val="24"/>
           <w:lang w:eastAsia="ko-KR"/>
         </w:rPr>
-        <w:pPrChange w:id="506" w:author="Kim, Jong H" w:date="2013-02-22T14:18:00Z">
+        <w:pPrChange w:id="516" w:author="Kim, Jong H" w:date="2013-02-22T14:18:00Z">
           <w:pPr>
             <w:spacing w:after="0"/>
           </w:pPr>
         </w:pPrChange>
       </w:pPr>
-      <w:ins w:id="507" w:author="Kim, Jong H" w:date="2013-02-22T13:38:00Z">
+      <w:ins w:id="517" w:author="Kim, Jong H" w:date="2013-02-22T13:38:00Z">
         <w:r>
           <w:rPr>
             <w:rFonts w:hint="eastAsia"/>
@@ -9165,10 +9400,10 @@
       <w:pPr>
         <w:pStyle w:val="Heading1"/>
         <w:rPr>
-          <w:ins w:id="508" w:author="Kim, Jong H" w:date="2013-02-21T16:57:00Z"/>
-        </w:rPr>
-      </w:pPr>
-      <w:ins w:id="509" w:author="Kim, Jong H" w:date="2013-02-21T16:57:00Z">
+          <w:ins w:id="518" w:author="Kim, Jong H" w:date="2013-02-21T16:57:00Z"/>
+        </w:rPr>
+      </w:pPr>
+      <w:ins w:id="519" w:author="Kim, Jong H" w:date="2013-02-21T16:57:00Z">
         <w:r>
           <w:rPr>
             <w:rFonts w:eastAsia="바탕" w:hint="eastAsia"/>
@@ -9177,7 +9412,7 @@
           <w:t xml:space="preserve">Future </w:t>
         </w:r>
       </w:ins>
-      <w:ins w:id="510" w:author="Kim, Jong H" w:date="2013-02-22T14:34:00Z">
+      <w:ins w:id="520" w:author="Kim, Jong H" w:date="2013-02-22T14:34:00Z">
         <w:r>
           <w:rPr>
             <w:rFonts w:eastAsia="바탕" w:hint="eastAsia"/>
@@ -9186,7 +9421,7 @@
           <w:t>C</w:t>
         </w:r>
       </w:ins>
-      <w:ins w:id="511" w:author="Kim, Jong H" w:date="2013-02-21T16:57:00Z">
+      <w:ins w:id="521" w:author="Kim, Jong H" w:date="2013-02-21T16:57:00Z">
         <w:r>
           <w:rPr>
             <w:rFonts w:eastAsia="바탕" w:hint="eastAsia"/>
@@ -9200,23 +9435,23 @@
       <w:pPr>
         <w:spacing w:after="0"/>
         <w:rPr>
-          <w:ins w:id="512" w:author="Kim, Jong H" w:date="2013-02-20T17:22:00Z"/>
+          <w:ins w:id="522" w:author="Kim, Jong H" w:date="2013-02-20T17:22:00Z"/>
           <w:szCs w:val="24"/>
           <w:lang w:eastAsia="ko-KR"/>
-          <w:rPrChange w:id="513" w:author="Kim, Jong H" w:date="2013-03-04T14:50:00Z">
+          <w:rPrChange w:id="523" w:author="Kim, Jong H" w:date="2013-03-04T14:50:00Z">
             <w:rPr>
-              <w:ins w:id="514" w:author="Kim, Jong H" w:date="2013-02-20T17:22:00Z"/>
+              <w:ins w:id="524" w:author="Kim, Jong H" w:date="2013-02-20T17:22:00Z"/>
             </w:rPr>
           </w:rPrChange>
         </w:rPr>
       </w:pPr>
-      <w:ins w:id="515" w:author="Kim, Jong H" w:date="2013-03-04T13:22:00Z">
+      <w:ins w:id="525" w:author="Kim, Jong H" w:date="2013-03-04T13:22:00Z">
         <w:r>
           <w:rPr>
             <w:rFonts w:cs="Arial"/>
             <w:color w:val="000000"/>
             <w:szCs w:val="24"/>
-            <w:rPrChange w:id="516" w:author="Kim, Jong H" w:date="2013-03-04T14:50:00Z">
+            <w:rPrChange w:id="526" w:author="Kim, Jong H" w:date="2013-03-04T14:50:00Z">
               <w:rPr>
                 <w:rFonts w:ascii="Arial" w:hAnsi="Arial" w:cs="Arial"/>
                 <w:color w:val="000000"/>
@@ -9233,7 +9468,7 @@
             <w:rFonts w:cs="Arial"/>
             <w:color w:val="000000"/>
             <w:szCs w:val="24"/>
-            <w:rPrChange w:id="517" w:author="Kim, Jong H" w:date="2013-03-04T14:50:00Z">
+            <w:rPrChange w:id="527" w:author="Kim, Jong H" w:date="2013-03-04T14:50:00Z">
               <w:rPr>
                 <w:rFonts w:ascii="Arial" w:hAnsi="Arial" w:cs="Arial"/>
                 <w:color w:val="000000"/>
@@ -9250,7 +9485,7 @@
             <w:rFonts w:cs="Arial"/>
             <w:color w:val="000000"/>
             <w:szCs w:val="24"/>
-            <w:rPrChange w:id="518" w:author="Kim, Jong H" w:date="2013-03-04T14:50:00Z">
+            <w:rPrChange w:id="528" w:author="Kim, Jong H" w:date="2013-03-04T14:50:00Z">
               <w:rPr>
                 <w:rFonts w:ascii="Arial" w:hAnsi="Arial" w:cs="Arial"/>
                 <w:color w:val="000000"/>
@@ -9262,7 +9497,7 @@
           <w:t>), H5Dopen_multi() and H5Dclose_multi() APIs in the future as separate tasks if necessary or requested by user.</w:t>
         </w:r>
       </w:ins>
-      <w:ins w:id="519" w:author="Kim, Jong H" w:date="2013-02-21T16:58:00Z">
+      <w:ins w:id="529" w:author="Kim, Jong H" w:date="2013-02-21T16:58:00Z">
         <w:r>
           <w:rPr>
             <w:szCs w:val="24"/>
@@ -9280,10 +9515,10 @@
           <w:numId w:val="40"/>
         </w:numPr>
         <w:rPr>
-          <w:del w:id="520" w:author="Kim, Jong H" w:date="2013-02-19T10:29:00Z"/>
-        </w:rPr>
-      </w:pPr>
-      <w:del w:id="521" w:author="Kim, Jong H" w:date="2013-02-19T10:29:00Z">
+          <w:del w:id="530" w:author="Kim, Jong H" w:date="2013-02-19T10:29:00Z"/>
+        </w:rPr>
+      </w:pPr>
+      <w:del w:id="531" w:author="Kim, Jong H" w:date="2013-02-19T10:29:00Z">
         <w:r>
           <w:rPr>
             <w:rFonts w:hint="eastAsia"/>
@@ -9352,10 +9587,10 @@
           <w:numId w:val="40"/>
         </w:numPr>
         <w:rPr>
-          <w:del w:id="522" w:author="Kim, Jong H" w:date="2013-02-19T10:29:00Z"/>
-        </w:rPr>
-      </w:pPr>
-      <w:del w:id="523" w:author="Kim, Jong H" w:date="2013-02-19T10:29:00Z">
+          <w:del w:id="532" w:author="Kim, Jong H" w:date="2013-02-19T10:29:00Z"/>
+        </w:rPr>
+      </w:pPr>
+      <w:del w:id="533" w:author="Kim, Jong H" w:date="2013-02-19T10:29:00Z">
         <w:r>
           <w:rPr>
             <w:rFonts w:hint="eastAsia"/>
@@ -9482,7 +9717,7 @@
         <w:spacing w:after="0"/>
         <w:jc w:val="left"/>
         <w:rPr>
-          <w:del w:id="524" w:author="Kim, Jong H" w:date="2013-02-21T11:17:00Z"/>
+          <w:del w:id="534" w:author="Kim, Jong H" w:date="2013-02-21T11:17:00Z"/>
           <w:lang w:eastAsia="ko-KR"/>
         </w:rPr>
       </w:pPr>
@@ -9491,12 +9726,12 @@
       <w:pPr>
         <w:pStyle w:val="Heading3"/>
         <w:rPr>
-          <w:del w:id="525" w:author="Kim, Jong H" w:date="2013-02-20T13:59:00Z"/>
-        </w:rPr>
-      </w:pPr>
-      <w:commentRangeStart w:id="526"/>
-      <w:commentRangeStart w:id="527"/>
-      <w:del w:id="528" w:author="Kim, Jong H" w:date="2013-02-20T13:59:00Z">
+          <w:del w:id="535" w:author="Kim, Jong H" w:date="2013-02-20T13:59:00Z"/>
+        </w:rPr>
+      </w:pPr>
+      <w:commentRangeStart w:id="536"/>
+      <w:commentRangeStart w:id="537"/>
+      <w:del w:id="538" w:author="Kim, Jong H" w:date="2013-02-20T13:59:00Z">
         <w:r>
           <w:delText>H5D</w:delText>
         </w:r>
@@ -9510,7 +9745,7 @@
         <w:r>
           <w:delText>_multi()</w:delText>
         </w:r>
-        <w:commentRangeEnd w:id="526"/>
+        <w:commentRangeEnd w:id="536"/>
         <w:r>
           <w:rPr>
             <w:rStyle w:val="CommentReference"/>
@@ -9519,9 +9754,9 @@
             <w:bCs w:val="0"/>
             <w:color w:val="auto"/>
           </w:rPr>
-          <w:commentReference w:id="526"/>
-        </w:r>
-        <w:commentRangeEnd w:id="527"/>
+          <w:commentReference w:id="536"/>
+        </w:r>
+        <w:commentRangeEnd w:id="537"/>
         <w:r>
           <w:rPr>
             <w:rStyle w:val="CommentReference"/>
@@ -9530,7 +9765,7 @@
             <w:bCs w:val="0"/>
             <w:color w:val="auto"/>
           </w:rPr>
-          <w:commentReference w:id="527"/>
+          <w:commentReference w:id="537"/>
         </w:r>
       </w:del>
     </w:p>
@@ -9538,11 +9773,11 @@
       <w:pPr>
         <w:spacing w:after="0"/>
         <w:rPr>
-          <w:del w:id="529" w:author="Kim, Jong H" w:date="2013-02-20T13:59:00Z"/>
-          <w:lang w:eastAsia="ko-KR"/>
-        </w:rPr>
-      </w:pPr>
-      <w:del w:id="530" w:author="Kim, Jong H" w:date="2013-02-20T13:59:00Z">
+          <w:del w:id="539" w:author="Kim, Jong H" w:date="2013-02-20T13:59:00Z"/>
+          <w:lang w:eastAsia="ko-KR"/>
+        </w:rPr>
+      </w:pPr>
+      <w:del w:id="540" w:author="Kim, Jong H" w:date="2013-02-20T13:59:00Z">
         <w:r>
           <w:delText xml:space="preserve">This routine performs </w:delText>
         </w:r>
@@ -9621,11 +9856,11 @@
         <w:spacing w:after="0"/>
         <w:jc w:val="left"/>
         <w:rPr>
-          <w:del w:id="531" w:author="Kim, Jong H" w:date="2013-02-20T13:59:00Z"/>
-          <w:lang w:eastAsia="ko-KR"/>
-        </w:rPr>
-      </w:pPr>
-      <w:del w:id="532" w:author="Kim, Jong H" w:date="2013-02-20T13:59:00Z">
+          <w:del w:id="541" w:author="Kim, Jong H" w:date="2013-02-20T13:59:00Z"/>
+          <w:lang w:eastAsia="ko-KR"/>
+        </w:rPr>
+      </w:pPr>
+      <w:del w:id="542" w:author="Kim, Jong H" w:date="2013-02-20T13:59:00Z">
         <w:r>
           <w:rPr>
             <w:rFonts w:hint="eastAsia"/>
@@ -9694,7 +9929,7 @@
     <w:p>
       <w:pPr>
         <w:rPr>
-          <w:del w:id="533" w:author="Kim, Jong H" w:date="2013-02-20T13:59:00Z"/>
+          <w:del w:id="543" w:author="Kim, Jong H" w:date="2013-02-20T13:59:00Z"/>
           <w:lang w:eastAsia="ko-KR"/>
         </w:rPr>
       </w:pPr>
@@ -9702,10 +9937,10 @@
     <w:p>
       <w:pPr>
         <w:rPr>
-          <w:del w:id="534" w:author="Kim, Jong H" w:date="2013-02-20T13:59:00Z"/>
-        </w:rPr>
-      </w:pPr>
-      <w:del w:id="535" w:author="Kim, Jong H" w:date="2013-02-20T13:59:00Z">
+          <w:del w:id="544" w:author="Kim, Jong H" w:date="2013-02-20T13:59:00Z"/>
+        </w:rPr>
+      </w:pPr>
+      <w:del w:id="545" w:author="Kim, Jong H" w:date="2013-02-20T13:59:00Z">
         <w:r>
           <w:rPr>
             <w:rFonts w:hint="eastAsia"/>
@@ -9720,19 +9955,20 @@
         <w:spacing w:after="0"/>
         <w:jc w:val="left"/>
         <w:rPr>
-          <w:del w:id="536" w:author="Kim, Jong H" w:date="2013-02-20T13:59:00Z"/>
+          <w:del w:id="546" w:author="Kim, Jong H" w:date="2013-02-20T13:59:00Z"/>
           <w:rFonts w:ascii="Consolas" w:hAnsi="Consolas" w:cs="Consolas"/>
           <w:szCs w:val="24"/>
           <w:lang w:eastAsia="ko-KR"/>
         </w:rPr>
       </w:pPr>
-      <w:del w:id="537" w:author="Kim, Jong H" w:date="2013-02-20T13:59:00Z">
+      <w:del w:id="547" w:author="Kim, Jong H" w:date="2013-02-20T13:59:00Z">
         <w:r>
           <w:rPr>
             <w:rFonts w:ascii="Consolas" w:hAnsi="Consolas" w:cs="Consolas"/>
             <w:szCs w:val="24"/>
             <w:lang w:eastAsia="ko-KR"/>
           </w:rPr>
+          <w:lastRenderedPageBreak/>
           <w:delText xml:space="preserve">   </w:delText>
         </w:r>
         <w:r>
@@ -9749,20 +9985,19 @@
         <w:spacing w:after="0"/>
         <w:jc w:val="left"/>
         <w:rPr>
-          <w:del w:id="538" w:author="Kim, Jong H" w:date="2013-02-20T13:59:00Z"/>
+          <w:del w:id="548" w:author="Kim, Jong H" w:date="2013-02-20T13:59:00Z"/>
           <w:rFonts w:ascii="Consolas" w:hAnsi="Consolas" w:cs="Consolas"/>
           <w:szCs w:val="24"/>
           <w:lang w:eastAsia="ko-KR"/>
         </w:rPr>
       </w:pPr>
-      <w:del w:id="539" w:author="Kim, Jong H" w:date="2013-02-20T13:59:00Z">
+      <w:del w:id="549" w:author="Kim, Jong H" w:date="2013-02-20T13:59:00Z">
         <w:r>
           <w:rPr>
             <w:rFonts w:ascii="Consolas" w:hAnsi="Consolas" w:cs="Consolas" w:hint="eastAsia"/>
             <w:szCs w:val="24"/>
             <w:lang w:eastAsia="ko-KR"/>
           </w:rPr>
-          <w:lastRenderedPageBreak/>
           <w:delText xml:space="preserve"> </w:delText>
         </w:r>
         <w:r>
@@ -9826,7 +10061,7 @@
         <w:spacing w:after="0"/>
         <w:jc w:val="left"/>
         <w:rPr>
-          <w:del w:id="540" w:author="Kim, Jong H" w:date="2013-02-20T13:59:00Z"/>
+          <w:del w:id="550" w:author="Kim, Jong H" w:date="2013-02-20T13:59:00Z"/>
           <w:lang w:eastAsia="ko-KR"/>
         </w:rPr>
       </w:pPr>
@@ -9836,11 +10071,11 @@
         <w:spacing w:after="0"/>
         <w:jc w:val="left"/>
         <w:rPr>
-          <w:del w:id="541" w:author="Kim, Jong H" w:date="2013-02-20T13:59:00Z"/>
-          <w:lang w:eastAsia="ko-KR"/>
-        </w:rPr>
-      </w:pPr>
-      <w:del w:id="542" w:author="Kim, Jong H" w:date="2013-02-20T13:59:00Z">
+          <w:del w:id="551" w:author="Kim, Jong H" w:date="2013-02-20T13:59:00Z"/>
+          <w:lang w:eastAsia="ko-KR"/>
+        </w:rPr>
+      </w:pPr>
+      <w:del w:id="552" w:author="Kim, Jong H" w:date="2013-02-20T13:59:00Z">
         <w:r>
           <w:rPr>
             <w:rFonts w:hint="eastAsia"/>
@@ -9865,11 +10100,11 @@
         </w:numPr>
         <w:spacing w:after="0"/>
         <w:rPr>
-          <w:del w:id="543" w:author="Kim, Jong H" w:date="2013-02-20T13:59:00Z"/>
-          <w:lang w:eastAsia="ko-KR"/>
-        </w:rPr>
-      </w:pPr>
-      <w:del w:id="544" w:author="Kim, Jong H" w:date="2013-02-20T13:59:00Z">
+          <w:del w:id="553" w:author="Kim, Jong H" w:date="2013-02-20T13:59:00Z"/>
+          <w:lang w:eastAsia="ko-KR"/>
+        </w:rPr>
+      </w:pPr>
+      <w:del w:id="554" w:author="Kim, Jong H" w:date="2013-02-20T13:59:00Z">
         <w:r>
           <w:rPr>
             <w:rFonts w:hint="eastAsia"/>
@@ -9907,11 +10142,11 @@
         </w:numPr>
         <w:spacing w:after="0"/>
         <w:rPr>
-          <w:del w:id="545" w:author="Kim, Jong H" w:date="2013-02-20T13:59:00Z"/>
-          <w:lang w:eastAsia="ko-KR"/>
-        </w:rPr>
-      </w:pPr>
-      <w:del w:id="546" w:author="Kim, Jong H" w:date="2013-02-20T13:59:00Z">
+          <w:del w:id="555" w:author="Kim, Jong H" w:date="2013-02-20T13:59:00Z"/>
+          <w:lang w:eastAsia="ko-KR"/>
+        </w:rPr>
+      </w:pPr>
+      <w:del w:id="556" w:author="Kim, Jong H" w:date="2013-02-20T13:59:00Z">
         <w:r>
           <w:rPr>
             <w:lang w:eastAsia="ko-KR"/>
@@ -9937,11 +10172,11 @@
       <w:pPr>
         <w:spacing w:before="240" w:after="0"/>
         <w:rPr>
-          <w:del w:id="547" w:author="Kim, Jong H" w:date="2013-02-20T13:59:00Z"/>
-          <w:lang w:eastAsia="ko-KR"/>
-        </w:rPr>
-      </w:pPr>
-      <w:del w:id="548" w:author="Kim, Jong H" w:date="2013-02-20T13:59:00Z">
+          <w:del w:id="557" w:author="Kim, Jong H" w:date="2013-02-20T13:59:00Z"/>
+          <w:lang w:eastAsia="ko-KR"/>
+        </w:rPr>
+      </w:pPr>
+      <w:del w:id="558" w:author="Kim, Jong H" w:date="2013-02-20T13:59:00Z">
         <w:r>
           <w:rPr>
             <w:rFonts w:hint="eastAsia"/>
@@ -9980,11 +10215,11 @@
         </w:numPr>
         <w:spacing w:after="0"/>
         <w:rPr>
-          <w:del w:id="549" w:author="Kim, Jong H" w:date="2013-02-20T13:59:00Z"/>
-          <w:lang w:eastAsia="ko-KR"/>
-        </w:rPr>
-      </w:pPr>
-      <w:del w:id="550" w:author="Kim, Jong H" w:date="2013-02-20T13:59:00Z">
+          <w:del w:id="559" w:author="Kim, Jong H" w:date="2013-02-20T13:59:00Z"/>
+          <w:lang w:eastAsia="ko-KR"/>
+        </w:rPr>
+      </w:pPr>
+      <w:del w:id="560" w:author="Kim, Jong H" w:date="2013-02-20T13:59:00Z">
         <w:r>
           <w:rPr>
             <w:lang w:eastAsia="ko-KR"/>
@@ -9997,7 +10232,7 @@
       <w:pPr>
         <w:spacing w:after="0"/>
         <w:rPr>
-          <w:del w:id="551" w:author="Kim, Jong H" w:date="2013-02-20T13:59:00Z"/>
+          <w:del w:id="561" w:author="Kim, Jong H" w:date="2013-02-20T13:59:00Z"/>
           <w:lang w:eastAsia="ko-KR"/>
         </w:rPr>
       </w:pPr>
@@ -10006,7 +10241,7 @@
       <w:pPr>
         <w:spacing w:after="0"/>
         <w:rPr>
-          <w:del w:id="552" w:author="Kim, Jong H" w:date="2013-02-20T13:59:00Z"/>
+          <w:del w:id="562" w:author="Kim, Jong H" w:date="2013-02-20T13:59:00Z"/>
           <w:lang w:eastAsia="ko-KR"/>
         </w:rPr>
       </w:pPr>
@@ -10015,11 +10250,11 @@
       <w:pPr>
         <w:spacing w:after="0"/>
         <w:rPr>
-          <w:del w:id="553" w:author="Kim, Jong H" w:date="2013-02-20T13:59:00Z"/>
-          <w:lang w:eastAsia="ko-KR"/>
-        </w:rPr>
-      </w:pPr>
-      <w:del w:id="554" w:author="Kim, Jong H" w:date="2013-02-20T13:59:00Z">
+          <w:del w:id="563" w:author="Kim, Jong H" w:date="2013-02-20T13:59:00Z"/>
+          <w:lang w:eastAsia="ko-KR"/>
+        </w:rPr>
+      </w:pPr>
+      <w:del w:id="564" w:author="Kim, Jong H" w:date="2013-02-20T13:59:00Z">
         <w:r>
           <w:rPr>
             <w:rFonts w:hint="eastAsia"/>
@@ -10134,7 +10369,7 @@
       <w:pPr>
         <w:spacing w:after="0"/>
         <w:rPr>
-          <w:del w:id="555" w:author="Kim, Jong H" w:date="2013-02-20T13:59:00Z"/>
+          <w:del w:id="565" w:author="Kim, Jong H" w:date="2013-02-20T13:59:00Z"/>
           <w:lang w:eastAsia="ko-KR"/>
         </w:rPr>
       </w:pPr>
@@ -10144,12 +10379,12 @@
         <w:spacing w:after="0"/>
         <w:ind w:left="720"/>
         <w:rPr>
-          <w:del w:id="556" w:author="Kim, Jong H" w:date="2013-02-20T13:59:00Z"/>
+          <w:del w:id="566" w:author="Kim, Jong H" w:date="2013-02-20T13:59:00Z"/>
           <w:sz w:val="22"/>
           <w:lang w:eastAsia="ko-KR"/>
         </w:rPr>
       </w:pPr>
-      <w:del w:id="557" w:author="Kim, Jong H" w:date="2013-02-20T13:59:00Z">
+      <w:del w:id="567" w:author="Kim, Jong H" w:date="2013-02-20T13:59:00Z">
         <w:r>
           <w:rPr>
             <w:sz w:val="22"/>
@@ -10229,12 +10464,12 @@
         <w:spacing w:after="0"/>
         <w:ind w:left="720"/>
         <w:rPr>
-          <w:del w:id="558" w:author="Kim, Jong H" w:date="2013-02-20T13:59:00Z"/>
+          <w:del w:id="568" w:author="Kim, Jong H" w:date="2013-02-20T13:59:00Z"/>
           <w:sz w:val="22"/>
           <w:lang w:eastAsia="ko-KR"/>
         </w:rPr>
       </w:pPr>
-      <w:del w:id="559" w:author="Kim, Jong H" w:date="2013-02-20T13:59:00Z">
+      <w:del w:id="569" w:author="Kim, Jong H" w:date="2013-02-20T13:59:00Z">
         <w:r>
           <w:rPr>
             <w:sz w:val="22"/>
@@ -10292,12 +10527,12 @@
         <w:spacing w:after="0"/>
         <w:ind w:left="720"/>
         <w:rPr>
-          <w:del w:id="560" w:author="Kim, Jong H" w:date="2013-02-20T13:59:00Z"/>
+          <w:del w:id="570" w:author="Kim, Jong H" w:date="2013-02-20T13:59:00Z"/>
           <w:sz w:val="22"/>
           <w:lang w:eastAsia="ko-KR"/>
         </w:rPr>
       </w:pPr>
-      <w:del w:id="561" w:author="Kim, Jong H" w:date="2013-02-20T13:59:00Z">
+      <w:del w:id="571" w:author="Kim, Jong H" w:date="2013-02-20T13:59:00Z">
         <w:r>
           <w:rPr>
             <w:sz w:val="22"/>
@@ -10361,12 +10596,12 @@
         <w:spacing w:after="0"/>
         <w:ind w:left="720"/>
         <w:rPr>
-          <w:del w:id="562" w:author="Kim, Jong H" w:date="2013-02-20T13:59:00Z"/>
+          <w:del w:id="572" w:author="Kim, Jong H" w:date="2013-02-20T13:59:00Z"/>
           <w:sz w:val="22"/>
           <w:lang w:eastAsia="ko-KR"/>
         </w:rPr>
       </w:pPr>
-      <w:del w:id="563" w:author="Kim, Jong H" w:date="2013-02-20T13:59:00Z">
+      <w:del w:id="573" w:author="Kim, Jong H" w:date="2013-02-20T13:59:00Z">
         <w:r>
           <w:rPr>
             <w:sz w:val="22"/>
@@ -10424,12 +10659,12 @@
         <w:spacing w:after="0"/>
         <w:ind w:left="720"/>
         <w:rPr>
-          <w:del w:id="564" w:author="Kim, Jong H" w:date="2013-02-20T13:59:00Z"/>
+          <w:del w:id="574" w:author="Kim, Jong H" w:date="2013-02-20T13:59:00Z"/>
           <w:sz w:val="22"/>
           <w:lang w:eastAsia="ko-KR"/>
         </w:rPr>
       </w:pPr>
-      <w:del w:id="565" w:author="Kim, Jong H" w:date="2013-02-20T13:59:00Z">
+      <w:del w:id="575" w:author="Kim, Jong H" w:date="2013-02-20T13:59:00Z">
         <w:r>
           <w:rPr>
             <w:sz w:val="22"/>
@@ -10487,11 +10722,11 @@
         <w:spacing w:after="0"/>
         <w:ind w:left="720"/>
         <w:rPr>
-          <w:del w:id="566" w:author="Kim, Jong H" w:date="2013-02-20T13:59:00Z"/>
-          <w:lang w:eastAsia="ko-KR"/>
-        </w:rPr>
-      </w:pPr>
-      <w:del w:id="567" w:author="Kim, Jong H" w:date="2013-02-20T13:59:00Z">
+          <w:del w:id="576" w:author="Kim, Jong H" w:date="2013-02-20T13:59:00Z"/>
+          <w:lang w:eastAsia="ko-KR"/>
+        </w:rPr>
+      </w:pPr>
+      <w:del w:id="577" w:author="Kim, Jong H" w:date="2013-02-20T13:59:00Z">
         <w:r>
           <w:rPr>
             <w:sz w:val="22"/>
@@ -10556,7 +10791,7 @@
         <w:spacing w:after="0"/>
         <w:jc w:val="left"/>
         <w:rPr>
-          <w:del w:id="568" w:author="Kim, Jong H" w:date="2013-02-20T13:59:00Z"/>
+          <w:del w:id="578" w:author="Kim, Jong H" w:date="2013-02-20T13:59:00Z"/>
           <w:lang w:eastAsia="ko-KR"/>
         </w:rPr>
       </w:pPr>
@@ -10882,7 +11117,7 @@
                 <w:lang w:eastAsia="ko-KR"/>
               </w:rPr>
             </w:pPr>
-            <w:del w:id="569" w:author="Kim, Jong H" w:date="2013-02-22T14:24:00Z">
+            <w:del w:id="579" w:author="Kim, Jong H" w:date="2013-02-22T14:24:00Z">
               <w:r>
                 <w:rPr>
                   <w:rStyle w:val="Emphasis"/>
@@ -10893,7 +11128,7 @@
                 <w:delText>(</w:delText>
               </w:r>
             </w:del>
-            <w:ins w:id="570" w:author="Kim, Jong H" w:date="2013-02-22T14:24:00Z">
+            <w:ins w:id="580" w:author="Kim, Jong H" w:date="2013-02-22T14:24:00Z">
               <w:r>
                 <w:rPr>
                   <w:rStyle w:val="Emphasis"/>
@@ -10913,7 +11148,7 @@
               </w:rPr>
               <w:t>HDFFV-8313</w:t>
             </w:r>
-            <w:ins w:id="571" w:author="Kim, Jong H" w:date="2013-02-22T14:24:00Z">
+            <w:ins w:id="581" w:author="Kim, Jong H" w:date="2013-02-22T14:24:00Z">
               <w:r>
                 <w:rPr>
                   <w:rStyle w:val="Emphasis"/>
@@ -10924,7 +11159,7 @@
                 <w:t xml:space="preserve"> in JIRA.</w:t>
               </w:r>
             </w:ins>
-            <w:del w:id="572" w:author="Kim, Jong H" w:date="2013-02-22T14:24:00Z">
+            <w:del w:id="582" w:author="Kim, Jong H" w:date="2013-02-22T14:24:00Z">
               <w:r>
                 <w:rPr>
                   <w:rStyle w:val="Emphasis"/>
@@ -10954,7 +11189,7 @@
                 <w:lang w:eastAsia="ko-KR"/>
               </w:rPr>
             </w:pPr>
-            <w:ins w:id="573" w:author="Kim, Jong H" w:date="2013-03-04T13:25:00Z">
+            <w:ins w:id="583" w:author="Kim, Jong H" w:date="2013-03-04T13:25:00Z">
               <w:r>
                 <w:rPr>
                   <w:rStyle w:val="Emphasis"/>
@@ -10964,7 +11199,7 @@
                 <w:t>March</w:t>
               </w:r>
             </w:ins>
-            <w:ins w:id="574" w:author="Kim, Jong H" w:date="2013-02-19T12:08:00Z">
+            <w:ins w:id="584" w:author="Kim, Jong H" w:date="2013-02-19T12:08:00Z">
               <w:r>
                 <w:rPr>
                   <w:rStyle w:val="Emphasis"/>
@@ -10974,7 +11209,7 @@
                 <w:t xml:space="preserve"> </w:t>
               </w:r>
             </w:ins>
-            <w:ins w:id="575" w:author="Kim, Jong H" w:date="2013-03-04T13:25:00Z">
+            <w:ins w:id="585" w:author="Kim, Jong H" w:date="2013-03-04T13:25:00Z">
               <w:r>
                 <w:rPr>
                   <w:rStyle w:val="Emphasis"/>
@@ -10984,7 +11219,7 @@
                 <w:t>04</w:t>
               </w:r>
             </w:ins>
-            <w:ins w:id="576" w:author="Kim, Jong H" w:date="2013-02-19T12:08:00Z">
+            <w:ins w:id="586" w:author="Kim, Jong H" w:date="2013-02-19T12:08:00Z">
               <w:r>
                 <w:rPr>
                   <w:rStyle w:val="Emphasis"/>
@@ -11006,14 +11241,14 @@
               <w:rPr>
                 <w:rStyle w:val="Emphasis"/>
                 <w:i w:val="0"/>
-                <w:rPrChange w:id="577" w:author="Kim, Jong H" w:date="2013-02-19T12:08:00Z">
+                <w:rPrChange w:id="587" w:author="Kim, Jong H" w:date="2013-02-19T12:08:00Z">
                   <w:rPr>
                     <w:rStyle w:val="Emphasis"/>
                   </w:rPr>
                 </w:rPrChange>
               </w:rPr>
             </w:pPr>
-            <w:ins w:id="578" w:author="Kim, Jong H" w:date="2013-02-19T14:09:00Z">
+            <w:ins w:id="588" w:author="Kim, Jong H" w:date="2013-02-19T14:09:00Z">
               <w:r>
                 <w:rPr>
                   <w:rStyle w:val="Emphasis"/>
@@ -11024,7 +11259,7 @@
                 <w:t xml:space="preserve">Version 3.1: </w:t>
               </w:r>
             </w:ins>
-            <w:ins w:id="579" w:author="Kim, Jong H" w:date="2013-02-22T14:34:00Z">
+            <w:ins w:id="589" w:author="Kim, Jong H" w:date="2013-02-22T14:34:00Z">
               <w:r>
                 <w:rPr>
                   <w:rStyle w:val="Emphasis"/>
@@ -11035,7 +11270,7 @@
                 <w:t>U</w:t>
               </w:r>
             </w:ins>
-            <w:ins w:id="580" w:author="Kim, Jong H" w:date="2013-02-19T12:09:00Z">
+            <w:ins w:id="590" w:author="Kim, Jong H" w:date="2013-02-19T12:09:00Z">
               <w:r>
                 <w:rPr>
                   <w:rStyle w:val="Emphasis"/>
@@ -11046,7 +11281,7 @@
                 <w:t>pdates based on internal reviews.</w:t>
               </w:r>
             </w:ins>
-            <w:ins w:id="581" w:author="Kim, Jong H" w:date="2013-02-22T14:32:00Z">
+            <w:ins w:id="591" w:author="Kim, Jong H" w:date="2013-02-22T14:32:00Z">
               <w:r>
                 <w:rPr>
                   <w:rStyle w:val="Emphasis"/>
@@ -11057,7 +11292,7 @@
                 <w:t xml:space="preserve"> </w:t>
               </w:r>
             </w:ins>
-            <w:ins w:id="582" w:author="Kim, Jong H" w:date="2013-02-22T14:34:00Z">
+            <w:ins w:id="592" w:author="Kim, Jong H" w:date="2013-02-22T14:34:00Z">
               <w:r>
                 <w:rPr>
                   <w:rStyle w:val="Emphasis"/>
@@ -11068,7 +11303,7 @@
                 <w:t>More updates and a</w:t>
               </w:r>
             </w:ins>
-            <w:ins w:id="583" w:author="Kim, Jong H" w:date="2013-02-22T14:32:00Z">
+            <w:ins w:id="593" w:author="Kim, Jong H" w:date="2013-02-22T14:32:00Z">
               <w:r>
                 <w:rPr>
                   <w:rStyle w:val="Emphasis"/>
@@ -11088,7 +11323,7 @@
                 <w:t xml:space="preserve"> </w:t>
               </w:r>
             </w:ins>
-            <w:ins w:id="584" w:author="Kim, Jong H" w:date="2013-02-22T14:35:00Z">
+            <w:ins w:id="594" w:author="Kim, Jong H" w:date="2013-02-22T14:35:00Z">
               <w:r>
                 <w:rPr>
                   <w:rStyle w:val="Emphasis"/>
@@ -11099,7 +11334,7 @@
                 <w:t>section</w:t>
               </w:r>
             </w:ins>
-            <w:ins w:id="585" w:author="Kim, Jong H" w:date="2013-02-22T14:32:00Z">
+            <w:ins w:id="595" w:author="Kim, Jong H" w:date="2013-02-22T14:32:00Z">
               <w:r>
                 <w:rPr>
                   <w:rStyle w:val="Emphasis"/>
@@ -11163,7 +11398,7 @@
 
 <file path=word/comments.xml><?xml version="1.0" encoding="utf-8"?>
 <w:comments xmlns:wpc="http://schemas.microsoft.com/office/word/2010/wordprocessingCanvas" xmlns:mc="http://schemas.openxmlformats.org/markup-compatibility/2006" xmlns:o="urn:schemas-microsoft-com:office:office" xmlns:r="http://schemas.openxmlformats.org/officeDocument/2006/relationships" xmlns:m="http://schemas.openxmlformats.org/officeDocument/2006/math" xmlns:v="urn:schemas-microsoft-com:vml" xmlns:wp14="http://schemas.microsoft.com/office/word/2010/wordprocessingDrawing" xmlns:wp="http://schemas.openxmlformats.org/drawingml/2006/wordprocessingDrawing" xmlns:w10="urn:schemas-microsoft-com:office:word" xmlns:w="http://schemas.openxmlformats.org/wordprocessingml/2006/main" xmlns:w14="http://schemas.microsoft.com/office/word/2010/wordml" xmlns:wpg="http://schemas.microsoft.com/office/word/2010/wordprocessingGroup" xmlns:wpi="http://schemas.microsoft.com/office/word/2010/wordprocessingInk" xmlns:wne="http://schemas.microsoft.com/office/word/2006/wordml" xmlns:wps="http://schemas.microsoft.com/office/word/2010/wordprocessingShape" mc:Ignorable="w14 wp14">
-  <w:comment w:id="526" w:author="Mohamad" w:date="2013-02-19T17:48:00Z" w:initials="MSC">
+  <w:comment w:id="536" w:author="Mohamad" w:date="2013-02-19T17:48:00Z" w:initials="MSC">
     <w:p>
       <w:pPr>
         <w:pStyle w:val="CommentText"/>
@@ -11251,7 +11486,7 @@
       </w:r>
     </w:p>
   </w:comment>
-  <w:comment w:id="527" w:author="Quincey Koziol" w:date="2013-02-19T17:48:00Z" w:initials="QAK">
+  <w:comment w:id="537" w:author="Quincey Koziol" w:date="2013-02-19T17:48:00Z" w:initials="QAK">
     <w:p>
       <w:pPr>
         <w:pStyle w:val="CommentText"/>
@@ -11396,7 +11631,7 @@
               <w:rPr>
                 <w:noProof/>
               </w:rPr>
-              <w:t>9</w:t>
+              <w:t>2</w:t>
             </w:r>
             <w:r>
               <w:rPr>
@@ -11595,7 +11830,7 @@
         <w:lang w:eastAsia="ko-KR"/>
       </w:rPr>
     </w:pPr>
-    <w:ins w:id="586" w:author="Kim, Jong H" w:date="2013-03-04T13:25:00Z">
+    <w:ins w:id="596" w:author="Kim, Jong H" w:date="2013-03-04T13:25:00Z">
       <w:r>
         <w:rPr>
           <w:rFonts w:hint="eastAsia"/>
@@ -11604,7 +11839,7 @@
         <w:t>March</w:t>
       </w:r>
     </w:ins>
-    <w:del w:id="587" w:author="Kim, Jong H" w:date="2013-03-04T13:25:00Z">
+    <w:del w:id="597" w:author="Kim, Jong H" w:date="2013-03-04T13:25:00Z">
       <w:r>
         <w:rPr>
           <w:rFonts w:hint="eastAsia"/>
@@ -11620,7 +11855,7 @@
       </w:rPr>
       <w:t xml:space="preserve"> </w:t>
     </w:r>
-    <w:del w:id="588" w:author="Kim, Jong H" w:date="2013-02-19T10:02:00Z">
+    <w:del w:id="598" w:author="Kim, Jong H" w:date="2013-02-19T10:02:00Z">
       <w:r>
         <w:rPr>
           <w:rFonts w:hint="eastAsia"/>
@@ -11629,13 +11864,22 @@
         <w:delText>15</w:delText>
       </w:r>
     </w:del>
-    <w:ins w:id="589" w:author="Kim, Jong H" w:date="2013-03-04T13:25:00Z">
+    <w:ins w:id="599" w:author="Kim, Jong H" w:date="2013-03-04T13:25:00Z">
       <w:r>
         <w:rPr>
           <w:rFonts w:hint="eastAsia"/>
           <w:lang w:eastAsia="ko-KR"/>
         </w:rPr>
-        <w:t>04</w:t>
+        <w:t>0</w:t>
+      </w:r>
+    </w:ins>
+    <w:ins w:id="600" w:author="Kim, Jong H" w:date="2013-03-07T14:12:00Z">
+      <w:r>
+        <w:rPr>
+          <w:rFonts w:hint="eastAsia"/>
+          <w:lang w:eastAsia="ko-KR"/>
+        </w:rPr>
+        <w:t>7</w:t>
       </w:r>
     </w:ins>
     <w:r>
@@ -11664,7 +11908,7 @@
       </w:rPr>
       <w:t>.v3</w:t>
     </w:r>
-    <w:ins w:id="590" w:author="Kim, Jong H" w:date="2013-02-19T10:02:00Z">
+    <w:ins w:id="601" w:author="Kim, Jong H" w:date="2013-02-19T10:02:00Z">
       <w:r>
         <w:rPr>
           <w:rFonts w:hint="eastAsia"/>
@@ -11691,7 +11935,7 @@
         <w:lang w:eastAsia="ko-KR"/>
       </w:rPr>
     </w:pPr>
-    <w:ins w:id="591" w:author="Kim, Jong H" w:date="2013-03-04T13:25:00Z">
+    <w:ins w:id="602" w:author="Kim, Jong H" w:date="2013-03-04T13:25:00Z">
       <w:r>
         <w:rPr>
           <w:rFonts w:hint="eastAsia"/>
@@ -11700,7 +11944,7 @@
         <w:t>March</w:t>
       </w:r>
     </w:ins>
-    <w:del w:id="592" w:author="Kim, Jong H" w:date="2013-03-04T13:25:00Z">
+    <w:del w:id="603" w:author="Kim, Jong H" w:date="2013-03-04T13:25:00Z">
       <w:r>
         <w:rPr>
           <w:rFonts w:hint="eastAsia"/>
@@ -11716,7 +11960,7 @@
       </w:rPr>
       <w:t xml:space="preserve"> </w:t>
     </w:r>
-    <w:del w:id="593" w:author="Kim, Jong H" w:date="2013-02-19T10:02:00Z">
+    <w:del w:id="604" w:author="Kim, Jong H" w:date="2013-02-19T10:02:00Z">
       <w:r>
         <w:rPr>
           <w:rFonts w:hint="eastAsia"/>
@@ -11725,13 +11969,22 @@
         <w:delText>15</w:delText>
       </w:r>
     </w:del>
-    <w:ins w:id="594" w:author="Kim, Jong H" w:date="2013-03-04T13:25:00Z">
+    <w:ins w:id="605" w:author="Kim, Jong H" w:date="2013-03-04T13:25:00Z">
       <w:r>
         <w:rPr>
           <w:rFonts w:hint="eastAsia"/>
           <w:lang w:eastAsia="ko-KR"/>
         </w:rPr>
-        <w:t>04</w:t>
+        <w:t>0</w:t>
+      </w:r>
+    </w:ins>
+    <w:ins w:id="606" w:author="Kim, Jong H" w:date="2013-03-07T14:12:00Z">
+      <w:r>
+        <w:rPr>
+          <w:rFonts w:hint="eastAsia"/>
+          <w:lang w:eastAsia="ko-KR"/>
+        </w:rPr>
+        <w:t>7</w:t>
       </w:r>
     </w:ins>
     <w:r>
@@ -11760,7 +12013,7 @@
       </w:rPr>
       <w:t>.v3</w:t>
     </w:r>
-    <w:ins w:id="595" w:author="Kim, Jong H" w:date="2013-02-19T10:02:00Z">
+    <w:ins w:id="607" w:author="Kim, Jong H" w:date="2013-02-19T10:02:00Z">
       <w:r>
         <w:rPr>
           <w:rFonts w:hint="eastAsia"/>
@@ -11796,7 +12049,7 @@
         <v:path o:extrusionok="f" gradientshapeok="t" o:connecttype="rect"/>
         <o:lock v:ext="edit" aspectratio="t"/>
       </v:shapetype>
-      <v:shape id="_x0000_i1042" type="#_x0000_t75" style="width:25.5pt;height:15.75pt;visibility:visible;mso-wrap-style:square" o:bullet="t">
+      <v:shape id="_x0000_i1049" type="#_x0000_t75" style="width:25.5pt;height:15.75pt;visibility:visible;mso-wrap-style:square" o:bullet="t">
         <v:imagedata r:id="rId1" o:title=""/>
       </v:shape>
     </w:pict>
@@ -16749,7 +17002,7 @@
 </file>
 
 <file path=customXml/itemProps1.xml><?xml version="1.0" encoding="utf-8"?>
-<ds:datastoreItem xmlns:ds="http://schemas.openxmlformats.org/officeDocument/2006/customXml" ds:itemID="{BC86360D-70E4-438A-8E36-FAD32B8FC830}">
+<ds:datastoreItem xmlns:ds="http://schemas.openxmlformats.org/officeDocument/2006/customXml" ds:itemID="{A011A54E-0D38-46DF-9272-B7BABB0F8EB7}">
   <ds:schemaRefs>
     <ds:schemaRef ds:uri="http://schemas.openxmlformats.org/officeDocument/2006/bibliography"/>
   </ds:schemaRefs>

</xml_diff>